<commit_message>
Latest changes to BCP
</commit_message>
<xml_diff>
--- a/Business-Continuity/Talent-Toolbox-Business-Continuity-And-Data-Policies.docx
+++ b/Business-Continuity/Talent-Toolbox-Business-Continuity-And-Data-Policies.docx
@@ -256,8 +256,6 @@
         <w:t>Contents</w:t>
       </w:r>
     </w:p>
-    <w:bookmarkStart w:id="0" w:name="_GoBack"/>
-    <w:bookmarkEnd w:id="0"/>
     <w:p>
       <w:pPr>
         <w:pStyle w:val="TOC1"/>
@@ -281,7 +279,7 @@
       <w:r>
         <w:fldChar w:fldCharType="separate"/>
       </w:r>
-      <w:hyperlink w:anchor="_Toc399851219" w:history="1">
+      <w:hyperlink w:anchor="_Toc399854016" w:history="1">
         <w:r>
           <w:rPr>
             <w:rStyle w:val="Hyperlink"/>
@@ -308,7 +306,7 @@
             <w:noProof/>
             <w:webHidden/>
           </w:rPr>
-          <w:instrText xml:space="preserve"> PAGEREF _Toc399851219 \h </w:instrText>
+          <w:instrText xml:space="preserve"> PAGEREF _Toc399854016 \h </w:instrText>
         </w:r>
         <w:r>
           <w:rPr>
@@ -353,7 +351,7 @@
           <w:lang w:eastAsia="en-GB"/>
         </w:rPr>
       </w:pPr>
-      <w:hyperlink w:anchor="_Toc399851220" w:history="1">
+      <w:hyperlink w:anchor="_Toc399854017" w:history="1">
         <w:r>
           <w:rPr>
             <w:rStyle w:val="Hyperlink"/>
@@ -380,7 +378,7 @@
             <w:noProof/>
             <w:webHidden/>
           </w:rPr>
-          <w:instrText xml:space="preserve"> PAGEREF _Toc399851220 \h </w:instrText>
+          <w:instrText xml:space="preserve"> PAGEREF _Toc399854017 \h </w:instrText>
         </w:r>
         <w:r>
           <w:rPr>
@@ -425,7 +423,7 @@
           <w:lang w:eastAsia="en-GB"/>
         </w:rPr>
       </w:pPr>
-      <w:hyperlink w:anchor="_Toc399851221" w:history="1">
+      <w:hyperlink w:anchor="_Toc399854018" w:history="1">
         <w:r>
           <w:rPr>
             <w:rStyle w:val="Hyperlink"/>
@@ -452,7 +450,7 @@
             <w:noProof/>
             <w:webHidden/>
           </w:rPr>
-          <w:instrText xml:space="preserve"> PAGEREF _Toc399851221 \h </w:instrText>
+          <w:instrText xml:space="preserve"> PAGEREF _Toc399854018 \h </w:instrText>
         </w:r>
         <w:r>
           <w:rPr>
@@ -497,13 +495,13 @@
           <w:lang w:eastAsia="en-GB"/>
         </w:rPr>
       </w:pPr>
-      <w:hyperlink w:anchor="_Toc399851222" w:history="1">
+      <w:hyperlink w:anchor="_Toc399854019" w:history="1">
         <w:r>
           <w:rPr>
             <w:rStyle w:val="Hyperlink"/>
             <w:noProof/>
           </w:rPr>
-          <w:t>Procedures and Responsibilities</w:t>
+          <w:t>Disaster Recovery</w:t>
         </w:r>
         <w:r>
           <w:rPr>
@@ -524,7 +522,7 @@
             <w:noProof/>
             <w:webHidden/>
           </w:rPr>
-          <w:instrText xml:space="preserve"> PAGEREF _Toc399851222 \h </w:instrText>
+          <w:instrText xml:space="preserve"> PAGEREF _Toc399854019 \h </w:instrText>
         </w:r>
         <w:r>
           <w:rPr>
@@ -569,13 +567,13 @@
           <w:lang w:eastAsia="en-GB"/>
         </w:rPr>
       </w:pPr>
-      <w:hyperlink w:anchor="_Toc399851223" w:history="1">
+      <w:hyperlink w:anchor="_Toc399854020" w:history="1">
         <w:r>
           <w:rPr>
             <w:rStyle w:val="Hyperlink"/>
             <w:noProof/>
           </w:rPr>
-          <w:t>Technical Director</w:t>
+          <w:t>Procedures and Responsibilities</w:t>
         </w:r>
         <w:r>
           <w:rPr>
@@ -596,7 +594,7 @@
             <w:noProof/>
             <w:webHidden/>
           </w:rPr>
-          <w:instrText xml:space="preserve"> PAGEREF _Toc399851223 \h </w:instrText>
+          <w:instrText xml:space="preserve"> PAGEREF _Toc399854020 \h </w:instrText>
         </w:r>
         <w:r>
           <w:rPr>
@@ -641,13 +639,13 @@
           <w:lang w:eastAsia="en-GB"/>
         </w:rPr>
       </w:pPr>
-      <w:hyperlink w:anchor="_Toc399851224" w:history="1">
+      <w:hyperlink w:anchor="_Toc399854021" w:history="1">
         <w:r>
           <w:rPr>
             <w:rStyle w:val="Hyperlink"/>
             <w:noProof/>
           </w:rPr>
-          <w:t>Development Team</w:t>
+          <w:t>Example Scenario: Complete Loss of Primary Datacentre Facility</w:t>
         </w:r>
         <w:r>
           <w:rPr>
@@ -668,7 +666,7 @@
             <w:noProof/>
             <w:webHidden/>
           </w:rPr>
-          <w:instrText xml:space="preserve"> PAGEREF _Toc399851224 \h </w:instrText>
+          <w:instrText xml:space="preserve"> PAGEREF _Toc399854021 \h </w:instrText>
         </w:r>
         <w:r>
           <w:rPr>
@@ -688,7 +686,7 @@
             <w:noProof/>
             <w:webHidden/>
           </w:rPr>
-          <w:t>5</w:t>
+          <w:t>6</w:t>
         </w:r>
         <w:r>
           <w:rPr>
@@ -713,13 +711,13 @@
           <w:lang w:eastAsia="en-GB"/>
         </w:rPr>
       </w:pPr>
-      <w:hyperlink w:anchor="_Toc399851225" w:history="1">
+      <w:hyperlink w:anchor="_Toc399854022" w:history="1">
         <w:r>
           <w:rPr>
             <w:rStyle w:val="Hyperlink"/>
             <w:noProof/>
           </w:rPr>
-          <w:t>Operations Team</w:t>
+          <w:t>Testing Procedure</w:t>
         </w:r>
         <w:r>
           <w:rPr>
@@ -740,7 +738,7 @@
             <w:noProof/>
             <w:webHidden/>
           </w:rPr>
-          <w:instrText xml:space="preserve"> PAGEREF _Toc399851225 \h </w:instrText>
+          <w:instrText xml:space="preserve"> PAGEREF _Toc399854022 \h </w:instrText>
         </w:r>
         <w:r>
           <w:rPr>
@@ -760,7 +758,79 @@
             <w:noProof/>
             <w:webHidden/>
           </w:rPr>
-          <w:t>5</w:t>
+          <w:t>7</w:t>
+        </w:r>
+        <w:r>
+          <w:rPr>
+            <w:noProof/>
+            <w:webHidden/>
+          </w:rPr>
+          <w:fldChar w:fldCharType="end"/>
+        </w:r>
+      </w:hyperlink>
+    </w:p>
+    <w:p>
+      <w:pPr>
+        <w:pStyle w:val="TOC2"/>
+        <w:tabs>
+          <w:tab w:val="right" w:leader="dot" w:pos="9463"/>
+        </w:tabs>
+        <w:rPr>
+          <w:rFonts w:asciiTheme="minorHAnsi" w:eastAsiaTheme="minorEastAsia" w:hAnsiTheme="minorHAnsi" w:cstheme="minorBidi"/>
+          <w:noProof/>
+          <w:sz w:val="22"/>
+          <w:szCs w:val="22"/>
+          <w:lang w:eastAsia="en-GB"/>
+        </w:rPr>
+      </w:pPr>
+      <w:hyperlink w:anchor="_Toc399854023" w:history="1">
+        <w:r>
+          <w:rPr>
+            <w:rStyle w:val="Hyperlink"/>
+            <w:noProof/>
+          </w:rPr>
+          <w:t>Backup Policies</w:t>
+        </w:r>
+        <w:r>
+          <w:rPr>
+            <w:noProof/>
+            <w:webHidden/>
+          </w:rPr>
+          <w:tab/>
+        </w:r>
+        <w:r>
+          <w:rPr>
+            <w:noProof/>
+            <w:webHidden/>
+          </w:rPr>
+          <w:fldChar w:fldCharType="begin"/>
+        </w:r>
+        <w:r>
+          <w:rPr>
+            <w:noProof/>
+            <w:webHidden/>
+          </w:rPr>
+          <w:instrText xml:space="preserve"> PAGEREF _Toc399854023 \h </w:instrText>
+        </w:r>
+        <w:r>
+          <w:rPr>
+            <w:noProof/>
+            <w:webHidden/>
+          </w:rPr>
+        </w:r>
+        <w:r>
+          <w:rPr>
+            <w:noProof/>
+            <w:webHidden/>
+          </w:rPr>
+          <w:fldChar w:fldCharType="separate"/>
+        </w:r>
+        <w:r>
+          <w:rPr>
+            <w:noProof/>
+            <w:webHidden/>
+          </w:rPr>
+          <w:t>8</w:t>
         </w:r>
         <w:r>
           <w:rPr>
@@ -785,13 +855,13 @@
           <w:lang w:eastAsia="en-GB"/>
         </w:rPr>
       </w:pPr>
-      <w:hyperlink w:anchor="_Toc399851226" w:history="1">
+      <w:hyperlink w:anchor="_Toc399854024" w:history="1">
         <w:r>
           <w:rPr>
             <w:rStyle w:val="Hyperlink"/>
             <w:noProof/>
           </w:rPr>
-          <w:t>Support Team and Testers</w:t>
+          <w:t>Source Code</w:t>
         </w:r>
         <w:r>
           <w:rPr>
@@ -812,7 +882,7 @@
             <w:noProof/>
             <w:webHidden/>
           </w:rPr>
-          <w:instrText xml:space="preserve"> PAGEREF _Toc399851226 \h </w:instrText>
+          <w:instrText xml:space="preserve"> PAGEREF _Toc399854024 \h </w:instrText>
         </w:r>
         <w:r>
           <w:rPr>
@@ -832,7 +902,7 @@
             <w:noProof/>
             <w:webHidden/>
           </w:rPr>
-          <w:t>5</w:t>
+          <w:t>8</w:t>
         </w:r>
         <w:r>
           <w:rPr>
@@ -857,13 +927,13 @@
           <w:lang w:eastAsia="en-GB"/>
         </w:rPr>
       </w:pPr>
-      <w:hyperlink w:anchor="_Toc399851227" w:history="1">
+      <w:hyperlink w:anchor="_Toc399854025" w:history="1">
         <w:r>
           <w:rPr>
             <w:rStyle w:val="Hyperlink"/>
             <w:noProof/>
           </w:rPr>
-          <w:t>All of Purple Cubed</w:t>
+          <w:t>Web Application Hosting Environments</w:t>
         </w:r>
         <w:r>
           <w:rPr>
@@ -884,7 +954,7 @@
             <w:noProof/>
             <w:webHidden/>
           </w:rPr>
-          <w:instrText xml:space="preserve"> PAGEREF _Toc399851227 \h </w:instrText>
+          <w:instrText xml:space="preserve"> PAGEREF _Toc399854025 \h </w:instrText>
         </w:r>
         <w:r>
           <w:rPr>
@@ -904,7 +974,151 @@
             <w:noProof/>
             <w:webHidden/>
           </w:rPr>
-          <w:t>5</w:t>
+          <w:t>8</w:t>
+        </w:r>
+        <w:r>
+          <w:rPr>
+            <w:noProof/>
+            <w:webHidden/>
+          </w:rPr>
+          <w:fldChar w:fldCharType="end"/>
+        </w:r>
+      </w:hyperlink>
+    </w:p>
+    <w:p>
+      <w:pPr>
+        <w:pStyle w:val="TOC3"/>
+        <w:tabs>
+          <w:tab w:val="right" w:leader="dot" w:pos="9463"/>
+        </w:tabs>
+        <w:rPr>
+          <w:rFonts w:asciiTheme="minorHAnsi" w:eastAsiaTheme="minorEastAsia" w:hAnsiTheme="minorHAnsi" w:cstheme="minorBidi"/>
+          <w:noProof/>
+          <w:sz w:val="22"/>
+          <w:szCs w:val="22"/>
+          <w:lang w:eastAsia="en-GB"/>
+        </w:rPr>
+      </w:pPr>
+      <w:hyperlink w:anchor="_Toc399854026" w:history="1">
+        <w:r>
+          <w:rPr>
+            <w:rStyle w:val="Hyperlink"/>
+            <w:noProof/>
+          </w:rPr>
+          <w:t>Databases</w:t>
+        </w:r>
+        <w:r>
+          <w:rPr>
+            <w:noProof/>
+            <w:webHidden/>
+          </w:rPr>
+          <w:tab/>
+        </w:r>
+        <w:r>
+          <w:rPr>
+            <w:noProof/>
+            <w:webHidden/>
+          </w:rPr>
+          <w:fldChar w:fldCharType="begin"/>
+        </w:r>
+        <w:r>
+          <w:rPr>
+            <w:noProof/>
+            <w:webHidden/>
+          </w:rPr>
+          <w:instrText xml:space="preserve"> PAGEREF _Toc399854026 \h </w:instrText>
+        </w:r>
+        <w:r>
+          <w:rPr>
+            <w:noProof/>
+            <w:webHidden/>
+          </w:rPr>
+        </w:r>
+        <w:r>
+          <w:rPr>
+            <w:noProof/>
+            <w:webHidden/>
+          </w:rPr>
+          <w:fldChar w:fldCharType="separate"/>
+        </w:r>
+        <w:r>
+          <w:rPr>
+            <w:noProof/>
+            <w:webHidden/>
+          </w:rPr>
+          <w:t>8</w:t>
+        </w:r>
+        <w:r>
+          <w:rPr>
+            <w:noProof/>
+            <w:webHidden/>
+          </w:rPr>
+          <w:fldChar w:fldCharType="end"/>
+        </w:r>
+      </w:hyperlink>
+    </w:p>
+    <w:p>
+      <w:pPr>
+        <w:pStyle w:val="TOC1"/>
+        <w:tabs>
+          <w:tab w:val="right" w:leader="dot" w:pos="9463"/>
+        </w:tabs>
+        <w:rPr>
+          <w:rFonts w:asciiTheme="minorHAnsi" w:eastAsiaTheme="minorEastAsia" w:hAnsiTheme="minorHAnsi" w:cstheme="minorBidi"/>
+          <w:noProof/>
+          <w:sz w:val="22"/>
+          <w:szCs w:val="22"/>
+          <w:lang w:eastAsia="en-GB"/>
+        </w:rPr>
+      </w:pPr>
+      <w:hyperlink w:anchor="_Toc399854027" w:history="1">
+        <w:r>
+          <w:rPr>
+            <w:rStyle w:val="Hyperlink"/>
+            <w:noProof/>
+          </w:rPr>
+          <w:t>Security Plan</w:t>
+        </w:r>
+        <w:r>
+          <w:rPr>
+            <w:noProof/>
+            <w:webHidden/>
+          </w:rPr>
+          <w:tab/>
+        </w:r>
+        <w:r>
+          <w:rPr>
+            <w:noProof/>
+            <w:webHidden/>
+          </w:rPr>
+          <w:fldChar w:fldCharType="begin"/>
+        </w:r>
+        <w:r>
+          <w:rPr>
+            <w:noProof/>
+            <w:webHidden/>
+          </w:rPr>
+          <w:instrText xml:space="preserve"> PAGEREF _Toc399854027 \h </w:instrText>
+        </w:r>
+        <w:r>
+          <w:rPr>
+            <w:noProof/>
+            <w:webHidden/>
+          </w:rPr>
+        </w:r>
+        <w:r>
+          <w:rPr>
+            <w:noProof/>
+            <w:webHidden/>
+          </w:rPr>
+          <w:fldChar w:fldCharType="separate"/>
+        </w:r>
+        <w:r>
+          <w:rPr>
+            <w:noProof/>
+            <w:webHidden/>
+          </w:rPr>
+          <w:t>10</w:t>
         </w:r>
         <w:r>
           <w:rPr>
@@ -929,13 +1143,13 @@
           <w:lang w:eastAsia="en-GB"/>
         </w:rPr>
       </w:pPr>
-      <w:hyperlink w:anchor="_Toc399851228" w:history="1">
+      <w:hyperlink w:anchor="_Toc399854028" w:history="1">
         <w:r>
           <w:rPr>
             <w:rStyle w:val="Hyperlink"/>
             <w:noProof/>
           </w:rPr>
-          <w:t>Backup Policies</w:t>
+          <w:t>Data Breaches</w:t>
         </w:r>
         <w:r>
           <w:rPr>
@@ -956,7 +1170,7 @@
             <w:noProof/>
             <w:webHidden/>
           </w:rPr>
-          <w:instrText xml:space="preserve"> PAGEREF _Toc399851228 \h </w:instrText>
+          <w:instrText xml:space="preserve"> PAGEREF _Toc399854028 \h </w:instrText>
         </w:r>
         <w:r>
           <w:rPr>
@@ -976,7 +1190,7 @@
             <w:noProof/>
             <w:webHidden/>
           </w:rPr>
-          <w:t>6</w:t>
+          <w:t>10</w:t>
         </w:r>
         <w:r>
           <w:rPr>
@@ -1001,13 +1215,13 @@
           <w:lang w:eastAsia="en-GB"/>
         </w:rPr>
       </w:pPr>
-      <w:hyperlink w:anchor="_Toc399851229" w:history="1">
+      <w:hyperlink w:anchor="_Toc399854029" w:history="1">
         <w:r>
           <w:rPr>
             <w:rStyle w:val="Hyperlink"/>
             <w:noProof/>
           </w:rPr>
-          <w:t>Source Code</w:t>
+          <w:t>Introduction</w:t>
         </w:r>
         <w:r>
           <w:rPr>
@@ -1028,7 +1242,7 @@
             <w:noProof/>
             <w:webHidden/>
           </w:rPr>
-          <w:instrText xml:space="preserve"> PAGEREF _Toc399851229 \h </w:instrText>
+          <w:instrText xml:space="preserve"> PAGEREF _Toc399854029 \h </w:instrText>
         </w:r>
         <w:r>
           <w:rPr>
@@ -1048,7 +1262,7 @@
             <w:noProof/>
             <w:webHidden/>
           </w:rPr>
-          <w:t>6</w:t>
+          <w:t>10</w:t>
         </w:r>
         <w:r>
           <w:rPr>
@@ -1073,13 +1287,13 @@
           <w:lang w:eastAsia="en-GB"/>
         </w:rPr>
       </w:pPr>
-      <w:hyperlink w:anchor="_Toc399851230" w:history="1">
+      <w:hyperlink w:anchor="_Toc399854030" w:history="1">
         <w:r>
           <w:rPr>
             <w:rStyle w:val="Hyperlink"/>
             <w:noProof/>
           </w:rPr>
-          <w:t>Web Application Hosting Environments</w:t>
+          <w:t>What is a breach?</w:t>
         </w:r>
         <w:r>
           <w:rPr>
@@ -1100,7 +1314,7 @@
             <w:noProof/>
             <w:webHidden/>
           </w:rPr>
-          <w:instrText xml:space="preserve"> PAGEREF _Toc399851230 \h </w:instrText>
+          <w:instrText xml:space="preserve"> PAGEREF _Toc399854030 \h </w:instrText>
         </w:r>
         <w:r>
           <w:rPr>
@@ -1120,7 +1334,7 @@
             <w:noProof/>
             <w:webHidden/>
           </w:rPr>
-          <w:t>6</w:t>
+          <w:t>10</w:t>
         </w:r>
         <w:r>
           <w:rPr>
@@ -1145,13 +1359,13 @@
           <w:lang w:eastAsia="en-GB"/>
         </w:rPr>
       </w:pPr>
-      <w:hyperlink w:anchor="_Toc399851231" w:history="1">
+      <w:hyperlink w:anchor="_Toc399854031" w:history="1">
         <w:r>
           <w:rPr>
             <w:rStyle w:val="Hyperlink"/>
             <w:noProof/>
           </w:rPr>
-          <w:t>Databases</w:t>
+          <w:t>Reporting of the breach</w:t>
         </w:r>
         <w:r>
           <w:rPr>
@@ -1172,7 +1386,7 @@
             <w:noProof/>
             <w:webHidden/>
           </w:rPr>
-          <w:instrText xml:space="preserve"> PAGEREF _Toc399851231 \h </w:instrText>
+          <w:instrText xml:space="preserve"> PAGEREF _Toc399854031 \h </w:instrText>
         </w:r>
         <w:r>
           <w:rPr>
@@ -1192,7 +1406,295 @@
             <w:noProof/>
             <w:webHidden/>
           </w:rPr>
-          <w:t>6</w:t>
+          <w:t>10</w:t>
+        </w:r>
+        <w:r>
+          <w:rPr>
+            <w:noProof/>
+            <w:webHidden/>
+          </w:rPr>
+          <w:fldChar w:fldCharType="end"/>
+        </w:r>
+      </w:hyperlink>
+    </w:p>
+    <w:p>
+      <w:pPr>
+        <w:pStyle w:val="TOC3"/>
+        <w:tabs>
+          <w:tab w:val="right" w:leader="dot" w:pos="9463"/>
+        </w:tabs>
+        <w:rPr>
+          <w:rFonts w:asciiTheme="minorHAnsi" w:eastAsiaTheme="minorEastAsia" w:hAnsiTheme="minorHAnsi" w:cstheme="minorBidi"/>
+          <w:noProof/>
+          <w:sz w:val="22"/>
+          <w:szCs w:val="22"/>
+          <w:lang w:eastAsia="en-GB"/>
+        </w:rPr>
+      </w:pPr>
+      <w:hyperlink w:anchor="_Toc399854032" w:history="1">
+        <w:r>
+          <w:rPr>
+            <w:rStyle w:val="Hyperlink"/>
+            <w:noProof/>
+          </w:rPr>
+          <w:t>Investigation and Risk Assessment</w:t>
+        </w:r>
+        <w:r>
+          <w:rPr>
+            <w:noProof/>
+            <w:webHidden/>
+          </w:rPr>
+          <w:tab/>
+        </w:r>
+        <w:r>
+          <w:rPr>
+            <w:noProof/>
+            <w:webHidden/>
+          </w:rPr>
+          <w:fldChar w:fldCharType="begin"/>
+        </w:r>
+        <w:r>
+          <w:rPr>
+            <w:noProof/>
+            <w:webHidden/>
+          </w:rPr>
+          <w:instrText xml:space="preserve"> PAGEREF _Toc399854032 \h </w:instrText>
+        </w:r>
+        <w:r>
+          <w:rPr>
+            <w:noProof/>
+            <w:webHidden/>
+          </w:rPr>
+        </w:r>
+        <w:r>
+          <w:rPr>
+            <w:noProof/>
+            <w:webHidden/>
+          </w:rPr>
+          <w:fldChar w:fldCharType="separate"/>
+        </w:r>
+        <w:r>
+          <w:rPr>
+            <w:noProof/>
+            <w:webHidden/>
+          </w:rPr>
+          <w:t>10</w:t>
+        </w:r>
+        <w:r>
+          <w:rPr>
+            <w:noProof/>
+            <w:webHidden/>
+          </w:rPr>
+          <w:fldChar w:fldCharType="end"/>
+        </w:r>
+      </w:hyperlink>
+    </w:p>
+    <w:p>
+      <w:pPr>
+        <w:pStyle w:val="TOC3"/>
+        <w:tabs>
+          <w:tab w:val="right" w:leader="dot" w:pos="9463"/>
+        </w:tabs>
+        <w:rPr>
+          <w:rFonts w:asciiTheme="minorHAnsi" w:eastAsiaTheme="minorEastAsia" w:hAnsiTheme="minorHAnsi" w:cstheme="minorBidi"/>
+          <w:noProof/>
+          <w:sz w:val="22"/>
+          <w:szCs w:val="22"/>
+          <w:lang w:eastAsia="en-GB"/>
+        </w:rPr>
+      </w:pPr>
+      <w:hyperlink w:anchor="_Toc399854033" w:history="1">
+        <w:r>
+          <w:rPr>
+            <w:rStyle w:val="Hyperlink"/>
+            <w:noProof/>
+          </w:rPr>
+          <w:t>Containment and Recovery</w:t>
+        </w:r>
+        <w:r>
+          <w:rPr>
+            <w:noProof/>
+            <w:webHidden/>
+          </w:rPr>
+          <w:tab/>
+        </w:r>
+        <w:r>
+          <w:rPr>
+            <w:noProof/>
+            <w:webHidden/>
+          </w:rPr>
+          <w:fldChar w:fldCharType="begin"/>
+        </w:r>
+        <w:r>
+          <w:rPr>
+            <w:noProof/>
+            <w:webHidden/>
+          </w:rPr>
+          <w:instrText xml:space="preserve"> PAGEREF _Toc399854033 \h </w:instrText>
+        </w:r>
+        <w:r>
+          <w:rPr>
+            <w:noProof/>
+            <w:webHidden/>
+          </w:rPr>
+        </w:r>
+        <w:r>
+          <w:rPr>
+            <w:noProof/>
+            <w:webHidden/>
+          </w:rPr>
+          <w:fldChar w:fldCharType="separate"/>
+        </w:r>
+        <w:r>
+          <w:rPr>
+            <w:noProof/>
+            <w:webHidden/>
+          </w:rPr>
+          <w:t>10</w:t>
+        </w:r>
+        <w:r>
+          <w:rPr>
+            <w:noProof/>
+            <w:webHidden/>
+          </w:rPr>
+          <w:fldChar w:fldCharType="end"/>
+        </w:r>
+      </w:hyperlink>
+    </w:p>
+    <w:p>
+      <w:pPr>
+        <w:pStyle w:val="TOC3"/>
+        <w:tabs>
+          <w:tab w:val="right" w:leader="dot" w:pos="9463"/>
+        </w:tabs>
+        <w:rPr>
+          <w:rFonts w:asciiTheme="minorHAnsi" w:eastAsiaTheme="minorEastAsia" w:hAnsiTheme="minorHAnsi" w:cstheme="minorBidi"/>
+          <w:noProof/>
+          <w:sz w:val="22"/>
+          <w:szCs w:val="22"/>
+          <w:lang w:eastAsia="en-GB"/>
+        </w:rPr>
+      </w:pPr>
+      <w:hyperlink w:anchor="_Toc399854034" w:history="1">
+        <w:r>
+          <w:rPr>
+            <w:rStyle w:val="Hyperlink"/>
+            <w:noProof/>
+          </w:rPr>
+          <w:t>Notification</w:t>
+        </w:r>
+        <w:r>
+          <w:rPr>
+            <w:noProof/>
+            <w:webHidden/>
+          </w:rPr>
+          <w:tab/>
+        </w:r>
+        <w:r>
+          <w:rPr>
+            <w:noProof/>
+            <w:webHidden/>
+          </w:rPr>
+          <w:fldChar w:fldCharType="begin"/>
+        </w:r>
+        <w:r>
+          <w:rPr>
+            <w:noProof/>
+            <w:webHidden/>
+          </w:rPr>
+          <w:instrText xml:space="preserve"> PAGEREF _Toc399854034 \h </w:instrText>
+        </w:r>
+        <w:r>
+          <w:rPr>
+            <w:noProof/>
+            <w:webHidden/>
+          </w:rPr>
+        </w:r>
+        <w:r>
+          <w:rPr>
+            <w:noProof/>
+            <w:webHidden/>
+          </w:rPr>
+          <w:fldChar w:fldCharType="separate"/>
+        </w:r>
+        <w:r>
+          <w:rPr>
+            <w:noProof/>
+            <w:webHidden/>
+          </w:rPr>
+          <w:t>11</w:t>
+        </w:r>
+        <w:r>
+          <w:rPr>
+            <w:noProof/>
+            <w:webHidden/>
+          </w:rPr>
+          <w:fldChar w:fldCharType="end"/>
+        </w:r>
+      </w:hyperlink>
+    </w:p>
+    <w:p>
+      <w:pPr>
+        <w:pStyle w:val="TOC3"/>
+        <w:tabs>
+          <w:tab w:val="right" w:leader="dot" w:pos="9463"/>
+        </w:tabs>
+        <w:rPr>
+          <w:rFonts w:asciiTheme="minorHAnsi" w:eastAsiaTheme="minorEastAsia" w:hAnsiTheme="minorHAnsi" w:cstheme="minorBidi"/>
+          <w:noProof/>
+          <w:sz w:val="22"/>
+          <w:szCs w:val="22"/>
+          <w:lang w:eastAsia="en-GB"/>
+        </w:rPr>
+      </w:pPr>
+      <w:hyperlink w:anchor="_Toc399854035" w:history="1">
+        <w:r>
+          <w:rPr>
+            <w:rStyle w:val="Hyperlink"/>
+            <w:noProof/>
+          </w:rPr>
+          <w:t>Review</w:t>
+        </w:r>
+        <w:r>
+          <w:rPr>
+            <w:noProof/>
+            <w:webHidden/>
+          </w:rPr>
+          <w:tab/>
+        </w:r>
+        <w:r>
+          <w:rPr>
+            <w:noProof/>
+            <w:webHidden/>
+          </w:rPr>
+          <w:fldChar w:fldCharType="begin"/>
+        </w:r>
+        <w:r>
+          <w:rPr>
+            <w:noProof/>
+            <w:webHidden/>
+          </w:rPr>
+          <w:instrText xml:space="preserve"> PAGEREF _Toc399854035 \h </w:instrText>
+        </w:r>
+        <w:r>
+          <w:rPr>
+            <w:noProof/>
+            <w:webHidden/>
+          </w:rPr>
+        </w:r>
+        <w:r>
+          <w:rPr>
+            <w:noProof/>
+            <w:webHidden/>
+          </w:rPr>
+          <w:fldChar w:fldCharType="separate"/>
+        </w:r>
+        <w:r>
+          <w:rPr>
+            <w:noProof/>
+            <w:webHidden/>
+          </w:rPr>
+          <w:t>11</w:t>
         </w:r>
         <w:r>
           <w:rPr>
@@ -1217,13 +1719,13 @@
           <w:lang w:eastAsia="en-GB"/>
         </w:rPr>
       </w:pPr>
-      <w:hyperlink w:anchor="_Toc399851232" w:history="1">
+      <w:hyperlink w:anchor="_Toc399854036" w:history="1">
         <w:r>
           <w:rPr>
             <w:rStyle w:val="Hyperlink"/>
             <w:noProof/>
           </w:rPr>
-          <w:t>Disaster Recovery Plan</w:t>
+          <w:t>Data Theft</w:t>
         </w:r>
         <w:r>
           <w:rPr>
@@ -1244,7 +1746,7 @@
             <w:noProof/>
             <w:webHidden/>
           </w:rPr>
-          <w:instrText xml:space="preserve"> PAGEREF _Toc399851232 \h </w:instrText>
+          <w:instrText xml:space="preserve"> PAGEREF _Toc399854036 \h </w:instrText>
         </w:r>
         <w:r>
           <w:rPr>
@@ -1264,7 +1766,223 @@
             <w:noProof/>
             <w:webHidden/>
           </w:rPr>
-          <w:t>8</w:t>
+          <w:t>11</w:t>
+        </w:r>
+        <w:r>
+          <w:rPr>
+            <w:noProof/>
+            <w:webHidden/>
+          </w:rPr>
+          <w:fldChar w:fldCharType="end"/>
+        </w:r>
+      </w:hyperlink>
+    </w:p>
+    <w:p>
+      <w:pPr>
+        <w:pStyle w:val="TOC2"/>
+        <w:tabs>
+          <w:tab w:val="right" w:leader="dot" w:pos="9463"/>
+        </w:tabs>
+        <w:rPr>
+          <w:rFonts w:asciiTheme="minorHAnsi" w:eastAsiaTheme="minorEastAsia" w:hAnsiTheme="minorHAnsi" w:cstheme="minorBidi"/>
+          <w:noProof/>
+          <w:sz w:val="22"/>
+          <w:szCs w:val="22"/>
+          <w:lang w:eastAsia="en-GB"/>
+        </w:rPr>
+      </w:pPr>
+      <w:hyperlink w:anchor="_Toc399854037" w:history="1">
+        <w:r>
+          <w:rPr>
+            <w:rStyle w:val="Hyperlink"/>
+            <w:noProof/>
+          </w:rPr>
+          <w:t>Privacy Issues</w:t>
+        </w:r>
+        <w:r>
+          <w:rPr>
+            <w:noProof/>
+            <w:webHidden/>
+          </w:rPr>
+          <w:tab/>
+        </w:r>
+        <w:r>
+          <w:rPr>
+            <w:noProof/>
+            <w:webHidden/>
+          </w:rPr>
+          <w:fldChar w:fldCharType="begin"/>
+        </w:r>
+        <w:r>
+          <w:rPr>
+            <w:noProof/>
+            <w:webHidden/>
+          </w:rPr>
+          <w:instrText xml:space="preserve"> PAGEREF _Toc399854037 \h </w:instrText>
+        </w:r>
+        <w:r>
+          <w:rPr>
+            <w:noProof/>
+            <w:webHidden/>
+          </w:rPr>
+        </w:r>
+        <w:r>
+          <w:rPr>
+            <w:noProof/>
+            <w:webHidden/>
+          </w:rPr>
+          <w:fldChar w:fldCharType="separate"/>
+        </w:r>
+        <w:r>
+          <w:rPr>
+            <w:noProof/>
+            <w:webHidden/>
+          </w:rPr>
+          <w:t>11</w:t>
+        </w:r>
+        <w:r>
+          <w:rPr>
+            <w:noProof/>
+            <w:webHidden/>
+          </w:rPr>
+          <w:fldChar w:fldCharType="end"/>
+        </w:r>
+      </w:hyperlink>
+    </w:p>
+    <w:p>
+      <w:pPr>
+        <w:pStyle w:val="TOC2"/>
+        <w:tabs>
+          <w:tab w:val="right" w:leader="dot" w:pos="9463"/>
+        </w:tabs>
+        <w:rPr>
+          <w:rFonts w:asciiTheme="minorHAnsi" w:eastAsiaTheme="minorEastAsia" w:hAnsiTheme="minorHAnsi" w:cstheme="minorBidi"/>
+          <w:noProof/>
+          <w:sz w:val="22"/>
+          <w:szCs w:val="22"/>
+          <w:lang w:eastAsia="en-GB"/>
+        </w:rPr>
+      </w:pPr>
+      <w:hyperlink w:anchor="_Toc399854038" w:history="1">
+        <w:r>
+          <w:rPr>
+            <w:rStyle w:val="Hyperlink"/>
+            <w:noProof/>
+          </w:rPr>
+          <w:t>Data Protection</w:t>
+        </w:r>
+        <w:r>
+          <w:rPr>
+            <w:noProof/>
+            <w:webHidden/>
+          </w:rPr>
+          <w:tab/>
+        </w:r>
+        <w:r>
+          <w:rPr>
+            <w:noProof/>
+            <w:webHidden/>
+          </w:rPr>
+          <w:fldChar w:fldCharType="begin"/>
+        </w:r>
+        <w:r>
+          <w:rPr>
+            <w:noProof/>
+            <w:webHidden/>
+          </w:rPr>
+          <w:instrText xml:space="preserve"> PAGEREF _Toc399854038 \h </w:instrText>
+        </w:r>
+        <w:r>
+          <w:rPr>
+            <w:noProof/>
+            <w:webHidden/>
+          </w:rPr>
+        </w:r>
+        <w:r>
+          <w:rPr>
+            <w:noProof/>
+            <w:webHidden/>
+          </w:rPr>
+          <w:fldChar w:fldCharType="separate"/>
+        </w:r>
+        <w:r>
+          <w:rPr>
+            <w:noProof/>
+            <w:webHidden/>
+          </w:rPr>
+          <w:t>11</w:t>
+        </w:r>
+        <w:r>
+          <w:rPr>
+            <w:noProof/>
+            <w:webHidden/>
+          </w:rPr>
+          <w:fldChar w:fldCharType="end"/>
+        </w:r>
+      </w:hyperlink>
+    </w:p>
+    <w:p>
+      <w:pPr>
+        <w:pStyle w:val="TOC1"/>
+        <w:tabs>
+          <w:tab w:val="right" w:leader="dot" w:pos="9463"/>
+        </w:tabs>
+        <w:rPr>
+          <w:rFonts w:asciiTheme="minorHAnsi" w:eastAsiaTheme="minorEastAsia" w:hAnsiTheme="minorHAnsi" w:cstheme="minorBidi"/>
+          <w:noProof/>
+          <w:sz w:val="22"/>
+          <w:szCs w:val="22"/>
+          <w:lang w:eastAsia="en-GB"/>
+        </w:rPr>
+      </w:pPr>
+      <w:hyperlink w:anchor="_Toc399854039" w:history="1">
+        <w:r>
+          <w:rPr>
+            <w:rStyle w:val="Hyperlink"/>
+            <w:noProof/>
+          </w:rPr>
+          <w:t>Appendices</w:t>
+        </w:r>
+        <w:r>
+          <w:rPr>
+            <w:noProof/>
+            <w:webHidden/>
+          </w:rPr>
+          <w:tab/>
+        </w:r>
+        <w:r>
+          <w:rPr>
+            <w:noProof/>
+            <w:webHidden/>
+          </w:rPr>
+          <w:fldChar w:fldCharType="begin"/>
+        </w:r>
+        <w:r>
+          <w:rPr>
+            <w:noProof/>
+            <w:webHidden/>
+          </w:rPr>
+          <w:instrText xml:space="preserve"> PAGEREF _Toc399854039 \h </w:instrText>
+        </w:r>
+        <w:r>
+          <w:rPr>
+            <w:noProof/>
+            <w:webHidden/>
+          </w:rPr>
+        </w:r>
+        <w:r>
+          <w:rPr>
+            <w:noProof/>
+            <w:webHidden/>
+          </w:rPr>
+          <w:fldChar w:fldCharType="separate"/>
+        </w:r>
+        <w:r>
+          <w:rPr>
+            <w:noProof/>
+            <w:webHidden/>
+          </w:rPr>
+          <w:t>12</w:t>
         </w:r>
         <w:r>
           <w:rPr>
@@ -1289,13 +2007,13 @@
           <w:lang w:eastAsia="en-GB"/>
         </w:rPr>
       </w:pPr>
-      <w:hyperlink w:anchor="_Toc399851233" w:history="1">
+      <w:hyperlink w:anchor="_Toc399854040" w:history="1">
         <w:r>
           <w:rPr>
             <w:rStyle w:val="Hyperlink"/>
             <w:noProof/>
           </w:rPr>
-          <w:t>Approach</w:t>
+          <w:t>Appendix A: Network Diagram</w:t>
         </w:r>
         <w:r>
           <w:rPr>
@@ -1316,7 +2034,7 @@
             <w:noProof/>
             <w:webHidden/>
           </w:rPr>
-          <w:instrText xml:space="preserve"> PAGEREF _Toc399851233 \h </w:instrText>
+          <w:instrText xml:space="preserve"> PAGEREF _Toc399854040 \h </w:instrText>
         </w:r>
         <w:r>
           <w:rPr>
@@ -1336,1087 +2054,7 @@
             <w:noProof/>
             <w:webHidden/>
           </w:rPr>
-          <w:t>8</w:t>
-        </w:r>
-        <w:r>
-          <w:rPr>
-            <w:noProof/>
-            <w:webHidden/>
-          </w:rPr>
-          <w:fldChar w:fldCharType="end"/>
-        </w:r>
-      </w:hyperlink>
-    </w:p>
-    <w:p>
-      <w:pPr>
-        <w:pStyle w:val="TOC3"/>
-        <w:tabs>
-          <w:tab w:val="right" w:leader="dot" w:pos="9463"/>
-        </w:tabs>
-        <w:rPr>
-          <w:rFonts w:asciiTheme="minorHAnsi" w:eastAsiaTheme="minorEastAsia" w:hAnsiTheme="minorHAnsi" w:cstheme="minorBidi"/>
-          <w:noProof/>
-          <w:sz w:val="22"/>
-          <w:szCs w:val="22"/>
-          <w:lang w:eastAsia="en-GB"/>
-        </w:rPr>
-      </w:pPr>
-      <w:hyperlink w:anchor="_Toc399851234" w:history="1">
-        <w:r>
-          <w:rPr>
-            <w:rStyle w:val="Hyperlink"/>
-            <w:noProof/>
-          </w:rPr>
-          <w:t>Example Scenario: Complete Loss of Primary Datacentre Facility</w:t>
-        </w:r>
-        <w:r>
-          <w:rPr>
-            <w:noProof/>
-            <w:webHidden/>
-          </w:rPr>
-          <w:tab/>
-        </w:r>
-        <w:r>
-          <w:rPr>
-            <w:noProof/>
-            <w:webHidden/>
-          </w:rPr>
-          <w:fldChar w:fldCharType="begin"/>
-        </w:r>
-        <w:r>
-          <w:rPr>
-            <w:noProof/>
-            <w:webHidden/>
-          </w:rPr>
-          <w:instrText xml:space="preserve"> PAGEREF _Toc399851234 \h </w:instrText>
-        </w:r>
-        <w:r>
-          <w:rPr>
-            <w:noProof/>
-            <w:webHidden/>
-          </w:rPr>
-        </w:r>
-        <w:r>
-          <w:rPr>
-            <w:noProof/>
-            <w:webHidden/>
-          </w:rPr>
-          <w:fldChar w:fldCharType="separate"/>
-        </w:r>
-        <w:r>
-          <w:rPr>
-            <w:noProof/>
-            <w:webHidden/>
-          </w:rPr>
-          <w:t>8</w:t>
-        </w:r>
-        <w:r>
-          <w:rPr>
-            <w:noProof/>
-            <w:webHidden/>
-          </w:rPr>
-          <w:fldChar w:fldCharType="end"/>
-        </w:r>
-      </w:hyperlink>
-    </w:p>
-    <w:p>
-      <w:pPr>
-        <w:pStyle w:val="TOC1"/>
-        <w:tabs>
-          <w:tab w:val="right" w:leader="dot" w:pos="9463"/>
-        </w:tabs>
-        <w:rPr>
-          <w:rFonts w:asciiTheme="minorHAnsi" w:eastAsiaTheme="minorEastAsia" w:hAnsiTheme="minorHAnsi" w:cstheme="minorBidi"/>
-          <w:noProof/>
-          <w:sz w:val="22"/>
-          <w:szCs w:val="22"/>
-          <w:lang w:eastAsia="en-GB"/>
-        </w:rPr>
-      </w:pPr>
-      <w:hyperlink w:anchor="_Toc399851235" w:history="1">
-        <w:r>
-          <w:rPr>
-            <w:rStyle w:val="Hyperlink"/>
-            <w:noProof/>
-          </w:rPr>
-          <w:t>Security Plan</w:t>
-        </w:r>
-        <w:r>
-          <w:rPr>
-            <w:noProof/>
-            <w:webHidden/>
-          </w:rPr>
-          <w:tab/>
-        </w:r>
-        <w:r>
-          <w:rPr>
-            <w:noProof/>
-            <w:webHidden/>
-          </w:rPr>
-          <w:fldChar w:fldCharType="begin"/>
-        </w:r>
-        <w:r>
-          <w:rPr>
-            <w:noProof/>
-            <w:webHidden/>
-          </w:rPr>
-          <w:instrText xml:space="preserve"> PAGEREF _Toc399851235 \h </w:instrText>
-        </w:r>
-        <w:r>
-          <w:rPr>
-            <w:noProof/>
-            <w:webHidden/>
-          </w:rPr>
-        </w:r>
-        <w:r>
-          <w:rPr>
-            <w:noProof/>
-            <w:webHidden/>
-          </w:rPr>
-          <w:fldChar w:fldCharType="separate"/>
-        </w:r>
-        <w:r>
-          <w:rPr>
-            <w:noProof/>
-            <w:webHidden/>
-          </w:rPr>
-          <w:t>9</w:t>
-        </w:r>
-        <w:r>
-          <w:rPr>
-            <w:noProof/>
-            <w:webHidden/>
-          </w:rPr>
-          <w:fldChar w:fldCharType="end"/>
-        </w:r>
-      </w:hyperlink>
-    </w:p>
-    <w:p>
-      <w:pPr>
-        <w:pStyle w:val="TOC2"/>
-        <w:tabs>
-          <w:tab w:val="right" w:leader="dot" w:pos="9463"/>
-        </w:tabs>
-        <w:rPr>
-          <w:rFonts w:asciiTheme="minorHAnsi" w:eastAsiaTheme="minorEastAsia" w:hAnsiTheme="minorHAnsi" w:cstheme="minorBidi"/>
-          <w:noProof/>
-          <w:sz w:val="22"/>
-          <w:szCs w:val="22"/>
-          <w:lang w:eastAsia="en-GB"/>
-        </w:rPr>
-      </w:pPr>
-      <w:hyperlink w:anchor="_Toc399851236" w:history="1">
-        <w:r>
-          <w:rPr>
-            <w:rStyle w:val="Hyperlink"/>
-            <w:noProof/>
-          </w:rPr>
-          <w:t>Data Breaches</w:t>
-        </w:r>
-        <w:r>
-          <w:rPr>
-            <w:noProof/>
-            <w:webHidden/>
-          </w:rPr>
-          <w:tab/>
-        </w:r>
-        <w:r>
-          <w:rPr>
-            <w:noProof/>
-            <w:webHidden/>
-          </w:rPr>
-          <w:fldChar w:fldCharType="begin"/>
-        </w:r>
-        <w:r>
-          <w:rPr>
-            <w:noProof/>
-            <w:webHidden/>
-          </w:rPr>
-          <w:instrText xml:space="preserve"> PAGEREF _Toc399851236 \h </w:instrText>
-        </w:r>
-        <w:r>
-          <w:rPr>
-            <w:noProof/>
-            <w:webHidden/>
-          </w:rPr>
-        </w:r>
-        <w:r>
-          <w:rPr>
-            <w:noProof/>
-            <w:webHidden/>
-          </w:rPr>
-          <w:fldChar w:fldCharType="separate"/>
-        </w:r>
-        <w:r>
-          <w:rPr>
-            <w:noProof/>
-            <w:webHidden/>
-          </w:rPr>
-          <w:t>9</w:t>
-        </w:r>
-        <w:r>
-          <w:rPr>
-            <w:noProof/>
-            <w:webHidden/>
-          </w:rPr>
-          <w:fldChar w:fldCharType="end"/>
-        </w:r>
-      </w:hyperlink>
-    </w:p>
-    <w:p>
-      <w:pPr>
-        <w:pStyle w:val="TOC3"/>
-        <w:tabs>
-          <w:tab w:val="right" w:leader="dot" w:pos="9463"/>
-        </w:tabs>
-        <w:rPr>
-          <w:rFonts w:asciiTheme="minorHAnsi" w:eastAsiaTheme="minorEastAsia" w:hAnsiTheme="minorHAnsi" w:cstheme="minorBidi"/>
-          <w:noProof/>
-          <w:sz w:val="22"/>
-          <w:szCs w:val="22"/>
-          <w:lang w:eastAsia="en-GB"/>
-        </w:rPr>
-      </w:pPr>
-      <w:hyperlink w:anchor="_Toc399851237" w:history="1">
-        <w:r>
-          <w:rPr>
-            <w:rStyle w:val="Hyperlink"/>
-            <w:noProof/>
-          </w:rPr>
-          <w:t>Introduction</w:t>
-        </w:r>
-        <w:r>
-          <w:rPr>
-            <w:noProof/>
-            <w:webHidden/>
-          </w:rPr>
-          <w:tab/>
-        </w:r>
-        <w:r>
-          <w:rPr>
-            <w:noProof/>
-            <w:webHidden/>
-          </w:rPr>
-          <w:fldChar w:fldCharType="begin"/>
-        </w:r>
-        <w:r>
-          <w:rPr>
-            <w:noProof/>
-            <w:webHidden/>
-          </w:rPr>
-          <w:instrText xml:space="preserve"> PAGEREF _Toc399851237 \h </w:instrText>
-        </w:r>
-        <w:r>
-          <w:rPr>
-            <w:noProof/>
-            <w:webHidden/>
-          </w:rPr>
-        </w:r>
-        <w:r>
-          <w:rPr>
-            <w:noProof/>
-            <w:webHidden/>
-          </w:rPr>
-          <w:fldChar w:fldCharType="separate"/>
-        </w:r>
-        <w:r>
-          <w:rPr>
-            <w:noProof/>
-            <w:webHidden/>
-          </w:rPr>
-          <w:t>9</w:t>
-        </w:r>
-        <w:r>
-          <w:rPr>
-            <w:noProof/>
-            <w:webHidden/>
-          </w:rPr>
-          <w:fldChar w:fldCharType="end"/>
-        </w:r>
-      </w:hyperlink>
-    </w:p>
-    <w:p>
-      <w:pPr>
-        <w:pStyle w:val="TOC3"/>
-        <w:tabs>
-          <w:tab w:val="right" w:leader="dot" w:pos="9463"/>
-        </w:tabs>
-        <w:rPr>
-          <w:rFonts w:asciiTheme="minorHAnsi" w:eastAsiaTheme="minorEastAsia" w:hAnsiTheme="minorHAnsi" w:cstheme="minorBidi"/>
-          <w:noProof/>
-          <w:sz w:val="22"/>
-          <w:szCs w:val="22"/>
-          <w:lang w:eastAsia="en-GB"/>
-        </w:rPr>
-      </w:pPr>
-      <w:hyperlink w:anchor="_Toc399851238" w:history="1">
-        <w:r>
-          <w:rPr>
-            <w:rStyle w:val="Hyperlink"/>
-            <w:noProof/>
-          </w:rPr>
-          <w:t>What is a breach?</w:t>
-        </w:r>
-        <w:r>
-          <w:rPr>
-            <w:noProof/>
-            <w:webHidden/>
-          </w:rPr>
-          <w:tab/>
-        </w:r>
-        <w:r>
-          <w:rPr>
-            <w:noProof/>
-            <w:webHidden/>
-          </w:rPr>
-          <w:fldChar w:fldCharType="begin"/>
-        </w:r>
-        <w:r>
-          <w:rPr>
-            <w:noProof/>
-            <w:webHidden/>
-          </w:rPr>
-          <w:instrText xml:space="preserve"> PAGEREF _Toc399851238 \h </w:instrText>
-        </w:r>
-        <w:r>
-          <w:rPr>
-            <w:noProof/>
-            <w:webHidden/>
-          </w:rPr>
-        </w:r>
-        <w:r>
-          <w:rPr>
-            <w:noProof/>
-            <w:webHidden/>
-          </w:rPr>
-          <w:fldChar w:fldCharType="separate"/>
-        </w:r>
-        <w:r>
-          <w:rPr>
-            <w:noProof/>
-            <w:webHidden/>
-          </w:rPr>
-          <w:t>9</w:t>
-        </w:r>
-        <w:r>
-          <w:rPr>
-            <w:noProof/>
-            <w:webHidden/>
-          </w:rPr>
-          <w:fldChar w:fldCharType="end"/>
-        </w:r>
-      </w:hyperlink>
-    </w:p>
-    <w:p>
-      <w:pPr>
-        <w:pStyle w:val="TOC3"/>
-        <w:tabs>
-          <w:tab w:val="right" w:leader="dot" w:pos="9463"/>
-        </w:tabs>
-        <w:rPr>
-          <w:rFonts w:asciiTheme="minorHAnsi" w:eastAsiaTheme="minorEastAsia" w:hAnsiTheme="minorHAnsi" w:cstheme="minorBidi"/>
-          <w:noProof/>
-          <w:sz w:val="22"/>
-          <w:szCs w:val="22"/>
-          <w:lang w:eastAsia="en-GB"/>
-        </w:rPr>
-      </w:pPr>
-      <w:hyperlink w:anchor="_Toc399851239" w:history="1">
-        <w:r>
-          <w:rPr>
-            <w:rStyle w:val="Hyperlink"/>
-            <w:noProof/>
-          </w:rPr>
-          <w:t>Reporting of the breach</w:t>
-        </w:r>
-        <w:r>
-          <w:rPr>
-            <w:noProof/>
-            <w:webHidden/>
-          </w:rPr>
-          <w:tab/>
-        </w:r>
-        <w:r>
-          <w:rPr>
-            <w:noProof/>
-            <w:webHidden/>
-          </w:rPr>
-          <w:fldChar w:fldCharType="begin"/>
-        </w:r>
-        <w:r>
-          <w:rPr>
-            <w:noProof/>
-            <w:webHidden/>
-          </w:rPr>
-          <w:instrText xml:space="preserve"> PAGEREF _Toc399851239 \h </w:instrText>
-        </w:r>
-        <w:r>
-          <w:rPr>
-            <w:noProof/>
-            <w:webHidden/>
-          </w:rPr>
-        </w:r>
-        <w:r>
-          <w:rPr>
-            <w:noProof/>
-            <w:webHidden/>
-          </w:rPr>
-          <w:fldChar w:fldCharType="separate"/>
-        </w:r>
-        <w:r>
-          <w:rPr>
-            <w:noProof/>
-            <w:webHidden/>
-          </w:rPr>
-          <w:t>9</w:t>
-        </w:r>
-        <w:r>
-          <w:rPr>
-            <w:noProof/>
-            <w:webHidden/>
-          </w:rPr>
-          <w:fldChar w:fldCharType="end"/>
-        </w:r>
-      </w:hyperlink>
-    </w:p>
-    <w:p>
-      <w:pPr>
-        <w:pStyle w:val="TOC3"/>
-        <w:tabs>
-          <w:tab w:val="right" w:leader="dot" w:pos="9463"/>
-        </w:tabs>
-        <w:rPr>
-          <w:rFonts w:asciiTheme="minorHAnsi" w:eastAsiaTheme="minorEastAsia" w:hAnsiTheme="minorHAnsi" w:cstheme="minorBidi"/>
-          <w:noProof/>
-          <w:sz w:val="22"/>
-          <w:szCs w:val="22"/>
-          <w:lang w:eastAsia="en-GB"/>
-        </w:rPr>
-      </w:pPr>
-      <w:hyperlink w:anchor="_Toc399851240" w:history="1">
-        <w:r>
-          <w:rPr>
-            <w:rStyle w:val="Hyperlink"/>
-            <w:noProof/>
-          </w:rPr>
-          <w:t>Investigation and Risk Assessment</w:t>
-        </w:r>
-        <w:r>
-          <w:rPr>
-            <w:noProof/>
-            <w:webHidden/>
-          </w:rPr>
-          <w:tab/>
-        </w:r>
-        <w:r>
-          <w:rPr>
-            <w:noProof/>
-            <w:webHidden/>
-          </w:rPr>
-          <w:fldChar w:fldCharType="begin"/>
-        </w:r>
-        <w:r>
-          <w:rPr>
-            <w:noProof/>
-            <w:webHidden/>
-          </w:rPr>
-          <w:instrText xml:space="preserve"> PAGEREF _Toc399851240 \h </w:instrText>
-        </w:r>
-        <w:r>
-          <w:rPr>
-            <w:noProof/>
-            <w:webHidden/>
-          </w:rPr>
-        </w:r>
-        <w:r>
-          <w:rPr>
-            <w:noProof/>
-            <w:webHidden/>
-          </w:rPr>
-          <w:fldChar w:fldCharType="separate"/>
-        </w:r>
-        <w:r>
-          <w:rPr>
-            <w:noProof/>
-            <w:webHidden/>
-          </w:rPr>
-          <w:t>9</w:t>
-        </w:r>
-        <w:r>
-          <w:rPr>
-            <w:noProof/>
-            <w:webHidden/>
-          </w:rPr>
-          <w:fldChar w:fldCharType="end"/>
-        </w:r>
-      </w:hyperlink>
-    </w:p>
-    <w:p>
-      <w:pPr>
-        <w:pStyle w:val="TOC3"/>
-        <w:tabs>
-          <w:tab w:val="right" w:leader="dot" w:pos="9463"/>
-        </w:tabs>
-        <w:rPr>
-          <w:rFonts w:asciiTheme="minorHAnsi" w:eastAsiaTheme="minorEastAsia" w:hAnsiTheme="minorHAnsi" w:cstheme="minorBidi"/>
-          <w:noProof/>
-          <w:sz w:val="22"/>
-          <w:szCs w:val="22"/>
-          <w:lang w:eastAsia="en-GB"/>
-        </w:rPr>
-      </w:pPr>
-      <w:hyperlink w:anchor="_Toc399851241" w:history="1">
-        <w:r>
-          <w:rPr>
-            <w:rStyle w:val="Hyperlink"/>
-            <w:noProof/>
-          </w:rPr>
-          <w:t>Containment and Recovery</w:t>
-        </w:r>
-        <w:r>
-          <w:rPr>
-            <w:noProof/>
-            <w:webHidden/>
-          </w:rPr>
-          <w:tab/>
-        </w:r>
-        <w:r>
-          <w:rPr>
-            <w:noProof/>
-            <w:webHidden/>
-          </w:rPr>
-          <w:fldChar w:fldCharType="begin"/>
-        </w:r>
-        <w:r>
-          <w:rPr>
-            <w:noProof/>
-            <w:webHidden/>
-          </w:rPr>
-          <w:instrText xml:space="preserve"> PAGEREF _Toc399851241 \h </w:instrText>
-        </w:r>
-        <w:r>
-          <w:rPr>
-            <w:noProof/>
-            <w:webHidden/>
-          </w:rPr>
-        </w:r>
-        <w:r>
-          <w:rPr>
-            <w:noProof/>
-            <w:webHidden/>
-          </w:rPr>
-          <w:fldChar w:fldCharType="separate"/>
-        </w:r>
-        <w:r>
-          <w:rPr>
-            <w:noProof/>
-            <w:webHidden/>
-          </w:rPr>
-          <w:t>9</w:t>
-        </w:r>
-        <w:r>
-          <w:rPr>
-            <w:noProof/>
-            <w:webHidden/>
-          </w:rPr>
-          <w:fldChar w:fldCharType="end"/>
-        </w:r>
-      </w:hyperlink>
-    </w:p>
-    <w:p>
-      <w:pPr>
-        <w:pStyle w:val="TOC3"/>
-        <w:tabs>
-          <w:tab w:val="right" w:leader="dot" w:pos="9463"/>
-        </w:tabs>
-        <w:rPr>
-          <w:rFonts w:asciiTheme="minorHAnsi" w:eastAsiaTheme="minorEastAsia" w:hAnsiTheme="minorHAnsi" w:cstheme="minorBidi"/>
-          <w:noProof/>
-          <w:sz w:val="22"/>
-          <w:szCs w:val="22"/>
-          <w:lang w:eastAsia="en-GB"/>
-        </w:rPr>
-      </w:pPr>
-      <w:hyperlink w:anchor="_Toc399851242" w:history="1">
-        <w:r>
-          <w:rPr>
-            <w:rStyle w:val="Hyperlink"/>
-            <w:noProof/>
-          </w:rPr>
-          <w:t>Notification</w:t>
-        </w:r>
-        <w:r>
-          <w:rPr>
-            <w:noProof/>
-            <w:webHidden/>
-          </w:rPr>
-          <w:tab/>
-        </w:r>
-        <w:r>
-          <w:rPr>
-            <w:noProof/>
-            <w:webHidden/>
-          </w:rPr>
-          <w:fldChar w:fldCharType="begin"/>
-        </w:r>
-        <w:r>
-          <w:rPr>
-            <w:noProof/>
-            <w:webHidden/>
-          </w:rPr>
-          <w:instrText xml:space="preserve"> PAGEREF _Toc399851242 \h </w:instrText>
-        </w:r>
-        <w:r>
-          <w:rPr>
-            <w:noProof/>
-            <w:webHidden/>
-          </w:rPr>
-        </w:r>
-        <w:r>
-          <w:rPr>
-            <w:noProof/>
-            <w:webHidden/>
-          </w:rPr>
-          <w:fldChar w:fldCharType="separate"/>
-        </w:r>
-        <w:r>
-          <w:rPr>
-            <w:noProof/>
-            <w:webHidden/>
-          </w:rPr>
-          <w:t>10</w:t>
-        </w:r>
-        <w:r>
-          <w:rPr>
-            <w:noProof/>
-            <w:webHidden/>
-          </w:rPr>
-          <w:fldChar w:fldCharType="end"/>
-        </w:r>
-      </w:hyperlink>
-    </w:p>
-    <w:p>
-      <w:pPr>
-        <w:pStyle w:val="TOC3"/>
-        <w:tabs>
-          <w:tab w:val="right" w:leader="dot" w:pos="9463"/>
-        </w:tabs>
-        <w:rPr>
-          <w:rFonts w:asciiTheme="minorHAnsi" w:eastAsiaTheme="minorEastAsia" w:hAnsiTheme="minorHAnsi" w:cstheme="minorBidi"/>
-          <w:noProof/>
-          <w:sz w:val="22"/>
-          <w:szCs w:val="22"/>
-          <w:lang w:eastAsia="en-GB"/>
-        </w:rPr>
-      </w:pPr>
-      <w:hyperlink w:anchor="_Toc399851243" w:history="1">
-        <w:r>
-          <w:rPr>
-            <w:rStyle w:val="Hyperlink"/>
-            <w:noProof/>
-          </w:rPr>
-          <w:t>Review</w:t>
-        </w:r>
-        <w:r>
-          <w:rPr>
-            <w:noProof/>
-            <w:webHidden/>
-          </w:rPr>
-          <w:tab/>
-        </w:r>
-        <w:r>
-          <w:rPr>
-            <w:noProof/>
-            <w:webHidden/>
-          </w:rPr>
-          <w:fldChar w:fldCharType="begin"/>
-        </w:r>
-        <w:r>
-          <w:rPr>
-            <w:noProof/>
-            <w:webHidden/>
-          </w:rPr>
-          <w:instrText xml:space="preserve"> PAGEREF _Toc399851243 \h </w:instrText>
-        </w:r>
-        <w:r>
-          <w:rPr>
-            <w:noProof/>
-            <w:webHidden/>
-          </w:rPr>
-        </w:r>
-        <w:r>
-          <w:rPr>
-            <w:noProof/>
-            <w:webHidden/>
-          </w:rPr>
-          <w:fldChar w:fldCharType="separate"/>
-        </w:r>
-        <w:r>
-          <w:rPr>
-            <w:noProof/>
-            <w:webHidden/>
-          </w:rPr>
-          <w:t>10</w:t>
-        </w:r>
-        <w:r>
-          <w:rPr>
-            <w:noProof/>
-            <w:webHidden/>
-          </w:rPr>
-          <w:fldChar w:fldCharType="end"/>
-        </w:r>
-      </w:hyperlink>
-    </w:p>
-    <w:p>
-      <w:pPr>
-        <w:pStyle w:val="TOC2"/>
-        <w:tabs>
-          <w:tab w:val="right" w:leader="dot" w:pos="9463"/>
-        </w:tabs>
-        <w:rPr>
-          <w:rFonts w:asciiTheme="minorHAnsi" w:eastAsiaTheme="minorEastAsia" w:hAnsiTheme="minorHAnsi" w:cstheme="minorBidi"/>
-          <w:noProof/>
-          <w:sz w:val="22"/>
-          <w:szCs w:val="22"/>
-          <w:lang w:eastAsia="en-GB"/>
-        </w:rPr>
-      </w:pPr>
-      <w:hyperlink w:anchor="_Toc399851244" w:history="1">
-        <w:r>
-          <w:rPr>
-            <w:rStyle w:val="Hyperlink"/>
-            <w:noProof/>
-          </w:rPr>
-          <w:t>Data Theft</w:t>
-        </w:r>
-        <w:r>
-          <w:rPr>
-            <w:noProof/>
-            <w:webHidden/>
-          </w:rPr>
-          <w:tab/>
-        </w:r>
-        <w:r>
-          <w:rPr>
-            <w:noProof/>
-            <w:webHidden/>
-          </w:rPr>
-          <w:fldChar w:fldCharType="begin"/>
-        </w:r>
-        <w:r>
-          <w:rPr>
-            <w:noProof/>
-            <w:webHidden/>
-          </w:rPr>
-          <w:instrText xml:space="preserve"> PAGEREF _Toc399851244 \h </w:instrText>
-        </w:r>
-        <w:r>
-          <w:rPr>
-            <w:noProof/>
-            <w:webHidden/>
-          </w:rPr>
-        </w:r>
-        <w:r>
-          <w:rPr>
-            <w:noProof/>
-            <w:webHidden/>
-          </w:rPr>
-          <w:fldChar w:fldCharType="separate"/>
-        </w:r>
-        <w:r>
-          <w:rPr>
-            <w:noProof/>
-            <w:webHidden/>
-          </w:rPr>
-          <w:t>10</w:t>
-        </w:r>
-        <w:r>
-          <w:rPr>
-            <w:noProof/>
-            <w:webHidden/>
-          </w:rPr>
-          <w:fldChar w:fldCharType="end"/>
-        </w:r>
-      </w:hyperlink>
-    </w:p>
-    <w:p>
-      <w:pPr>
-        <w:pStyle w:val="TOC2"/>
-        <w:tabs>
-          <w:tab w:val="right" w:leader="dot" w:pos="9463"/>
-        </w:tabs>
-        <w:rPr>
-          <w:rFonts w:asciiTheme="minorHAnsi" w:eastAsiaTheme="minorEastAsia" w:hAnsiTheme="minorHAnsi" w:cstheme="minorBidi"/>
-          <w:noProof/>
-          <w:sz w:val="22"/>
-          <w:szCs w:val="22"/>
-          <w:lang w:eastAsia="en-GB"/>
-        </w:rPr>
-      </w:pPr>
-      <w:hyperlink w:anchor="_Toc399851245" w:history="1">
-        <w:r>
-          <w:rPr>
-            <w:rStyle w:val="Hyperlink"/>
-            <w:noProof/>
-          </w:rPr>
-          <w:t>Privacy Issues</w:t>
-        </w:r>
-        <w:r>
-          <w:rPr>
-            <w:noProof/>
-            <w:webHidden/>
-          </w:rPr>
-          <w:tab/>
-        </w:r>
-        <w:r>
-          <w:rPr>
-            <w:noProof/>
-            <w:webHidden/>
-          </w:rPr>
-          <w:fldChar w:fldCharType="begin"/>
-        </w:r>
-        <w:r>
-          <w:rPr>
-            <w:noProof/>
-            <w:webHidden/>
-          </w:rPr>
-          <w:instrText xml:space="preserve"> PAGEREF _Toc399851245 \h </w:instrText>
-        </w:r>
-        <w:r>
-          <w:rPr>
-            <w:noProof/>
-            <w:webHidden/>
-          </w:rPr>
-        </w:r>
-        <w:r>
-          <w:rPr>
-            <w:noProof/>
-            <w:webHidden/>
-          </w:rPr>
-          <w:fldChar w:fldCharType="separate"/>
-        </w:r>
-        <w:r>
-          <w:rPr>
-            <w:noProof/>
-            <w:webHidden/>
-          </w:rPr>
-          <w:t>10</w:t>
-        </w:r>
-        <w:r>
-          <w:rPr>
-            <w:noProof/>
-            <w:webHidden/>
-          </w:rPr>
-          <w:fldChar w:fldCharType="end"/>
-        </w:r>
-      </w:hyperlink>
-    </w:p>
-    <w:p>
-      <w:pPr>
-        <w:pStyle w:val="TOC2"/>
-        <w:tabs>
-          <w:tab w:val="right" w:leader="dot" w:pos="9463"/>
-        </w:tabs>
-        <w:rPr>
-          <w:rFonts w:asciiTheme="minorHAnsi" w:eastAsiaTheme="minorEastAsia" w:hAnsiTheme="minorHAnsi" w:cstheme="minorBidi"/>
-          <w:noProof/>
-          <w:sz w:val="22"/>
-          <w:szCs w:val="22"/>
-          <w:lang w:eastAsia="en-GB"/>
-        </w:rPr>
-      </w:pPr>
-      <w:hyperlink w:anchor="_Toc399851246" w:history="1">
-        <w:r>
-          <w:rPr>
-            <w:rStyle w:val="Hyperlink"/>
-            <w:noProof/>
-          </w:rPr>
-          <w:t>Data Protection</w:t>
-        </w:r>
-        <w:r>
-          <w:rPr>
-            <w:noProof/>
-            <w:webHidden/>
-          </w:rPr>
-          <w:tab/>
-        </w:r>
-        <w:r>
-          <w:rPr>
-            <w:noProof/>
-            <w:webHidden/>
-          </w:rPr>
-          <w:fldChar w:fldCharType="begin"/>
-        </w:r>
-        <w:r>
-          <w:rPr>
-            <w:noProof/>
-            <w:webHidden/>
-          </w:rPr>
-          <w:instrText xml:space="preserve"> PAGEREF _Toc399851246 \h </w:instrText>
-        </w:r>
-        <w:r>
-          <w:rPr>
-            <w:noProof/>
-            <w:webHidden/>
-          </w:rPr>
-        </w:r>
-        <w:r>
-          <w:rPr>
-            <w:noProof/>
-            <w:webHidden/>
-          </w:rPr>
-          <w:fldChar w:fldCharType="separate"/>
-        </w:r>
-        <w:r>
-          <w:rPr>
-            <w:noProof/>
-            <w:webHidden/>
-          </w:rPr>
-          <w:t>10</w:t>
-        </w:r>
-        <w:r>
-          <w:rPr>
-            <w:noProof/>
-            <w:webHidden/>
-          </w:rPr>
-          <w:fldChar w:fldCharType="end"/>
-        </w:r>
-      </w:hyperlink>
-    </w:p>
-    <w:p>
-      <w:pPr>
-        <w:pStyle w:val="TOC1"/>
-        <w:tabs>
-          <w:tab w:val="right" w:leader="dot" w:pos="9463"/>
-        </w:tabs>
-        <w:rPr>
-          <w:rFonts w:asciiTheme="minorHAnsi" w:eastAsiaTheme="minorEastAsia" w:hAnsiTheme="minorHAnsi" w:cstheme="minorBidi"/>
-          <w:noProof/>
-          <w:sz w:val="22"/>
-          <w:szCs w:val="22"/>
-          <w:lang w:eastAsia="en-GB"/>
-        </w:rPr>
-      </w:pPr>
-      <w:hyperlink w:anchor="_Toc399851247" w:history="1">
-        <w:r>
-          <w:rPr>
-            <w:rStyle w:val="Hyperlink"/>
-            <w:noProof/>
-          </w:rPr>
-          <w:t>Appendices</w:t>
-        </w:r>
-        <w:r>
-          <w:rPr>
-            <w:noProof/>
-            <w:webHidden/>
-          </w:rPr>
-          <w:tab/>
-        </w:r>
-        <w:r>
-          <w:rPr>
-            <w:noProof/>
-            <w:webHidden/>
-          </w:rPr>
-          <w:fldChar w:fldCharType="begin"/>
-        </w:r>
-        <w:r>
-          <w:rPr>
-            <w:noProof/>
-            <w:webHidden/>
-          </w:rPr>
-          <w:instrText xml:space="preserve"> PAGEREF _Toc399851247 \h </w:instrText>
-        </w:r>
-        <w:r>
-          <w:rPr>
-            <w:noProof/>
-            <w:webHidden/>
-          </w:rPr>
-        </w:r>
-        <w:r>
-          <w:rPr>
-            <w:noProof/>
-            <w:webHidden/>
-          </w:rPr>
-          <w:fldChar w:fldCharType="separate"/>
-        </w:r>
-        <w:r>
-          <w:rPr>
-            <w:noProof/>
-            <w:webHidden/>
-          </w:rPr>
-          <w:t>11</w:t>
-        </w:r>
-        <w:r>
-          <w:rPr>
-            <w:noProof/>
-            <w:webHidden/>
-          </w:rPr>
-          <w:fldChar w:fldCharType="end"/>
-        </w:r>
-      </w:hyperlink>
-    </w:p>
-    <w:p>
-      <w:pPr>
-        <w:pStyle w:val="TOC3"/>
-        <w:tabs>
-          <w:tab w:val="right" w:leader="dot" w:pos="9463"/>
-        </w:tabs>
-        <w:rPr>
-          <w:rFonts w:asciiTheme="minorHAnsi" w:eastAsiaTheme="minorEastAsia" w:hAnsiTheme="minorHAnsi" w:cstheme="minorBidi"/>
-          <w:noProof/>
-          <w:sz w:val="22"/>
-          <w:szCs w:val="22"/>
-          <w:lang w:eastAsia="en-GB"/>
-        </w:rPr>
-      </w:pPr>
-      <w:hyperlink w:anchor="_Toc399851248" w:history="1">
-        <w:r>
-          <w:rPr>
-            <w:rStyle w:val="Hyperlink"/>
-            <w:noProof/>
-          </w:rPr>
-          <w:t>Appendix A: Network Diagram</w:t>
-        </w:r>
-        <w:r>
-          <w:rPr>
-            <w:noProof/>
-            <w:webHidden/>
-          </w:rPr>
-          <w:tab/>
-        </w:r>
-        <w:r>
-          <w:rPr>
-            <w:noProof/>
-            <w:webHidden/>
-          </w:rPr>
-          <w:fldChar w:fldCharType="begin"/>
-        </w:r>
-        <w:r>
-          <w:rPr>
-            <w:noProof/>
-            <w:webHidden/>
-          </w:rPr>
-          <w:instrText xml:space="preserve"> PAGEREF _Toc399851248 \h </w:instrText>
-        </w:r>
-        <w:r>
-          <w:rPr>
-            <w:noProof/>
-            <w:webHidden/>
-          </w:rPr>
-        </w:r>
-        <w:r>
-          <w:rPr>
-            <w:noProof/>
-            <w:webHidden/>
-          </w:rPr>
-          <w:fldChar w:fldCharType="separate"/>
-        </w:r>
-        <w:r>
-          <w:rPr>
-            <w:noProof/>
-            <w:webHidden/>
-          </w:rPr>
-          <w:t>11</w:t>
+          <w:t>12</w:t>
         </w:r>
         <w:r>
           <w:rPr>
@@ -2444,12 +2082,12 @@
       <w:r>
         <w:br w:type="page"/>
       </w:r>
-      <w:bookmarkStart w:id="1" w:name="_Toc399851219"/>
+      <w:bookmarkStart w:id="0" w:name="_Toc399854016"/>
       <w:r>
         <w:lastRenderedPageBreak/>
         <w:t>Version History</w:t>
       </w:r>
-      <w:bookmarkEnd w:id="1"/>
+      <w:bookmarkEnd w:id="0"/>
     </w:p>
     <w:p/>
     <w:tbl>
@@ -2895,12 +2533,12 @@
       <w:r>
         <w:br w:type="page"/>
       </w:r>
-      <w:bookmarkStart w:id="2" w:name="_Toc399851220"/>
+      <w:bookmarkStart w:id="1" w:name="_Toc399854017"/>
       <w:r>
         <w:lastRenderedPageBreak/>
         <w:t>Introduction</w:t>
       </w:r>
-      <w:bookmarkEnd w:id="2"/>
+      <w:bookmarkEnd w:id="1"/>
     </w:p>
     <w:p/>
     <w:p>
@@ -2979,36 +2617,46 @@
       <w:r>
         <w:br w:type="page"/>
       </w:r>
-      <w:bookmarkStart w:id="3" w:name="_Toc394500087"/>
-      <w:bookmarkStart w:id="4" w:name="_Toc399851221"/>
+      <w:bookmarkStart w:id="2" w:name="_Toc394500087"/>
+      <w:bookmarkStart w:id="3" w:name="_Toc399854018"/>
       <w:r>
         <w:lastRenderedPageBreak/>
         <w:t>Business Continuity Management</w:t>
       </w:r>
+      <w:bookmarkEnd w:id="3"/>
+    </w:p>
+    <w:p/>
+    <w:p>
+      <w:r>
+        <w:t xml:space="preserve">In the event of an severe unplanned service disruption, whereby Talent Toolbox is expected to be unavailable for a significant period of time (over 1 hour), responsibilities and procedures are defined to ensure the right people are involved to enable Purple Cubed to </w:t>
+      </w:r>
+      <w:r>
+        <w:t>res</w:t>
+      </w:r>
+      <w:r>
+        <w:t>pond positively and effectively, and to restore the service to a stable state as quickly as possible.</w:t>
+      </w:r>
+    </w:p>
+    <w:p>
+      <w:pPr>
+        <w:pStyle w:val="Heading2"/>
+      </w:pPr>
+    </w:p>
+    <w:p>
+      <w:pPr>
+        <w:pStyle w:val="Heading2"/>
+      </w:pPr>
+      <w:bookmarkStart w:id="4" w:name="_Toc399854019"/>
+      <w:r>
+        <w:t>Disaster Recovery</w:t>
+      </w:r>
       <w:bookmarkEnd w:id="4"/>
     </w:p>
-    <w:p/>
-    <w:p>
-      <w:r>
-        <w:t xml:space="preserve">In the event of an severe unplanned service disruption, whereby Talent Toolbox is expected to be unavailable for a significant period of time (over 1 hour), responsibilities and procedures are defined to ensure the right people are involved to enable Purple Cubed to </w:t>
-      </w:r>
-      <w:r>
-        <w:t>res</w:t>
-      </w:r>
-      <w:r>
-        <w:t>pond positively and effectively, and to restore the service to a stable state as quickly as possible.</w:t>
-      </w:r>
-    </w:p>
-    <w:p>
-      <w:pPr>
-        <w:pStyle w:val="Heading2"/>
-      </w:pPr>
-    </w:p>
-    <w:p>
-      <w:pPr>
-        <w:pStyle w:val="Heading2"/>
-      </w:pPr>
-      <w:bookmarkStart w:id="5" w:name="_Toc399851222"/>
+    <w:p>
+      <w:pPr>
+        <w:pStyle w:val="Heading3"/>
+      </w:pPr>
+      <w:bookmarkStart w:id="5" w:name="_Toc399854020"/>
       <w:r>
         <w:t>Procedures and Responsibilities</w:t>
       </w:r>
@@ -3017,13 +2665,11 @@
     <w:p/>
     <w:p>
       <w:pPr>
-        <w:pStyle w:val="Heading3"/>
-      </w:pPr>
-      <w:bookmarkStart w:id="6" w:name="_Toc399851223"/>
+        <w:pStyle w:val="Heading4"/>
+      </w:pPr>
       <w:r>
         <w:t>Technical Director</w:t>
       </w:r>
-      <w:bookmarkEnd w:id="6"/>
     </w:p>
     <w:p>
       <w:pPr>
@@ -3204,13 +2850,11 @@
     <w:p/>
     <w:p>
       <w:pPr>
-        <w:pStyle w:val="Heading3"/>
-      </w:pPr>
-      <w:bookmarkStart w:id="7" w:name="_Toc399851224"/>
+        <w:pStyle w:val="Heading4"/>
+      </w:pPr>
       <w:r>
         <w:t>Development Team</w:t>
       </w:r>
-      <w:bookmarkEnd w:id="7"/>
     </w:p>
     <w:p>
       <w:pPr>
@@ -3270,13 +2914,11 @@
     <w:p/>
     <w:p>
       <w:pPr>
-        <w:pStyle w:val="Heading3"/>
-      </w:pPr>
-      <w:bookmarkStart w:id="8" w:name="_Toc399851225"/>
+        <w:pStyle w:val="Heading4"/>
+      </w:pPr>
       <w:r>
         <w:t>Operations Team</w:t>
       </w:r>
-      <w:bookmarkEnd w:id="8"/>
     </w:p>
     <w:p>
       <w:pPr>
@@ -3292,13 +2934,11 @@
     <w:p/>
     <w:p>
       <w:pPr>
-        <w:pStyle w:val="Heading3"/>
-      </w:pPr>
-      <w:bookmarkStart w:id="9" w:name="_Toc399851226"/>
+        <w:pStyle w:val="Heading4"/>
+      </w:pPr>
       <w:r>
         <w:t>Support Team and Testers</w:t>
       </w:r>
-      <w:bookmarkEnd w:id="9"/>
     </w:p>
     <w:p>
       <w:pPr>
@@ -3314,133 +2954,560 @@
     <w:p/>
     <w:p>
       <w:pPr>
+        <w:pStyle w:val="Heading4"/>
+      </w:pPr>
+      <w:r>
+        <w:t>All of Purple Cubed</w:t>
+      </w:r>
+    </w:p>
+    <w:p>
+      <w:r>
+        <w:t>Notify the Technical Director as soon as a service disruption is noticed or reported by client(s)</w:t>
+      </w:r>
+    </w:p>
+    <w:p>
+      <w:pPr>
         <w:pStyle w:val="Heading3"/>
       </w:pPr>
-      <w:bookmarkStart w:id="10" w:name="_Toc399851227"/>
-      <w:r>
-        <w:t>All of Purple Cubed</w:t>
-      </w:r>
-      <w:bookmarkEnd w:id="10"/>
-    </w:p>
-    <w:p>
-      <w:r>
-        <w:t>Notify the Technical Director as soon as a service disruption is noticed or reported by client(s)</w:t>
+      <w:bookmarkStart w:id="6" w:name="_Toc394500095"/>
+      <w:bookmarkStart w:id="7" w:name="_Toc399854021"/>
+      <w:r>
+        <w:lastRenderedPageBreak/>
+        <w:t>Example Scenario: Complete Loss of Primary Datacentre Facility</w:t>
+      </w:r>
+      <w:bookmarkEnd w:id="6"/>
+      <w:bookmarkEnd w:id="7"/>
+      <w:r>
+        <w:t xml:space="preserve"> </w:t>
       </w:r>
     </w:p>
     <w:p>
       <w:pPr>
         <w:pStyle w:val="Heading2"/>
       </w:pPr>
+    </w:p>
+    <w:p>
+      <w:r>
+        <w:t>Talent Toolbox data is very well protected, but in the unlikely event of a complete failure of the primary datacentre, the following procedure is in place to bring the system back online as efficiently as possible.</w:t>
+      </w:r>
+    </w:p>
+    <w:p/>
+    <w:p>
+      <w:pPr>
+        <w:pStyle w:val="Heading4"/>
+      </w:pPr>
+      <w:r>
+        <w:t>Formation of the Response Team</w:t>
+      </w:r>
+    </w:p>
+    <w:p>
+      <w:r>
+        <w:t>The Technical Director forms a Response Team consisting of all available developers, an Operations Team member, a Support Team member and a Software Tester (if available).</w:t>
+      </w:r>
+    </w:p>
+    <w:p/>
+    <w:p>
+      <w:r>
+        <w:t>The Response Team is briefed by the Technical Director</w:t>
+      </w:r>
+      <w:r>
+        <w:t xml:space="preserve"> on the nature of the problem, facilitates a discussion about likely causes, and assigns responsibilities to team members.</w:t>
+      </w:r>
+    </w:p>
+    <w:p/>
+    <w:p>
+      <w:pPr>
+        <w:pStyle w:val="Heading4"/>
+      </w:pPr>
+      <w:r>
+        <w:t xml:space="preserve">Initial Client Notification </w:t>
+      </w:r>
+    </w:p>
+    <w:p>
+      <w:r>
+        <w:t>The Operations Team notify their clients of the disruption and assure the clients that this is being looked into as a matter of urgency, and that they will be kept up-to-date.</w:t>
+      </w:r>
+    </w:p>
+    <w:p>
+      <w:pPr>
+        <w:pStyle w:val="Heading4"/>
+      </w:pPr>
+    </w:p>
+    <w:p>
+      <w:pPr>
+        <w:pStyle w:val="Heading4"/>
+      </w:pPr>
+      <w:r>
+        <w:t>Technical Response</w:t>
+      </w:r>
+    </w:p>
+    <w:p>
+      <w:pPr>
+        <w:pStyle w:val="Heading5"/>
+      </w:pPr>
+      <w:r>
+        <w:t>Diagnosis</w:t>
+      </w:r>
+    </w:p>
+    <w:p>
+      <w:r>
+        <w:t>The development team members will check the status page of the hosting provider, and find that there is a complete failure at the primary data centre. An estimate for when normal service can resume will be provided by the Technical Director to the Operations team, who can then relay that information to their client(s).</w:t>
+      </w:r>
+    </w:p>
+    <w:p>
+      <w:pPr>
+        <w:pStyle w:val="Heading5"/>
+      </w:pPr>
+    </w:p>
+    <w:p>
+      <w:pPr>
+        <w:pStyle w:val="Heading5"/>
+      </w:pPr>
+      <w:r>
+        <w:t>Database Testing</w:t>
+      </w:r>
+    </w:p>
+    <w:p>
+      <w:r>
+        <w:t>The database will automatically failover and an exact replica available immediately at the secondary datacentre. Connectivity should be tested by a developer. Once connected, a data comparison should be performed with the latest nightly backup to ensure the replica is in the state expected.</w:t>
+      </w:r>
+    </w:p>
+    <w:p/>
+    <w:p>
+      <w:pPr>
+        <w:pStyle w:val="Heading5"/>
+      </w:pPr>
+      <w:r>
+        <w:t>Web Application Restore</w:t>
+      </w:r>
+    </w:p>
+    <w:p>
+      <w:r>
+        <w:t>The web applications will be deployed from the latest stable version of the source code, to a new production environment in the secondary datacentre. Any connection changes for databases, file storage locations can be made in the configuration files.</w:t>
+      </w:r>
+    </w:p>
+    <w:p/>
+    <w:p>
+      <w:pPr>
+        <w:pStyle w:val="Heading5"/>
+      </w:pPr>
+      <w:r>
+        <w:t>Testing</w:t>
+      </w:r>
+    </w:p>
+    <w:p>
+      <w:r>
+        <w:t xml:space="preserve">The web applications will be tested, using a pre-defined procedure to ensure the complete range of features are tested. This step involves both developers and the Software Tester (where available). Once testing is completed successfully, the Technical Director is notified and gives permission to </w:t>
+      </w:r>
+    </w:p>
+    <w:p/>
+    <w:p>
+      <w:pPr>
+        <w:pStyle w:val="Heading5"/>
+      </w:pPr>
+      <w:r>
+        <w:t>Release</w:t>
+      </w:r>
+    </w:p>
+    <w:p>
+      <w:r>
+        <w:t>The talenttoolbox.com domain name is pointed to the address of the new production servers, and clients notified by the Operations Team that the system is back online.</w:t>
+      </w:r>
+    </w:p>
+    <w:p/>
+    <w:p>
+      <w:pPr>
+        <w:pStyle w:val="Heading4"/>
+      </w:pPr>
+      <w:r>
+        <w:t>Review</w:t>
+      </w:r>
+    </w:p>
+    <w:p>
+      <w:r>
+        <w:t xml:space="preserve">The Response Team gather together, </w:t>
+      </w:r>
+      <w:proofErr w:type="spellStart"/>
+      <w:r>
+        <w:t>lead</w:t>
+      </w:r>
+      <w:proofErr w:type="spellEnd"/>
+      <w:r>
+        <w:t xml:space="preserve"> by the Technical Director, to discuss how the disaster recovery procedure went, and suggest any improvements to the plan.</w:t>
+      </w:r>
+    </w:p>
+    <w:p/>
+    <w:p>
+      <w:r>
+        <w:t>An investigation into the cause of the datacentre failure is undertaken by the Technical Director, and the suitability of the hosting provider assessed.</w:t>
+      </w:r>
+    </w:p>
+    <w:p/>
+    <w:p>
+      <w:r>
+        <w:t>A plan is put in place to restore Talent Toolbox to the primary data centre as soon as is sensible, so that the secondary failovers are available again.</w:t>
+      </w:r>
+    </w:p>
+    <w:p/>
+    <w:p/>
+    <w:p>
+      <w:pPr>
+        <w:pStyle w:val="Heading3"/>
+      </w:pPr>
+      <w:bookmarkStart w:id="8" w:name="_Toc399854022"/>
+      <w:r>
+        <w:lastRenderedPageBreak/>
+        <w:t>Testing Procedure</w:t>
+      </w:r>
+      <w:bookmarkEnd w:id="8"/>
+    </w:p>
+    <w:p/>
+    <w:p>
+      <w:r>
+        <w:t>The Disaster Recovery plan is practiced regularly to ensure that, in the event of a serious disruption, Purple Cubed are able to quickly and efficiently restore Talent Toolbox to the state it was before the disruption.</w:t>
+      </w:r>
+    </w:p>
+    <w:p/>
+    <w:p>
+      <w:r>
+        <w:t>Purple Cubed take advantage of their cloud-based hosting to test disaster recovery in an environment which matches the production environment, i.e. using the same specification of servers, in the same datacentres with the same network etc.</w:t>
+      </w:r>
+    </w:p>
+    <w:p/>
+    <w:p>
+      <w:r>
+        <w:t>The table below outlines the frequency of testing individual parts of the Disaster Recovery plan. To summarise, the approach taken is to frequently test each component in isolation (e.g. database restore), and to test the entire plan a sensible amount of times per year, or as soon as a change is made to the plan.</w:t>
+      </w:r>
+    </w:p>
+    <w:p/>
+    <w:tbl>
+      <w:tblPr>
+        <w:tblStyle w:val="TableGrid"/>
+        <w:tblW w:w="0" w:type="auto"/>
+        <w:tblLook w:val="04A0" w:firstRow="1" w:lastRow="0" w:firstColumn="1" w:lastColumn="0" w:noHBand="0" w:noVBand="1"/>
+      </w:tblPr>
+      <w:tblGrid>
+        <w:gridCol w:w="7792"/>
+        <w:gridCol w:w="1671"/>
+      </w:tblGrid>
+      <w:tr>
+        <w:tc>
+          <w:tcPr>
+            <w:tcW w:w="7792" w:type="dxa"/>
+          </w:tcPr>
+          <w:p>
+            <w:pPr>
+              <w:rPr>
+                <w:b/>
+              </w:rPr>
+            </w:pPr>
+            <w:r>
+              <w:rPr>
+                <w:b/>
+              </w:rPr>
+              <w:t>Component</w:t>
+            </w:r>
+          </w:p>
+        </w:tc>
+        <w:tc>
+          <w:tcPr>
+            <w:tcW w:w="1671" w:type="dxa"/>
+          </w:tcPr>
+          <w:p>
+            <w:pPr>
+              <w:jc w:val="center"/>
+              <w:rPr>
+                <w:b/>
+              </w:rPr>
+            </w:pPr>
+            <w:r>
+              <w:rPr>
+                <w:b/>
+              </w:rPr>
+              <w:t>Test Frequency</w:t>
+            </w:r>
+          </w:p>
+        </w:tc>
+      </w:tr>
+      <w:tr>
+        <w:tc>
+          <w:tcPr>
+            <w:tcW w:w="7792" w:type="dxa"/>
+          </w:tcPr>
+          <w:p>
+            <w:r>
+              <w:t>Restoration of nightly database backup from primary file store</w:t>
+            </w:r>
+          </w:p>
+        </w:tc>
+        <w:tc>
+          <w:tcPr>
+            <w:tcW w:w="1671" w:type="dxa"/>
+          </w:tcPr>
+          <w:p>
+            <w:pPr>
+              <w:jc w:val="center"/>
+            </w:pPr>
+            <w:r>
+              <w:t>Daily</w:t>
+            </w:r>
+          </w:p>
+        </w:tc>
+      </w:tr>
+      <w:tr>
+        <w:tc>
+          <w:tcPr>
+            <w:tcW w:w="7792" w:type="dxa"/>
+          </w:tcPr>
+          <w:p>
+            <w:r>
+              <w:t xml:space="preserve">Restoration of nightly database backup from </w:t>
+            </w:r>
+            <w:r>
+              <w:t>secondary</w:t>
+            </w:r>
+            <w:r>
+              <w:t xml:space="preserve"> file store</w:t>
+            </w:r>
+          </w:p>
+        </w:tc>
+        <w:tc>
+          <w:tcPr>
+            <w:tcW w:w="1671" w:type="dxa"/>
+          </w:tcPr>
+          <w:p>
+            <w:pPr>
+              <w:jc w:val="center"/>
+            </w:pPr>
+            <w:r>
+              <w:t>Weekly</w:t>
+            </w:r>
+          </w:p>
+        </w:tc>
+      </w:tr>
+      <w:tr>
+        <w:tc>
+          <w:tcPr>
+            <w:tcW w:w="7792" w:type="dxa"/>
+          </w:tcPr>
+          <w:p>
+            <w:r>
+              <w:t>Deployment of source code to clean web application servers</w:t>
+            </w:r>
+          </w:p>
+        </w:tc>
+        <w:tc>
+          <w:tcPr>
+            <w:tcW w:w="1671" w:type="dxa"/>
+          </w:tcPr>
+          <w:p>
+            <w:pPr>
+              <w:jc w:val="center"/>
+            </w:pPr>
+            <w:r>
+              <w:t>Weekly</w:t>
+            </w:r>
+          </w:p>
+        </w:tc>
+      </w:tr>
+      <w:tr>
+        <w:tc>
+          <w:tcPr>
+            <w:tcW w:w="7792" w:type="dxa"/>
+          </w:tcPr>
+          <w:p>
+            <w:r>
+              <w:t>Point In Time database restoration</w:t>
+            </w:r>
+          </w:p>
+        </w:tc>
+        <w:tc>
+          <w:tcPr>
+            <w:tcW w:w="1671" w:type="dxa"/>
+          </w:tcPr>
+          <w:p>
+            <w:pPr>
+              <w:jc w:val="center"/>
+            </w:pPr>
+            <w:r>
+              <w:t>Fortnightly</w:t>
+            </w:r>
+          </w:p>
+        </w:tc>
+      </w:tr>
+      <w:tr>
+        <w:tc>
+          <w:tcPr>
+            <w:tcW w:w="7792" w:type="dxa"/>
+          </w:tcPr>
+          <w:p>
+            <w:r>
+              <w:t>Restoring files to primary data store from secondary data store</w:t>
+            </w:r>
+          </w:p>
+        </w:tc>
+        <w:tc>
+          <w:tcPr>
+            <w:tcW w:w="1671" w:type="dxa"/>
+          </w:tcPr>
+          <w:p>
+            <w:pPr>
+              <w:jc w:val="center"/>
+            </w:pPr>
+            <w:r>
+              <w:t>Monthly</w:t>
+            </w:r>
+          </w:p>
+        </w:tc>
+      </w:tr>
+      <w:tr>
+        <w:tc>
+          <w:tcPr>
+            <w:tcW w:w="7792" w:type="dxa"/>
+          </w:tcPr>
+          <w:p>
+            <w:r>
+              <w:t>Complete Disaster Recovery Plan testing</w:t>
+            </w:r>
+          </w:p>
+        </w:tc>
+        <w:tc>
+          <w:tcPr>
+            <w:tcW w:w="1671" w:type="dxa"/>
+          </w:tcPr>
+          <w:p>
+            <w:pPr>
+              <w:jc w:val="center"/>
+            </w:pPr>
+            <w:r>
+              <w:t>Quarterly</w:t>
+            </w:r>
+          </w:p>
+        </w:tc>
+      </w:tr>
+    </w:tbl>
+    <w:p/>
+    <w:p/>
+    <w:p/>
+    <w:p>
+      <w:pPr>
+        <w:pStyle w:val="Heading2"/>
+      </w:pPr>
       <w:r>
         <w:br w:type="page"/>
       </w:r>
-      <w:bookmarkStart w:id="11" w:name="_Toc399851228"/>
+    </w:p>
+    <w:p>
+      <w:pPr>
+        <w:pStyle w:val="Heading2"/>
+      </w:pPr>
+      <w:bookmarkStart w:id="9" w:name="_Toc399854023"/>
       <w:r>
         <w:lastRenderedPageBreak/>
         <w:t>Backup Policies</w:t>
       </w:r>
-      <w:bookmarkEnd w:id="3"/>
+      <w:bookmarkEnd w:id="2"/>
+      <w:bookmarkEnd w:id="9"/>
+    </w:p>
+    <w:p/>
+    <w:p>
+      <w:r>
+        <w:t>A comprehensive set of steps are taken to reduce all risks to loss of source code and application data.</w:t>
+      </w:r>
+    </w:p>
+    <w:p>
+      <w:pPr>
+        <w:pStyle w:val="Heading3"/>
+      </w:pPr>
+      <w:bookmarkStart w:id="10" w:name="_Toc394500088"/>
+    </w:p>
+    <w:p>
+      <w:pPr>
+        <w:pStyle w:val="Heading3"/>
+      </w:pPr>
+      <w:bookmarkStart w:id="11" w:name="_Toc399854024"/>
+      <w:r>
+        <w:t>Source Code</w:t>
+      </w:r>
+      <w:bookmarkEnd w:id="10"/>
       <w:bookmarkEnd w:id="11"/>
     </w:p>
     <w:p/>
     <w:p>
       <w:r>
-        <w:t>A comprehensive set of steps are taken to reduce all risks to loss of source code and application data.</w:t>
-      </w:r>
-    </w:p>
+        <w:t>The source code for Talent Toolbox is managed by a distributed revision control and source code management system. This service is provided by a third party (</w:t>
+      </w:r>
+      <w:hyperlink r:id="rId13" w:history="1">
+        <w:r>
+          <w:rPr>
+            <w:rStyle w:val="Hyperlink"/>
+            <w:rFonts w:eastAsiaTheme="minorEastAsia"/>
+          </w:rPr>
+          <w:t>GitHub</w:t>
+        </w:r>
+      </w:hyperlink>
+      <w:r>
+        <w:t>). All source code repositories are stored on a minimum of three different servers and an off-site backup.</w:t>
+      </w:r>
+    </w:p>
+    <w:p/>
+    <w:p>
+      <w:r>
+        <w:t>It’s worth noting that no client data is stored in the source code repositories other than some image assets such as logos. Confidential data must not exist in the repositories.</w:t>
+      </w:r>
+    </w:p>
+    <w:p/>
+    <w:p/>
     <w:p>
       <w:pPr>
         <w:pStyle w:val="Heading3"/>
       </w:pPr>
-      <w:bookmarkStart w:id="12" w:name="_Toc394500088"/>
-    </w:p>
-    <w:p>
-      <w:pPr>
-        <w:pStyle w:val="Heading3"/>
-      </w:pPr>
-      <w:bookmarkStart w:id="13" w:name="_Toc399851229"/>
-      <w:r>
-        <w:t>Source Code</w:t>
+      <w:bookmarkStart w:id="12" w:name="_Toc394500089"/>
+      <w:bookmarkStart w:id="13" w:name="_Toc399854025"/>
+      <w:r>
+        <w:t>Web Application Hosting Environments</w:t>
       </w:r>
       <w:bookmarkEnd w:id="12"/>
       <w:bookmarkEnd w:id="13"/>
     </w:p>
     <w:p/>
     <w:p>
-      <w:r>
-        <w:t>The source code for Talent Toolbox is managed by a distributed revision control and source code management system. This service is provided by a third party (</w:t>
-      </w:r>
-      <w:hyperlink r:id="rId13" w:history="1">
-        <w:r>
-          <w:rPr>
-            <w:rStyle w:val="Hyperlink"/>
-            <w:rFonts w:eastAsiaTheme="minorEastAsia"/>
-          </w:rPr>
-          <w:t>GitHub</w:t>
-        </w:r>
-      </w:hyperlink>
-      <w:r>
-        <w:t>). All source code repositories are stored on a minimum of three different servers and an off-site backup.</w:t>
-      </w:r>
-    </w:p>
-    <w:p/>
-    <w:p>
-      <w:r>
-        <w:t>It’s worth noting that no client data is stored in the source code repositories other than some image assets such as logos. Confidential data must not exist in the repositories.</w:t>
-      </w:r>
-    </w:p>
-    <w:p/>
-    <w:p/>
-    <w:p>
-      <w:pPr>
-        <w:pStyle w:val="Heading3"/>
-      </w:pPr>
-      <w:bookmarkStart w:id="14" w:name="_Toc394500089"/>
-      <w:bookmarkStart w:id="15" w:name="_Toc399851230"/>
-      <w:r>
-        <w:t>Web Application Hosting Environments</w:t>
+      <w:pPr>
+        <w:pStyle w:val="Heading4"/>
+      </w:pPr>
+      <w:bookmarkStart w:id="14" w:name="_Toc394500090"/>
+      <w:r>
+        <w:t>Application Servers</w:t>
       </w:r>
       <w:bookmarkEnd w:id="14"/>
+    </w:p>
+    <w:p>
+      <w:r>
+        <w:t>Deployments to production environments are fully automated using a continuous integration server connected directly to the source code management system. All data entered or uploaded by users is saved to a database or to a file store, as opposed to the application servers.</w:t>
+      </w:r>
+    </w:p>
+    <w:p/>
+    <w:p>
+      <w:r>
+        <w:t>The architecture of Talent Toolbox has been designed for scalability. By combining this with a cloud-based infrastructure for its hosting, it is very easy to create a new instance of Talent Toolbox running on a new web server.</w:t>
+      </w:r>
+    </w:p>
+    <w:p/>
+    <w:p>
+      <w:r>
+        <w:t>As such, backups of the application servers are not required.</w:t>
+      </w:r>
+    </w:p>
+    <w:p/>
+    <w:p>
+      <w:pPr>
+        <w:pStyle w:val="Heading4"/>
+      </w:pPr>
+      <w:bookmarkStart w:id="15" w:name="_Toc394500091"/>
+      <w:r>
+        <w:t>File Storage</w:t>
+      </w:r>
       <w:bookmarkEnd w:id="15"/>
-    </w:p>
-    <w:p/>
-    <w:p>
-      <w:pPr>
-        <w:pStyle w:val="Heading4"/>
-      </w:pPr>
-      <w:bookmarkStart w:id="16" w:name="_Toc394500090"/>
-      <w:r>
-        <w:t>Application Servers</w:t>
-      </w:r>
-      <w:bookmarkEnd w:id="16"/>
-    </w:p>
-    <w:p>
-      <w:r>
-        <w:t>Deployments to production environments are fully automated using a continuous integration server connected directly to the source code management system. All data entered or uploaded by users is saved to a database or to a file store, as opposed to the application servers.</w:t>
-      </w:r>
-    </w:p>
-    <w:p/>
-    <w:p>
-      <w:r>
-        <w:t>The architecture of Talent Toolbox has been designed for scalability. By combining this with a cloud-based infrastructure for its hosting, it is very easy to create a new instance of Talent Toolbox running on a new web server.</w:t>
-      </w:r>
-    </w:p>
-    <w:p/>
-    <w:p>
-      <w:r>
-        <w:t>As such, backups of the application servers are not required.</w:t>
-      </w:r>
-    </w:p>
-    <w:p/>
-    <w:p>
-      <w:pPr>
-        <w:pStyle w:val="Heading4"/>
-      </w:pPr>
-      <w:bookmarkStart w:id="17" w:name="_Toc394500091"/>
-      <w:r>
-        <w:t>File Storage</w:t>
-      </w:r>
-      <w:bookmarkEnd w:id="17"/>
     </w:p>
     <w:p>
       <w:r>
@@ -3462,7 +3529,7 @@
       <w:r>
         <w:t>. Due to the nature of Talent Toolbox, it should not be used to store files that are critical to the daily functioning of its clients. Because of this, Purple Cubed do not routinely test restoring these files from the secondary data centre.</w:t>
       </w:r>
-      <w:bookmarkStart w:id="18" w:name="_Toc394500092"/>
+      <w:bookmarkStart w:id="16" w:name="_Toc394500092"/>
     </w:p>
     <w:p/>
     <w:p/>
@@ -3470,12 +3537,12 @@
       <w:pPr>
         <w:pStyle w:val="Heading3"/>
       </w:pPr>
-      <w:bookmarkStart w:id="19" w:name="_Toc399851231"/>
+      <w:bookmarkStart w:id="17" w:name="_Toc399854026"/>
       <w:r>
         <w:t>Databases</w:t>
       </w:r>
-      <w:bookmarkEnd w:id="18"/>
-      <w:bookmarkEnd w:id="19"/>
+      <w:bookmarkEnd w:id="16"/>
+      <w:bookmarkEnd w:id="17"/>
     </w:p>
     <w:p/>
     <w:p>
@@ -3601,92 +3668,17 @@
     </w:p>
     <w:p>
       <w:pPr>
-        <w:pStyle w:val="Heading2"/>
+        <w:pStyle w:val="Heading1"/>
       </w:pPr>
       <w:r>
         <w:br w:type="page"/>
       </w:r>
-      <w:bookmarkStart w:id="20" w:name="_Toc394500093"/>
-      <w:bookmarkStart w:id="21" w:name="_Toc399851232"/>
-      <w:r>
-        <w:lastRenderedPageBreak/>
-        <w:t>Disaster Recovery Plan</w:t>
-      </w:r>
-      <w:bookmarkEnd w:id="20"/>
-      <w:bookmarkEnd w:id="21"/>
-    </w:p>
-    <w:p/>
-    <w:p>
-      <w:pPr>
-        <w:pStyle w:val="Heading3"/>
-      </w:pPr>
-      <w:bookmarkStart w:id="22" w:name="_Toc394500094"/>
-      <w:bookmarkStart w:id="23" w:name="_Toc399851233"/>
-      <w:r>
-        <w:t>Approach</w:t>
-      </w:r>
-      <w:bookmarkEnd w:id="22"/>
-      <w:bookmarkEnd w:id="23"/>
-    </w:p>
-    <w:p/>
-    <w:p/>
-    <w:p/>
-    <w:p>
-      <w:pPr>
-        <w:pStyle w:val="Heading3"/>
-      </w:pPr>
-      <w:bookmarkStart w:id="24" w:name="_Toc394500095"/>
-      <w:bookmarkStart w:id="25" w:name="_Toc399851234"/>
-      <w:r>
-        <w:t>Example Scenario: Complete Loss of Primary Datacentre Facility</w:t>
-      </w:r>
-      <w:bookmarkEnd w:id="24"/>
-      <w:bookmarkEnd w:id="25"/>
-    </w:p>
-    <w:p/>
-    <w:p/>
-    <w:p>
-      <w:pPr>
-        <w:pStyle w:val="Heading1"/>
-      </w:pPr>
-    </w:p>
-    <w:p>
-      <w:pPr>
-        <w:pStyle w:val="Heading1"/>
-      </w:pPr>
-      <w:r>
-        <w:t xml:space="preserve"> </w:t>
-      </w:r>
-    </w:p>
-    <w:p/>
-    <w:p/>
-    <w:p/>
-    <w:p/>
-    <w:p/>
-    <w:p>
-      <w:pPr>
-        <w:pStyle w:val="Heading1"/>
-      </w:pPr>
-    </w:p>
-    <w:p/>
-    <w:p>
-      <w:pPr>
-        <w:pStyle w:val="Heading1"/>
-      </w:pPr>
-    </w:p>
-    <w:p>
-      <w:pPr>
-        <w:pStyle w:val="Heading1"/>
-      </w:pPr>
-      <w:r>
-        <w:br w:type="page"/>
-      </w:r>
-      <w:bookmarkStart w:id="26" w:name="_Toc399851235"/>
+      <w:bookmarkStart w:id="18" w:name="_Toc399854027"/>
       <w:r>
         <w:lastRenderedPageBreak/>
         <w:t>Security Plan</w:t>
       </w:r>
-      <w:bookmarkEnd w:id="26"/>
+      <w:bookmarkEnd w:id="18"/>
     </w:p>
     <w:p>
       <w:pPr>
@@ -3697,22 +3689,22 @@
       <w:pPr>
         <w:pStyle w:val="Heading2"/>
       </w:pPr>
-      <w:bookmarkStart w:id="27" w:name="_Toc399851236"/>
+      <w:bookmarkStart w:id="19" w:name="_Toc399854028"/>
       <w:r>
         <w:t>Data Breaches</w:t>
       </w:r>
-      <w:bookmarkEnd w:id="27"/>
+      <w:bookmarkEnd w:id="19"/>
     </w:p>
     <w:p/>
     <w:p>
       <w:pPr>
         <w:pStyle w:val="Heading3"/>
       </w:pPr>
-      <w:bookmarkStart w:id="28" w:name="_Toc399851237"/>
+      <w:bookmarkStart w:id="20" w:name="_Toc399854029"/>
       <w:r>
         <w:t>Introduction</w:t>
       </w:r>
-      <w:bookmarkEnd w:id="28"/>
+      <w:bookmarkEnd w:id="20"/>
     </w:p>
     <w:p/>
     <w:p>
@@ -3744,11 +3736,11 @@
       <w:pPr>
         <w:pStyle w:val="Heading3"/>
       </w:pPr>
-      <w:bookmarkStart w:id="29" w:name="_Toc399851238"/>
+      <w:bookmarkStart w:id="21" w:name="_Toc399854030"/>
       <w:r>
         <w:t>What is a breach?</w:t>
       </w:r>
-      <w:bookmarkEnd w:id="29"/>
+      <w:bookmarkEnd w:id="21"/>
     </w:p>
     <w:p/>
     <w:p>
@@ -3840,11 +3832,11 @@
       <w:pPr>
         <w:pStyle w:val="Heading3"/>
       </w:pPr>
-      <w:bookmarkStart w:id="30" w:name="_Toc399851239"/>
+      <w:bookmarkStart w:id="22" w:name="_Toc399854031"/>
       <w:r>
         <w:t>Reporting of the breach</w:t>
       </w:r>
-      <w:bookmarkEnd w:id="30"/>
+      <w:bookmarkEnd w:id="22"/>
     </w:p>
     <w:p/>
     <w:p>
@@ -3888,16 +3880,22 @@
       <w:pPr>
         <w:pStyle w:val="Heading3"/>
       </w:pPr>
-      <w:bookmarkStart w:id="31" w:name="_Toc399851240"/>
+      <w:bookmarkStart w:id="23" w:name="_Toc399854032"/>
       <w:r>
         <w:t>Investigation and Risk Assessment</w:t>
       </w:r>
-      <w:bookmarkEnd w:id="31"/>
-    </w:p>
-    <w:p/>
-    <w:p>
-      <w:r>
-        <w:t>The Technical Director will instigate a response team, who will be responsible for investigating data breaches. An investigation will be started within 24 hours of the breach being discovered, where possible.</w:t>
+      <w:bookmarkEnd w:id="23"/>
+    </w:p>
+    <w:p/>
+    <w:p>
+      <w:r>
+        <w:t xml:space="preserve">The Technical Director will instigate a </w:t>
+      </w:r>
+      <w:r>
+        <w:t>Response Team</w:t>
+      </w:r>
+      <w:r>
+        <w:t>, who will be responsible for investigating data breaches. An investigation will be started within 24 hours of the breach being discovered, where possible.</w:t>
       </w:r>
     </w:p>
     <w:p/>
@@ -3912,16 +3910,22 @@
       <w:pPr>
         <w:pStyle w:val="Heading3"/>
       </w:pPr>
-      <w:bookmarkStart w:id="32" w:name="_Toc399851241"/>
+      <w:bookmarkStart w:id="24" w:name="_Toc399854033"/>
       <w:r>
         <w:t>Containment and Recovery</w:t>
       </w:r>
-      <w:bookmarkEnd w:id="32"/>
-    </w:p>
-    <w:p/>
-    <w:p>
-      <w:r>
-        <w:t>The response team will determine the appropriate course of action and the required resources needed to limit the impact of the breach. This might require isolating a compromised section of the system or temporarily shutting it down completely.</w:t>
+      <w:bookmarkEnd w:id="24"/>
+    </w:p>
+    <w:p/>
+    <w:p>
+      <w:r>
+        <w:t xml:space="preserve">The </w:t>
+      </w:r>
+      <w:r>
+        <w:t>Response Team</w:t>
+      </w:r>
+      <w:r>
+        <w:t xml:space="preserve"> will determine the appropriate course of action and the required resources needed to limit the impact of the breach. This might require isolating a compromised section of the system or temporarily shutting it down completely.</w:t>
       </w:r>
     </w:p>
     <w:p/>
@@ -3943,16 +3947,22 @@
       <w:pPr>
         <w:pStyle w:val="Heading3"/>
       </w:pPr>
-      <w:bookmarkStart w:id="33" w:name="_Toc399851242"/>
+      <w:bookmarkStart w:id="25" w:name="_Toc399854034"/>
       <w:r>
         <w:t>Notification</w:t>
       </w:r>
-      <w:bookmarkEnd w:id="33"/>
-    </w:p>
-    <w:p/>
-    <w:p>
-      <w:r>
-        <w:t>The CEO/MD will be notified by the response team following a critical data breach involving large amounts of data, or a significant number of people whose personal data has been breached. They will also make a decision to inform any external organisation, such as the police or other appropriate regulatory body.</w:t>
+      <w:bookmarkEnd w:id="25"/>
+    </w:p>
+    <w:p/>
+    <w:p>
+      <w:r>
+        <w:t xml:space="preserve">The CEO/MD will be notified by the </w:t>
+      </w:r>
+      <w:r>
+        <w:t>Response Team</w:t>
+      </w:r>
+      <w:r>
+        <w:t xml:space="preserve"> following a critical data breach involving large amounts of data, or a significant number of people whose personal data has been breached. They will also make a decision to inform any external organisation, such as the police or other appropriate regulatory body.</w:t>
       </w:r>
     </w:p>
     <w:p/>
@@ -3964,7 +3974,13 @@
     <w:p/>
     <w:p>
       <w:r>
-        <w:t>Notice of the breach will be made to affected individuals to enable them to take steps to protect themselves. This notice will include a description of the breach and the steps taken to mitigate the risks, and will be undertaken by the response team.</w:t>
+        <w:t xml:space="preserve">Notice of the breach will be made to affected individuals to enable them to take steps to protect themselves. This notice will include a description of the breach and the steps taken to mitigate the risks, and will be undertaken by the </w:t>
+      </w:r>
+      <w:r>
+        <w:t>Response Team</w:t>
+      </w:r>
+      <w:r>
+        <w:t>.</w:t>
       </w:r>
     </w:p>
     <w:p/>
@@ -3973,16 +3989,22 @@
       <w:pPr>
         <w:pStyle w:val="Heading3"/>
       </w:pPr>
-      <w:bookmarkStart w:id="34" w:name="_Toc399851243"/>
+      <w:bookmarkStart w:id="26" w:name="_Toc399854035"/>
       <w:r>
         <w:t>Review</w:t>
       </w:r>
-      <w:bookmarkEnd w:id="34"/>
-    </w:p>
-    <w:p/>
-    <w:p>
-      <w:r>
-        <w:t>Once the breach is contained a thorough review of the event will be undertaken by the response team, to establish the cause of the breach, the effectiveness of the response and to identify areas that require improvement.</w:t>
+      <w:bookmarkEnd w:id="26"/>
+    </w:p>
+    <w:p/>
+    <w:p>
+      <w:r>
+        <w:t xml:space="preserve">Once the breach is contained a thorough review of the event will be undertaken by the </w:t>
+      </w:r>
+      <w:r>
+        <w:t>Response Team</w:t>
+      </w:r>
+      <w:r>
+        <w:t>, to establish the cause of the breach, the effectiveness of the response and to identify areas that require improvement.</w:t>
       </w:r>
     </w:p>
     <w:p/>
@@ -4005,11 +4027,11 @@
       <w:pPr>
         <w:pStyle w:val="Heading2"/>
       </w:pPr>
-      <w:bookmarkStart w:id="35" w:name="_Toc399851244"/>
+      <w:bookmarkStart w:id="27" w:name="_Toc399854036"/>
       <w:r>
         <w:t>Data Theft</w:t>
       </w:r>
-      <w:bookmarkEnd w:id="35"/>
+      <w:bookmarkEnd w:id="27"/>
     </w:p>
     <w:p>
       <w:pPr>
@@ -4023,6 +4045,8 @@
         </w:rPr>
         <w:t>ASK CLAIRE</w:t>
       </w:r>
+      <w:bookmarkStart w:id="28" w:name="_GoBack"/>
+      <w:bookmarkEnd w:id="28"/>
     </w:p>
     <w:p/>
     <w:p/>
@@ -4030,11 +4054,11 @@
       <w:pPr>
         <w:pStyle w:val="Heading2"/>
       </w:pPr>
-      <w:bookmarkStart w:id="36" w:name="_Toc399851245"/>
+      <w:bookmarkStart w:id="29" w:name="_Toc399854037"/>
       <w:r>
         <w:t>Privacy Issues</w:t>
       </w:r>
-      <w:bookmarkEnd w:id="36"/>
+      <w:bookmarkEnd w:id="29"/>
     </w:p>
     <w:p>
       <w:pPr>
@@ -4055,11 +4079,11 @@
       <w:pPr>
         <w:pStyle w:val="Heading2"/>
       </w:pPr>
-      <w:bookmarkStart w:id="37" w:name="_Toc399851246"/>
+      <w:bookmarkStart w:id="30" w:name="_Toc399854038"/>
       <w:r>
         <w:t>Data Protection</w:t>
       </w:r>
-      <w:bookmarkEnd w:id="37"/>
+      <w:bookmarkEnd w:id="30"/>
     </w:p>
     <w:p>
       <w:pPr>
@@ -4090,24 +4114,24 @@
       <w:r>
         <w:br w:type="page"/>
       </w:r>
-      <w:bookmarkStart w:id="38" w:name="_Toc399851247"/>
+      <w:bookmarkStart w:id="31" w:name="_Toc399854039"/>
       <w:r>
         <w:lastRenderedPageBreak/>
         <w:t>Appendices</w:t>
       </w:r>
-      <w:bookmarkEnd w:id="38"/>
+      <w:bookmarkEnd w:id="31"/>
     </w:p>
     <w:p>
       <w:pPr>
         <w:pStyle w:val="Heading3"/>
       </w:pPr>
-      <w:bookmarkStart w:id="39" w:name="_Toc394500098"/>
-      <w:bookmarkStart w:id="40" w:name="_Toc399851248"/>
+      <w:bookmarkStart w:id="32" w:name="_Toc394500098"/>
+      <w:bookmarkStart w:id="33" w:name="_Toc399854040"/>
       <w:r>
         <w:t>Appendix A: Network Diagram</w:t>
       </w:r>
-      <w:bookmarkEnd w:id="39"/>
-      <w:bookmarkEnd w:id="40"/>
+      <w:bookmarkEnd w:id="32"/>
+      <w:bookmarkEnd w:id="33"/>
     </w:p>
     <w:p>
       <w:r>
@@ -5480,7 +5504,7 @@
     <w:uiPriority w:val="9"/>
     <w:unhideWhenUsed/>
     <w:qFormat/>
-    <w:rsid w:val="00EC5397"/>
+    <w:rsid w:val="00432B49"/>
     <w:pPr>
       <w:keepNext/>
       <w:keepLines/>
@@ -5489,7 +5513,7 @@
     </w:pPr>
     <w:rPr>
       <w:rFonts w:asciiTheme="majorHAnsi" w:eastAsiaTheme="majorEastAsia" w:hAnsiTheme="majorHAnsi" w:cstheme="majorBidi"/>
-      <w:color w:val="2E74B5" w:themeColor="accent1" w:themeShade="BF"/>
+      <w:color w:val="767171" w:themeColor="background2" w:themeShade="80"/>
     </w:rPr>
   </w:style>
   <w:style w:type="character" w:default="1" w:styleId="DefaultParagraphFont">
@@ -5791,13 +5815,39 @@
     <w:basedOn w:val="DefaultParagraphFont"/>
     <w:link w:val="Heading5"/>
     <w:uiPriority w:val="9"/>
-    <w:rsid w:val="00EC5397"/>
+    <w:rsid w:val="00432B49"/>
     <w:rPr>
       <w:rFonts w:asciiTheme="majorHAnsi" w:eastAsiaTheme="majorEastAsia" w:hAnsiTheme="majorHAnsi" w:cstheme="majorBidi"/>
-      <w:color w:val="2E74B5" w:themeColor="accent1" w:themeShade="BF"/>
+      <w:color w:val="767171" w:themeColor="background2" w:themeShade="80"/>
       <w:sz w:val="20"/>
       <w:szCs w:val="24"/>
     </w:rPr>
+  </w:style>
+  <w:style w:type="table" w:styleId="TableGrid">
+    <w:name w:val="Table Grid"/>
+    <w:basedOn w:val="TableNormal"/>
+    <w:uiPriority w:val="39"/>
+    <w:rsid w:val="00B540DB"/>
+    <w:pPr>
+      <w:spacing w:after="0" w:line="240" w:lineRule="auto"/>
+    </w:pPr>
+    <w:tblPr>
+      <w:tblInd w:w="0" w:type="dxa"/>
+      <w:tblBorders>
+        <w:top w:val="single" w:sz="4" w:space="0" w:color="auto"/>
+        <w:left w:val="single" w:sz="4" w:space="0" w:color="auto"/>
+        <w:bottom w:val="single" w:sz="4" w:space="0" w:color="auto"/>
+        <w:right w:val="single" w:sz="4" w:space="0" w:color="auto"/>
+        <w:insideH w:val="single" w:sz="4" w:space="0" w:color="auto"/>
+        <w:insideV w:val="single" w:sz="4" w:space="0" w:color="auto"/>
+      </w:tblBorders>
+      <w:tblCellMar>
+        <w:top w:w="0" w:type="dxa"/>
+        <w:left w:w="108" w:type="dxa"/>
+        <w:bottom w:w="0" w:type="dxa"/>
+        <w:right w:w="108" w:type="dxa"/>
+      </w:tblCellMar>
+    </w:tblPr>
   </w:style>
 </w:styles>
 </file>
@@ -6064,21 +6114,6 @@
 </file>
 
 <file path=customXml/item1.xml><?xml version="1.0" encoding="utf-8"?>
-<p:properties xmlns:p="http://schemas.microsoft.com/office/2006/metadata/properties" xmlns:xsi="http://www.w3.org/2001/XMLSchema-instance" xmlns:pc="http://schemas.microsoft.com/office/infopath/2007/PartnerControls">
-  <documentManagement/>
-</p:properties>
-</file>
-
-<file path=customXml/item2.xml><?xml version="1.0" encoding="utf-8"?>
-<?mso-contentType ?>
-<FormTemplates xmlns="http://schemas.microsoft.com/sharepoint/v3/contenttype/forms">
-  <Display>DocumentLibraryForm</Display>
-  <Edit>DocumentLibraryForm</Edit>
-  <New>DocumentLibraryForm</New>
-</FormTemplates>
-</file>
-
-<file path=customXml/item3.xml><?xml version="1.0" encoding="utf-8"?>
 <ct:contentTypeSchema xmlns:ct="http://schemas.microsoft.com/office/2006/metadata/contentType" xmlns:ma="http://schemas.microsoft.com/office/2006/metadata/properties/metaAttributes" ct:_="" ma:_="" ma:contentTypeName="Purple Cubed Document" ma:contentTypeID="0x0101006966FD778C3A6842A456AD17BB42D73100E8418F2441208B4682BAFBE73F7B8512" ma:contentTypeVersion="2" ma:contentTypeDescription="Document template with Purple Cubed branding" ma:contentTypeScope="" ma:versionID="bd44ddb13ba99f732c7a0b503df3ee72">
   <xsd:schema xmlns:xsd="http://www.w3.org/2001/XMLSchema" xmlns:xs="http://www.w3.org/2001/XMLSchema" xmlns:p="http://schemas.microsoft.com/office/2006/metadata/properties" targetNamespace="http://schemas.microsoft.com/office/2006/metadata/properties" ma:root="true" ma:fieldsID="5da0bab1e00c84e9291a2a9b340ddbcd">
     <xsd:element name="properties">
@@ -6192,28 +6227,26 @@
 </ct:contentTypeSchema>
 </file>
 
+<file path=customXml/item2.xml><?xml version="1.0" encoding="utf-8"?>
+<?mso-contentType ?>
+<FormTemplates xmlns="http://schemas.microsoft.com/sharepoint/v3/contenttype/forms">
+  <Display>DocumentLibraryForm</Display>
+  <Edit>DocumentLibraryForm</Edit>
+  <New>DocumentLibraryForm</New>
+</FormTemplates>
+</file>
+
+<file path=customXml/item3.xml><?xml version="1.0" encoding="utf-8"?>
+<p:properties xmlns:p="http://schemas.microsoft.com/office/2006/metadata/properties" xmlns:xsi="http://www.w3.org/2001/XMLSchema-instance" xmlns:pc="http://schemas.microsoft.com/office/infopath/2007/PartnerControls">
+  <documentManagement/>
+</p:properties>
+</file>
+
 <file path=customXml/item4.xml><?xml version="1.0" encoding="utf-8"?>
 <b:Sources xmlns:b="http://schemas.openxmlformats.org/officeDocument/2006/bibliography" xmlns="http://schemas.openxmlformats.org/officeDocument/2006/bibliography" SelectedStyle="\APASixthEditionOfficeOnline.xsl" StyleName="APA" Version="6"/>
 </file>
 
 <file path=customXml/itemProps1.xml><?xml version="1.0" encoding="utf-8"?>
-<ds:datastoreItem xmlns:ds="http://schemas.openxmlformats.org/officeDocument/2006/customXml" ds:itemID="{E25CAC57-641B-48EC-9BAB-6E8F25DBF6A9}">
-  <ds:schemaRefs>
-    <ds:schemaRef ds:uri="http://schemas.microsoft.com/office/2006/metadata/properties"/>
-    <ds:schemaRef ds:uri="http://schemas.microsoft.com/office/infopath/2007/PartnerControls"/>
-  </ds:schemaRefs>
-</ds:datastoreItem>
-</file>
-
-<file path=customXml/itemProps2.xml><?xml version="1.0" encoding="utf-8"?>
-<ds:datastoreItem xmlns:ds="http://schemas.openxmlformats.org/officeDocument/2006/customXml" ds:itemID="{90DC4878-8040-40C4-8FBD-AB997DBF61F4}">
-  <ds:schemaRefs>
-    <ds:schemaRef ds:uri="http://schemas.microsoft.com/sharepoint/v3/contenttype/forms"/>
-  </ds:schemaRefs>
-</ds:datastoreItem>
-</file>
-
-<file path=customXml/itemProps3.xml><?xml version="1.0" encoding="utf-8"?>
 <ds:datastoreItem xmlns:ds="http://schemas.openxmlformats.org/officeDocument/2006/customXml" ds:itemID="{4438B556-0533-4B32-AFE2-FC93518336D9}">
   <ds:schemaRefs>
     <ds:schemaRef ds:uri="http://schemas.microsoft.com/office/2006/metadata/contentType"/>
@@ -6229,8 +6262,25 @@
 </ds:datastoreItem>
 </file>
 
+<file path=customXml/itemProps2.xml><?xml version="1.0" encoding="utf-8"?>
+<ds:datastoreItem xmlns:ds="http://schemas.openxmlformats.org/officeDocument/2006/customXml" ds:itemID="{90DC4878-8040-40C4-8FBD-AB997DBF61F4}">
+  <ds:schemaRefs>
+    <ds:schemaRef ds:uri="http://schemas.microsoft.com/sharepoint/v3/contenttype/forms"/>
+  </ds:schemaRefs>
+</ds:datastoreItem>
+</file>
+
+<file path=customXml/itemProps3.xml><?xml version="1.0" encoding="utf-8"?>
+<ds:datastoreItem xmlns:ds="http://schemas.openxmlformats.org/officeDocument/2006/customXml" ds:itemID="{E25CAC57-641B-48EC-9BAB-6E8F25DBF6A9}">
+  <ds:schemaRefs>
+    <ds:schemaRef ds:uri="http://schemas.microsoft.com/office/2006/metadata/properties"/>
+    <ds:schemaRef ds:uri="http://schemas.microsoft.com/office/infopath/2007/PartnerControls"/>
+  </ds:schemaRefs>
+</ds:datastoreItem>
+</file>
+
 <file path=customXml/itemProps4.xml><?xml version="1.0" encoding="utf-8"?>
-<ds:datastoreItem xmlns:ds="http://schemas.openxmlformats.org/officeDocument/2006/customXml" ds:itemID="{F5D51B0C-157C-4EF1-9EC3-497FCB820879}">
+<ds:datastoreItem xmlns:ds="http://schemas.openxmlformats.org/officeDocument/2006/customXml" ds:itemID="{9232B636-B48B-4D4B-9018-6989282BB248}">
   <ds:schemaRefs>
     <ds:schemaRef ds:uri="http://schemas.openxmlformats.org/officeDocument/2006/bibliography"/>
   </ds:schemaRefs>

</xml_diff>

<commit_message>
Changes to the data policies
</commit_message>
<xml_diff>
--- a/Business-Continuity/Talent-Toolbox-Business-Continuity-And-Data-Policies.docx
+++ b/Business-Continuity/Talent-Toolbox-Business-Continuity-And-Data-Policies.docx
@@ -39,7 +39,7 @@
           <w:lang w:eastAsia="en-GB"/>
         </w:rPr>
         <w:drawing>
-          <wp:inline distT="0" distB="0" distL="0" distR="0">
+          <wp:inline distT="0" distB="0" distL="0" distR="0" wp14:anchorId="5BDAE8CA" wp14:editId="78218052">
             <wp:extent cx="3909060" cy="1379220"/>
             <wp:effectExtent l="0" t="0" r="0" b="0"/>
             <wp:docPr id="2" name="Picture 2" descr="talent-toolbox"/>
@@ -181,7 +181,7 @@
           <w:lang w:eastAsia="en-GB"/>
         </w:rPr>
         <w:drawing>
-          <wp:inline distT="0" distB="0" distL="0" distR="0">
+          <wp:inline distT="0" distB="0" distL="0" distR="0" wp14:anchorId="3844BC0E" wp14:editId="3FEF3F13">
             <wp:extent cx="1447800" cy="731520"/>
             <wp:effectExtent l="0" t="0" r="0" b="0"/>
             <wp:docPr id="1" name="Picture 1" descr="p3_logo-new"/>
@@ -2617,13 +2617,13 @@
       <w:r>
         <w:br w:type="page"/>
       </w:r>
-      <w:bookmarkStart w:id="2" w:name="_Toc394500087"/>
-      <w:bookmarkStart w:id="3" w:name="_Toc399854018"/>
+      <w:bookmarkStart w:id="2" w:name="_Toc399854018"/>
+      <w:bookmarkStart w:id="3" w:name="_Toc394500087"/>
       <w:r>
         <w:lastRenderedPageBreak/>
         <w:t>Business Continuity Management</w:t>
       </w:r>
-      <w:bookmarkEnd w:id="3"/>
+      <w:bookmarkEnd w:id="2"/>
     </w:p>
     <w:p/>
     <w:p>
@@ -3261,13 +3261,7 @@
           </w:tcPr>
           <w:p>
             <w:r>
-              <w:t xml:space="preserve">Restoration of nightly database backup from </w:t>
-            </w:r>
-            <w:r>
-              <w:t>secondary</w:t>
-            </w:r>
-            <w:r>
-              <w:t xml:space="preserve"> file store</w:t>
+              <w:t>Restoration of nightly database backup from secondary file store</w:t>
             </w:r>
           </w:p>
         </w:tc>
@@ -3406,7 +3400,7 @@
         <w:lastRenderedPageBreak/>
         <w:t>Backup Policies</w:t>
       </w:r>
-      <w:bookmarkEnd w:id="2"/>
+      <w:bookmarkEnd w:id="3"/>
       <w:bookmarkEnd w:id="9"/>
     </w:p>
     <w:p/>
@@ -3690,6 +3684,74 @@
         <w:pStyle w:val="Heading2"/>
       </w:pPr>
       <w:bookmarkStart w:id="19" w:name="_Toc399854028"/>
+      <w:bookmarkStart w:id="20" w:name="_Toc399854037"/>
+      <w:r>
+        <w:t>Privacy Issues</w:t>
+      </w:r>
+      <w:bookmarkEnd w:id="20"/>
+    </w:p>
+    <w:p>
+      <w:pPr>
+        <w:rPr>
+          <w:color w:val="FF0000"/>
+        </w:rPr>
+      </w:pPr>
+      <w:r>
+        <w:rPr>
+          <w:color w:val="FF0000"/>
+        </w:rPr>
+        <w:t>ASK CLAIRE</w:t>
+      </w:r>
+    </w:p>
+    <w:p/>
+    <w:p/>
+    <w:p>
+      <w:pPr>
+        <w:pStyle w:val="Heading2"/>
+      </w:pPr>
+      <w:bookmarkStart w:id="21" w:name="_Toc399854038"/>
+      <w:r>
+        <w:t>Data Protection</w:t>
+      </w:r>
+      <w:bookmarkEnd w:id="21"/>
+    </w:p>
+    <w:p>
+      <w:pPr>
+        <w:rPr>
+          <w:color w:val="FF0000"/>
+        </w:rPr>
+      </w:pPr>
+      <w:r>
+        <w:rPr>
+          <w:color w:val="FF0000"/>
+        </w:rPr>
+        <w:t>ASK CLAIRE</w:t>
+      </w:r>
+    </w:p>
+    <w:p>
+      <w:pPr>
+        <w:rPr>
+          <w:color w:val="FF0000"/>
+        </w:rPr>
+      </w:pPr>
+      <w:r>
+        <w:rPr>
+          <w:color w:val="FF0000"/>
+        </w:rPr>
+        <w:t xml:space="preserve">Purple cubed will process personal data in line with the Data Protection Act 1998 </w:t>
+      </w:r>
+      <w:bookmarkStart w:id="22" w:name="_GoBack"/>
+      <w:bookmarkEnd w:id="22"/>
+    </w:p>
+    <w:p>
+      <w:pPr>
+        <w:pStyle w:val="Heading2"/>
+      </w:pPr>
+    </w:p>
+    <w:p>
+      <w:pPr>
+        <w:pStyle w:val="Heading2"/>
+      </w:pPr>
       <w:r>
         <w:t>Data Breaches</w:t>
       </w:r>
@@ -3700,11 +3762,11 @@
       <w:pPr>
         <w:pStyle w:val="Heading3"/>
       </w:pPr>
-      <w:bookmarkStart w:id="20" w:name="_Toc399854029"/>
+      <w:bookmarkStart w:id="23" w:name="_Toc399854029"/>
       <w:r>
         <w:t>Introduction</w:t>
       </w:r>
-      <w:bookmarkEnd w:id="20"/>
+      <w:bookmarkEnd w:id="23"/>
     </w:p>
     <w:p/>
     <w:p>
@@ -3736,11 +3798,11 @@
       <w:pPr>
         <w:pStyle w:val="Heading3"/>
       </w:pPr>
-      <w:bookmarkStart w:id="21" w:name="_Toc399854030"/>
+      <w:bookmarkStart w:id="24" w:name="_Toc399854030"/>
       <w:r>
         <w:t>What is a breach?</w:t>
       </w:r>
-      <w:bookmarkEnd w:id="21"/>
+      <w:bookmarkEnd w:id="24"/>
     </w:p>
     <w:p/>
     <w:p>
@@ -3801,7 +3863,7 @@
         </w:numPr>
       </w:pPr>
       <w:r>
-        <w:t>Loss of data or equipment through fire or flood, for instance</w:t>
+        <w:t>Hacking attack</w:t>
       </w:r>
     </w:p>
     <w:p>
@@ -3812,17 +3874,6 @@
         </w:numPr>
       </w:pPr>
       <w:r>
-        <w:t>Hacking attack</w:t>
-      </w:r>
-    </w:p>
-    <w:p>
-      <w:pPr>
-        <w:numPr>
-          <w:ilvl w:val="0"/>
-          <w:numId w:val="3"/>
-        </w:numPr>
-      </w:pPr>
-      <w:r>
         <w:t>Where information is obtained by deceiving an employee of Purple Cubed</w:t>
       </w:r>
     </w:p>
@@ -3832,11 +3883,11 @@
       <w:pPr>
         <w:pStyle w:val="Heading3"/>
       </w:pPr>
-      <w:bookmarkStart w:id="22" w:name="_Toc399854031"/>
+      <w:bookmarkStart w:id="25" w:name="_Toc399854031"/>
       <w:r>
         <w:t>Reporting of the breach</w:t>
       </w:r>
-      <w:bookmarkEnd w:id="22"/>
+      <w:bookmarkEnd w:id="25"/>
     </w:p>
     <w:p/>
     <w:p>
@@ -3847,7 +3898,18 @@
         <w:t>the Support Team</w:t>
       </w:r>
       <w:r>
-        <w:t xml:space="preserve">, as the primary point of contact. The report should include full and accurate details of the incident, including who is reporting the incident, what type of data is involved, if the data relates to people, how many people are involved. </w:t>
+        <w:t xml:space="preserve">, as the primary point of contact. The report should include full and accurate details of the incident, including who is </w:t>
+      </w:r>
+      <w:commentRangeStart w:id="26"/>
+      <w:r>
+        <w:t xml:space="preserve">reporting the incident, what type of data is involved, if the data relates to people, how many people are involved. </w:t>
+      </w:r>
+      <w:commentRangeEnd w:id="26"/>
+      <w:r>
+        <w:rPr>
+          <w:rStyle w:val="CommentReference"/>
+        </w:rPr>
+        <w:commentReference w:id="26"/>
       </w:r>
       <w:r>
         <w:t>The Support Team</w:t>
@@ -3858,7 +3920,7 @@
       <w:r>
         <w:t xml:space="preserve"> keep a log of this information, and can be contacted at </w:t>
       </w:r>
-      <w:hyperlink r:id="rId14" w:history="1">
+      <w:hyperlink r:id="rId16" w:history="1">
         <w:r>
           <w:rPr>
             <w:rStyle w:val="Hyperlink"/>
@@ -3880,11 +3942,11 @@
       <w:pPr>
         <w:pStyle w:val="Heading3"/>
       </w:pPr>
-      <w:bookmarkStart w:id="23" w:name="_Toc399854032"/>
+      <w:bookmarkStart w:id="27" w:name="_Toc399854032"/>
       <w:r>
         <w:t>Investigation and Risk Assessment</w:t>
       </w:r>
-      <w:bookmarkEnd w:id="23"/>
+      <w:bookmarkEnd w:id="27"/>
     </w:p>
     <w:p/>
     <w:p>
@@ -3901,7 +3963,17 @@
     <w:p/>
     <w:p>
       <w:r>
-        <w:t>The investigation will establish the nature of the breach, the type of data involved, whether the data is personal data relating to individuals, and if so who are the subjects and how many are involved. Also, it will consider the extent of the sensitivity of the data, and a risk assessment performed as to what might be the consequences of its loss, for instance whether harm could come to individuals or to clients.</w:t>
+        <w:t>The investigation will establish the nature of the breach, the type of data involved, whether the data is perso</w:t>
+      </w:r>
+      <w:r>
+        <w:t>nal data</w:t>
+      </w:r>
+      <w:r>
+        <w:t xml:space="preserve">, and if so who are the subjects and how many are involved. Also, it will consider the extent of the sensitivity of the data, and a risk </w:t>
+      </w:r>
+      <w:r>
+        <w:lastRenderedPageBreak/>
+        <w:t>assessment performed as to what might be the consequences of its loss, for instance whether harm could come to individuals or to clients.</w:t>
       </w:r>
     </w:p>
     <w:p/>
@@ -3910,11 +3982,11 @@
       <w:pPr>
         <w:pStyle w:val="Heading3"/>
       </w:pPr>
-      <w:bookmarkStart w:id="24" w:name="_Toc399854033"/>
+      <w:bookmarkStart w:id="28" w:name="_Toc399854033"/>
       <w:r>
         <w:t>Containment and Recovery</w:t>
       </w:r>
-      <w:bookmarkEnd w:id="24"/>
+      <w:bookmarkEnd w:id="28"/>
     </w:p>
     <w:p/>
     <w:p>
@@ -3925,15 +3997,37 @@
         <w:t>Response Team</w:t>
       </w:r>
       <w:r>
-        <w:t xml:space="preserve"> will determine the appropriate course of action and the required resources needed to limit the impact of the breach. This might require isolating a compromised section of the system or temporarily shutting it down completely.</w:t>
-      </w:r>
-    </w:p>
-    <w:p/>
-    <w:p>
-      <w:r>
-        <w:lastRenderedPageBreak/>
+        <w:t xml:space="preserve"> will determine the appropriate course of action and the required resources needed to limit the impact of the breach. Thi</w:t>
+      </w:r>
+      <w:r>
+        <w:t>s might require</w:t>
+      </w:r>
+      <w:r>
+        <w:t xml:space="preserve"> temporarily shutting </w:t>
+      </w:r>
+      <w:r>
+        <w:t>the system down.</w:t>
+      </w:r>
+    </w:p>
+    <w:p/>
+    <w:p>
+      <w:r>
         <w:t>Appropriate steps will be taken to recover data losses and resume normal business operation. This might entail attempting to recover any lost equipment, using backup mechanisms to restore compromised or stolen data and changing compromised passwords.</w:t>
       </w:r>
+      <w:r>
+        <w:t xml:space="preserve"> </w:t>
+      </w:r>
+      <w:commentRangeStart w:id="29"/>
+      <w:r>
+        <w:t>Insert info here</w:t>
+      </w:r>
+      <w:commentRangeEnd w:id="29"/>
+      <w:r>
+        <w:rPr>
+          <w:rStyle w:val="CommentReference"/>
+        </w:rPr>
+        <w:commentReference w:id="29"/>
+      </w:r>
     </w:p>
     <w:p/>
     <w:p>
@@ -3947,14 +4041,15 @@
       <w:pPr>
         <w:pStyle w:val="Heading3"/>
       </w:pPr>
-      <w:bookmarkStart w:id="25" w:name="_Toc399854034"/>
+      <w:bookmarkStart w:id="30" w:name="_Toc399854034"/>
       <w:r>
         <w:t>Notification</w:t>
       </w:r>
-      <w:bookmarkEnd w:id="25"/>
-    </w:p>
-    <w:p/>
-    <w:p>
+      <w:bookmarkEnd w:id="30"/>
+    </w:p>
+    <w:p/>
+    <w:p>
+      <w:commentRangeStart w:id="31"/>
       <w:r>
         <w:t xml:space="preserve">The CEO/MD will be notified by the </w:t>
       </w:r>
@@ -3962,7 +4057,17 @@
         <w:t>Response Team</w:t>
       </w:r>
       <w:r>
-        <w:t xml:space="preserve"> following a critical data breach involving large amounts of data, or a significant number of people whose personal data has been breached. They will also make a decision to inform any external organisation, such as the police or other appropriate regulatory body.</w:t>
+        <w:t xml:space="preserve"> following a critical data breach involving large amounts of data, or a significant number of people whose personal data has been breached. </w:t>
+      </w:r>
+      <w:r>
+        <w:t>They will also make an informed decision as to whether affected clients should be notified by the breach.</w:t>
+      </w:r>
+      <w:commentRangeEnd w:id="31"/>
+      <w:r>
+        <w:rPr>
+          <w:rStyle w:val="CommentReference"/>
+        </w:rPr>
+        <w:commentReference w:id="31"/>
       </w:r>
     </w:p>
     <w:p/>
@@ -3972,38 +4077,26 @@
       </w:r>
     </w:p>
     <w:p/>
-    <w:p>
-      <w:r>
-        <w:t xml:space="preserve">Notice of the breach will be made to affected individuals to enable them to take steps to protect themselves. This notice will include a description of the breach and the steps taken to mitigate the risks, and will be undertaken by the </w:t>
+    <w:p/>
+    <w:p>
+      <w:pPr>
+        <w:pStyle w:val="Heading3"/>
+      </w:pPr>
+      <w:bookmarkStart w:id="32" w:name="_Toc399854035"/>
+      <w:r>
+        <w:t>Review</w:t>
+      </w:r>
+      <w:bookmarkEnd w:id="32"/>
+    </w:p>
+    <w:p/>
+    <w:p>
+      <w:r>
+        <w:t xml:space="preserve">Once the breach is contained a thorough review of the event will be undertaken by the </w:t>
       </w:r>
       <w:r>
         <w:t>Response Team</w:t>
       </w:r>
       <w:r>
-        <w:t>.</w:t>
-      </w:r>
-    </w:p>
-    <w:p/>
-    <w:p/>
-    <w:p>
-      <w:pPr>
-        <w:pStyle w:val="Heading3"/>
-      </w:pPr>
-      <w:bookmarkStart w:id="26" w:name="_Toc399854035"/>
-      <w:r>
-        <w:t>Review</w:t>
-      </w:r>
-      <w:bookmarkEnd w:id="26"/>
-    </w:p>
-    <w:p/>
-    <w:p>
-      <w:r>
-        <w:t xml:space="preserve">Once the breach is contained a thorough review of the event will be undertaken by the </w:t>
-      </w:r>
-      <w:r>
-        <w:t>Response Team</w:t>
-      </w:r>
-      <w:r>
         <w:t>, to establish the cause of the breach, the effectiveness of the response and to identify areas that require improvement.</w:t>
       </w:r>
     </w:p>
@@ -4027,11 +4120,11 @@
       <w:pPr>
         <w:pStyle w:val="Heading2"/>
       </w:pPr>
-      <w:bookmarkStart w:id="27" w:name="_Toc399854036"/>
+      <w:bookmarkStart w:id="33" w:name="_Toc399854036"/>
       <w:r>
         <w:t>Data Theft</w:t>
       </w:r>
-      <w:bookmarkEnd w:id="27"/>
+      <w:bookmarkEnd w:id="33"/>
     </w:p>
     <w:p>
       <w:pPr>
@@ -4045,59 +4138,9 @@
         </w:rPr>
         <w:t>ASK CLAIRE</w:t>
       </w:r>
-      <w:bookmarkStart w:id="28" w:name="_GoBack"/>
-      <w:bookmarkEnd w:id="28"/>
-    </w:p>
-    <w:p/>
-    <w:p/>
-    <w:p>
-      <w:pPr>
-        <w:pStyle w:val="Heading2"/>
-      </w:pPr>
-      <w:bookmarkStart w:id="29" w:name="_Toc399854037"/>
-      <w:r>
-        <w:t>Privacy Issues</w:t>
-      </w:r>
-      <w:bookmarkEnd w:id="29"/>
-    </w:p>
-    <w:p>
-      <w:pPr>
-        <w:rPr>
-          <w:color w:val="FF0000"/>
-        </w:rPr>
-      </w:pPr>
-      <w:r>
-        <w:rPr>
-          <w:color w:val="FF0000"/>
-        </w:rPr>
-        <w:t>ASK CLAIRE</w:t>
-      </w:r>
-    </w:p>
-    <w:p/>
-    <w:p/>
-    <w:p>
-      <w:pPr>
-        <w:pStyle w:val="Heading2"/>
-      </w:pPr>
-      <w:bookmarkStart w:id="30" w:name="_Toc399854038"/>
-      <w:r>
-        <w:t>Data Protection</w:t>
-      </w:r>
-      <w:bookmarkEnd w:id="30"/>
-    </w:p>
-    <w:p>
-      <w:pPr>
-        <w:rPr>
-          <w:color w:val="FF0000"/>
-        </w:rPr>
-      </w:pPr>
-      <w:r>
-        <w:rPr>
-          <w:color w:val="FF0000"/>
-        </w:rPr>
-        <w:t>ASK CLAIRE</w:t>
-      </w:r>
-    </w:p>
+    </w:p>
+    <w:p/>
+    <w:p/>
     <w:p/>
     <w:p/>
     <w:p/>
@@ -4114,30 +4157,30 @@
       <w:r>
         <w:br w:type="page"/>
       </w:r>
-      <w:bookmarkStart w:id="31" w:name="_Toc399854039"/>
+      <w:bookmarkStart w:id="34" w:name="_Toc399854039"/>
       <w:r>
         <w:lastRenderedPageBreak/>
         <w:t>Appendices</w:t>
       </w:r>
-      <w:bookmarkEnd w:id="31"/>
+      <w:bookmarkEnd w:id="34"/>
     </w:p>
     <w:p>
       <w:pPr>
         <w:pStyle w:val="Heading3"/>
       </w:pPr>
-      <w:bookmarkStart w:id="32" w:name="_Toc394500098"/>
-      <w:bookmarkStart w:id="33" w:name="_Toc399854040"/>
+      <w:bookmarkStart w:id="35" w:name="_Toc394500098"/>
+      <w:bookmarkStart w:id="36" w:name="_Toc399854040"/>
       <w:r>
         <w:t>Appendix A: Network Diagram</w:t>
       </w:r>
-      <w:bookmarkEnd w:id="32"/>
-      <w:bookmarkEnd w:id="33"/>
+      <w:bookmarkEnd w:id="35"/>
+      <w:bookmarkEnd w:id="36"/>
     </w:p>
     <w:p>
       <w:r>
         <w:t xml:space="preserve">(Also available at: </w:t>
       </w:r>
-      <w:hyperlink r:id="rId15" w:history="1">
+      <w:hyperlink r:id="rId17" w:history="1">
         <w:r>
           <w:rPr>
             <w:rStyle w:val="Hyperlink"/>
@@ -4157,7 +4200,7 @@
           <w:lang w:eastAsia="en-GB"/>
         </w:rPr>
         <w:drawing>
-          <wp:anchor distT="0" distB="0" distL="114300" distR="114300" simplePos="0" relativeHeight="251659264" behindDoc="0" locked="0" layoutInCell="1" allowOverlap="1">
+          <wp:anchor distT="0" distB="0" distL="114300" distR="114300" simplePos="0" relativeHeight="251659264" behindDoc="0" locked="0" layoutInCell="1" allowOverlap="1" wp14:anchorId="58539B82" wp14:editId="1A81C1BD">
             <wp:simplePos x="0" y="0"/>
             <wp:positionH relativeFrom="margin">
               <wp:posOffset>853440</wp:posOffset>
@@ -4182,7 +4225,7 @@
                     </pic:cNvPicPr>
                   </pic:nvPicPr>
                   <pic:blipFill>
-                    <a:blip r:embed="rId16">
+                    <a:blip r:embed="rId18">
                       <a:extLst>
                         <a:ext uri="{28A0092B-C50C-407E-A947-70E740481C1C}">
                           <a14:useLocalDpi xmlns:a14="http://schemas.microsoft.com/office/drawing/2010/main" val="0"/>
@@ -4232,8 +4275,8 @@
       </w:pPr>
     </w:p>
     <w:sectPr>
-      <w:headerReference w:type="default" r:id="rId17"/>
-      <w:footerReference w:type="default" r:id="rId18"/>
+      <w:headerReference w:type="default" r:id="rId19"/>
+      <w:footerReference w:type="default" r:id="rId20"/>
       <w:pgSz w:w="11906" w:h="16838"/>
       <w:pgMar w:top="1440" w:right="1440" w:bottom="1440" w:left="993" w:header="708" w:footer="708" w:gutter="0"/>
       <w:cols w:space="708"/>
@@ -4242,6 +4285,83 @@
     </w:sectPr>
   </w:body>
 </w:document>
+</file>
+
+<file path=word/comments.xml><?xml version="1.0" encoding="utf-8"?>
+<w:comments xmlns:wpc="http://schemas.microsoft.com/office/word/2010/wordprocessingCanvas" xmlns:mc="http://schemas.openxmlformats.org/markup-compatibility/2006" xmlns:o="urn:schemas-microsoft-com:office:office" xmlns:r="http://schemas.openxmlformats.org/officeDocument/2006/relationships" xmlns:m="http://schemas.openxmlformats.org/officeDocument/2006/math" xmlns:v="urn:schemas-microsoft-com:vml" xmlns:wp14="http://schemas.microsoft.com/office/word/2010/wordprocessingDrawing" xmlns:wp="http://schemas.openxmlformats.org/drawingml/2006/wordprocessingDrawing" xmlns:w10="urn:schemas-microsoft-com:office:word" xmlns:w="http://schemas.openxmlformats.org/wordprocessingml/2006/main" xmlns:w14="http://schemas.microsoft.com/office/word/2010/wordml" xmlns:w15="http://schemas.microsoft.com/office/word/2012/wordml" xmlns:wpg="http://schemas.microsoft.com/office/word/2010/wordprocessingGroup" xmlns:wpi="http://schemas.microsoft.com/office/word/2010/wordprocessingInk" xmlns:wne="http://schemas.microsoft.com/office/word/2006/wordml" xmlns:wps="http://schemas.microsoft.com/office/word/2010/wordprocessingShape" mc:Ignorable="w14 w15 wp14">
+  <w:comment w:id="26" w:author="Steve Kennaird" w:date="2014-10-14T20:57:00Z" w:initials="SK">
+    <w:p>
+      <w:pPr>
+        <w:pStyle w:val="CommentText"/>
+      </w:pPr>
+      <w:r>
+        <w:rPr>
+          <w:rStyle w:val="CommentReference"/>
+        </w:rPr>
+        <w:annotationRef/>
+      </w:r>
+      <w:r>
+        <w:t>Your tech is also your asset so you may want to include details as to what was lost etc</w:t>
+      </w:r>
+      <w:proofErr w:type="gramStart"/>
+      <w:r>
+        <w:t>..</w:t>
+      </w:r>
+      <w:proofErr w:type="gramEnd"/>
+      <w:r>
+        <w:t xml:space="preserve"> </w:t>
+      </w:r>
+      <w:proofErr w:type="gramStart"/>
+      <w:r>
+        <w:t>laptop</w:t>
+      </w:r>
+      <w:proofErr w:type="gramEnd"/>
+      <w:r>
+        <w:t>. Details as to what steps have already been taken to recover the data.</w:t>
+      </w:r>
+    </w:p>
+  </w:comment>
+  <w:comment w:id="29" w:author="Steve Kennaird" w:date="2014-10-14T21:21:00Z" w:initials="SK">
+    <w:p>
+      <w:pPr>
+        <w:pStyle w:val="CommentText"/>
+      </w:pPr>
+      <w:r>
+        <w:rPr>
+          <w:rStyle w:val="CommentReference"/>
+        </w:rPr>
+        <w:annotationRef/>
+      </w:r>
+      <w:r>
+        <w:t>Consequences for staff if negligent. Updates to staff needed if not already in contracts ensure records kept of all accepting. Notice contains DP title. Addition to employees T&amp;Cs and contact details if have an issue.</w:t>
+      </w:r>
+    </w:p>
+  </w:comment>
+  <w:comment w:id="31" w:author="Steve Kennaird" w:date="2014-10-14T21:25:00Z" w:initials="SK">
+    <w:p>
+      <w:pPr>
+        <w:pStyle w:val="CommentText"/>
+      </w:pPr>
+      <w:r>
+        <w:rPr>
+          <w:rStyle w:val="CommentReference"/>
+        </w:rPr>
+        <w:annotationRef/>
+      </w:r>
+      <w:r>
+        <w:t>Must keep a record of meetings and decisions as to why clients were not informed.</w:t>
+      </w:r>
+    </w:p>
+  </w:comment>
+</w:comments>
+</file>
+
+<file path=word/commentsExtended.xml><?xml version="1.0" encoding="utf-8"?>
+<w15:commentsEx xmlns:wpc="http://schemas.microsoft.com/office/word/2010/wordprocessingCanvas" xmlns:mc="http://schemas.openxmlformats.org/markup-compatibility/2006" xmlns:o="urn:schemas-microsoft-com:office:office" xmlns:r="http://schemas.openxmlformats.org/officeDocument/2006/relationships" xmlns:m="http://schemas.openxmlformats.org/officeDocument/2006/math" xmlns:v="urn:schemas-microsoft-com:vml" xmlns:wp14="http://schemas.microsoft.com/office/word/2010/wordprocessingDrawing" xmlns:wp="http://schemas.openxmlformats.org/drawingml/2006/wordprocessingDrawing" xmlns:w10="urn:schemas-microsoft-com:office:word" xmlns:w="http://schemas.openxmlformats.org/wordprocessingml/2006/main" xmlns:w14="http://schemas.microsoft.com/office/word/2010/wordml" xmlns:w15="http://schemas.microsoft.com/office/word/2012/wordml" xmlns:wpg="http://schemas.microsoft.com/office/word/2010/wordprocessingGroup" xmlns:wpi="http://schemas.microsoft.com/office/word/2010/wordprocessingInk" xmlns:wne="http://schemas.microsoft.com/office/word/2006/wordml" xmlns:wps="http://schemas.microsoft.com/office/word/2010/wordprocessingShape" mc:Ignorable="w14 w15 wp14">
+  <w15:commentEx w15:paraId="034C47D1" w15:done="0"/>
+  <w15:commentEx w15:paraId="206BD653" w15:done="0"/>
+  <w15:commentEx w15:paraId="6409E6E0" w15:done="0"/>
+</w15:commentsEx>
 </file>
 
 <file path=word/endnotes.xml><?xml version="1.0" encoding="utf-8"?>
@@ -4282,7 +4402,7 @@
       <mc:AlternateContent>
         <mc:Choice Requires="wps">
           <w:drawing>
-            <wp:anchor distT="45720" distB="45720" distL="114300" distR="114300" simplePos="0" relativeHeight="251661312" behindDoc="0" locked="0" layoutInCell="1" allowOverlap="1" wp14:anchorId="2F8DDAC8" wp14:editId="2F8DDAC9">
+            <wp:anchor distT="45720" distB="45720" distL="114300" distR="114300" simplePos="0" relativeHeight="251661312" behindDoc="0" locked="0" layoutInCell="1" allowOverlap="1" wp14:anchorId="22EC563F" wp14:editId="5FB5813B">
               <wp:simplePos x="0" y="0"/>
               <wp:positionH relativeFrom="column">
                 <wp:posOffset>5128895</wp:posOffset>
@@ -4394,7 +4514,7 @@
         <w:lang w:eastAsia="en-GB"/>
       </w:rPr>
       <w:drawing>
-        <wp:anchor distT="0" distB="0" distL="114300" distR="114300" simplePos="0" relativeHeight="251659264" behindDoc="1" locked="0" layoutInCell="1" allowOverlap="1" wp14:anchorId="2F8DDACA" wp14:editId="2F8DDACB">
+        <wp:anchor distT="0" distB="0" distL="114300" distR="114300" simplePos="0" relativeHeight="251659264" behindDoc="1" locked="0" layoutInCell="1" allowOverlap="1" wp14:anchorId="512BA62D" wp14:editId="1292DBDA">
           <wp:simplePos x="0" y="0"/>
           <wp:positionH relativeFrom="margin">
             <wp:posOffset>-25400</wp:posOffset>
@@ -4485,7 +4605,7 @@
         <w:lang w:eastAsia="en-GB"/>
       </w:rPr>
       <w:drawing>
-        <wp:anchor distT="0" distB="0" distL="114300" distR="114300" simplePos="0" relativeHeight="251658240" behindDoc="0" locked="0" layoutInCell="1" allowOverlap="1" wp14:anchorId="2F8DDAC6" wp14:editId="2F8DDAC7">
+        <wp:anchor distT="0" distB="0" distL="114300" distR="114300" simplePos="0" relativeHeight="251658240" behindDoc="0" locked="0" layoutInCell="1" allowOverlap="1" wp14:anchorId="37240B62" wp14:editId="7CD56E10">
           <wp:simplePos x="0" y="0"/>
           <wp:positionH relativeFrom="column">
             <wp:posOffset>-285750</wp:posOffset>
@@ -5011,6 +5131,14 @@
     <w:abstractNumId w:val="0"/>
   </w:num>
 </w:numbering>
+</file>
+
+<file path=word/people.xml><?xml version="1.0" encoding="utf-8"?>
+<w15:people xmlns:wpc="http://schemas.microsoft.com/office/word/2010/wordprocessingCanvas" xmlns:mc="http://schemas.openxmlformats.org/markup-compatibility/2006" xmlns:o="urn:schemas-microsoft-com:office:office" xmlns:r="http://schemas.openxmlformats.org/officeDocument/2006/relationships" xmlns:m="http://schemas.openxmlformats.org/officeDocument/2006/math" xmlns:v="urn:schemas-microsoft-com:vml" xmlns:wp14="http://schemas.microsoft.com/office/word/2010/wordprocessingDrawing" xmlns:wp="http://schemas.openxmlformats.org/drawingml/2006/wordprocessingDrawing" xmlns:w10="urn:schemas-microsoft-com:office:word" xmlns:w="http://schemas.openxmlformats.org/wordprocessingml/2006/main" xmlns:w14="http://schemas.microsoft.com/office/word/2010/wordml" xmlns:w15="http://schemas.microsoft.com/office/word/2012/wordml" xmlns:wpg="http://schemas.microsoft.com/office/word/2010/wordprocessingGroup" xmlns:wpi="http://schemas.microsoft.com/office/word/2010/wordprocessingInk" xmlns:wne="http://schemas.microsoft.com/office/word/2006/wordml" xmlns:wps="http://schemas.microsoft.com/office/word/2010/wordprocessingShape" mc:Ignorable="w14 w15 wp14">
+  <w15:person w15:author="Steve Kennaird">
+    <w15:presenceInfo w15:providerId="AD" w15:userId="S-1-5-21-1414405455-2351909828-19751253-2634"/>
+  </w15:person>
+</w15:people>
 </file>
 
 <file path=word/styles.xml><?xml version="1.0" encoding="utf-8"?>
@@ -5849,6 +5977,99 @@
       </w:tblCellMar>
     </w:tblPr>
   </w:style>
+  <w:style w:type="character" w:styleId="CommentReference">
+    <w:name w:val="annotation reference"/>
+    <w:basedOn w:val="DefaultParagraphFont"/>
+    <w:uiPriority w:val="99"/>
+    <w:semiHidden/>
+    <w:unhideWhenUsed/>
+    <w:rsid w:val="00EA0024"/>
+    <w:rPr>
+      <w:sz w:val="16"/>
+      <w:szCs w:val="16"/>
+    </w:rPr>
+  </w:style>
+  <w:style w:type="paragraph" w:styleId="CommentText">
+    <w:name w:val="annotation text"/>
+    <w:basedOn w:val="Normal"/>
+    <w:link w:val="CommentTextChar"/>
+    <w:uiPriority w:val="99"/>
+    <w:semiHidden/>
+    <w:unhideWhenUsed/>
+    <w:rsid w:val="00EA0024"/>
+    <w:rPr>
+      <w:szCs w:val="20"/>
+    </w:rPr>
+  </w:style>
+  <w:style w:type="character" w:customStyle="1" w:styleId="CommentTextChar">
+    <w:name w:val="Comment Text Char"/>
+    <w:basedOn w:val="DefaultParagraphFont"/>
+    <w:link w:val="CommentText"/>
+    <w:uiPriority w:val="99"/>
+    <w:semiHidden/>
+    <w:rsid w:val="00EA0024"/>
+    <w:rPr>
+      <w:rFonts w:ascii="Rotis SansSerif Std Light" w:eastAsia="Times New Roman" w:hAnsi="Rotis SansSerif Std Light" w:cs="Times New Roman"/>
+      <w:sz w:val="20"/>
+      <w:szCs w:val="20"/>
+    </w:rPr>
+  </w:style>
+  <w:style w:type="paragraph" w:styleId="CommentSubject">
+    <w:name w:val="annotation subject"/>
+    <w:basedOn w:val="CommentText"/>
+    <w:next w:val="CommentText"/>
+    <w:link w:val="CommentSubjectChar"/>
+    <w:uiPriority w:val="99"/>
+    <w:semiHidden/>
+    <w:unhideWhenUsed/>
+    <w:rsid w:val="00EA0024"/>
+    <w:rPr>
+      <w:b/>
+      <w:bCs/>
+    </w:rPr>
+  </w:style>
+  <w:style w:type="character" w:customStyle="1" w:styleId="CommentSubjectChar">
+    <w:name w:val="Comment Subject Char"/>
+    <w:basedOn w:val="CommentTextChar"/>
+    <w:link w:val="CommentSubject"/>
+    <w:uiPriority w:val="99"/>
+    <w:semiHidden/>
+    <w:rsid w:val="00EA0024"/>
+    <w:rPr>
+      <w:rFonts w:ascii="Rotis SansSerif Std Light" w:eastAsia="Times New Roman" w:hAnsi="Rotis SansSerif Std Light" w:cs="Times New Roman"/>
+      <w:b/>
+      <w:bCs/>
+      <w:sz w:val="20"/>
+      <w:szCs w:val="20"/>
+    </w:rPr>
+  </w:style>
+  <w:style w:type="paragraph" w:styleId="BalloonText">
+    <w:name w:val="Balloon Text"/>
+    <w:basedOn w:val="Normal"/>
+    <w:link w:val="BalloonTextChar"/>
+    <w:uiPriority w:val="99"/>
+    <w:semiHidden/>
+    <w:unhideWhenUsed/>
+    <w:rsid w:val="00EA0024"/>
+    <w:rPr>
+      <w:rFonts w:ascii="Segoe UI" w:hAnsi="Segoe UI" w:cs="Segoe UI"/>
+      <w:sz w:val="18"/>
+      <w:szCs w:val="18"/>
+    </w:rPr>
+  </w:style>
+  <w:style w:type="character" w:customStyle="1" w:styleId="BalloonTextChar">
+    <w:name w:val="Balloon Text Char"/>
+    <w:basedOn w:val="DefaultParagraphFont"/>
+    <w:link w:val="BalloonText"/>
+    <w:uiPriority w:val="99"/>
+    <w:semiHidden/>
+    <w:rsid w:val="00EA0024"/>
+    <w:rPr>
+      <w:rFonts w:ascii="Segoe UI" w:eastAsia="Times New Roman" w:hAnsi="Segoe UI" w:cs="Segoe UI"/>
+      <w:sz w:val="18"/>
+      <w:szCs w:val="18"/>
+    </w:rPr>
+  </w:style>
 </w:styles>
 </file>
 
@@ -6114,6 +6335,21 @@
 </file>
 
 <file path=customXml/item1.xml><?xml version="1.0" encoding="utf-8"?>
+<p:properties xmlns:p="http://schemas.microsoft.com/office/2006/metadata/properties" xmlns:xsi="http://www.w3.org/2001/XMLSchema-instance" xmlns:pc="http://schemas.microsoft.com/office/infopath/2007/PartnerControls">
+  <documentManagement/>
+</p:properties>
+</file>
+
+<file path=customXml/item2.xml><?xml version="1.0" encoding="utf-8"?>
+<?mso-contentType ?>
+<FormTemplates xmlns="http://schemas.microsoft.com/sharepoint/v3/contenttype/forms">
+  <Display>DocumentLibraryForm</Display>
+  <Edit>DocumentLibraryForm</Edit>
+  <New>DocumentLibraryForm</New>
+</FormTemplates>
+</file>
+
+<file path=customXml/item3.xml><?xml version="1.0" encoding="utf-8"?>
 <ct:contentTypeSchema xmlns:ct="http://schemas.microsoft.com/office/2006/metadata/contentType" xmlns:ma="http://schemas.microsoft.com/office/2006/metadata/properties/metaAttributes" ct:_="" ma:_="" ma:contentTypeName="Purple Cubed Document" ma:contentTypeID="0x0101006966FD778C3A6842A456AD17BB42D73100E8418F2441208B4682BAFBE73F7B8512" ma:contentTypeVersion="2" ma:contentTypeDescription="Document template with Purple Cubed branding" ma:contentTypeScope="" ma:versionID="bd44ddb13ba99f732c7a0b503df3ee72">
   <xsd:schema xmlns:xsd="http://www.w3.org/2001/XMLSchema" xmlns:xs="http://www.w3.org/2001/XMLSchema" xmlns:p="http://schemas.microsoft.com/office/2006/metadata/properties" targetNamespace="http://schemas.microsoft.com/office/2006/metadata/properties" ma:root="true" ma:fieldsID="5da0bab1e00c84e9291a2a9b340ddbcd">
     <xsd:element name="properties">
@@ -6227,26 +6463,28 @@
 </ct:contentTypeSchema>
 </file>
 
-<file path=customXml/item2.xml><?xml version="1.0" encoding="utf-8"?>
-<?mso-contentType ?>
-<FormTemplates xmlns="http://schemas.microsoft.com/sharepoint/v3/contenttype/forms">
-  <Display>DocumentLibraryForm</Display>
-  <Edit>DocumentLibraryForm</Edit>
-  <New>DocumentLibraryForm</New>
-</FormTemplates>
-</file>
-
-<file path=customXml/item3.xml><?xml version="1.0" encoding="utf-8"?>
-<p:properties xmlns:p="http://schemas.microsoft.com/office/2006/metadata/properties" xmlns:xsi="http://www.w3.org/2001/XMLSchema-instance" xmlns:pc="http://schemas.microsoft.com/office/infopath/2007/PartnerControls">
-  <documentManagement/>
-</p:properties>
-</file>
-
 <file path=customXml/item4.xml><?xml version="1.0" encoding="utf-8"?>
 <b:Sources xmlns:b="http://schemas.openxmlformats.org/officeDocument/2006/bibliography" xmlns="http://schemas.openxmlformats.org/officeDocument/2006/bibliography" SelectedStyle="\APASixthEditionOfficeOnline.xsl" StyleName="APA" Version="6"/>
 </file>
 
 <file path=customXml/itemProps1.xml><?xml version="1.0" encoding="utf-8"?>
+<ds:datastoreItem xmlns:ds="http://schemas.openxmlformats.org/officeDocument/2006/customXml" ds:itemID="{E25CAC57-641B-48EC-9BAB-6E8F25DBF6A9}">
+  <ds:schemaRefs>
+    <ds:schemaRef ds:uri="http://schemas.microsoft.com/office/2006/metadata/properties"/>
+    <ds:schemaRef ds:uri="http://schemas.microsoft.com/office/infopath/2007/PartnerControls"/>
+  </ds:schemaRefs>
+</ds:datastoreItem>
+</file>
+
+<file path=customXml/itemProps2.xml><?xml version="1.0" encoding="utf-8"?>
+<ds:datastoreItem xmlns:ds="http://schemas.openxmlformats.org/officeDocument/2006/customXml" ds:itemID="{90DC4878-8040-40C4-8FBD-AB997DBF61F4}">
+  <ds:schemaRefs>
+    <ds:schemaRef ds:uri="http://schemas.microsoft.com/sharepoint/v3/contenttype/forms"/>
+  </ds:schemaRefs>
+</ds:datastoreItem>
+</file>
+
+<file path=customXml/itemProps3.xml><?xml version="1.0" encoding="utf-8"?>
 <ds:datastoreItem xmlns:ds="http://schemas.openxmlformats.org/officeDocument/2006/customXml" ds:itemID="{4438B556-0533-4B32-AFE2-FC93518336D9}">
   <ds:schemaRefs>
     <ds:schemaRef ds:uri="http://schemas.microsoft.com/office/2006/metadata/contentType"/>
@@ -6262,25 +6500,8 @@
 </ds:datastoreItem>
 </file>
 
-<file path=customXml/itemProps2.xml><?xml version="1.0" encoding="utf-8"?>
-<ds:datastoreItem xmlns:ds="http://schemas.openxmlformats.org/officeDocument/2006/customXml" ds:itemID="{90DC4878-8040-40C4-8FBD-AB997DBF61F4}">
-  <ds:schemaRefs>
-    <ds:schemaRef ds:uri="http://schemas.microsoft.com/sharepoint/v3/contenttype/forms"/>
-  </ds:schemaRefs>
-</ds:datastoreItem>
-</file>
-
-<file path=customXml/itemProps3.xml><?xml version="1.0" encoding="utf-8"?>
-<ds:datastoreItem xmlns:ds="http://schemas.openxmlformats.org/officeDocument/2006/customXml" ds:itemID="{E25CAC57-641B-48EC-9BAB-6E8F25DBF6A9}">
-  <ds:schemaRefs>
-    <ds:schemaRef ds:uri="http://schemas.microsoft.com/office/2006/metadata/properties"/>
-    <ds:schemaRef ds:uri="http://schemas.microsoft.com/office/infopath/2007/PartnerControls"/>
-  </ds:schemaRefs>
-</ds:datastoreItem>
-</file>
-
 <file path=customXml/itemProps4.xml><?xml version="1.0" encoding="utf-8"?>
-<ds:datastoreItem xmlns:ds="http://schemas.openxmlformats.org/officeDocument/2006/customXml" ds:itemID="{9232B636-B48B-4D4B-9018-6989282BB248}">
+<ds:datastoreItem xmlns:ds="http://schemas.openxmlformats.org/officeDocument/2006/customXml" ds:itemID="{CF1F3F42-05D0-4566-911A-55D24C32A39D}">
   <ds:schemaRefs>
     <ds:schemaRef ds:uri="http://schemas.openxmlformats.org/officeDocument/2006/bibliography"/>
   </ds:schemaRefs>

</xml_diff>

<commit_message>
Latest doc on security
</commit_message>
<xml_diff>
--- a/Business-Continuity/Talent-Toolbox-Business-Continuity-And-Data-Policies.docx
+++ b/Business-Continuity/Talent-Toolbox-Business-Continuity-And-Data-Policies.docx
@@ -39,10 +39,10 @@
           <w:lang w:eastAsia="en-GB"/>
         </w:rPr>
         <w:drawing>
-          <wp:inline distT="0" distB="0" distL="0" distR="0" wp14:anchorId="5BDAE8CA" wp14:editId="78218052">
-            <wp:extent cx="3909060" cy="1379220"/>
-            <wp:effectExtent l="0" t="0" r="0" b="0"/>
-            <wp:docPr id="2" name="Picture 2" descr="talent-toolbox"/>
+          <wp:inline distT="0" distB="0" distL="0" distR="0" wp14:anchorId="2B230956" wp14:editId="7A2A03E0">
+            <wp:extent cx="2760591" cy="1379220"/>
+            <wp:effectExtent l="0" t="0" r="1905" b="0"/>
+            <wp:docPr id="2" name="Picture 2"/>
             <wp:cNvGraphicFramePr>
               <a:graphicFrameLocks xmlns:a="http://schemas.openxmlformats.org/drawingml/2006/main" noChangeAspect="1"/>
             </wp:cNvGraphicFramePr>
@@ -63,7 +63,6 @@
                         </a:ext>
                       </a:extLst>
                     </a:blip>
-                    <a:srcRect/>
                     <a:stretch>
                       <a:fillRect/>
                     </a:stretch>
@@ -71,7 +70,7 @@
                   <pic:spPr bwMode="auto">
                     <a:xfrm>
                       <a:off x="0" y="0"/>
-                      <a:ext cx="3909060" cy="1379220"/>
+                      <a:ext cx="2760591" cy="1379220"/>
                     </a:xfrm>
                     <a:prstGeom prst="rect">
                       <a:avLst/>
@@ -181,10 +180,10 @@
           <w:lang w:eastAsia="en-GB"/>
         </w:rPr>
         <w:drawing>
-          <wp:inline distT="0" distB="0" distL="0" distR="0" wp14:anchorId="3844BC0E" wp14:editId="3FEF3F13">
-            <wp:extent cx="1447800" cy="731520"/>
+          <wp:inline distT="0" distB="0" distL="0" distR="0" wp14:anchorId="38E3AE33" wp14:editId="119E9DE4">
+            <wp:extent cx="1447800" cy="728066"/>
             <wp:effectExtent l="0" t="0" r="0" b="0"/>
-            <wp:docPr id="1" name="Picture 1" descr="p3_logo-new"/>
+            <wp:docPr id="1" name="Picture 1"/>
             <wp:cNvGraphicFramePr>
               <a:graphicFrameLocks xmlns:a="http://schemas.openxmlformats.org/drawingml/2006/main" noChangeAspect="1"/>
             </wp:cNvGraphicFramePr>
@@ -198,14 +197,13 @@
                     </pic:cNvPicPr>
                   </pic:nvPicPr>
                   <pic:blipFill>
-                    <a:blip r:embed="rId12">
+                    <a:blip r:embed="rId12" cstate="print">
                       <a:extLst>
                         <a:ext uri="{28A0092B-C50C-407E-A947-70E740481C1C}">
                           <a14:useLocalDpi xmlns:a14="http://schemas.microsoft.com/office/drawing/2010/main" val="0"/>
                         </a:ext>
                       </a:extLst>
                     </a:blip>
-                    <a:srcRect/>
                     <a:stretch>
                       <a:fillRect/>
                     </a:stretch>
@@ -213,7 +211,7 @@
                   <pic:spPr bwMode="auto">
                     <a:xfrm>
                       <a:off x="0" y="0"/>
-                      <a:ext cx="1447800" cy="731520"/>
+                      <a:ext cx="1447800" cy="728066"/>
                     </a:xfrm>
                     <a:prstGeom prst="rect">
                       <a:avLst/>
@@ -233,6 +231,9 @@
     <w:p>
       <w:pPr>
         <w:pStyle w:val="TOCHeading"/>
+        <w:rPr>
+          <w:rFonts w:ascii="Gill Sans MT Std Light" w:hAnsi="Gill Sans MT Std Light"/>
+        </w:rPr>
       </w:pPr>
       <w:r>
         <w:rPr>
@@ -246,7 +247,7 @@
       </w:r>
       <w:r>
         <w:rPr>
-          <w:rFonts w:ascii="Rotis SansSerif Std" w:hAnsi="Rotis SansSerif Std"/>
+          <w:rFonts w:ascii="Gill Sans MT Std Light" w:hAnsi="Gill Sans MT Std Light"/>
           <w:b/>
           <w:color w:val="652D89"/>
           <w:kern w:val="32"/>
@@ -255,6 +256,14 @@
         <w:lastRenderedPageBreak/>
         <w:t>Contents</w:t>
       </w:r>
+    </w:p>
+    <w:p>
+      <w:pPr>
+        <w:pStyle w:val="TOC1"/>
+        <w:tabs>
+          <w:tab w:val="right" w:leader="dot" w:pos="9463"/>
+        </w:tabs>
+      </w:pPr>
     </w:p>
     <w:p>
       <w:pPr>
@@ -279,7 +288,7 @@
       <w:r>
         <w:fldChar w:fldCharType="separate"/>
       </w:r>
-      <w:hyperlink w:anchor="_Toc399854016" w:history="1">
+      <w:hyperlink w:anchor="_Toc413835264" w:history="1">
         <w:r>
           <w:rPr>
             <w:rStyle w:val="Hyperlink"/>
@@ -306,7 +315,7 @@
             <w:noProof/>
             <w:webHidden/>
           </w:rPr>
-          <w:instrText xml:space="preserve"> PAGEREF _Toc399854016 \h </w:instrText>
+          <w:instrText xml:space="preserve"> PAGEREF _Toc413835264 \h </w:instrText>
         </w:r>
         <w:r>
           <w:rPr>
@@ -351,7 +360,7 @@
           <w:lang w:eastAsia="en-GB"/>
         </w:rPr>
       </w:pPr>
-      <w:hyperlink w:anchor="_Toc399854017" w:history="1">
+      <w:hyperlink w:anchor="_Toc413835265" w:history="1">
         <w:r>
           <w:rPr>
             <w:rStyle w:val="Hyperlink"/>
@@ -378,7 +387,7 @@
             <w:noProof/>
             <w:webHidden/>
           </w:rPr>
-          <w:instrText xml:space="preserve"> PAGEREF _Toc399854017 \h </w:instrText>
+          <w:instrText xml:space="preserve"> PAGEREF _Toc413835265 \h </w:instrText>
         </w:r>
         <w:r>
           <w:rPr>
@@ -423,7 +432,7 @@
           <w:lang w:eastAsia="en-GB"/>
         </w:rPr>
       </w:pPr>
-      <w:hyperlink w:anchor="_Toc399854018" w:history="1">
+      <w:hyperlink w:anchor="_Toc413835266" w:history="1">
         <w:r>
           <w:rPr>
             <w:rStyle w:val="Hyperlink"/>
@@ -450,7 +459,7 @@
             <w:noProof/>
             <w:webHidden/>
           </w:rPr>
-          <w:instrText xml:space="preserve"> PAGEREF _Toc399854018 \h </w:instrText>
+          <w:instrText xml:space="preserve"> PAGEREF _Toc413835266 \h </w:instrText>
         </w:r>
         <w:r>
           <w:rPr>
@@ -495,7 +504,7 @@
           <w:lang w:eastAsia="en-GB"/>
         </w:rPr>
       </w:pPr>
-      <w:hyperlink w:anchor="_Toc399854019" w:history="1">
+      <w:hyperlink w:anchor="_Toc413835267" w:history="1">
         <w:r>
           <w:rPr>
             <w:rStyle w:val="Hyperlink"/>
@@ -522,7 +531,7 @@
             <w:noProof/>
             <w:webHidden/>
           </w:rPr>
-          <w:instrText xml:space="preserve"> PAGEREF _Toc399854019 \h </w:instrText>
+          <w:instrText xml:space="preserve"> PAGEREF _Toc413835267 \h </w:instrText>
         </w:r>
         <w:r>
           <w:rPr>
@@ -567,7 +576,7 @@
           <w:lang w:eastAsia="en-GB"/>
         </w:rPr>
       </w:pPr>
-      <w:hyperlink w:anchor="_Toc399854020" w:history="1">
+      <w:hyperlink w:anchor="_Toc413835268" w:history="1">
         <w:r>
           <w:rPr>
             <w:rStyle w:val="Hyperlink"/>
@@ -594,7 +603,7 @@
             <w:noProof/>
             <w:webHidden/>
           </w:rPr>
-          <w:instrText xml:space="preserve"> PAGEREF _Toc399854020 \h </w:instrText>
+          <w:instrText xml:space="preserve"> PAGEREF _Toc413835268 \h </w:instrText>
         </w:r>
         <w:r>
           <w:rPr>
@@ -639,7 +648,7 @@
           <w:lang w:eastAsia="en-GB"/>
         </w:rPr>
       </w:pPr>
-      <w:hyperlink w:anchor="_Toc399854021" w:history="1">
+      <w:hyperlink w:anchor="_Toc413835269" w:history="1">
         <w:r>
           <w:rPr>
             <w:rStyle w:val="Hyperlink"/>
@@ -666,7 +675,7 @@
             <w:noProof/>
             <w:webHidden/>
           </w:rPr>
-          <w:instrText xml:space="preserve"> PAGEREF _Toc399854021 \h </w:instrText>
+          <w:instrText xml:space="preserve"> PAGEREF _Toc413835269 \h </w:instrText>
         </w:r>
         <w:r>
           <w:rPr>
@@ -711,7 +720,7 @@
           <w:lang w:eastAsia="en-GB"/>
         </w:rPr>
       </w:pPr>
-      <w:hyperlink w:anchor="_Toc399854022" w:history="1">
+      <w:hyperlink w:anchor="_Toc413835270" w:history="1">
         <w:r>
           <w:rPr>
             <w:rStyle w:val="Hyperlink"/>
@@ -738,7 +747,7 @@
             <w:noProof/>
             <w:webHidden/>
           </w:rPr>
-          <w:instrText xml:space="preserve"> PAGEREF _Toc399854022 \h </w:instrText>
+          <w:instrText xml:space="preserve"> PAGEREF _Toc413835270 \h </w:instrText>
         </w:r>
         <w:r>
           <w:rPr>
@@ -783,7 +792,7 @@
           <w:lang w:eastAsia="en-GB"/>
         </w:rPr>
       </w:pPr>
-      <w:hyperlink w:anchor="_Toc399854023" w:history="1">
+      <w:hyperlink w:anchor="_Toc413835271" w:history="1">
         <w:r>
           <w:rPr>
             <w:rStyle w:val="Hyperlink"/>
@@ -810,7 +819,7 @@
             <w:noProof/>
             <w:webHidden/>
           </w:rPr>
-          <w:instrText xml:space="preserve"> PAGEREF _Toc399854023 \h </w:instrText>
+          <w:instrText xml:space="preserve"> PAGEREF _Toc413835271 \h </w:instrText>
         </w:r>
         <w:r>
           <w:rPr>
@@ -855,7 +864,7 @@
           <w:lang w:eastAsia="en-GB"/>
         </w:rPr>
       </w:pPr>
-      <w:hyperlink w:anchor="_Toc399854024" w:history="1">
+      <w:hyperlink w:anchor="_Toc413835272" w:history="1">
         <w:r>
           <w:rPr>
             <w:rStyle w:val="Hyperlink"/>
@@ -882,7 +891,7 @@
             <w:noProof/>
             <w:webHidden/>
           </w:rPr>
-          <w:instrText xml:space="preserve"> PAGEREF _Toc399854024 \h </w:instrText>
+          <w:instrText xml:space="preserve"> PAGEREF _Toc413835272 \h </w:instrText>
         </w:r>
         <w:r>
           <w:rPr>
@@ -927,7 +936,7 @@
           <w:lang w:eastAsia="en-GB"/>
         </w:rPr>
       </w:pPr>
-      <w:hyperlink w:anchor="_Toc399854025" w:history="1">
+      <w:hyperlink w:anchor="_Toc413835273" w:history="1">
         <w:r>
           <w:rPr>
             <w:rStyle w:val="Hyperlink"/>
@@ -954,7 +963,7 @@
             <w:noProof/>
             <w:webHidden/>
           </w:rPr>
-          <w:instrText xml:space="preserve"> PAGEREF _Toc399854025 \h </w:instrText>
+          <w:instrText xml:space="preserve"> PAGEREF _Toc413835273 \h </w:instrText>
         </w:r>
         <w:r>
           <w:rPr>
@@ -999,7 +1008,7 @@
           <w:lang w:eastAsia="en-GB"/>
         </w:rPr>
       </w:pPr>
-      <w:hyperlink w:anchor="_Toc399854026" w:history="1">
+      <w:hyperlink w:anchor="_Toc413835274" w:history="1">
         <w:r>
           <w:rPr>
             <w:rStyle w:val="Hyperlink"/>
@@ -1026,7 +1035,7 @@
             <w:noProof/>
             <w:webHidden/>
           </w:rPr>
-          <w:instrText xml:space="preserve"> PAGEREF _Toc399854026 \h </w:instrText>
+          <w:instrText xml:space="preserve"> PAGEREF _Toc413835274 \h </w:instrText>
         </w:r>
         <w:r>
           <w:rPr>
@@ -1071,7 +1080,7 @@
           <w:lang w:eastAsia="en-GB"/>
         </w:rPr>
       </w:pPr>
-      <w:hyperlink w:anchor="_Toc399854027" w:history="1">
+      <w:hyperlink w:anchor="_Toc413835275" w:history="1">
         <w:r>
           <w:rPr>
             <w:rStyle w:val="Hyperlink"/>
@@ -1098,7 +1107,7 @@
             <w:noProof/>
             <w:webHidden/>
           </w:rPr>
-          <w:instrText xml:space="preserve"> PAGEREF _Toc399854027 \h </w:instrText>
+          <w:instrText xml:space="preserve"> PAGEREF _Toc413835275 \h </w:instrText>
         </w:r>
         <w:r>
           <w:rPr>
@@ -1118,7 +1127,7 @@
             <w:noProof/>
             <w:webHidden/>
           </w:rPr>
-          <w:t>10</w:t>
+          <w:t>9</w:t>
         </w:r>
         <w:r>
           <w:rPr>
@@ -1143,12 +1152,156 @@
           <w:lang w:eastAsia="en-GB"/>
         </w:rPr>
       </w:pPr>
-      <w:hyperlink w:anchor="_Toc399854028" w:history="1">
+      <w:hyperlink w:anchor="_Toc413835276" w:history="1">
         <w:r>
           <w:rPr>
             <w:rStyle w:val="Hyperlink"/>
             <w:noProof/>
           </w:rPr>
+          <w:t>Privacy Issues</w:t>
+        </w:r>
+        <w:r>
+          <w:rPr>
+            <w:noProof/>
+            <w:webHidden/>
+          </w:rPr>
+          <w:tab/>
+        </w:r>
+        <w:r>
+          <w:rPr>
+            <w:noProof/>
+            <w:webHidden/>
+          </w:rPr>
+          <w:fldChar w:fldCharType="begin"/>
+        </w:r>
+        <w:r>
+          <w:rPr>
+            <w:noProof/>
+            <w:webHidden/>
+          </w:rPr>
+          <w:instrText xml:space="preserve"> PAGEREF _Toc413835276 \h </w:instrText>
+        </w:r>
+        <w:r>
+          <w:rPr>
+            <w:noProof/>
+            <w:webHidden/>
+          </w:rPr>
+        </w:r>
+        <w:r>
+          <w:rPr>
+            <w:noProof/>
+            <w:webHidden/>
+          </w:rPr>
+          <w:fldChar w:fldCharType="separate"/>
+        </w:r>
+        <w:r>
+          <w:rPr>
+            <w:noProof/>
+            <w:webHidden/>
+          </w:rPr>
+          <w:t>9</w:t>
+        </w:r>
+        <w:r>
+          <w:rPr>
+            <w:noProof/>
+            <w:webHidden/>
+          </w:rPr>
+          <w:fldChar w:fldCharType="end"/>
+        </w:r>
+      </w:hyperlink>
+    </w:p>
+    <w:p>
+      <w:pPr>
+        <w:pStyle w:val="TOC2"/>
+        <w:tabs>
+          <w:tab w:val="right" w:leader="dot" w:pos="9463"/>
+        </w:tabs>
+        <w:rPr>
+          <w:rFonts w:asciiTheme="minorHAnsi" w:eastAsiaTheme="minorEastAsia" w:hAnsiTheme="minorHAnsi" w:cstheme="minorBidi"/>
+          <w:noProof/>
+          <w:sz w:val="22"/>
+          <w:szCs w:val="22"/>
+          <w:lang w:eastAsia="en-GB"/>
+        </w:rPr>
+      </w:pPr>
+      <w:hyperlink w:anchor="_Toc413835277" w:history="1">
+        <w:r>
+          <w:rPr>
+            <w:rStyle w:val="Hyperlink"/>
+            <w:noProof/>
+          </w:rPr>
+          <w:t>Data Protection</w:t>
+        </w:r>
+        <w:r>
+          <w:rPr>
+            <w:noProof/>
+            <w:webHidden/>
+          </w:rPr>
+          <w:tab/>
+        </w:r>
+        <w:r>
+          <w:rPr>
+            <w:noProof/>
+            <w:webHidden/>
+          </w:rPr>
+          <w:fldChar w:fldCharType="begin"/>
+        </w:r>
+        <w:r>
+          <w:rPr>
+            <w:noProof/>
+            <w:webHidden/>
+          </w:rPr>
+          <w:instrText xml:space="preserve"> PAGEREF _Toc413835277 \h </w:instrText>
+        </w:r>
+        <w:r>
+          <w:rPr>
+            <w:noProof/>
+            <w:webHidden/>
+          </w:rPr>
+        </w:r>
+        <w:r>
+          <w:rPr>
+            <w:noProof/>
+            <w:webHidden/>
+          </w:rPr>
+          <w:fldChar w:fldCharType="separate"/>
+        </w:r>
+        <w:r>
+          <w:rPr>
+            <w:noProof/>
+            <w:webHidden/>
+          </w:rPr>
+          <w:t>9</w:t>
+        </w:r>
+        <w:r>
+          <w:rPr>
+            <w:noProof/>
+            <w:webHidden/>
+          </w:rPr>
+          <w:fldChar w:fldCharType="end"/>
+        </w:r>
+      </w:hyperlink>
+    </w:p>
+    <w:p>
+      <w:pPr>
+        <w:pStyle w:val="TOC2"/>
+        <w:tabs>
+          <w:tab w:val="right" w:leader="dot" w:pos="9463"/>
+        </w:tabs>
+        <w:rPr>
+          <w:rFonts w:asciiTheme="minorHAnsi" w:eastAsiaTheme="minorEastAsia" w:hAnsiTheme="minorHAnsi" w:cstheme="minorBidi"/>
+          <w:noProof/>
+          <w:sz w:val="22"/>
+          <w:szCs w:val="22"/>
+          <w:lang w:eastAsia="en-GB"/>
+        </w:rPr>
+      </w:pPr>
+      <w:hyperlink w:anchor="_Toc413835278" w:history="1">
+        <w:r>
+          <w:rPr>
+            <w:rStyle w:val="Hyperlink"/>
+            <w:noProof/>
+          </w:rPr>
           <w:t>Data Breaches</w:t>
         </w:r>
         <w:r>
@@ -1170,7 +1323,7 @@
             <w:noProof/>
             <w:webHidden/>
           </w:rPr>
-          <w:instrText xml:space="preserve"> PAGEREF _Toc399854028 \h </w:instrText>
+          <w:instrText xml:space="preserve"> PAGEREF _Toc413835278 \h </w:instrText>
         </w:r>
         <w:r>
           <w:rPr>
@@ -1190,7 +1343,7 @@
             <w:noProof/>
             <w:webHidden/>
           </w:rPr>
-          <w:t>10</w:t>
+          <w:t>9</w:t>
         </w:r>
         <w:r>
           <w:rPr>
@@ -1215,7 +1368,7 @@
           <w:lang w:eastAsia="en-GB"/>
         </w:rPr>
       </w:pPr>
-      <w:hyperlink w:anchor="_Toc399854029" w:history="1">
+      <w:hyperlink w:anchor="_Toc413835279" w:history="1">
         <w:r>
           <w:rPr>
             <w:rStyle w:val="Hyperlink"/>
@@ -1242,7 +1395,7 @@
             <w:noProof/>
             <w:webHidden/>
           </w:rPr>
-          <w:instrText xml:space="preserve"> PAGEREF _Toc399854029 \h </w:instrText>
+          <w:instrText xml:space="preserve"> PAGEREF _Toc413835279 \h </w:instrText>
         </w:r>
         <w:r>
           <w:rPr>
@@ -1262,7 +1415,7 @@
             <w:noProof/>
             <w:webHidden/>
           </w:rPr>
-          <w:t>10</w:t>
+          <w:t>9</w:t>
         </w:r>
         <w:r>
           <w:rPr>
@@ -1287,7 +1440,7 @@
           <w:lang w:eastAsia="en-GB"/>
         </w:rPr>
       </w:pPr>
-      <w:hyperlink w:anchor="_Toc399854030" w:history="1">
+      <w:hyperlink w:anchor="_Toc413835280" w:history="1">
         <w:r>
           <w:rPr>
             <w:rStyle w:val="Hyperlink"/>
@@ -1314,7 +1467,7 @@
             <w:noProof/>
             <w:webHidden/>
           </w:rPr>
-          <w:instrText xml:space="preserve"> PAGEREF _Toc399854030 \h </w:instrText>
+          <w:instrText xml:space="preserve"> PAGEREF _Toc413835280 \h </w:instrText>
         </w:r>
         <w:r>
           <w:rPr>
@@ -1334,7 +1487,7 @@
             <w:noProof/>
             <w:webHidden/>
           </w:rPr>
-          <w:t>10</w:t>
+          <w:t>9</w:t>
         </w:r>
         <w:r>
           <w:rPr>
@@ -1359,7 +1512,7 @@
           <w:lang w:eastAsia="en-GB"/>
         </w:rPr>
       </w:pPr>
-      <w:hyperlink w:anchor="_Toc399854031" w:history="1">
+      <w:hyperlink w:anchor="_Toc413835281" w:history="1">
         <w:r>
           <w:rPr>
             <w:rStyle w:val="Hyperlink"/>
@@ -1386,7 +1539,7 @@
             <w:noProof/>
             <w:webHidden/>
           </w:rPr>
-          <w:instrText xml:space="preserve"> PAGEREF _Toc399854031 \h </w:instrText>
+          <w:instrText xml:space="preserve"> PAGEREF _Toc413835281 \h </w:instrText>
         </w:r>
         <w:r>
           <w:rPr>
@@ -1431,7 +1584,7 @@
           <w:lang w:eastAsia="en-GB"/>
         </w:rPr>
       </w:pPr>
-      <w:hyperlink w:anchor="_Toc399854032" w:history="1">
+      <w:hyperlink w:anchor="_Toc413835282" w:history="1">
         <w:r>
           <w:rPr>
             <w:rStyle w:val="Hyperlink"/>
@@ -1458,7 +1611,7 @@
             <w:noProof/>
             <w:webHidden/>
           </w:rPr>
-          <w:instrText xml:space="preserve"> PAGEREF _Toc399854032 \h </w:instrText>
+          <w:instrText xml:space="preserve"> PAGEREF _Toc413835282 \h </w:instrText>
         </w:r>
         <w:r>
           <w:rPr>
@@ -1503,7 +1656,7 @@
           <w:lang w:eastAsia="en-GB"/>
         </w:rPr>
       </w:pPr>
-      <w:hyperlink w:anchor="_Toc399854033" w:history="1">
+      <w:hyperlink w:anchor="_Toc413835283" w:history="1">
         <w:r>
           <w:rPr>
             <w:rStyle w:val="Hyperlink"/>
@@ -1530,7 +1683,7 @@
             <w:noProof/>
             <w:webHidden/>
           </w:rPr>
-          <w:instrText xml:space="preserve"> PAGEREF _Toc399854033 \h </w:instrText>
+          <w:instrText xml:space="preserve"> PAGEREF _Toc413835283 \h </w:instrText>
         </w:r>
         <w:r>
           <w:rPr>
@@ -1575,7 +1728,7 @@
           <w:lang w:eastAsia="en-GB"/>
         </w:rPr>
       </w:pPr>
-      <w:hyperlink w:anchor="_Toc399854034" w:history="1">
+      <w:hyperlink w:anchor="_Toc413835284" w:history="1">
         <w:r>
           <w:rPr>
             <w:rStyle w:val="Hyperlink"/>
@@ -1602,7 +1755,7 @@
             <w:noProof/>
             <w:webHidden/>
           </w:rPr>
-          <w:instrText xml:space="preserve"> PAGEREF _Toc399854034 \h </w:instrText>
+          <w:instrText xml:space="preserve"> PAGEREF _Toc413835284 \h </w:instrText>
         </w:r>
         <w:r>
           <w:rPr>
@@ -1622,7 +1775,7 @@
             <w:noProof/>
             <w:webHidden/>
           </w:rPr>
-          <w:t>11</w:t>
+          <w:t>10</w:t>
         </w:r>
         <w:r>
           <w:rPr>
@@ -1647,7 +1800,7 @@
           <w:lang w:eastAsia="en-GB"/>
         </w:rPr>
       </w:pPr>
-      <w:hyperlink w:anchor="_Toc399854035" w:history="1">
+      <w:hyperlink w:anchor="_Toc413835285" w:history="1">
         <w:r>
           <w:rPr>
             <w:rStyle w:val="Hyperlink"/>
@@ -1674,7 +1827,7 @@
             <w:noProof/>
             <w:webHidden/>
           </w:rPr>
-          <w:instrText xml:space="preserve"> PAGEREF _Toc399854035 \h </w:instrText>
+          <w:instrText xml:space="preserve"> PAGEREF _Toc413835285 \h </w:instrText>
         </w:r>
         <w:r>
           <w:rPr>
@@ -1694,7 +1847,7 @@
             <w:noProof/>
             <w:webHidden/>
           </w:rPr>
-          <w:t>11</w:t>
+          <w:t>10</w:t>
         </w:r>
         <w:r>
           <w:rPr>
@@ -1719,7 +1872,7 @@
           <w:lang w:eastAsia="en-GB"/>
         </w:rPr>
       </w:pPr>
-      <w:hyperlink w:anchor="_Toc399854036" w:history="1">
+      <w:hyperlink w:anchor="_Toc413835286" w:history="1">
         <w:r>
           <w:rPr>
             <w:rStyle w:val="Hyperlink"/>
@@ -1746,151 +1899,7 @@
             <w:noProof/>
             <w:webHidden/>
           </w:rPr>
-          <w:instrText xml:space="preserve"> PAGEREF _Toc399854036 \h </w:instrText>
-        </w:r>
-        <w:r>
-          <w:rPr>
-            <w:noProof/>
-            <w:webHidden/>
-          </w:rPr>
-        </w:r>
-        <w:r>
-          <w:rPr>
-            <w:noProof/>
-            <w:webHidden/>
-          </w:rPr>
-          <w:fldChar w:fldCharType="separate"/>
-        </w:r>
-        <w:r>
-          <w:rPr>
-            <w:noProof/>
-            <w:webHidden/>
-          </w:rPr>
-          <w:t>11</w:t>
-        </w:r>
-        <w:r>
-          <w:rPr>
-            <w:noProof/>
-            <w:webHidden/>
-          </w:rPr>
-          <w:fldChar w:fldCharType="end"/>
-        </w:r>
-      </w:hyperlink>
-    </w:p>
-    <w:p>
-      <w:pPr>
-        <w:pStyle w:val="TOC2"/>
-        <w:tabs>
-          <w:tab w:val="right" w:leader="dot" w:pos="9463"/>
-        </w:tabs>
-        <w:rPr>
-          <w:rFonts w:asciiTheme="minorHAnsi" w:eastAsiaTheme="minorEastAsia" w:hAnsiTheme="minorHAnsi" w:cstheme="minorBidi"/>
-          <w:noProof/>
-          <w:sz w:val="22"/>
-          <w:szCs w:val="22"/>
-          <w:lang w:eastAsia="en-GB"/>
-        </w:rPr>
-      </w:pPr>
-      <w:hyperlink w:anchor="_Toc399854037" w:history="1">
-        <w:r>
-          <w:rPr>
-            <w:rStyle w:val="Hyperlink"/>
-            <w:noProof/>
-          </w:rPr>
-          <w:t>Privacy Issues</w:t>
-        </w:r>
-        <w:r>
-          <w:rPr>
-            <w:noProof/>
-            <w:webHidden/>
-          </w:rPr>
-          <w:tab/>
-        </w:r>
-        <w:r>
-          <w:rPr>
-            <w:noProof/>
-            <w:webHidden/>
-          </w:rPr>
-          <w:fldChar w:fldCharType="begin"/>
-        </w:r>
-        <w:r>
-          <w:rPr>
-            <w:noProof/>
-            <w:webHidden/>
-          </w:rPr>
-          <w:instrText xml:space="preserve"> PAGEREF _Toc399854037 \h </w:instrText>
-        </w:r>
-        <w:r>
-          <w:rPr>
-            <w:noProof/>
-            <w:webHidden/>
-          </w:rPr>
-        </w:r>
-        <w:r>
-          <w:rPr>
-            <w:noProof/>
-            <w:webHidden/>
-          </w:rPr>
-          <w:fldChar w:fldCharType="separate"/>
-        </w:r>
-        <w:r>
-          <w:rPr>
-            <w:noProof/>
-            <w:webHidden/>
-          </w:rPr>
-          <w:t>11</w:t>
-        </w:r>
-        <w:r>
-          <w:rPr>
-            <w:noProof/>
-            <w:webHidden/>
-          </w:rPr>
-          <w:fldChar w:fldCharType="end"/>
-        </w:r>
-      </w:hyperlink>
-    </w:p>
-    <w:p>
-      <w:pPr>
-        <w:pStyle w:val="TOC2"/>
-        <w:tabs>
-          <w:tab w:val="right" w:leader="dot" w:pos="9463"/>
-        </w:tabs>
-        <w:rPr>
-          <w:rFonts w:asciiTheme="minorHAnsi" w:eastAsiaTheme="minorEastAsia" w:hAnsiTheme="minorHAnsi" w:cstheme="minorBidi"/>
-          <w:noProof/>
-          <w:sz w:val="22"/>
-          <w:szCs w:val="22"/>
-          <w:lang w:eastAsia="en-GB"/>
-        </w:rPr>
-      </w:pPr>
-      <w:hyperlink w:anchor="_Toc399854038" w:history="1">
-        <w:r>
-          <w:rPr>
-            <w:rStyle w:val="Hyperlink"/>
-            <w:noProof/>
-          </w:rPr>
-          <w:t>Data Protection</w:t>
-        </w:r>
-        <w:r>
-          <w:rPr>
-            <w:noProof/>
-            <w:webHidden/>
-          </w:rPr>
-          <w:tab/>
-        </w:r>
-        <w:r>
-          <w:rPr>
-            <w:noProof/>
-            <w:webHidden/>
-          </w:rPr>
-          <w:fldChar w:fldCharType="begin"/>
-        </w:r>
-        <w:r>
-          <w:rPr>
-            <w:noProof/>
-            <w:webHidden/>
-          </w:rPr>
-          <w:instrText xml:space="preserve"> PAGEREF _Toc399854038 \h </w:instrText>
+          <w:instrText xml:space="preserve"> PAGEREF _Toc413835286 \h </w:instrText>
         </w:r>
         <w:r>
           <w:rPr>
@@ -1935,12 +1944,84 @@
           <w:lang w:eastAsia="en-GB"/>
         </w:rPr>
       </w:pPr>
-      <w:hyperlink w:anchor="_Toc399854039" w:history="1">
+      <w:hyperlink w:anchor="_Toc413835287" w:history="1">
         <w:r>
           <w:rPr>
             <w:rStyle w:val="Hyperlink"/>
             <w:noProof/>
           </w:rPr>
+          <w:t>Penetration Testing</w:t>
+        </w:r>
+        <w:r>
+          <w:rPr>
+            <w:noProof/>
+            <w:webHidden/>
+          </w:rPr>
+          <w:tab/>
+        </w:r>
+        <w:r>
+          <w:rPr>
+            <w:noProof/>
+            <w:webHidden/>
+          </w:rPr>
+          <w:fldChar w:fldCharType="begin"/>
+        </w:r>
+        <w:r>
+          <w:rPr>
+            <w:noProof/>
+            <w:webHidden/>
+          </w:rPr>
+          <w:instrText xml:space="preserve"> PAGEREF _Toc413835287 \h </w:instrText>
+        </w:r>
+        <w:r>
+          <w:rPr>
+            <w:noProof/>
+            <w:webHidden/>
+          </w:rPr>
+        </w:r>
+        <w:r>
+          <w:rPr>
+            <w:noProof/>
+            <w:webHidden/>
+          </w:rPr>
+          <w:fldChar w:fldCharType="separate"/>
+        </w:r>
+        <w:r>
+          <w:rPr>
+            <w:noProof/>
+            <w:webHidden/>
+          </w:rPr>
+          <w:t>11</w:t>
+        </w:r>
+        <w:r>
+          <w:rPr>
+            <w:noProof/>
+            <w:webHidden/>
+          </w:rPr>
+          <w:fldChar w:fldCharType="end"/>
+        </w:r>
+      </w:hyperlink>
+    </w:p>
+    <w:p>
+      <w:pPr>
+        <w:pStyle w:val="TOC1"/>
+        <w:tabs>
+          <w:tab w:val="right" w:leader="dot" w:pos="9463"/>
+        </w:tabs>
+        <w:rPr>
+          <w:rFonts w:asciiTheme="minorHAnsi" w:eastAsiaTheme="minorEastAsia" w:hAnsiTheme="minorHAnsi" w:cstheme="minorBidi"/>
+          <w:noProof/>
+          <w:sz w:val="22"/>
+          <w:szCs w:val="22"/>
+          <w:lang w:eastAsia="en-GB"/>
+        </w:rPr>
+      </w:pPr>
+      <w:hyperlink w:anchor="_Toc413835288" w:history="1">
+        <w:r>
+          <w:rPr>
+            <w:rStyle w:val="Hyperlink"/>
+            <w:noProof/>
+          </w:rPr>
           <w:t>Appendices</w:t>
         </w:r>
         <w:r>
@@ -1962,7 +2043,7 @@
             <w:noProof/>
             <w:webHidden/>
           </w:rPr>
-          <w:instrText xml:space="preserve"> PAGEREF _Toc399854039 \h </w:instrText>
+          <w:instrText xml:space="preserve"> PAGEREF _Toc413835288 \h </w:instrText>
         </w:r>
         <w:r>
           <w:rPr>
@@ -2007,7 +2088,7 @@
           <w:lang w:eastAsia="en-GB"/>
         </w:rPr>
       </w:pPr>
-      <w:hyperlink w:anchor="_Toc399854040" w:history="1">
+      <w:hyperlink w:anchor="_Toc413835289" w:history="1">
         <w:r>
           <w:rPr>
             <w:rStyle w:val="Hyperlink"/>
@@ -2034,7 +2115,7 @@
             <w:noProof/>
             <w:webHidden/>
           </w:rPr>
-          <w:instrText xml:space="preserve"> PAGEREF _Toc399854040 \h </w:instrText>
+          <w:instrText xml:space="preserve"> PAGEREF _Toc413835289 \h </w:instrText>
         </w:r>
         <w:r>
           <w:rPr>
@@ -2082,7 +2163,7 @@
       <w:r>
         <w:br w:type="page"/>
       </w:r>
-      <w:bookmarkStart w:id="0" w:name="_Toc399854016"/>
+      <w:bookmarkStart w:id="0" w:name="_Toc413835264"/>
       <w:r>
         <w:lastRenderedPageBreak/>
         <w:t>Version History</w:t>
@@ -2100,9 +2181,9 @@
         <w:tblLook w:val="04A0" w:firstRow="1" w:lastRow="0" w:firstColumn="1" w:lastColumn="0" w:noHBand="0" w:noVBand="1"/>
       </w:tblPr>
       <w:tblGrid>
-        <w:gridCol w:w="1053"/>
-        <w:gridCol w:w="1264"/>
-        <w:gridCol w:w="7156"/>
+        <w:gridCol w:w="1056"/>
+        <w:gridCol w:w="1268"/>
+        <w:gridCol w:w="7149"/>
       </w:tblGrid>
       <w:tr>
         <w:tc>
@@ -2232,6 +2313,63 @@
             </w:pPr>
             <w:r>
               <w:t>Initial creation</w:t>
+            </w:r>
+          </w:p>
+        </w:tc>
+      </w:tr>
+      <w:tr>
+        <w:tc>
+          <w:tcPr>
+            <w:tcW w:w="1087" w:type="dxa"/>
+            <w:shd w:val="clear" w:color="auto" w:fill="auto"/>
+            <w:tcMar>
+              <w:top w:w="108" w:type="dxa"/>
+              <w:bottom w:w="108" w:type="dxa"/>
+            </w:tcMar>
+          </w:tcPr>
+          <w:p>
+            <w:pPr>
+              <w:spacing w:line="280" w:lineRule="exact"/>
+              <w:jc w:val="center"/>
+            </w:pPr>
+            <w:r>
+              <w:t>1.1</w:t>
+            </w:r>
+          </w:p>
+        </w:tc>
+        <w:tc>
+          <w:tcPr>
+            <w:tcW w:w="1289" w:type="dxa"/>
+            <w:shd w:val="clear" w:color="auto" w:fill="auto"/>
+            <w:tcMar>
+              <w:top w:w="108" w:type="dxa"/>
+              <w:bottom w:w="108" w:type="dxa"/>
+            </w:tcMar>
+          </w:tcPr>
+          <w:p>
+            <w:pPr>
+              <w:spacing w:line="280" w:lineRule="exact"/>
+            </w:pPr>
+            <w:r>
+              <w:t>11/03/2015</w:t>
+            </w:r>
+          </w:p>
+        </w:tc>
+        <w:tc>
+          <w:tcPr>
+            <w:tcW w:w="8038" w:type="dxa"/>
+            <w:shd w:val="clear" w:color="auto" w:fill="auto"/>
+            <w:tcMar>
+              <w:top w:w="108" w:type="dxa"/>
+              <w:bottom w:w="108" w:type="dxa"/>
+            </w:tcMar>
+          </w:tcPr>
+          <w:p>
+            <w:pPr>
+              <w:spacing w:line="280" w:lineRule="exact"/>
+            </w:pPr>
+            <w:r>
+              <w:t>Added information on penetration testing</w:t>
             </w:r>
           </w:p>
         </w:tc>
@@ -2476,54 +2614,6 @@
           </w:p>
         </w:tc>
       </w:tr>
-      <w:tr>
-        <w:tc>
-          <w:tcPr>
-            <w:tcW w:w="1087" w:type="dxa"/>
-            <w:shd w:val="clear" w:color="auto" w:fill="auto"/>
-            <w:tcMar>
-              <w:top w:w="108" w:type="dxa"/>
-              <w:bottom w:w="108" w:type="dxa"/>
-            </w:tcMar>
-          </w:tcPr>
-          <w:p>
-            <w:pPr>
-              <w:spacing w:line="280" w:lineRule="exact"/>
-              <w:jc w:val="center"/>
-            </w:pPr>
-          </w:p>
-        </w:tc>
-        <w:tc>
-          <w:tcPr>
-            <w:tcW w:w="1289" w:type="dxa"/>
-            <w:shd w:val="clear" w:color="auto" w:fill="auto"/>
-            <w:tcMar>
-              <w:top w:w="108" w:type="dxa"/>
-              <w:bottom w:w="108" w:type="dxa"/>
-            </w:tcMar>
-          </w:tcPr>
-          <w:p>
-            <w:pPr>
-              <w:spacing w:line="280" w:lineRule="exact"/>
-            </w:pPr>
-          </w:p>
-        </w:tc>
-        <w:tc>
-          <w:tcPr>
-            <w:tcW w:w="8038" w:type="dxa"/>
-            <w:shd w:val="clear" w:color="auto" w:fill="auto"/>
-            <w:tcMar>
-              <w:top w:w="108" w:type="dxa"/>
-              <w:bottom w:w="108" w:type="dxa"/>
-            </w:tcMar>
-          </w:tcPr>
-          <w:p>
-            <w:pPr>
-              <w:spacing w:line="280" w:lineRule="exact"/>
-            </w:pPr>
-          </w:p>
-        </w:tc>
-      </w:tr>
     </w:tbl>
     <w:p/>
     <w:p>
@@ -2533,7 +2623,7 @@
       <w:r>
         <w:br w:type="page"/>
       </w:r>
-      <w:bookmarkStart w:id="1" w:name="_Toc399854017"/>
+      <w:bookmarkStart w:id="1" w:name="_Toc413835265"/>
       <w:r>
         <w:lastRenderedPageBreak/>
         <w:t>Introduction</w:t>
@@ -2554,7 +2644,13 @@
       </w:r>
       <w:proofErr w:type="spellEnd"/>
       <w:r>
-        <w:t xml:space="preserve"> software-as-a-service products (or SAAS, referred to hereafter as “services”). BCM seeks to ensure that Purple </w:t>
+        <w:t xml:space="preserve"> software-as-a-service products (or SAAS, referred to hereafter as “services”). </w:t>
+      </w:r>
+    </w:p>
+    <w:p/>
+    <w:p>
+      <w:r>
+        <w:t xml:space="preserve">BCM seeks to ensure that Purple </w:t>
       </w:r>
       <w:proofErr w:type="spellStart"/>
       <w:r>
@@ -2607,7 +2703,13 @@
     <w:p/>
     <w:p>
       <w:r>
-        <w:t>Due to nature of Talent Toolbox’s purpose and features, it is deemed a non-essential function for businesses using it, so the policies in place offer sufficient protection for clients of Purple Cubed, but without going to the levels required by a mission critical service.</w:t>
+        <w:t xml:space="preserve">Due to </w:t>
+      </w:r>
+      <w:r>
+        <w:t xml:space="preserve">the </w:t>
+      </w:r>
+      <w:r>
+        <w:t>nature of Talent Toolbox’s purpose and features, it is deemed a non-essential function for businesses using it, so the policies in place offer sufficient protection for clients of Purple Cubed, but without going to the levels required by a mission critical service.</w:t>
       </w:r>
     </w:p>
     <w:p>
@@ -2617,18 +2719,30 @@
       <w:r>
         <w:br w:type="page"/>
       </w:r>
-      <w:bookmarkStart w:id="2" w:name="_Toc399854018"/>
-      <w:bookmarkStart w:id="3" w:name="_Toc394500087"/>
+      <w:bookmarkStart w:id="2" w:name="_Toc394500087"/>
+      <w:bookmarkStart w:id="3" w:name="_Toc413835266"/>
       <w:r>
         <w:lastRenderedPageBreak/>
         <w:t>Business Continuity Management</w:t>
       </w:r>
-      <w:bookmarkEnd w:id="2"/>
-    </w:p>
-    <w:p/>
-    <w:p>
-      <w:r>
-        <w:t xml:space="preserve">In the event of an severe unplanned service disruption, whereby Talent Toolbox is expected to be unavailable for a significant period of time (over 1 hour), responsibilities and procedures are defined to ensure the right people are involved to enable Purple Cubed to </w:t>
+      <w:bookmarkEnd w:id="3"/>
+    </w:p>
+    <w:p/>
+    <w:p>
+      <w:r>
+        <w:t xml:space="preserve">In the event of a severe unplanned service disruption, whereby Talent Toolbox is expected to be unavailable for a significant period of time (over </w:t>
+      </w:r>
+      <w:r>
+        <w:t>3</w:t>
+      </w:r>
+      <w:r>
+        <w:t xml:space="preserve"> hour</w:t>
+      </w:r>
+      <w:r>
+        <w:t>s</w:t>
+      </w:r>
+      <w:r>
+        <w:t xml:space="preserve">), responsibilities and procedures are defined to ensure the right people are involved to enable Purple Cubed to </w:t>
       </w:r>
       <w:r>
         <w:t>res</w:t>
@@ -2646,7 +2760,7 @@
       <w:pPr>
         <w:pStyle w:val="Heading2"/>
       </w:pPr>
-      <w:bookmarkStart w:id="4" w:name="_Toc399854019"/>
+      <w:bookmarkStart w:id="4" w:name="_Toc413835267"/>
       <w:r>
         <w:t>Disaster Recovery</w:t>
       </w:r>
@@ -2656,7 +2770,7 @@
       <w:pPr>
         <w:pStyle w:val="Heading3"/>
       </w:pPr>
-      <w:bookmarkStart w:id="5" w:name="_Toc399854020"/>
+      <w:bookmarkStart w:id="5" w:name="_Toc413835268"/>
       <w:r>
         <w:t>Procedures and Responsibilities</w:t>
       </w:r>
@@ -2679,7 +2793,13 @@
         </w:numPr>
       </w:pPr>
       <w:r>
-        <w:t>When notified about a service disruption, perform an initial diagnosis of the disruption to check there’s no simple resolution</w:t>
+        <w:t xml:space="preserve">When notified about a service disruption, perform an initial diagnosis of the disruption to check </w:t>
+      </w:r>
+      <w:r>
+        <w:t xml:space="preserve">for a swift and </w:t>
+      </w:r>
+      <w:r>
+        <w:t xml:space="preserve"> simple resolution</w:t>
       </w:r>
     </w:p>
     <w:p>
@@ -2701,7 +2821,13 @@
         </w:numPr>
       </w:pPr>
       <w:r>
-        <w:t>Coordinate diagnosis of the root cause of the disruption with the Development Team, providing an estimated time to the Operations Team for when normal service will resume</w:t>
+        <w:t xml:space="preserve">Coordinate diagnosis of the root cause of the disruption with the </w:t>
+      </w:r>
+      <w:r>
+        <w:t>Technical</w:t>
+      </w:r>
+      <w:r>
+        <w:t xml:space="preserve"> Team, providing an estimated time to the Operations Team for when normal service will resume</w:t>
       </w:r>
     </w:p>
     <w:p>
@@ -2723,7 +2849,13 @@
         </w:numPr>
       </w:pPr>
       <w:r>
-        <w:t>Provide guidance to the Development Team where necessary to ensure a resolution is found as quickly as possible</w:t>
+        <w:t xml:space="preserve">Provide guidance to the </w:t>
+      </w:r>
+      <w:r>
+        <w:t>Technical</w:t>
+      </w:r>
+      <w:r>
+        <w:t xml:space="preserve"> Team where necessary to ensure a resolution is found as quickly as possible</w:t>
       </w:r>
     </w:p>
     <w:p>
@@ -2734,7 +2866,10 @@
         </w:numPr>
       </w:pPr>
       <w:r>
-        <w:t>Notify the Operations Team if normal service will not be resumed within the original estimated time frame,</w:t>
+        <w:t>Notify the Operations Team if normal service will not be resumed within th</w:t>
+      </w:r>
+      <w:r>
+        <w:t>e original estimated time frame</w:t>
       </w:r>
     </w:p>
     <w:p>
@@ -2758,6 +2893,9 @@
       <w:r>
         <w:t>Coordinate the testing procedure, to ensure service only resumes once stable</w:t>
       </w:r>
+      <w:r>
+        <w:t xml:space="preserve"> and secure</w:t>
+      </w:r>
     </w:p>
     <w:p>
       <w:pPr>
@@ -2844,7 +2982,13 @@
         </w:numPr>
       </w:pPr>
       <w:r>
-        <w:t>Perform a review of the response, examining the effectiveness of it and identify any areas that could be improved</w:t>
+        <w:t xml:space="preserve">Perform a review of the response, examining </w:t>
+      </w:r>
+      <w:r>
+        <w:t>its</w:t>
+      </w:r>
+      <w:r>
+        <w:t xml:space="preserve"> effectiveness and identify any areas that could be improved</w:t>
       </w:r>
     </w:p>
     <w:p/>
@@ -2853,7 +2997,10 @@
         <w:pStyle w:val="Heading4"/>
       </w:pPr>
       <w:r>
-        <w:t>Development Team</w:t>
+        <w:t>Technical</w:t>
+      </w:r>
+      <w:r>
+        <w:t xml:space="preserve"> Team</w:t>
       </w:r>
     </w:p>
     <w:p>
@@ -2897,7 +3044,13 @@
         </w:numPr>
       </w:pPr>
       <w:r>
-        <w:t>Test the restored service to ensure stability before releasing to clients</w:t>
+        <w:t>Test the restored service to ensure stability</w:t>
+      </w:r>
+      <w:r>
+        <w:t xml:space="preserve"> and security</w:t>
+      </w:r>
+      <w:r>
+        <w:t xml:space="preserve"> before releasing to clients</w:t>
       </w:r>
     </w:p>
     <w:p>
@@ -2948,7 +3101,13 @@
         </w:numPr>
       </w:pPr>
       <w:r>
-        <w:t>Test the restored service to ensure stability before releasing to clients</w:t>
+        <w:t xml:space="preserve">Test the restored service to ensure stability </w:t>
+      </w:r>
+      <w:r>
+        <w:t xml:space="preserve">and security </w:t>
+      </w:r>
+      <w:r>
+        <w:t>before releasing to clients</w:t>
       </w:r>
     </w:p>
     <w:p/>
@@ -2970,7 +3129,7 @@
         <w:pStyle w:val="Heading3"/>
       </w:pPr>
       <w:bookmarkStart w:id="6" w:name="_Toc394500095"/>
-      <w:bookmarkStart w:id="7" w:name="_Toc399854021"/>
+      <w:bookmarkStart w:id="7" w:name="_Toc413835269"/>
       <w:r>
         <w:lastRenderedPageBreak/>
         <w:t>Example Scenario: Complete Loss of Primary Datacentre Facility</w:t>
@@ -3008,10 +3167,7 @@
     <w:p/>
     <w:p>
       <w:r>
-        <w:t>The Response Team is briefed by the Technical Director</w:t>
-      </w:r>
-      <w:r>
-        <w:t xml:space="preserve"> on the nature of the problem, facilitates a discussion about likely causes, and assigns responsibilities to team members.</w:t>
+        <w:t>The Response Team is briefed by the Technical Director on the nature of the problem, facilitates a discussion about likely causes, and assigns responsibilities to team members.</w:t>
       </w:r>
     </w:p>
     <w:p/>
@@ -3051,7 +3207,25 @@
     </w:p>
     <w:p>
       <w:r>
-        <w:t>The development team members will check the status page of the hosting provider, and find that there is a complete failure at the primary data centre. An estimate for when normal service can resume will be provided by the Technical Director to the Operations team, who can then relay that information to their client(s).</w:t>
+        <w:t xml:space="preserve">The </w:t>
+      </w:r>
+      <w:r>
+        <w:t>Technical</w:t>
+      </w:r>
+      <w:r>
+        <w:t xml:space="preserve"> </w:t>
+      </w:r>
+      <w:r>
+        <w:t>T</w:t>
+      </w:r>
+      <w:r>
+        <w:t xml:space="preserve">eam members will check the status </w:t>
+      </w:r>
+      <w:r>
+        <w:t>report</w:t>
+      </w:r>
+      <w:r>
+        <w:t xml:space="preserve"> of the hosting provider, and find that there is a complete failure at the primary data centre. An estimate for when normal service can resume will be provided by the Technical Director to the Operations team, who can then relay that information to their client(s).</w:t>
       </w:r>
     </w:p>
     <w:p>
@@ -3069,7 +3243,7 @@
     </w:p>
     <w:p>
       <w:r>
-        <w:t>The database will automatically failover and an exact replica available immediately at the secondary datacentre. Connectivity should be tested by a developer. Once connected, a data comparison should be performed with the latest nightly backup to ensure the replica is in the state expected.</w:t>
+        <w:t>The database will automatically failover and an exact replica available immediately at the secondary datacentre. Connectivity should be tested by a developer. Once connected, a data comparison should be performed with the latest backup to ensure the replica is in the state expected.</w:t>
       </w:r>
     </w:p>
     <w:p/>
@@ -3099,6 +3273,9 @@
       <w:r>
         <w:t xml:space="preserve">The web applications will be tested, using a pre-defined procedure to ensure the complete range of features are tested. This step involves both developers and the Software Tester (where available). Once testing is completed successfully, the Technical Director is notified and gives permission to </w:t>
       </w:r>
+      <w:r>
+        <w:t>release.</w:t>
+      </w:r>
     </w:p>
     <w:p/>
     <w:p>
@@ -3127,11 +3304,9 @@
       <w:r>
         <w:t xml:space="preserve">The Response Team gather together, </w:t>
       </w:r>
-      <w:proofErr w:type="spellStart"/>
-      <w:r>
-        <w:t>lead</w:t>
-      </w:r>
-      <w:proofErr w:type="spellEnd"/>
+      <w:r>
+        <w:t>led</w:t>
+      </w:r>
       <w:r>
         <w:t xml:space="preserve"> by the Technical Director, to discuss how the disaster recovery procedure went, and suggest any improvements to the plan.</w:t>
       </w:r>
@@ -3152,9 +3327,22 @@
     <w:p/>
     <w:p>
       <w:pPr>
+        <w:spacing w:after="160" w:line="259" w:lineRule="auto"/>
+        <w:rPr>
+          <w:rFonts w:ascii="Rotis SansSerif Std" w:hAnsi="Rotis SansSerif Std"/>
+          <w:b/>
+          <w:szCs w:val="26"/>
+        </w:rPr>
+      </w:pPr>
+      <w:r>
+        <w:br w:type="page"/>
+      </w:r>
+    </w:p>
+    <w:p>
+      <w:pPr>
         <w:pStyle w:val="Heading3"/>
       </w:pPr>
-      <w:bookmarkStart w:id="8" w:name="_Toc399854022"/>
+      <w:bookmarkStart w:id="8" w:name="_Toc413835270"/>
       <w:r>
         <w:lastRenderedPageBreak/>
         <w:t>Testing Procedure</w:t>
@@ -3395,12 +3583,12 @@
       <w:pPr>
         <w:pStyle w:val="Heading2"/>
       </w:pPr>
-      <w:bookmarkStart w:id="9" w:name="_Toc399854023"/>
+      <w:bookmarkStart w:id="9" w:name="_Toc413835271"/>
       <w:r>
         <w:lastRenderedPageBreak/>
         <w:t>Backup Policies</w:t>
       </w:r>
-      <w:bookmarkEnd w:id="3"/>
+      <w:bookmarkEnd w:id="2"/>
       <w:bookmarkEnd w:id="9"/>
     </w:p>
     <w:p/>
@@ -3419,7 +3607,7 @@
       <w:pPr>
         <w:pStyle w:val="Heading3"/>
       </w:pPr>
-      <w:bookmarkStart w:id="11" w:name="_Toc399854024"/>
+      <w:bookmarkStart w:id="11" w:name="_Toc413835272"/>
       <w:r>
         <w:t>Source Code</w:t>
       </w:r>
@@ -3457,7 +3645,7 @@
         <w:pStyle w:val="Heading3"/>
       </w:pPr>
       <w:bookmarkStart w:id="12" w:name="_Toc394500089"/>
-      <w:bookmarkStart w:id="13" w:name="_Toc399854025"/>
+      <w:bookmarkStart w:id="13" w:name="_Toc413835273"/>
       <w:r>
         <w:t>Web Application Hosting Environments</w:t>
       </w:r>
@@ -3531,7 +3719,7 @@
       <w:pPr>
         <w:pStyle w:val="Heading3"/>
       </w:pPr>
-      <w:bookmarkStart w:id="17" w:name="_Toc399854026"/>
+      <w:bookmarkStart w:id="17" w:name="_Toc413835274"/>
       <w:r>
         <w:t>Databases</w:t>
       </w:r>
@@ -3645,8 +3833,11 @@
     <w:p/>
     <w:p>
       <w:r>
+        <w:t xml:space="preserve">The database hosting platform used mitigates outages due to failures of individual server components, such as hard drives, network interface adapters, or even entire servers. Data durability and fault tolerance is enhanced by maintaining multiple </w:t>
+      </w:r>
+      <w:r>
         <w:lastRenderedPageBreak/>
-        <w:t xml:space="preserve">The database hosting platform used mitigates outages due to failures of individual server components, such as hard drives, network interface adapters, or even entire servers. Data durability and fault tolerance is enhanced by maintaining multiple copies of all data in different physical nodes located across fully independent physical sub-systems such as server racks and network routers. At any one time, three database replicas are running—one primary replica and two or more secondary replicas. Data is written to the primary and one secondary replica using a quorum based commit scheme before the transaction is considered committed. If the hardware fails on the primary replica, the database detects the failure and fails over to the secondary replica. In case of a physical loss of a replica, a new replica is automatically created. Therefore, there are always at minimum two physical transactionally consistent copies of Talent Toolbox data in the datacentre. </w:t>
+        <w:t xml:space="preserve">copies of all data in different physical nodes located across fully independent physical sub-systems such as server racks and network routers. At any one time, three database replicas are running—one primary replica and two or more secondary replicas. Data is written to the primary and one secondary replica using a quorum based commit scheme before the transaction is considered committed. If the hardware fails on the primary replica, the database detects the failure and fails over to the secondary replica. In case of a physical loss of a replica, a new replica is automatically created. Therefore, there are always at minimum two physical transactionally consistent copies of Talent Toolbox data in the datacentre. </w:t>
       </w:r>
     </w:p>
     <w:p/>
@@ -3655,21 +3846,14 @@
         <w:t>Database backups are stored in a separate file store with read access to the replicated file store to enable Purple Cubed to test restoring of database backups.</w:t>
       </w:r>
     </w:p>
+    <w:p/>
+    <w:p/>
     <w:p>
       <w:pPr>
         <w:pStyle w:val="Heading1"/>
       </w:pPr>
-    </w:p>
-    <w:p>
-      <w:pPr>
-        <w:pStyle w:val="Heading1"/>
-      </w:pPr>
-      <w:r>
-        <w:br w:type="page"/>
-      </w:r>
-      <w:bookmarkStart w:id="18" w:name="_Toc399854027"/>
-      <w:r>
-        <w:lastRenderedPageBreak/>
+      <w:bookmarkStart w:id="18" w:name="_Toc413835275"/>
+      <w:r>
         <w:t>Security Plan</w:t>
       </w:r>
       <w:bookmarkEnd w:id="18"/>
@@ -3683,122 +3867,109 @@
       <w:pPr>
         <w:pStyle w:val="Heading2"/>
       </w:pPr>
-      <w:bookmarkStart w:id="19" w:name="_Toc399854028"/>
-      <w:bookmarkStart w:id="20" w:name="_Toc399854037"/>
+      <w:bookmarkStart w:id="19" w:name="_Toc413835276"/>
       <w:r>
         <w:t>Privacy Issues</w:t>
       </w:r>
+      <w:bookmarkEnd w:id="19"/>
+    </w:p>
+    <w:p/>
+    <w:p>
+      <w:r>
+        <w:t>Talent Toolbox hold</w:t>
+      </w:r>
+      <w:r>
+        <w:t>s</w:t>
+      </w:r>
+      <w:r>
+        <w:t xml:space="preserve"> data about its clients and their employees. This includes a small amount of personal data, such as names, date of birth and contact details. As a Data Processor </w:t>
+      </w:r>
+      <w:r>
+        <w:t xml:space="preserve">our clients do not expect the information they have stored in our system to be shared with anyone else, purposely or accidentally. Every effort is made to ensure clients and their employees’ details and feedback are kept secure. Reputational damage could amount from one client seeing another </w:t>
+      </w:r>
+      <w:r>
+        <w:t>client’s</w:t>
+      </w:r>
+      <w:r>
+        <w:t xml:space="preserve"> information for example, so Talent Toolbox is regularly penetration tested to ensure that this isn’t possible. In addition, any PC/laptops used by Purple Cubed employees to access personal data are set to automatically install critical security patches, and hard drives are fully encrypted to offer extra protection.</w:t>
+      </w:r>
+    </w:p>
+    <w:p/>
+    <w:p/>
+    <w:p>
+      <w:pPr>
+        <w:pStyle w:val="Heading2"/>
+      </w:pPr>
+      <w:bookmarkStart w:id="20" w:name="_Toc413835277"/>
+      <w:r>
+        <w:t>Data Protection</w:t>
+      </w:r>
       <w:bookmarkEnd w:id="20"/>
     </w:p>
-    <w:p>
-      <w:pPr>
-        <w:rPr>
-          <w:color w:val="FF0000"/>
-        </w:rPr>
-      </w:pPr>
-      <w:r>
-        <w:rPr>
-          <w:color w:val="FF0000"/>
-        </w:rPr>
-        <w:t>ASK CLAIRE</w:t>
-      </w:r>
-    </w:p>
-    <w:p/>
-    <w:p/>
+    <w:p/>
+    <w:p>
+      <w:r>
+        <w:t>Purple Cubed will process personal data in line with the Data Protection Act 1998. Personal data will only be used for the purpose it is collected and nothing further. Personal data must not be taken out of the system or out of the office without prior consent. Only staff working within the Technical and Operations Teams are permitted to access personal data that is stored. Should further access be required, permission must be sought and granted by the client.</w:t>
+      </w:r>
+    </w:p>
     <w:p>
       <w:pPr>
         <w:pStyle w:val="Heading2"/>
       </w:pPr>
-      <w:bookmarkStart w:id="21" w:name="_Toc399854038"/>
-      <w:r>
-        <w:t>Data Protection</w:t>
+    </w:p>
+    <w:p>
+      <w:pPr>
+        <w:pStyle w:val="Heading2"/>
+      </w:pPr>
+      <w:bookmarkStart w:id="21" w:name="_Toc413835278"/>
+      <w:r>
+        <w:t>Data Breaches</w:t>
       </w:r>
       <w:bookmarkEnd w:id="21"/>
     </w:p>
-    <w:p>
-      <w:pPr>
-        <w:rPr>
-          <w:color w:val="FF0000"/>
-        </w:rPr>
-      </w:pPr>
-      <w:r>
-        <w:rPr>
-          <w:color w:val="FF0000"/>
-        </w:rPr>
-        <w:t>ASK CLAIRE</w:t>
-      </w:r>
-    </w:p>
-    <w:p>
-      <w:pPr>
-        <w:rPr>
-          <w:color w:val="FF0000"/>
-        </w:rPr>
-      </w:pPr>
-      <w:r>
-        <w:rPr>
-          <w:color w:val="FF0000"/>
-        </w:rPr>
-        <w:t xml:space="preserve">Purple cubed will process personal data in line with the Data Protection Act 1998 </w:t>
-      </w:r>
-      <w:bookmarkStart w:id="22" w:name="_GoBack"/>
+    <w:p/>
+    <w:p>
+      <w:pPr>
+        <w:pStyle w:val="Heading3"/>
+      </w:pPr>
+      <w:bookmarkStart w:id="22" w:name="_Toc413835279"/>
+      <w:r>
+        <w:t>Introduction</w:t>
+      </w:r>
       <w:bookmarkEnd w:id="22"/>
     </w:p>
-    <w:p>
-      <w:pPr>
-        <w:pStyle w:val="Heading2"/>
-      </w:pPr>
-    </w:p>
-    <w:p>
-      <w:pPr>
-        <w:pStyle w:val="Heading2"/>
-      </w:pPr>
-      <w:r>
-        <w:t>Data Breaches</w:t>
-      </w:r>
-      <w:bookmarkEnd w:id="19"/>
+    <w:p/>
+    <w:p>
+      <w:r>
+        <w:t>Care should be take</w:t>
+      </w:r>
+      <w:r>
+        <w:t>n to protect this type of data</w:t>
+      </w:r>
+      <w:r>
+        <w:t xml:space="preserve">, to ensure that it is not changed (either accidentally or deliberately), lost, stolen or falls into the wrong hands, </w:t>
+      </w:r>
+      <w:r>
+        <w:t xml:space="preserve">and </w:t>
+      </w:r>
+      <w:bookmarkStart w:id="23" w:name="_GoBack"/>
+      <w:bookmarkEnd w:id="23"/>
+      <w:r>
+        <w:t>that its authenticity and integrity is maintained.</w:t>
+      </w:r>
+    </w:p>
+    <w:p/>
+    <w:p>
+      <w:r>
+        <w:t>In the event of a breach, it is vital that appropriate action is taken to minimise associated risks.</w:t>
+      </w:r>
     </w:p>
     <w:p/>
     <w:p>
       <w:pPr>
         <w:pStyle w:val="Heading3"/>
       </w:pPr>
-      <w:bookmarkStart w:id="23" w:name="_Toc399854029"/>
-      <w:r>
-        <w:t>Introduction</w:t>
-      </w:r>
-      <w:bookmarkEnd w:id="23"/>
-    </w:p>
-    <w:p/>
-    <w:p>
-      <w:r>
-        <w:t>Talent Toolbox holds data about its clients and their employees. This includes a small amount of personal data, such as names, dates of birth, contact details.</w:t>
-      </w:r>
-    </w:p>
-    <w:p/>
-    <w:p>
-      <w:r>
-        <w:t>Care should be take</w:t>
-      </w:r>
-      <w:r>
-        <w:t>n to protect this type of data</w:t>
-      </w:r>
-      <w:r>
-        <w:t>, to ensure that it is not changed (either accidentally or deliberately), lost, stolen or falls into the wrong hands, that its authenticity and integrity is maintained.</w:t>
-      </w:r>
-    </w:p>
-    <w:p/>
-    <w:p>
-      <w:r>
-        <w:t>In the event of a breach, it is vital that appropriate action is taken to minimise associated risks.</w:t>
-      </w:r>
-    </w:p>
-    <w:p/>
-    <w:p/>
-    <w:p>
-      <w:pPr>
-        <w:pStyle w:val="Heading3"/>
-      </w:pPr>
-      <w:bookmarkStart w:id="24" w:name="_Toc399854030"/>
+      <w:bookmarkStart w:id="24" w:name="_Toc413835280"/>
       <w:r>
         <w:t>What is a breach?</w:t>
       </w:r>
@@ -3883,7 +4054,7 @@
       <w:pPr>
         <w:pStyle w:val="Heading3"/>
       </w:pPr>
-      <w:bookmarkStart w:id="25" w:name="_Toc399854031"/>
+      <w:bookmarkStart w:id="25" w:name="_Toc413835281"/>
       <w:r>
         <w:t>Reporting of the breach</w:t>
       </w:r>
@@ -3898,18 +4069,7 @@
         <w:t>the Support Team</w:t>
       </w:r>
       <w:r>
-        <w:t xml:space="preserve">, as the primary point of contact. The report should include full and accurate details of the incident, including who is </w:t>
-      </w:r>
-      <w:commentRangeStart w:id="26"/>
-      <w:r>
-        <w:t xml:space="preserve">reporting the incident, what type of data is involved, if the data relates to people, how many people are involved. </w:t>
-      </w:r>
-      <w:commentRangeEnd w:id="26"/>
-      <w:r>
-        <w:rPr>
-          <w:rStyle w:val="CommentReference"/>
-        </w:rPr>
-        <w:commentReference w:id="26"/>
+        <w:t xml:space="preserve">, as the primary point of contact. The report should include full and accurate details of the incident, including who is reporting the incident, what type of data is involved, if the data relates to people, how many people are involved. </w:t>
       </w:r>
       <w:r>
         <w:t>The Support Team</w:t>
@@ -3920,7 +4080,7 @@
       <w:r>
         <w:t xml:space="preserve"> keep a log of this information, and can be contacted at </w:t>
       </w:r>
-      <w:hyperlink r:id="rId16" w:history="1">
+      <w:hyperlink r:id="rId14" w:history="1">
         <w:r>
           <w:rPr>
             <w:rStyle w:val="Hyperlink"/>
@@ -3942,189 +4102,136 @@
       <w:pPr>
         <w:pStyle w:val="Heading3"/>
       </w:pPr>
-      <w:bookmarkStart w:id="27" w:name="_Toc399854032"/>
+      <w:bookmarkStart w:id="26" w:name="_Toc413835282"/>
       <w:r>
         <w:t>Investigation and Risk Assessment</w:t>
       </w:r>
+      <w:bookmarkEnd w:id="26"/>
+    </w:p>
+    <w:p/>
+    <w:p>
+      <w:r>
+        <w:t>The Technical Director will instigate a Response Team, who will be responsible for investigating data breaches. An investigation will be started within 24 hours of the breach being discovered, where possible.</w:t>
+      </w:r>
+    </w:p>
+    <w:p/>
+    <w:p>
+      <w:r>
+        <w:t>The investigation will establish the nature of the breach, the type of data involved, whether the data is personal data, and if so who are the subjects and how many are involved. Also, it will consider the extent of the sensitivity of the data, and a risk assessment performed as to what might be the consequences of its loss, for instance whether harm could come to individuals or to clients.</w:t>
+      </w:r>
+    </w:p>
+    <w:p/>
+    <w:p/>
+    <w:p>
+      <w:pPr>
+        <w:pStyle w:val="Heading3"/>
+      </w:pPr>
+      <w:bookmarkStart w:id="27" w:name="_Toc413835283"/>
+      <w:r>
+        <w:t>Containment and Recovery</w:t>
+      </w:r>
       <w:bookmarkEnd w:id="27"/>
     </w:p>
     <w:p/>
     <w:p>
       <w:r>
-        <w:t xml:space="preserve">The Technical Director will instigate a </w:t>
-      </w:r>
-      <w:r>
-        <w:t>Response Team</w:t>
-      </w:r>
-      <w:r>
-        <w:t>, who will be responsible for investigating data breaches. An investigation will be started within 24 hours of the breach being discovered, where possible.</w:t>
-      </w:r>
-    </w:p>
-    <w:p/>
-    <w:p>
-      <w:r>
-        <w:t>The investigation will establish the nature of the breach, the type of data involved, whether the data is perso</w:t>
-      </w:r>
-      <w:r>
-        <w:t>nal data</w:t>
-      </w:r>
-      <w:r>
-        <w:t xml:space="preserve">, and if so who are the subjects and how many are involved. Also, it will consider the extent of the sensitivity of the data, and a risk </w:t>
-      </w:r>
+        <w:t>The Response Team will determine the appropriate course of action and the required resources needed to limit the impact of the breach. This might require temporarily shutting the system down.</w:t>
+      </w:r>
+    </w:p>
+    <w:p/>
+    <w:p>
+      <w:r>
+        <w:t>Appropriate steps will be taken to recover data losses and resume normal business operation. This might entail attempting to recover any lost equipment, using backup mechanisms to restore compromised or stolen data and changing compromised passwords. Insert info here</w:t>
+      </w:r>
+    </w:p>
+    <w:p/>
+    <w:p>
+      <w:r>
+        <w:t>Advice from experts may be sought e.g. a Data Protection specialist.</w:t>
+      </w:r>
+    </w:p>
+    <w:p/>
+    <w:p/>
+    <w:p>
+      <w:pPr>
+        <w:pStyle w:val="Heading3"/>
+      </w:pPr>
+      <w:bookmarkStart w:id="28" w:name="_Toc413835284"/>
+      <w:r>
+        <w:t>Notification</w:t>
+      </w:r>
+      <w:bookmarkEnd w:id="28"/>
+    </w:p>
+    <w:p/>
+    <w:p>
+      <w:r>
+        <w:t>The CEO/MD will be notified by the Response Team following a critical data breach involving large amounts of data, or a significant number of people whose personal data has been breached. They will also make an informed decision as to whether affected clients should be notified by the breach. Records of any meetings held about the breach, along with any key decisions, will be kept by Purple Cubed.</w:t>
+      </w:r>
+    </w:p>
+    <w:p/>
+    <w:p>
+      <w:r>
+        <w:t>If a personal data breach has occurred, the Information Commissioner’s Office will be notified if necessary, based on the extent of the breach.</w:t>
+      </w:r>
+    </w:p>
+    <w:p/>
+    <w:p/>
+    <w:p>
+      <w:pPr>
+        <w:pStyle w:val="Heading3"/>
+      </w:pPr>
+      <w:bookmarkStart w:id="29" w:name="_Toc413835285"/>
+      <w:r>
+        <w:t>Review</w:t>
+      </w:r>
+      <w:bookmarkEnd w:id="29"/>
+    </w:p>
+    <w:p/>
+    <w:p>
+      <w:r>
+        <w:t>Once the breach is contained a thorough review of the event will be undertaken by the Response Team, to establish the cause of the breach, the effectiveness of the response and to identify areas that require improvement.</w:t>
+      </w:r>
+    </w:p>
+    <w:p/>
+    <w:p>
+      <w:r>
+        <w:t>Recommended changes to systems, policies and procedures will be documented and implemented as soon as possible thereafter.</w:t>
+      </w:r>
+    </w:p>
+    <w:p>
+      <w:pPr>
+        <w:pStyle w:val="Heading2"/>
+      </w:pPr>
+    </w:p>
+    <w:p>
+      <w:pPr>
+        <w:pStyle w:val="Heading2"/>
+      </w:pPr>
+    </w:p>
+    <w:p>
+      <w:pPr>
+        <w:spacing w:after="160" w:line="259" w:lineRule="auto"/>
+        <w:rPr>
+          <w:rFonts w:ascii="Nexa Light" w:eastAsiaTheme="majorEastAsia" w:hAnsi="Nexa Light" w:cstheme="majorBidi"/>
+          <w:color w:val="2E74B5" w:themeColor="accent1" w:themeShade="BF"/>
+          <w:sz w:val="26"/>
+          <w:szCs w:val="26"/>
+        </w:rPr>
+      </w:pPr>
+      <w:r>
+        <w:br w:type="page"/>
+      </w:r>
+    </w:p>
+    <w:p>
+      <w:pPr>
+        <w:pStyle w:val="Heading2"/>
+      </w:pPr>
+      <w:bookmarkStart w:id="30" w:name="_Toc413835286"/>
       <w:r>
         <w:lastRenderedPageBreak/>
-        <w:t>assessment performed as to what might be the consequences of its loss, for instance whether harm could come to individuals or to clients.</w:t>
-      </w:r>
-    </w:p>
-    <w:p/>
-    <w:p/>
-    <w:p>
-      <w:pPr>
-        <w:pStyle w:val="Heading3"/>
-      </w:pPr>
-      <w:bookmarkStart w:id="28" w:name="_Toc399854033"/>
-      <w:r>
-        <w:t>Containment and Recovery</w:t>
-      </w:r>
-      <w:bookmarkEnd w:id="28"/>
-    </w:p>
-    <w:p/>
-    <w:p>
-      <w:r>
-        <w:t xml:space="preserve">The </w:t>
-      </w:r>
-      <w:r>
-        <w:t>Response Team</w:t>
-      </w:r>
-      <w:r>
-        <w:t xml:space="preserve"> will determine the appropriate course of action and the required resources needed to limit the impact of the breach. Thi</w:t>
-      </w:r>
-      <w:r>
-        <w:t>s might require</w:t>
-      </w:r>
-      <w:r>
-        <w:t xml:space="preserve"> temporarily shutting </w:t>
-      </w:r>
-      <w:r>
-        <w:t>the system down.</w:t>
-      </w:r>
-    </w:p>
-    <w:p/>
-    <w:p>
-      <w:r>
-        <w:t>Appropriate steps will be taken to recover data losses and resume normal business operation. This might entail attempting to recover any lost equipment, using backup mechanisms to restore compromised or stolen data and changing compromised passwords.</w:t>
-      </w:r>
-      <w:r>
-        <w:t xml:space="preserve"> </w:t>
-      </w:r>
-      <w:commentRangeStart w:id="29"/>
-      <w:r>
-        <w:t>Insert info here</w:t>
-      </w:r>
-      <w:commentRangeEnd w:id="29"/>
-      <w:r>
-        <w:rPr>
-          <w:rStyle w:val="CommentReference"/>
-        </w:rPr>
-        <w:commentReference w:id="29"/>
-      </w:r>
-    </w:p>
-    <w:p/>
-    <w:p>
-      <w:r>
-        <w:t>Advice from experts may be sought e.g. a Data Protection specialist.</w:t>
-      </w:r>
-    </w:p>
-    <w:p/>
-    <w:p/>
-    <w:p>
-      <w:pPr>
-        <w:pStyle w:val="Heading3"/>
-      </w:pPr>
-      <w:bookmarkStart w:id="30" w:name="_Toc399854034"/>
-      <w:r>
-        <w:t>Notification</w:t>
+        <w:t>Data Theft</w:t>
       </w:r>
       <w:bookmarkEnd w:id="30"/>
-    </w:p>
-    <w:p/>
-    <w:p>
-      <w:commentRangeStart w:id="31"/>
-      <w:r>
-        <w:t xml:space="preserve">The CEO/MD will be notified by the </w:t>
-      </w:r>
-      <w:r>
-        <w:t>Response Team</w:t>
-      </w:r>
-      <w:r>
-        <w:t xml:space="preserve"> following a critical data breach involving large amounts of data, or a significant number of people whose personal data has been breached. </w:t>
-      </w:r>
-      <w:r>
-        <w:t>They will also make an informed decision as to whether affected clients should be notified by the breach.</w:t>
-      </w:r>
-      <w:commentRangeEnd w:id="31"/>
-      <w:r>
-        <w:rPr>
-          <w:rStyle w:val="CommentReference"/>
-        </w:rPr>
-        <w:commentReference w:id="31"/>
-      </w:r>
-    </w:p>
-    <w:p/>
-    <w:p>
-      <w:r>
-        <w:t>If a personal data breach has occurred, the Information Commissioner’s Office will be notified if necessary, based on the extent of the breach.</w:t>
-      </w:r>
-    </w:p>
-    <w:p/>
-    <w:p/>
-    <w:p>
-      <w:pPr>
-        <w:pStyle w:val="Heading3"/>
-      </w:pPr>
-      <w:bookmarkStart w:id="32" w:name="_Toc399854035"/>
-      <w:r>
-        <w:t>Review</w:t>
-      </w:r>
-      <w:bookmarkEnd w:id="32"/>
-    </w:p>
-    <w:p/>
-    <w:p>
-      <w:r>
-        <w:t xml:space="preserve">Once the breach is contained a thorough review of the event will be undertaken by the </w:t>
-      </w:r>
-      <w:r>
-        <w:t>Response Team</w:t>
-      </w:r>
-      <w:r>
-        <w:t>, to establish the cause of the breach, the effectiveness of the response and to identify areas that require improvement.</w:t>
-      </w:r>
-    </w:p>
-    <w:p/>
-    <w:p>
-      <w:r>
-        <w:t>Recommended changes to systems, policies and procedures will be documented and implemented as soon as possible thereafter.</w:t>
-      </w:r>
-    </w:p>
-    <w:p>
-      <w:pPr>
-        <w:pStyle w:val="Heading2"/>
-      </w:pPr>
-    </w:p>
-    <w:p>
-      <w:pPr>
-        <w:pStyle w:val="Heading2"/>
-      </w:pPr>
-    </w:p>
-    <w:p>
-      <w:pPr>
-        <w:pStyle w:val="Heading2"/>
-      </w:pPr>
-      <w:bookmarkStart w:id="33" w:name="_Toc399854036"/>
-      <w:r>
-        <w:t>Data Theft</w:t>
-      </w:r>
-      <w:bookmarkEnd w:id="33"/>
     </w:p>
     <w:p>
       <w:pPr>
@@ -4132,55 +4239,151 @@
           <w:color w:val="FF0000"/>
         </w:rPr>
       </w:pPr>
-      <w:r>
+    </w:p>
+    <w:p>
+      <w:r>
+        <w:t xml:space="preserve">It is a crime under the Data Protection Act to steal personal data, </w:t>
+      </w:r>
+      <w:r>
+        <w:t>and</w:t>
+      </w:r>
+      <w:r>
+        <w:t xml:space="preserve"> could result in a fine and prosecution. If you suspect data theft has occurred, the Technical Director at Purple Cubed should be made aware as soon as possible.</w:t>
+      </w:r>
+    </w:p>
+    <w:p/>
+    <w:p>
+      <w:r>
+        <w:t>Any abuse of confidential information in any way by a Purple Cubed employee will result in the Company implementing its</w:t>
+      </w:r>
+      <w:r>
+        <w:t xml:space="preserve"> </w:t>
+      </w:r>
+      <w:r>
+        <w:t>disciplinary procedures and may result in the instant dismissal of that employee.</w:t>
+      </w:r>
+    </w:p>
+    <w:p/>
+    <w:p>
+      <w:r>
+        <w:t>Where data theft occurs, Purple Cubed is required to inform clients and possibly the Information Commissioner’s Office, who regulate compliance with the Data Protection Act.</w:t>
+      </w:r>
+    </w:p>
+    <w:p/>
+    <w:p/>
+    <w:p/>
+    <w:p>
+      <w:pPr>
+        <w:pStyle w:val="Heading1"/>
+      </w:pPr>
+      <w:bookmarkStart w:id="31" w:name="_Toc413835287"/>
+      <w:r>
+        <w:t>Penetration Testing</w:t>
+      </w:r>
+      <w:bookmarkEnd w:id="31"/>
+    </w:p>
+    <w:p>
+      <w:pPr>
+        <w:spacing w:after="160" w:line="259" w:lineRule="auto"/>
+      </w:pPr>
+    </w:p>
+    <w:p>
+      <w:pPr>
+        <w:spacing w:after="160" w:line="259" w:lineRule="auto"/>
+      </w:pPr>
+      <w:r>
+        <w:t xml:space="preserve">Penetration testing consists of testing an application’s security using the same methods and techniques that attackers would use. Feedback from this testing is used to develop and improve security of Talent Toolbox. </w:t>
+      </w:r>
+    </w:p>
+    <w:p>
+      <w:pPr>
+        <w:spacing w:after="160" w:line="259" w:lineRule="auto"/>
+      </w:pPr>
+      <w:r>
+        <w:t>Black-box testing is performed to ensure the application and all client data is secure. This testing is performed on a scheduled basis, with extra testing performed when a significant change or addition is made to Talent Toolbox.</w:t>
+      </w:r>
+    </w:p>
+    <w:p>
+      <w:pPr>
+        <w:spacing w:after="160" w:line="259" w:lineRule="auto"/>
+      </w:pPr>
+      <w:hyperlink r:id="rId15" w:history="1">
+        <w:r>
+          <w:rPr>
+            <w:rStyle w:val="Hyperlink"/>
+            <w:rFonts w:eastAsiaTheme="majorEastAsia"/>
+          </w:rPr>
+          <w:t>Information Risk Management Plc</w:t>
+        </w:r>
+      </w:hyperlink>
+      <w:r>
+        <w:t xml:space="preserve"> are the current providers of penetration testing for Talent Toolbox. Well-respected within their field, IRM are </w:t>
+      </w:r>
+      <w:r>
+        <w:t>an international information security consultancy with over 15 years’ experience working with large enterprises</w:t>
+      </w:r>
+      <w:r>
+        <w:t>.</w:t>
+      </w:r>
+    </w:p>
+    <w:p>
+      <w:pPr>
+        <w:spacing w:after="160" w:line="259" w:lineRule="auto"/>
+      </w:pPr>
+    </w:p>
+    <w:p>
+      <w:pPr>
+        <w:spacing w:after="160" w:line="259" w:lineRule="auto"/>
         <w:rPr>
-          <w:color w:val="FF0000"/>
+          <w:rFonts w:ascii="Nexa Regular" w:eastAsiaTheme="majorEastAsia" w:hAnsi="Nexa Regular" w:cstheme="majorBidi"/>
+          <w:color w:val="262626" w:themeColor="text1" w:themeTint="D9"/>
+          <w:sz w:val="32"/>
+          <w:szCs w:val="32"/>
         </w:rPr>
-        <w:t>ASK CLAIRE</w:t>
-      </w:r>
-    </w:p>
-    <w:p/>
-    <w:p/>
-    <w:p/>
-    <w:p/>
-    <w:p/>
-    <w:p/>
+      </w:pPr>
+    </w:p>
+    <w:p>
+      <w:pPr>
+        <w:spacing w:after="160" w:line="259" w:lineRule="auto"/>
+        <w:rPr>
+          <w:rFonts w:ascii="Nexa Regular" w:eastAsiaTheme="majorEastAsia" w:hAnsi="Nexa Regular" w:cstheme="majorBidi"/>
+          <w:color w:val="262626" w:themeColor="text1" w:themeTint="D9"/>
+          <w:sz w:val="32"/>
+          <w:szCs w:val="32"/>
+        </w:rPr>
+      </w:pPr>
+      <w:r>
+        <w:br w:type="page"/>
+      </w:r>
+    </w:p>
     <w:p>
       <w:pPr>
         <w:pStyle w:val="Heading1"/>
       </w:pPr>
-    </w:p>
-    <w:p>
-      <w:pPr>
-        <w:pStyle w:val="Heading1"/>
-      </w:pPr>
-      <w:r>
-        <w:br w:type="page"/>
-      </w:r>
-      <w:bookmarkStart w:id="34" w:name="_Toc399854039"/>
+      <w:bookmarkStart w:id="32" w:name="_Toc413835288"/>
       <w:r>
         <w:lastRenderedPageBreak/>
         <w:t>Appendices</w:t>
       </w:r>
+      <w:bookmarkEnd w:id="32"/>
+    </w:p>
+    <w:p>
+      <w:pPr>
+        <w:pStyle w:val="Heading3"/>
+      </w:pPr>
+      <w:bookmarkStart w:id="33" w:name="_Toc394500098"/>
+      <w:bookmarkStart w:id="34" w:name="_Toc413835289"/>
+      <w:r>
+        <w:t>Appendix A: Network Diagram</w:t>
+      </w:r>
+      <w:bookmarkEnd w:id="33"/>
       <w:bookmarkEnd w:id="34"/>
     </w:p>
     <w:p>
-      <w:pPr>
-        <w:pStyle w:val="Heading3"/>
-      </w:pPr>
-      <w:bookmarkStart w:id="35" w:name="_Toc394500098"/>
-      <w:bookmarkStart w:id="36" w:name="_Toc399854040"/>
-      <w:r>
-        <w:t>Appendix A: Network Diagram</w:t>
-      </w:r>
-      <w:bookmarkEnd w:id="35"/>
-      <w:bookmarkEnd w:id="36"/>
-    </w:p>
-    <w:p>
       <w:r>
         <w:t xml:space="preserve">(Also available at: </w:t>
       </w:r>
-      <w:hyperlink r:id="rId17" w:history="1">
+      <w:hyperlink r:id="rId16" w:history="1">
         <w:r>
           <w:rPr>
             <w:rStyle w:val="Hyperlink"/>
@@ -4200,7 +4403,7 @@
           <w:lang w:eastAsia="en-GB"/>
         </w:rPr>
         <w:drawing>
-          <wp:anchor distT="0" distB="0" distL="114300" distR="114300" simplePos="0" relativeHeight="251659264" behindDoc="0" locked="0" layoutInCell="1" allowOverlap="1" wp14:anchorId="58539B82" wp14:editId="1A81C1BD">
+          <wp:anchor distT="0" distB="0" distL="114300" distR="114300" simplePos="0" relativeHeight="251659264" behindDoc="0" locked="0" layoutInCell="1" allowOverlap="1" wp14:anchorId="6FBE417A" wp14:editId="70E2CDC5">
             <wp:simplePos x="0" y="0"/>
             <wp:positionH relativeFrom="margin">
               <wp:posOffset>853440</wp:posOffset>
@@ -4225,7 +4428,7 @@
                     </pic:cNvPicPr>
                   </pic:nvPicPr>
                   <pic:blipFill>
-                    <a:blip r:embed="rId18">
+                    <a:blip r:embed="rId17">
                       <a:extLst>
                         <a:ext uri="{28A0092B-C50C-407E-A947-70E740481C1C}">
                           <a14:useLocalDpi xmlns:a14="http://schemas.microsoft.com/office/drawing/2010/main" val="0"/>
@@ -4274,9 +4477,18 @@
         </w:rPr>
       </w:pPr>
     </w:p>
+    <w:p>
+      <w:pPr>
+        <w:rPr>
+          <w:rStyle w:val="Strong"/>
+          <w:rFonts w:ascii="Gill Sans MT Std Light" w:hAnsi="Gill Sans MT Std Light"/>
+          <w:b w:val="0"/>
+        </w:rPr>
+      </w:pPr>
+    </w:p>
     <w:sectPr>
-      <w:headerReference w:type="default" r:id="rId19"/>
-      <w:footerReference w:type="default" r:id="rId20"/>
+      <w:headerReference w:type="default" r:id="rId18"/>
+      <w:footerReference w:type="default" r:id="rId19"/>
       <w:pgSz w:w="11906" w:h="16838"/>
       <w:pgMar w:top="1440" w:right="1440" w:bottom="1440" w:left="993" w:header="708" w:footer="708" w:gutter="0"/>
       <w:cols w:space="708"/>
@@ -4287,83 +4499,6 @@
 </w:document>
 </file>
 
-<file path=word/comments.xml><?xml version="1.0" encoding="utf-8"?>
-<w:comments xmlns:wpc="http://schemas.microsoft.com/office/word/2010/wordprocessingCanvas" xmlns:mc="http://schemas.openxmlformats.org/markup-compatibility/2006" xmlns:o="urn:schemas-microsoft-com:office:office" xmlns:r="http://schemas.openxmlformats.org/officeDocument/2006/relationships" xmlns:m="http://schemas.openxmlformats.org/officeDocument/2006/math" xmlns:v="urn:schemas-microsoft-com:vml" xmlns:wp14="http://schemas.microsoft.com/office/word/2010/wordprocessingDrawing" xmlns:wp="http://schemas.openxmlformats.org/drawingml/2006/wordprocessingDrawing" xmlns:w10="urn:schemas-microsoft-com:office:word" xmlns:w="http://schemas.openxmlformats.org/wordprocessingml/2006/main" xmlns:w14="http://schemas.microsoft.com/office/word/2010/wordml" xmlns:w15="http://schemas.microsoft.com/office/word/2012/wordml" xmlns:wpg="http://schemas.microsoft.com/office/word/2010/wordprocessingGroup" xmlns:wpi="http://schemas.microsoft.com/office/word/2010/wordprocessingInk" xmlns:wne="http://schemas.microsoft.com/office/word/2006/wordml" xmlns:wps="http://schemas.microsoft.com/office/word/2010/wordprocessingShape" mc:Ignorable="w14 w15 wp14">
-  <w:comment w:id="26" w:author="Steve Kennaird" w:date="2014-10-14T20:57:00Z" w:initials="SK">
-    <w:p>
-      <w:pPr>
-        <w:pStyle w:val="CommentText"/>
-      </w:pPr>
-      <w:r>
-        <w:rPr>
-          <w:rStyle w:val="CommentReference"/>
-        </w:rPr>
-        <w:annotationRef/>
-      </w:r>
-      <w:r>
-        <w:t>Your tech is also your asset so you may want to include details as to what was lost etc</w:t>
-      </w:r>
-      <w:proofErr w:type="gramStart"/>
-      <w:r>
-        <w:t>..</w:t>
-      </w:r>
-      <w:proofErr w:type="gramEnd"/>
-      <w:r>
-        <w:t xml:space="preserve"> </w:t>
-      </w:r>
-      <w:proofErr w:type="gramStart"/>
-      <w:r>
-        <w:t>laptop</w:t>
-      </w:r>
-      <w:proofErr w:type="gramEnd"/>
-      <w:r>
-        <w:t>. Details as to what steps have already been taken to recover the data.</w:t>
-      </w:r>
-    </w:p>
-  </w:comment>
-  <w:comment w:id="29" w:author="Steve Kennaird" w:date="2014-10-14T21:21:00Z" w:initials="SK">
-    <w:p>
-      <w:pPr>
-        <w:pStyle w:val="CommentText"/>
-      </w:pPr>
-      <w:r>
-        <w:rPr>
-          <w:rStyle w:val="CommentReference"/>
-        </w:rPr>
-        <w:annotationRef/>
-      </w:r>
-      <w:r>
-        <w:t>Consequences for staff if negligent. Updates to staff needed if not already in contracts ensure records kept of all accepting. Notice contains DP title. Addition to employees T&amp;Cs and contact details if have an issue.</w:t>
-      </w:r>
-    </w:p>
-  </w:comment>
-  <w:comment w:id="31" w:author="Steve Kennaird" w:date="2014-10-14T21:25:00Z" w:initials="SK">
-    <w:p>
-      <w:pPr>
-        <w:pStyle w:val="CommentText"/>
-      </w:pPr>
-      <w:r>
-        <w:rPr>
-          <w:rStyle w:val="CommentReference"/>
-        </w:rPr>
-        <w:annotationRef/>
-      </w:r>
-      <w:r>
-        <w:t>Must keep a record of meetings and decisions as to why clients were not informed.</w:t>
-      </w:r>
-    </w:p>
-  </w:comment>
-</w:comments>
-</file>
-
-<file path=word/commentsExtended.xml><?xml version="1.0" encoding="utf-8"?>
-<w15:commentsEx xmlns:wpc="http://schemas.microsoft.com/office/word/2010/wordprocessingCanvas" xmlns:mc="http://schemas.openxmlformats.org/markup-compatibility/2006" xmlns:o="urn:schemas-microsoft-com:office:office" xmlns:r="http://schemas.openxmlformats.org/officeDocument/2006/relationships" xmlns:m="http://schemas.openxmlformats.org/officeDocument/2006/math" xmlns:v="urn:schemas-microsoft-com:vml" xmlns:wp14="http://schemas.microsoft.com/office/word/2010/wordprocessingDrawing" xmlns:wp="http://schemas.openxmlformats.org/drawingml/2006/wordprocessingDrawing" xmlns:w10="urn:schemas-microsoft-com:office:word" xmlns:w="http://schemas.openxmlformats.org/wordprocessingml/2006/main" xmlns:w14="http://schemas.microsoft.com/office/word/2010/wordml" xmlns:w15="http://schemas.microsoft.com/office/word/2012/wordml" xmlns:wpg="http://schemas.microsoft.com/office/word/2010/wordprocessingGroup" xmlns:wpi="http://schemas.microsoft.com/office/word/2010/wordprocessingInk" xmlns:wne="http://schemas.microsoft.com/office/word/2006/wordml" xmlns:wps="http://schemas.microsoft.com/office/word/2010/wordprocessingShape" mc:Ignorable="w14 w15 wp14">
-  <w15:commentEx w15:paraId="034C47D1" w15:done="0"/>
-  <w15:commentEx w15:paraId="206BD653" w15:done="0"/>
-  <w15:commentEx w15:paraId="6409E6E0" w15:done="0"/>
-</w15:commentsEx>
-</file>
-
 <file path=word/endnotes.xml><?xml version="1.0" encoding="utf-8"?>
 <w:endnotes xmlns:wpc="http://schemas.microsoft.com/office/word/2010/wordprocessingCanvas" xmlns:mc="http://schemas.openxmlformats.org/markup-compatibility/2006" xmlns:o="urn:schemas-microsoft-com:office:office" xmlns:r="http://schemas.openxmlformats.org/officeDocument/2006/relationships" xmlns:m="http://schemas.openxmlformats.org/officeDocument/2006/math" xmlns:v="urn:schemas-microsoft-com:vml" xmlns:wp14="http://schemas.microsoft.com/office/word/2010/wordprocessingDrawing" xmlns:wp="http://schemas.openxmlformats.org/drawingml/2006/wordprocessingDrawing" xmlns:w10="urn:schemas-microsoft-com:office:word" xmlns:w="http://schemas.openxmlformats.org/wordprocessingml/2006/main" xmlns:w14="http://schemas.microsoft.com/office/word/2010/wordml" xmlns:w15="http://schemas.microsoft.com/office/word/2012/wordml" xmlns:wpg="http://schemas.microsoft.com/office/word/2010/wordprocessingGroup" xmlns:wpi="http://schemas.microsoft.com/office/word/2010/wordprocessingInk" xmlns:wne="http://schemas.microsoft.com/office/word/2006/wordml" xmlns:wps="http://schemas.microsoft.com/office/word/2010/wordprocessingShape" mc:Ignorable="w14 w15 wp14">
   <w:endnote w:type="separator" w:id="-1">
@@ -4385,6 +4520,48 @@
 
 <file path=word/footer1.xml><?xml version="1.0" encoding="utf-8"?>
 <w:ftr xmlns:wpc="http://schemas.microsoft.com/office/word/2010/wordprocessingCanvas" xmlns:mc="http://schemas.openxmlformats.org/markup-compatibility/2006" xmlns:o="urn:schemas-microsoft-com:office:office" xmlns:r="http://schemas.openxmlformats.org/officeDocument/2006/relationships" xmlns:m="http://schemas.openxmlformats.org/officeDocument/2006/math" xmlns:v="urn:schemas-microsoft-com:vml" xmlns:wp14="http://schemas.microsoft.com/office/word/2010/wordprocessingDrawing" xmlns:wp="http://schemas.openxmlformats.org/drawingml/2006/wordprocessingDrawing" xmlns:w10="urn:schemas-microsoft-com:office:word" xmlns:w="http://schemas.openxmlformats.org/wordprocessingml/2006/main" xmlns:w14="http://schemas.microsoft.com/office/word/2010/wordml" xmlns:w15="http://schemas.microsoft.com/office/word/2012/wordml" xmlns:wpg="http://schemas.microsoft.com/office/word/2010/wordprocessingGroup" xmlns:wpi="http://schemas.microsoft.com/office/word/2010/wordprocessingInk" xmlns:wne="http://schemas.microsoft.com/office/word/2006/wordml" xmlns:wps="http://schemas.microsoft.com/office/word/2010/wordprocessingShape" mc:Ignorable="w14 w15 wp14">
+  <w:sdt>
+    <w:sdtPr>
+      <w:id w:val="-1040504883"/>
+      <w:docPartObj>
+        <w:docPartGallery w:val="Page Numbers (Bottom of Page)"/>
+        <w:docPartUnique/>
+      </w:docPartObj>
+    </w:sdtPr>
+    <w:sdtEndPr>
+      <w:rPr>
+        <w:noProof/>
+      </w:rPr>
+    </w:sdtEndPr>
+    <w:sdtContent>
+      <w:p>
+        <w:pPr>
+          <w:pStyle w:val="Footer"/>
+        </w:pPr>
+        <w:r>
+          <w:fldChar w:fldCharType="begin"/>
+        </w:r>
+        <w:r>
+          <w:instrText xml:space="preserve"> PAGE   \* MERGEFORMAT </w:instrText>
+        </w:r>
+        <w:r>
+          <w:fldChar w:fldCharType="separate"/>
+        </w:r>
+        <w:r>
+          <w:rPr>
+            <w:noProof/>
+          </w:rPr>
+          <w:t>12</w:t>
+        </w:r>
+        <w:r>
+          <w:rPr>
+            <w:noProof/>
+          </w:rPr>
+          <w:fldChar w:fldCharType="end"/>
+        </w:r>
+      </w:p>
+    </w:sdtContent>
+  </w:sdt>
   <w:p>
     <w:pPr>
       <w:pStyle w:val="Footer"/>
@@ -4393,139 +4570,55 @@
         <w:color w:val="4F2D7F"/>
       </w:rPr>
     </w:pPr>
+  </w:p>
+</w:ftr>
+</file>
+
+<file path=word/footnotes.xml><?xml version="1.0" encoding="utf-8"?>
+<w:footnotes xmlns:wpc="http://schemas.microsoft.com/office/word/2010/wordprocessingCanvas" xmlns:mc="http://schemas.openxmlformats.org/markup-compatibility/2006" xmlns:o="urn:schemas-microsoft-com:office:office" xmlns:r="http://schemas.openxmlformats.org/officeDocument/2006/relationships" xmlns:m="http://schemas.openxmlformats.org/officeDocument/2006/math" xmlns:v="urn:schemas-microsoft-com:vml" xmlns:wp14="http://schemas.microsoft.com/office/word/2010/wordprocessingDrawing" xmlns:wp="http://schemas.openxmlformats.org/drawingml/2006/wordprocessingDrawing" xmlns:w10="urn:schemas-microsoft-com:office:word" xmlns:w="http://schemas.openxmlformats.org/wordprocessingml/2006/main" xmlns:w14="http://schemas.microsoft.com/office/word/2010/wordml" xmlns:w15="http://schemas.microsoft.com/office/word/2012/wordml" xmlns:wpg="http://schemas.microsoft.com/office/word/2010/wordprocessingGroup" xmlns:wpi="http://schemas.microsoft.com/office/word/2010/wordprocessingInk" xmlns:wne="http://schemas.microsoft.com/office/word/2006/wordml" xmlns:wps="http://schemas.microsoft.com/office/word/2010/wordprocessingShape" mc:Ignorable="w14 w15 wp14">
+  <w:footnote w:type="separator" w:id="-1">
+    <w:p>
+      <w:r>
+        <w:separator/>
+      </w:r>
+    </w:p>
+  </w:footnote>
+  <w:footnote w:type="continuationSeparator" w:id="0">
+    <w:p>
+      <w:r>
+        <w:continuationSeparator/>
+      </w:r>
+    </w:p>
+  </w:footnote>
+</w:footnotes>
+</file>
+
+<file path=word/header1.xml><?xml version="1.0" encoding="utf-8"?>
+<w:hdr xmlns:wpc="http://schemas.microsoft.com/office/word/2010/wordprocessingCanvas" xmlns:mc="http://schemas.openxmlformats.org/markup-compatibility/2006" xmlns:o="urn:schemas-microsoft-com:office:office" xmlns:r="http://schemas.openxmlformats.org/officeDocument/2006/relationships" xmlns:m="http://schemas.openxmlformats.org/officeDocument/2006/math" xmlns:v="urn:schemas-microsoft-com:vml" xmlns:wp14="http://schemas.microsoft.com/office/word/2010/wordprocessingDrawing" xmlns:wp="http://schemas.openxmlformats.org/drawingml/2006/wordprocessingDrawing" xmlns:w10="urn:schemas-microsoft-com:office:word" xmlns:w="http://schemas.openxmlformats.org/wordprocessingml/2006/main" xmlns:w14="http://schemas.microsoft.com/office/word/2010/wordml" xmlns:w15="http://schemas.microsoft.com/office/word/2012/wordml" xmlns:wpg="http://schemas.microsoft.com/office/word/2010/wordprocessingGroup" xmlns:wpi="http://schemas.microsoft.com/office/word/2010/wordprocessingInk" xmlns:wne="http://schemas.microsoft.com/office/word/2006/wordml" xmlns:wps="http://schemas.microsoft.com/office/word/2010/wordprocessingShape" mc:Ignorable="w14 w15 wp14">
+  <w:p>
+    <w:pPr>
+      <w:pStyle w:val="Header"/>
+      <w:ind w:left="142"/>
+    </w:pPr>
     <w:r>
       <w:rPr>
+        <w:bCs/>
         <w:noProof/>
-        <w:color w:val="4F2D7F"/>
-        <w:lang w:eastAsia="en-GB"/>
-      </w:rPr>
-      <mc:AlternateContent>
-        <mc:Choice Requires="wps">
-          <w:drawing>
-            <wp:anchor distT="45720" distB="45720" distL="114300" distR="114300" simplePos="0" relativeHeight="251661312" behindDoc="0" locked="0" layoutInCell="1" allowOverlap="1" wp14:anchorId="22EC563F" wp14:editId="5FB5813B">
-              <wp:simplePos x="0" y="0"/>
-              <wp:positionH relativeFrom="column">
-                <wp:posOffset>5128895</wp:posOffset>
-              </wp:positionH>
-              <wp:positionV relativeFrom="paragraph">
-                <wp:posOffset>112395</wp:posOffset>
-              </wp:positionV>
-              <wp:extent cx="1466850" cy="1404620"/>
-              <wp:effectExtent l="0" t="0" r="0" b="0"/>
-              <wp:wrapSquare wrapText="bothSides"/>
-              <wp:docPr id="217" name="Text Box 2"/>
-              <wp:cNvGraphicFramePr>
-                <a:graphicFrameLocks xmlns:a="http://schemas.openxmlformats.org/drawingml/2006/main"/>
-              </wp:cNvGraphicFramePr>
-              <a:graphic xmlns:a="http://schemas.openxmlformats.org/drawingml/2006/main">
-                <a:graphicData uri="http://schemas.microsoft.com/office/word/2010/wordprocessingShape">
-                  <wps:wsp>
-                    <wps:cNvSpPr txBox="1">
-                      <a:spLocks noChangeArrowheads="1"/>
-                    </wps:cNvSpPr>
-                    <wps:spPr bwMode="auto">
-                      <a:xfrm>
-                        <a:off x="0" y="0"/>
-                        <a:ext cx="1466850" cy="1404620"/>
-                      </a:xfrm>
-                      <a:prstGeom prst="rect">
-                        <a:avLst/>
-                      </a:prstGeom>
-                      <a:solidFill>
-                        <a:srgbClr val="FFFFFF"/>
-                      </a:solidFill>
-                      <a:ln w="9525">
-                        <a:noFill/>
-                        <a:miter lim="800000"/>
-                        <a:headEnd/>
-                        <a:tailEnd/>
-                      </a:ln>
-                    </wps:spPr>
-                    <wps:txbx>
-                      <w:txbxContent>
-                        <w:p>
-                          <w:pPr>
-                            <w:rPr>
-                              <w:color w:val="4F2D7F"/>
-                              <w:szCs w:val="20"/>
-                            </w:rPr>
-                          </w:pPr>
-                          <w:r>
-                            <w:rPr>
-                              <w:color w:val="4F2D7F"/>
-                              <w:szCs w:val="20"/>
-                            </w:rPr>
-                            <w:t>www.purplecubed.com</w:t>
-                          </w:r>
-                        </w:p>
-                      </w:txbxContent>
-                    </wps:txbx>
-                    <wps:bodyPr rot="0" vert="horz" wrap="square" lIns="91440" tIns="45720" rIns="91440" bIns="45720" anchor="t" anchorCtr="0">
-                      <a:spAutoFit/>
-                    </wps:bodyPr>
-                  </wps:wsp>
-                </a:graphicData>
-              </a:graphic>
-              <wp14:sizeRelH relativeFrom="margin">
-                <wp14:pctWidth>0</wp14:pctWidth>
-              </wp14:sizeRelH>
-              <wp14:sizeRelV relativeFrom="margin">
-                <wp14:pctHeight>20000</wp14:pctHeight>
-              </wp14:sizeRelV>
-            </wp:anchor>
-          </w:drawing>
-        </mc:Choice>
-        <mc:Fallback>
-          <w:pict>
-            <v:shapetype w14:anchorId="2F8DDAC8" id="_x0000_t202" coordsize="21600,21600" o:spt="202" path="m,l,21600r21600,l21600,xe">
-              <v:stroke joinstyle="miter"/>
-              <v:path gradientshapeok="t" o:connecttype="rect"/>
-            </v:shapetype>
-            <v:shape id="Text Box 2" o:spid="_x0000_s1026" type="#_x0000_t202" style="position:absolute;left:0;text-align:left;margin-left:403.85pt;margin-top:8.85pt;width:115.5pt;height:110.6pt;z-index:251661312;visibility:visible;mso-wrap-style:square;mso-width-percent:0;mso-height-percent:200;mso-wrap-distance-left:9pt;mso-wrap-distance-top:3.6pt;mso-wrap-distance-right:9pt;mso-wrap-distance-bottom:3.6pt;mso-position-horizontal:absolute;mso-position-horizontal-relative:text;mso-position-vertical:absolute;mso-position-vertical-relative:text;mso-width-percent:0;mso-height-percent:200;mso-width-relative:margin;mso-height-relative:margin;v-text-anchor:top" o:gfxdata="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" stroked="f">
-              <v:textbox style="mso-fit-shape-to-text:t">
-                <w:txbxContent>
-                  <w:p>
-                    <w:pPr>
-                      <w:rPr>
-                        <w:color w:val="4F2D7F"/>
-                        <w:szCs w:val="20"/>
-                      </w:rPr>
-                    </w:pPr>
-                    <w:r>
-                      <w:rPr>
-                        <w:color w:val="4F2D7F"/>
-                        <w:szCs w:val="20"/>
-                      </w:rPr>
-                      <w:t>www.purplecubed.com</w:t>
-                    </w:r>
-                  </w:p>
-                </w:txbxContent>
-              </v:textbox>
-              <w10:wrap type="square"/>
-            </v:shape>
-          </w:pict>
-        </mc:Fallback>
-      </mc:AlternateContent>
-    </w:r>
-    <w:r>
-      <w:rPr>
-        <w:noProof/>
-        <w:color w:val="4F2D7F"/>
         <w:lang w:eastAsia="en-GB"/>
       </w:rPr>
       <w:drawing>
-        <wp:anchor distT="0" distB="0" distL="114300" distR="114300" simplePos="0" relativeHeight="251659264" behindDoc="1" locked="0" layoutInCell="1" allowOverlap="1" wp14:anchorId="512BA62D" wp14:editId="1292DBDA">
+        <wp:anchor distT="0" distB="0" distL="114300" distR="114300" simplePos="0" relativeHeight="251659264" behindDoc="0" locked="0" layoutInCell="1" allowOverlap="1" wp14:anchorId="79D466E8" wp14:editId="647CCA04">
           <wp:simplePos x="0" y="0"/>
           <wp:positionH relativeFrom="margin">
-            <wp:posOffset>-25400</wp:posOffset>
+            <wp:align>left</wp:align>
           </wp:positionH>
           <wp:positionV relativeFrom="paragraph">
-            <wp:posOffset>-262255</wp:posOffset>
+            <wp:posOffset>-153035</wp:posOffset>
           </wp:positionV>
-          <wp:extent cx="1378472" cy="693303"/>
-          <wp:effectExtent l="0" t="0" r="0" b="0"/>
-          <wp:wrapNone/>
-          <wp:docPr id="78" name="Picture 78"/>
+          <wp:extent cx="6978650" cy="809625"/>
+          <wp:effectExtent l="0" t="0" r="0" b="9525"/>
+          <wp:wrapSquare wrapText="bothSides"/>
+          <wp:docPr id="5" name="Picture 5"/>
           <wp:cNvGraphicFramePr>
             <a:graphicFrameLocks xmlns:a="http://schemas.openxmlformats.org/drawingml/2006/main" noChangeAspect="1"/>
           </wp:cNvGraphicFramePr>
@@ -4533,7 +4626,7 @@
             <a:graphicData uri="http://schemas.openxmlformats.org/drawingml/2006/picture">
               <pic:pic xmlns:pic="http://schemas.openxmlformats.org/drawingml/2006/picture">
                 <pic:nvPicPr>
-                  <pic:cNvPr id="3" name="PurpleCubed_Logo_std.png"/>
+                  <pic:cNvPr id="5" name="header-10dec.png"/>
                   <pic:cNvPicPr/>
                 </pic:nvPicPr>
                 <pic:blipFill>
@@ -4551,98 +4644,7 @@
                 <pic:spPr>
                   <a:xfrm>
                     <a:off x="0" y="0"/>
-                    <a:ext cx="1378472" cy="693303"/>
-                  </a:xfrm>
-                  <a:prstGeom prst="rect">
-                    <a:avLst/>
-                  </a:prstGeom>
-                </pic:spPr>
-              </pic:pic>
-            </a:graphicData>
-          </a:graphic>
-          <wp14:sizeRelH relativeFrom="margin">
-            <wp14:pctWidth>0</wp14:pctWidth>
-          </wp14:sizeRelH>
-          <wp14:sizeRelV relativeFrom="margin">
-            <wp14:pctHeight>0</wp14:pctHeight>
-          </wp14:sizeRelV>
-        </wp:anchor>
-      </w:drawing>
-    </w:r>
-  </w:p>
-</w:ftr>
-</file>
-
-<file path=word/footnotes.xml><?xml version="1.0" encoding="utf-8"?>
-<w:footnotes xmlns:wpc="http://schemas.microsoft.com/office/word/2010/wordprocessingCanvas" xmlns:mc="http://schemas.openxmlformats.org/markup-compatibility/2006" xmlns:o="urn:schemas-microsoft-com:office:office" xmlns:r="http://schemas.openxmlformats.org/officeDocument/2006/relationships" xmlns:m="http://schemas.openxmlformats.org/officeDocument/2006/math" xmlns:v="urn:schemas-microsoft-com:vml" xmlns:wp14="http://schemas.microsoft.com/office/word/2010/wordprocessingDrawing" xmlns:wp="http://schemas.openxmlformats.org/drawingml/2006/wordprocessingDrawing" xmlns:w10="urn:schemas-microsoft-com:office:word" xmlns:w="http://schemas.openxmlformats.org/wordprocessingml/2006/main" xmlns:w14="http://schemas.microsoft.com/office/word/2010/wordml" xmlns:w15="http://schemas.microsoft.com/office/word/2012/wordml" xmlns:wpg="http://schemas.microsoft.com/office/word/2010/wordprocessingGroup" xmlns:wpi="http://schemas.microsoft.com/office/word/2010/wordprocessingInk" xmlns:wne="http://schemas.microsoft.com/office/word/2006/wordml" xmlns:wps="http://schemas.microsoft.com/office/word/2010/wordprocessingShape" mc:Ignorable="w14 w15 wp14">
-  <w:footnote w:type="separator" w:id="-1">
-    <w:p>
-      <w:r>
-        <w:separator/>
-      </w:r>
-    </w:p>
-  </w:footnote>
-  <w:footnote w:type="continuationSeparator" w:id="0">
-    <w:p>
-      <w:r>
-        <w:continuationSeparator/>
-      </w:r>
-    </w:p>
-  </w:footnote>
-</w:footnotes>
-</file>
-
-<file path=word/header1.xml><?xml version="1.0" encoding="utf-8"?>
-<w:hdr xmlns:wpc="http://schemas.microsoft.com/office/word/2010/wordprocessingCanvas" xmlns:mc="http://schemas.openxmlformats.org/markup-compatibility/2006" xmlns:o="urn:schemas-microsoft-com:office:office" xmlns:r="http://schemas.openxmlformats.org/officeDocument/2006/relationships" xmlns:m="http://schemas.openxmlformats.org/officeDocument/2006/math" xmlns:v="urn:schemas-microsoft-com:vml" xmlns:wp14="http://schemas.microsoft.com/office/word/2010/wordprocessingDrawing" xmlns:wp="http://schemas.openxmlformats.org/drawingml/2006/wordprocessingDrawing" xmlns:w10="urn:schemas-microsoft-com:office:word" xmlns:w="http://schemas.openxmlformats.org/wordprocessingml/2006/main" xmlns:w14="http://schemas.microsoft.com/office/word/2010/wordml" xmlns:w15="http://schemas.microsoft.com/office/word/2012/wordml" xmlns:wpg="http://schemas.microsoft.com/office/word/2010/wordprocessingGroup" xmlns:wpi="http://schemas.microsoft.com/office/word/2010/wordprocessingInk" xmlns:wne="http://schemas.microsoft.com/office/word/2006/wordml" xmlns:wps="http://schemas.microsoft.com/office/word/2010/wordprocessingShape" mc:Ignorable="w14 w15 wp14">
-  <w:p>
-    <w:pPr>
-      <w:pStyle w:val="Header"/>
-      <w:ind w:left="142"/>
-    </w:pPr>
-    <w:r>
-      <w:rPr>
-        <w:noProof/>
-        <w:lang w:eastAsia="en-GB"/>
-      </w:rPr>
-      <w:drawing>
-        <wp:anchor distT="0" distB="0" distL="114300" distR="114300" simplePos="0" relativeHeight="251658240" behindDoc="0" locked="0" layoutInCell="1" allowOverlap="1" wp14:anchorId="37240B62" wp14:editId="7CD56E10">
-          <wp:simplePos x="0" y="0"/>
-          <wp:positionH relativeFrom="column">
-            <wp:posOffset>-285750</wp:posOffset>
-          </wp:positionH>
-          <wp:positionV relativeFrom="paragraph">
-            <wp:posOffset>-220980</wp:posOffset>
-          </wp:positionV>
-          <wp:extent cx="4654550" cy="1249045"/>
-          <wp:effectExtent l="0" t="0" r="0" b="8255"/>
-          <wp:wrapTopAndBottom/>
-          <wp:docPr id="77" name="Picture 77"/>
-          <wp:cNvGraphicFramePr>
-            <a:graphicFrameLocks xmlns:a="http://schemas.openxmlformats.org/drawingml/2006/main" noChangeAspect="1"/>
-          </wp:cNvGraphicFramePr>
-          <a:graphic xmlns:a="http://schemas.openxmlformats.org/drawingml/2006/main">
-            <a:graphicData uri="http://schemas.openxmlformats.org/drawingml/2006/picture">
-              <pic:pic xmlns:pic="http://schemas.openxmlformats.org/drawingml/2006/picture">
-                <pic:nvPicPr>
-                  <pic:cNvPr id="2" name="ppp3.jpg"/>
-                  <pic:cNvPicPr/>
-                </pic:nvPicPr>
-                <pic:blipFill>
-                  <a:blip r:embed="rId1">
-                    <a:extLst>
-                      <a:ext uri="{28A0092B-C50C-407E-A947-70E740481C1C}">
-                        <a14:useLocalDpi xmlns:a14="http://schemas.microsoft.com/office/drawing/2010/main" val="0"/>
-                      </a:ext>
-                    </a:extLst>
-                  </a:blip>
-                  <a:stretch>
-                    <a:fillRect/>
-                  </a:stretch>
-                </pic:blipFill>
-                <pic:spPr>
-                  <a:xfrm>
-                    <a:off x="0" y="0"/>
-                    <a:ext cx="4654550" cy="1249045"/>
+                    <a:ext cx="6978650" cy="809625"/>
                   </a:xfrm>
                   <a:prstGeom prst="rect">
                     <a:avLst/>
@@ -5133,20 +5135,13 @@
 </w:numbering>
 </file>
 
-<file path=word/people.xml><?xml version="1.0" encoding="utf-8"?>
-<w15:people xmlns:wpc="http://schemas.microsoft.com/office/word/2010/wordprocessingCanvas" xmlns:mc="http://schemas.openxmlformats.org/markup-compatibility/2006" xmlns:o="urn:schemas-microsoft-com:office:office" xmlns:r="http://schemas.openxmlformats.org/officeDocument/2006/relationships" xmlns:m="http://schemas.openxmlformats.org/officeDocument/2006/math" xmlns:v="urn:schemas-microsoft-com:vml" xmlns:wp14="http://schemas.microsoft.com/office/word/2010/wordprocessingDrawing" xmlns:wp="http://schemas.openxmlformats.org/drawingml/2006/wordprocessingDrawing" xmlns:w10="urn:schemas-microsoft-com:office:word" xmlns:w="http://schemas.openxmlformats.org/wordprocessingml/2006/main" xmlns:w14="http://schemas.microsoft.com/office/word/2010/wordml" xmlns:w15="http://schemas.microsoft.com/office/word/2012/wordml" xmlns:wpg="http://schemas.microsoft.com/office/word/2010/wordprocessingGroup" xmlns:wpi="http://schemas.microsoft.com/office/word/2010/wordprocessingInk" xmlns:wne="http://schemas.microsoft.com/office/word/2006/wordml" xmlns:wps="http://schemas.microsoft.com/office/word/2010/wordprocessingShape" mc:Ignorable="w14 w15 wp14">
-  <w15:person w15:author="Steve Kennaird">
-    <w15:presenceInfo w15:providerId="AD" w15:userId="S-1-5-21-1414405455-2351909828-19751253-2634"/>
-  </w15:person>
-</w15:people>
-</file>
-
 <file path=word/styles.xml><?xml version="1.0" encoding="utf-8"?>
 <w:styles xmlns:mc="http://schemas.openxmlformats.org/markup-compatibility/2006" xmlns:r="http://schemas.openxmlformats.org/officeDocument/2006/relationships" xmlns:w="http://schemas.openxmlformats.org/wordprocessingml/2006/main" xmlns:w14="http://schemas.microsoft.com/office/word/2010/wordml" xmlns:w15="http://schemas.microsoft.com/office/word/2012/wordml" mc:Ignorable="w14 w15">
   <w:docDefaults>
     <w:rPrDefault>
       <w:rPr>
-        <w:rFonts w:asciiTheme="minorHAnsi" w:eastAsiaTheme="minorHAnsi" w:hAnsiTheme="minorHAnsi" w:cstheme="minorBidi"/>
+        <w:rFonts w:ascii="Gill Sans MT Std Light" w:eastAsiaTheme="minorHAnsi" w:hAnsi="Gill Sans MT Std Light" w:cstheme="minorBidi"/>
+        <w:bCs/>
         <w:sz w:val="22"/>
         <w:szCs w:val="22"/>
         <w:lang w:val="en-GB" w:eastAsia="en-US" w:bidi="ar-SA"/>
@@ -5534,12 +5529,13 @@
   <w:style w:type="paragraph" w:default="1" w:styleId="Normal">
     <w:name w:val="Normal"/>
     <w:qFormat/>
-    <w:rsid w:val="00EC5397"/>
+    <w:rsid w:val="001A7108"/>
     <w:pPr>
       <w:spacing w:after="0" w:line="240" w:lineRule="auto"/>
     </w:pPr>
     <w:rPr>
-      <w:rFonts w:ascii="Rotis SansSerif Std Light" w:eastAsia="Times New Roman" w:hAnsi="Rotis SansSerif Std Light" w:cs="Times New Roman"/>
+      <w:rFonts w:eastAsia="Times New Roman" w:cs="Times New Roman"/>
+      <w:bCs w:val="0"/>
       <w:sz w:val="20"/>
       <w:szCs w:val="24"/>
     </w:rPr>
@@ -5591,7 +5587,7 @@
     <w:next w:val="Normal"/>
     <w:link w:val="Heading3Char"/>
     <w:qFormat/>
-    <w:rsid w:val="00EC5397"/>
+    <w:rsid w:val="007F7D3E"/>
     <w:pPr>
       <w:keepNext/>
       <w:outlineLvl w:val="2"/>
@@ -5610,7 +5606,7 @@
     <w:uiPriority w:val="9"/>
     <w:unhideWhenUsed/>
     <w:qFormat/>
-    <w:rsid w:val="00EC5397"/>
+    <w:rsid w:val="007F7D3E"/>
     <w:pPr>
       <w:keepNext/>
       <w:keepLines/>
@@ -5632,7 +5628,7 @@
     <w:uiPriority w:val="9"/>
     <w:unhideWhenUsed/>
     <w:qFormat/>
-    <w:rsid w:val="00432B49"/>
+    <w:rsid w:val="007F7D3E"/>
     <w:pPr>
       <w:keepNext/>
       <w:keepLines/>
@@ -5782,7 +5778,7 @@
     <w:rPr>
       <w:rFonts w:ascii="Gill Sans MT Std Medium" w:hAnsi="Gill Sans MT Std Medium"/>
       <w:b/>
-      <w:bCs/>
+      <w:bCs w:val="0"/>
     </w:rPr>
   </w:style>
   <w:style w:type="character" w:styleId="SubtleEmphasis">
@@ -5856,18 +5852,49 @@
     <w:name w:val="Heading 3 Char"/>
     <w:basedOn w:val="DefaultParagraphFont"/>
     <w:link w:val="Heading3"/>
-    <w:rsid w:val="00EC5397"/>
+    <w:rsid w:val="007F7D3E"/>
     <w:rPr>
       <w:rFonts w:ascii="Rotis SansSerif Std" w:eastAsia="Times New Roman" w:hAnsi="Rotis SansSerif Std" w:cs="Times New Roman"/>
       <w:b/>
+      <w:bCs w:val="0"/>
       <w:sz w:val="20"/>
       <w:szCs w:val="26"/>
+    </w:rPr>
+  </w:style>
+  <w:style w:type="character" w:customStyle="1" w:styleId="Heading4Char">
+    <w:name w:val="Heading 4 Char"/>
+    <w:basedOn w:val="DefaultParagraphFont"/>
+    <w:link w:val="Heading4"/>
+    <w:uiPriority w:val="9"/>
+    <w:rsid w:val="007F7D3E"/>
+    <w:rPr>
+      <w:rFonts w:asciiTheme="majorHAnsi" w:eastAsiaTheme="majorEastAsia" w:hAnsiTheme="majorHAnsi" w:cstheme="majorBidi"/>
+      <w:bCs w:val="0"/>
+      <w:i/>
+      <w:iCs/>
+      <w:color w:val="2E74B5" w:themeColor="accent1" w:themeShade="BF"/>
+      <w:sz w:val="20"/>
+      <w:szCs w:val="24"/>
+    </w:rPr>
+  </w:style>
+  <w:style w:type="character" w:customStyle="1" w:styleId="Heading5Char">
+    <w:name w:val="Heading 5 Char"/>
+    <w:basedOn w:val="DefaultParagraphFont"/>
+    <w:link w:val="Heading5"/>
+    <w:uiPriority w:val="9"/>
+    <w:rsid w:val="007F7D3E"/>
+    <w:rPr>
+      <w:rFonts w:asciiTheme="majorHAnsi" w:eastAsiaTheme="majorEastAsia" w:hAnsiTheme="majorHAnsi" w:cstheme="majorBidi"/>
+      <w:bCs w:val="0"/>
+      <w:color w:val="767171" w:themeColor="background2" w:themeShade="80"/>
+      <w:sz w:val="20"/>
+      <w:szCs w:val="24"/>
     </w:rPr>
   </w:style>
   <w:style w:type="character" w:styleId="Hyperlink">
     <w:name w:val="Hyperlink"/>
     <w:uiPriority w:val="99"/>
-    <w:rsid w:val="00EC5397"/>
+    <w:rsid w:val="007F7D3E"/>
     <w:rPr>
       <w:color w:val="auto"/>
       <w:u w:val="none"/>
@@ -5880,12 +5907,13 @@
     <w:uiPriority w:val="39"/>
     <w:unhideWhenUsed/>
     <w:qFormat/>
-    <w:rsid w:val="00EC5397"/>
+    <w:rsid w:val="007F7D3E"/>
     <w:pPr>
       <w:outlineLvl w:val="9"/>
     </w:pPr>
     <w:rPr>
       <w:rFonts w:ascii="Calibri Light" w:eastAsia="Times New Roman" w:hAnsi="Calibri Light" w:cs="Times New Roman"/>
+      <w:bCs/>
       <w:color w:val="2E74B5"/>
       <w:lang w:val="en-US"/>
     </w:rPr>
@@ -5897,7 +5925,7 @@
     <w:autoRedefine/>
     <w:uiPriority w:val="39"/>
     <w:unhideWhenUsed/>
-    <w:rsid w:val="00EC5397"/>
+    <w:rsid w:val="007F7D3E"/>
     <w:pPr>
       <w:ind w:left="200"/>
     </w:pPr>
@@ -5909,7 +5937,7 @@
     <w:autoRedefine/>
     <w:uiPriority w:val="39"/>
     <w:unhideWhenUsed/>
-    <w:rsid w:val="00EC5397"/>
+    <w:rsid w:val="007F7D3E"/>
   </w:style>
   <w:style w:type="paragraph" w:styleId="TOC3">
     <w:name w:val="toc 3"/>
@@ -5918,49 +5946,24 @@
     <w:autoRedefine/>
     <w:uiPriority w:val="39"/>
     <w:unhideWhenUsed/>
-    <w:rsid w:val="00EC5397"/>
+    <w:rsid w:val="007F7D3E"/>
     <w:pPr>
       <w:ind w:left="400"/>
     </w:pPr>
-  </w:style>
-  <w:style w:type="character" w:customStyle="1" w:styleId="Heading4Char">
-    <w:name w:val="Heading 4 Char"/>
-    <w:basedOn w:val="DefaultParagraphFont"/>
-    <w:link w:val="Heading4"/>
-    <w:uiPriority w:val="9"/>
-    <w:rsid w:val="00EC5397"/>
-    <w:rPr>
-      <w:rFonts w:asciiTheme="majorHAnsi" w:eastAsiaTheme="majorEastAsia" w:hAnsiTheme="majorHAnsi" w:cstheme="majorBidi"/>
-      <w:i/>
-      <w:iCs/>
-      <w:color w:val="2E74B5" w:themeColor="accent1" w:themeShade="BF"/>
-      <w:sz w:val="20"/>
-      <w:szCs w:val="24"/>
-    </w:rPr>
-  </w:style>
-  <w:style w:type="character" w:customStyle="1" w:styleId="Heading5Char">
-    <w:name w:val="Heading 5 Char"/>
-    <w:basedOn w:val="DefaultParagraphFont"/>
-    <w:link w:val="Heading5"/>
-    <w:uiPriority w:val="9"/>
-    <w:rsid w:val="00432B49"/>
-    <w:rPr>
-      <w:rFonts w:asciiTheme="majorHAnsi" w:eastAsiaTheme="majorEastAsia" w:hAnsiTheme="majorHAnsi" w:cstheme="majorBidi"/>
-      <w:color w:val="767171" w:themeColor="background2" w:themeShade="80"/>
-      <w:sz w:val="20"/>
-      <w:szCs w:val="24"/>
-    </w:rPr>
   </w:style>
   <w:style w:type="table" w:styleId="TableGrid">
     <w:name w:val="Table Grid"/>
     <w:basedOn w:val="TableNormal"/>
     <w:uiPriority w:val="39"/>
-    <w:rsid w:val="00B540DB"/>
+    <w:rsid w:val="007F7D3E"/>
     <w:pPr>
       <w:spacing w:after="0" w:line="240" w:lineRule="auto"/>
     </w:pPr>
+    <w:rPr>
+      <w:rFonts w:asciiTheme="minorHAnsi" w:hAnsiTheme="minorHAnsi"/>
+      <w:bCs w:val="0"/>
+    </w:rPr>
     <w:tblPr>
-      <w:tblInd w:w="0" w:type="dxa"/>
       <w:tblBorders>
         <w:top w:val="single" w:sz="4" w:space="0" w:color="auto"/>
         <w:left w:val="single" w:sz="4" w:space="0" w:color="auto"/>
@@ -5969,106 +5972,7 @@
         <w:insideH w:val="single" w:sz="4" w:space="0" w:color="auto"/>
         <w:insideV w:val="single" w:sz="4" w:space="0" w:color="auto"/>
       </w:tblBorders>
-      <w:tblCellMar>
-        <w:top w:w="0" w:type="dxa"/>
-        <w:left w:w="108" w:type="dxa"/>
-        <w:bottom w:w="0" w:type="dxa"/>
-        <w:right w:w="108" w:type="dxa"/>
-      </w:tblCellMar>
     </w:tblPr>
-  </w:style>
-  <w:style w:type="character" w:styleId="CommentReference">
-    <w:name w:val="annotation reference"/>
-    <w:basedOn w:val="DefaultParagraphFont"/>
-    <w:uiPriority w:val="99"/>
-    <w:semiHidden/>
-    <w:unhideWhenUsed/>
-    <w:rsid w:val="00EA0024"/>
-    <w:rPr>
-      <w:sz w:val="16"/>
-      <w:szCs w:val="16"/>
-    </w:rPr>
-  </w:style>
-  <w:style w:type="paragraph" w:styleId="CommentText">
-    <w:name w:val="annotation text"/>
-    <w:basedOn w:val="Normal"/>
-    <w:link w:val="CommentTextChar"/>
-    <w:uiPriority w:val="99"/>
-    <w:semiHidden/>
-    <w:unhideWhenUsed/>
-    <w:rsid w:val="00EA0024"/>
-    <w:rPr>
-      <w:szCs w:val="20"/>
-    </w:rPr>
-  </w:style>
-  <w:style w:type="character" w:customStyle="1" w:styleId="CommentTextChar">
-    <w:name w:val="Comment Text Char"/>
-    <w:basedOn w:val="DefaultParagraphFont"/>
-    <w:link w:val="CommentText"/>
-    <w:uiPriority w:val="99"/>
-    <w:semiHidden/>
-    <w:rsid w:val="00EA0024"/>
-    <w:rPr>
-      <w:rFonts w:ascii="Rotis SansSerif Std Light" w:eastAsia="Times New Roman" w:hAnsi="Rotis SansSerif Std Light" w:cs="Times New Roman"/>
-      <w:sz w:val="20"/>
-      <w:szCs w:val="20"/>
-    </w:rPr>
-  </w:style>
-  <w:style w:type="paragraph" w:styleId="CommentSubject">
-    <w:name w:val="annotation subject"/>
-    <w:basedOn w:val="CommentText"/>
-    <w:next w:val="CommentText"/>
-    <w:link w:val="CommentSubjectChar"/>
-    <w:uiPriority w:val="99"/>
-    <w:semiHidden/>
-    <w:unhideWhenUsed/>
-    <w:rsid w:val="00EA0024"/>
-    <w:rPr>
-      <w:b/>
-      <w:bCs/>
-    </w:rPr>
-  </w:style>
-  <w:style w:type="character" w:customStyle="1" w:styleId="CommentSubjectChar">
-    <w:name w:val="Comment Subject Char"/>
-    <w:basedOn w:val="CommentTextChar"/>
-    <w:link w:val="CommentSubject"/>
-    <w:uiPriority w:val="99"/>
-    <w:semiHidden/>
-    <w:rsid w:val="00EA0024"/>
-    <w:rPr>
-      <w:rFonts w:ascii="Rotis SansSerif Std Light" w:eastAsia="Times New Roman" w:hAnsi="Rotis SansSerif Std Light" w:cs="Times New Roman"/>
-      <w:b/>
-      <w:bCs/>
-      <w:sz w:val="20"/>
-      <w:szCs w:val="20"/>
-    </w:rPr>
-  </w:style>
-  <w:style w:type="paragraph" w:styleId="BalloonText">
-    <w:name w:val="Balloon Text"/>
-    <w:basedOn w:val="Normal"/>
-    <w:link w:val="BalloonTextChar"/>
-    <w:uiPriority w:val="99"/>
-    <w:semiHidden/>
-    <w:unhideWhenUsed/>
-    <w:rsid w:val="00EA0024"/>
-    <w:rPr>
-      <w:rFonts w:ascii="Segoe UI" w:hAnsi="Segoe UI" w:cs="Segoe UI"/>
-      <w:sz w:val="18"/>
-      <w:szCs w:val="18"/>
-    </w:rPr>
-  </w:style>
-  <w:style w:type="character" w:customStyle="1" w:styleId="BalloonTextChar">
-    <w:name w:val="Balloon Text Char"/>
-    <w:basedOn w:val="DefaultParagraphFont"/>
-    <w:link w:val="BalloonText"/>
-    <w:uiPriority w:val="99"/>
-    <w:semiHidden/>
-    <w:rsid w:val="00EA0024"/>
-    <w:rPr>
-      <w:rFonts w:ascii="Segoe UI" w:eastAsia="Times New Roman" w:hAnsi="Segoe UI" w:cs="Segoe UI"/>
-      <w:sz w:val="18"/>
-      <w:szCs w:val="18"/>
-    </w:rPr>
   </w:style>
 </w:styles>
 </file>
@@ -6335,12 +6239,6 @@
 </file>
 
 <file path=customXml/item1.xml><?xml version="1.0" encoding="utf-8"?>
-<p:properties xmlns:p="http://schemas.microsoft.com/office/2006/metadata/properties" xmlns:xsi="http://www.w3.org/2001/XMLSchema-instance" xmlns:pc="http://schemas.microsoft.com/office/infopath/2007/PartnerControls">
-  <documentManagement/>
-</p:properties>
-</file>
-
-<file path=customXml/item2.xml><?xml version="1.0" encoding="utf-8"?>
 <?mso-contentType ?>
 <FormTemplates xmlns="http://schemas.microsoft.com/sharepoint/v3/contenttype/forms">
   <Display>DocumentLibraryForm</Display>
@@ -6349,9 +6247,15 @@
 </FormTemplates>
 </file>
 
+<file path=customXml/item2.xml><?xml version="1.0" encoding="utf-8"?>
+<p:properties xmlns:p="http://schemas.microsoft.com/office/2006/metadata/properties" xmlns:xsi="http://www.w3.org/2001/XMLSchema-instance" xmlns:pc="http://schemas.microsoft.com/office/infopath/2007/PartnerControls">
+  <documentManagement/>
+</p:properties>
+</file>
+
 <file path=customXml/item3.xml><?xml version="1.0" encoding="utf-8"?>
-<ct:contentTypeSchema xmlns:ct="http://schemas.microsoft.com/office/2006/metadata/contentType" xmlns:ma="http://schemas.microsoft.com/office/2006/metadata/properties/metaAttributes" ct:_="" ma:_="" ma:contentTypeName="Purple Cubed Document" ma:contentTypeID="0x0101006966FD778C3A6842A456AD17BB42D73100E8418F2441208B4682BAFBE73F7B8512" ma:contentTypeVersion="2" ma:contentTypeDescription="Document template with Purple Cubed branding" ma:contentTypeScope="" ma:versionID="bd44ddb13ba99f732c7a0b503df3ee72">
-  <xsd:schema xmlns:xsd="http://www.w3.org/2001/XMLSchema" xmlns:xs="http://www.w3.org/2001/XMLSchema" xmlns:p="http://schemas.microsoft.com/office/2006/metadata/properties" targetNamespace="http://schemas.microsoft.com/office/2006/metadata/properties" ma:root="true" ma:fieldsID="5da0bab1e00c84e9291a2a9b340ddbcd">
+<ct:contentTypeSchema xmlns:ct="http://schemas.microsoft.com/office/2006/metadata/contentType" xmlns:ma="http://schemas.microsoft.com/office/2006/metadata/properties/metaAttributes" ct:_="" ma:_="" ma:contentTypeName="Document" ma:contentTypeID="0x010100E9017EF12B26A745B68491911DF37051" ma:contentTypeVersion="0" ma:contentTypeDescription="Create a new document." ma:contentTypeScope="" ma:versionID="9a7252c250fad453bf3f5ab5a3bf1e44">
+  <xsd:schema xmlns:xsd="http://www.w3.org/2001/XMLSchema" xmlns:xs="http://www.w3.org/2001/XMLSchema" xmlns:p="http://schemas.microsoft.com/office/2006/metadata/properties" targetNamespace="http://schemas.microsoft.com/office/2006/metadata/properties" ma:root="true" ma:fieldsID="d15787acf22db4e4c0ac8b858fca6407">
     <xsd:element name="properties">
       <xsd:complexType>
         <xsd:sequence>
@@ -6468,6 +6372,14 @@
 </file>
 
 <file path=customXml/itemProps1.xml><?xml version="1.0" encoding="utf-8"?>
+<ds:datastoreItem xmlns:ds="http://schemas.openxmlformats.org/officeDocument/2006/customXml" ds:itemID="{90DC4878-8040-40C4-8FBD-AB997DBF61F4}">
+  <ds:schemaRefs>
+    <ds:schemaRef ds:uri="http://schemas.microsoft.com/sharepoint/v3/contenttype/forms"/>
+  </ds:schemaRefs>
+</ds:datastoreItem>
+</file>
+
+<file path=customXml/itemProps2.xml><?xml version="1.0" encoding="utf-8"?>
 <ds:datastoreItem xmlns:ds="http://schemas.openxmlformats.org/officeDocument/2006/customXml" ds:itemID="{E25CAC57-641B-48EC-9BAB-6E8F25DBF6A9}">
   <ds:schemaRefs>
     <ds:schemaRef ds:uri="http://schemas.microsoft.com/office/2006/metadata/properties"/>
@@ -6476,16 +6388,8 @@
 </ds:datastoreItem>
 </file>
 
-<file path=customXml/itemProps2.xml><?xml version="1.0" encoding="utf-8"?>
-<ds:datastoreItem xmlns:ds="http://schemas.openxmlformats.org/officeDocument/2006/customXml" ds:itemID="{90DC4878-8040-40C4-8FBD-AB997DBF61F4}">
-  <ds:schemaRefs>
-    <ds:schemaRef ds:uri="http://schemas.microsoft.com/sharepoint/v3/contenttype/forms"/>
-  </ds:schemaRefs>
-</ds:datastoreItem>
-</file>
-
 <file path=customXml/itemProps3.xml><?xml version="1.0" encoding="utf-8"?>
-<ds:datastoreItem xmlns:ds="http://schemas.openxmlformats.org/officeDocument/2006/customXml" ds:itemID="{4438B556-0533-4B32-AFE2-FC93518336D9}">
+<ds:datastoreItem xmlns:ds="http://schemas.openxmlformats.org/officeDocument/2006/customXml" ds:itemID="{C236A69B-ED2F-4760-B294-B7D670603BBA}">
   <ds:schemaRefs>
     <ds:schemaRef ds:uri="http://schemas.microsoft.com/office/2006/metadata/contentType"/>
     <ds:schemaRef ds:uri="http://schemas.microsoft.com/office/2006/metadata/properties/metaAttributes"/>
@@ -6501,7 +6405,7 @@
 </file>
 
 <file path=customXml/itemProps4.xml><?xml version="1.0" encoding="utf-8"?>
-<ds:datastoreItem xmlns:ds="http://schemas.openxmlformats.org/officeDocument/2006/customXml" ds:itemID="{CF1F3F42-05D0-4566-911A-55D24C32A39D}">
+<ds:datastoreItem xmlns:ds="http://schemas.openxmlformats.org/officeDocument/2006/customXml" ds:itemID="{DED523E8-B30B-400D-BBCB-ECF403B9A636}">
   <ds:schemaRefs>
     <ds:schemaRef ds:uri="http://schemas.openxmlformats.org/officeDocument/2006/bibliography"/>
   </ds:schemaRefs>

</xml_diff>

<commit_message>
Docs updated for Korero
</commit_message>
<xml_diff>
--- a/Business-Continuity/Talent-Toolbox-Business-Continuity-And-Data-Policies.docx
+++ b/Business-Continuity/Talent-Toolbox-Business-Continuity-And-Data-Policies.docx
@@ -1,6 +1,6 @@
 
 <file path=word/document.xml><?xml version="1.0" encoding="utf-8"?>
-<w:document xmlns:wpc="http://schemas.microsoft.com/office/word/2010/wordprocessingCanvas" xmlns:mc="http://schemas.openxmlformats.org/markup-compatibility/2006" xmlns:o="urn:schemas-microsoft-com:office:office" xmlns:r="http://schemas.openxmlformats.org/officeDocument/2006/relationships" xmlns:m="http://schemas.openxmlformats.org/officeDocument/2006/math" xmlns:v="urn:schemas-microsoft-com:vml" xmlns:wp14="http://schemas.microsoft.com/office/word/2010/wordprocessingDrawing" xmlns:wp="http://schemas.openxmlformats.org/drawingml/2006/wordprocessingDrawing" xmlns:w10="urn:schemas-microsoft-com:office:word" xmlns:w="http://schemas.openxmlformats.org/wordprocessingml/2006/main" xmlns:w14="http://schemas.microsoft.com/office/word/2010/wordml" xmlns:w15="http://schemas.microsoft.com/office/word/2012/wordml" xmlns:wpg="http://schemas.microsoft.com/office/word/2010/wordprocessingGroup" xmlns:wpi="http://schemas.microsoft.com/office/word/2010/wordprocessingInk" xmlns:wne="http://schemas.microsoft.com/office/word/2006/wordml" xmlns:wps="http://schemas.microsoft.com/office/word/2010/wordprocessingShape" mc:Ignorable="w14 w15 wp14">
+<w:document xmlns:wpc="http://schemas.microsoft.com/office/word/2010/wordprocessingCanvas" xmlns:cx="http://schemas.microsoft.com/office/drawing/2014/chartex" xmlns:cx1="http://schemas.microsoft.com/office/drawing/2015/9/8/chartex" xmlns:cx2="http://schemas.microsoft.com/office/drawing/2015/10/21/chartex" xmlns:cx3="http://schemas.microsoft.com/office/drawing/2016/5/9/chartex" xmlns:cx4="http://schemas.microsoft.com/office/drawing/2016/5/10/chartex" xmlns:cx5="http://schemas.microsoft.com/office/drawing/2016/5/11/chartex" xmlns:cx6="http://schemas.microsoft.com/office/drawing/2016/5/12/chartex" xmlns:cx7="http://schemas.microsoft.com/office/drawing/2016/5/13/chartex" xmlns:cx8="http://schemas.microsoft.com/office/drawing/2016/5/14/chartex" xmlns:mc="http://schemas.openxmlformats.org/markup-compatibility/2006" xmlns:aink="http://schemas.microsoft.com/office/drawing/2016/ink" xmlns:am3d="http://schemas.microsoft.com/office/drawing/2017/model3d" xmlns:o="urn:schemas-microsoft-com:office:office" xmlns:r="http://schemas.openxmlformats.org/officeDocument/2006/relationships" xmlns:m="http://schemas.openxmlformats.org/officeDocument/2006/math" xmlns:v="urn:schemas-microsoft-com:vml" xmlns:wp14="http://schemas.microsoft.com/office/word/2010/wordprocessingDrawing" xmlns:wp="http://schemas.openxmlformats.org/drawingml/2006/wordprocessingDrawing" xmlns:w10="urn:schemas-microsoft-com:office:word" xmlns:w="http://schemas.openxmlformats.org/wordprocessingml/2006/main" xmlns:w14="http://schemas.microsoft.com/office/word/2010/wordml" xmlns:w15="http://schemas.microsoft.com/office/word/2012/wordml" xmlns:w16cex="http://schemas.microsoft.com/office/word/2018/wordml/cex" xmlns:w16cid="http://schemas.microsoft.com/office/word/2016/wordml/cid" xmlns:w16="http://schemas.microsoft.com/office/word/2018/wordml" xmlns:w16se="http://schemas.microsoft.com/office/word/2015/wordml/symex" xmlns:wpg="http://schemas.microsoft.com/office/word/2010/wordprocessingGroup" xmlns:wpi="http://schemas.microsoft.com/office/word/2010/wordprocessingInk" xmlns:wne="http://schemas.microsoft.com/office/word/2006/wordml" xmlns:wps="http://schemas.microsoft.com/office/word/2010/wordprocessingShape" mc:Ignorable="w14 w15 w16se w16cid w16 w16cex wp14">
   <w:body>
     <w:p>
       <w:pPr>
@@ -39,7 +39,7 @@
           <w:lang w:eastAsia="en-GB"/>
         </w:rPr>
         <w:drawing>
-          <wp:inline distT="0" distB="0" distL="0" distR="0" wp14:anchorId="2B230956" wp14:editId="7A2A03E0">
+          <wp:inline distT="0" distB="0" distL="0" distR="0" wp14:anchorId="77D8D2DD" wp14:editId="541E6D22">
             <wp:extent cx="2760591" cy="1379220"/>
             <wp:effectExtent l="0" t="0" r="1905" b="0"/>
             <wp:docPr id="2" name="Picture 2"/>
@@ -180,7 +180,7 @@
           <w:lang w:eastAsia="en-GB"/>
         </w:rPr>
         <w:drawing>
-          <wp:inline distT="0" distB="0" distL="0" distR="0" wp14:anchorId="38E3AE33" wp14:editId="119E9DE4">
+          <wp:inline distT="0" distB="0" distL="0" distR="0" wp14:anchorId="2E4D8D24" wp14:editId="702C651C">
             <wp:extent cx="1447800" cy="728066"/>
             <wp:effectExtent l="0" t="0" r="0" b="0"/>
             <wp:docPr id="1" name="Picture 1"/>
@@ -288,13 +288,13 @@
       <w:r>
         <w:fldChar w:fldCharType="separate"/>
       </w:r>
-      <w:hyperlink w:anchor="_Toc413835264" w:history="1">
+      <w:hyperlink w:anchor="_Toc61450596" w:history="1">
         <w:r>
           <w:rPr>
             <w:rStyle w:val="Hyperlink"/>
             <w:noProof/>
           </w:rPr>
-          <w:t>Version History</w:t>
+          <w:t>Introduction</w:t>
         </w:r>
         <w:r>
           <w:rPr>
@@ -315,7 +315,7 @@
             <w:noProof/>
             <w:webHidden/>
           </w:rPr>
-          <w:instrText xml:space="preserve"> PAGEREF _Toc413835264 \h </w:instrText>
+          <w:instrText xml:space="preserve"> PAGEREF _Toc61450596 \h </w:instrText>
         </w:r>
         <w:r>
           <w:rPr>
@@ -360,13 +360,13 @@
           <w:lang w:eastAsia="en-GB"/>
         </w:rPr>
       </w:pPr>
-      <w:hyperlink w:anchor="_Toc413835265" w:history="1">
+      <w:hyperlink w:anchor="_Toc61450597" w:history="1">
         <w:r>
           <w:rPr>
             <w:rStyle w:val="Hyperlink"/>
             <w:noProof/>
           </w:rPr>
-          <w:t>Introduction</w:t>
+          <w:t>Business Continuity Management</w:t>
         </w:r>
         <w:r>
           <w:rPr>
@@ -387,7 +387,7 @@
             <w:noProof/>
             <w:webHidden/>
           </w:rPr>
-          <w:instrText xml:space="preserve"> PAGEREF _Toc413835265 \h </w:instrText>
+          <w:instrText xml:space="preserve"> PAGEREF _Toc61450597 \h </w:instrText>
         </w:r>
         <w:r>
           <w:rPr>
@@ -408,6 +408,582 @@
             <w:webHidden/>
           </w:rPr>
           <w:t>4</w:t>
+        </w:r>
+        <w:r>
+          <w:rPr>
+            <w:noProof/>
+            <w:webHidden/>
+          </w:rPr>
+          <w:fldChar w:fldCharType="end"/>
+        </w:r>
+      </w:hyperlink>
+    </w:p>
+    <w:p>
+      <w:pPr>
+        <w:pStyle w:val="TOC2"/>
+        <w:tabs>
+          <w:tab w:val="right" w:leader="dot" w:pos="9463"/>
+        </w:tabs>
+        <w:rPr>
+          <w:rFonts w:asciiTheme="minorHAnsi" w:eastAsiaTheme="minorEastAsia" w:hAnsiTheme="minorHAnsi" w:cstheme="minorBidi"/>
+          <w:noProof/>
+          <w:sz w:val="22"/>
+          <w:szCs w:val="22"/>
+          <w:lang w:eastAsia="en-GB"/>
+        </w:rPr>
+      </w:pPr>
+      <w:hyperlink w:anchor="_Toc61450598" w:history="1">
+        <w:r>
+          <w:rPr>
+            <w:rStyle w:val="Hyperlink"/>
+            <w:noProof/>
+          </w:rPr>
+          <w:t>Disaster Recovery</w:t>
+        </w:r>
+        <w:r>
+          <w:rPr>
+            <w:noProof/>
+            <w:webHidden/>
+          </w:rPr>
+          <w:tab/>
+        </w:r>
+        <w:r>
+          <w:rPr>
+            <w:noProof/>
+            <w:webHidden/>
+          </w:rPr>
+          <w:fldChar w:fldCharType="begin"/>
+        </w:r>
+        <w:r>
+          <w:rPr>
+            <w:noProof/>
+            <w:webHidden/>
+          </w:rPr>
+          <w:instrText xml:space="preserve"> PAGEREF _Toc61450598 \h </w:instrText>
+        </w:r>
+        <w:r>
+          <w:rPr>
+            <w:noProof/>
+            <w:webHidden/>
+          </w:rPr>
+        </w:r>
+        <w:r>
+          <w:rPr>
+            <w:noProof/>
+            <w:webHidden/>
+          </w:rPr>
+          <w:fldChar w:fldCharType="separate"/>
+        </w:r>
+        <w:r>
+          <w:rPr>
+            <w:noProof/>
+            <w:webHidden/>
+          </w:rPr>
+          <w:t>4</w:t>
+        </w:r>
+        <w:r>
+          <w:rPr>
+            <w:noProof/>
+            <w:webHidden/>
+          </w:rPr>
+          <w:fldChar w:fldCharType="end"/>
+        </w:r>
+      </w:hyperlink>
+    </w:p>
+    <w:p>
+      <w:pPr>
+        <w:pStyle w:val="TOC3"/>
+        <w:tabs>
+          <w:tab w:val="right" w:leader="dot" w:pos="9463"/>
+        </w:tabs>
+        <w:rPr>
+          <w:rFonts w:asciiTheme="minorHAnsi" w:eastAsiaTheme="minorEastAsia" w:hAnsiTheme="minorHAnsi" w:cstheme="minorBidi"/>
+          <w:noProof/>
+          <w:sz w:val="22"/>
+          <w:szCs w:val="22"/>
+          <w:lang w:eastAsia="en-GB"/>
+        </w:rPr>
+      </w:pPr>
+      <w:hyperlink w:anchor="_Toc61450599" w:history="1">
+        <w:r>
+          <w:rPr>
+            <w:rStyle w:val="Hyperlink"/>
+            <w:noProof/>
+          </w:rPr>
+          <w:t>Procedures and Responsibilities</w:t>
+        </w:r>
+        <w:r>
+          <w:rPr>
+            <w:noProof/>
+            <w:webHidden/>
+          </w:rPr>
+          <w:tab/>
+        </w:r>
+        <w:r>
+          <w:rPr>
+            <w:noProof/>
+            <w:webHidden/>
+          </w:rPr>
+          <w:fldChar w:fldCharType="begin"/>
+        </w:r>
+        <w:r>
+          <w:rPr>
+            <w:noProof/>
+            <w:webHidden/>
+          </w:rPr>
+          <w:instrText xml:space="preserve"> PAGEREF _Toc61450599 \h </w:instrText>
+        </w:r>
+        <w:r>
+          <w:rPr>
+            <w:noProof/>
+            <w:webHidden/>
+          </w:rPr>
+        </w:r>
+        <w:r>
+          <w:rPr>
+            <w:noProof/>
+            <w:webHidden/>
+          </w:rPr>
+          <w:fldChar w:fldCharType="separate"/>
+        </w:r>
+        <w:r>
+          <w:rPr>
+            <w:noProof/>
+            <w:webHidden/>
+          </w:rPr>
+          <w:t>4</w:t>
+        </w:r>
+        <w:r>
+          <w:rPr>
+            <w:noProof/>
+            <w:webHidden/>
+          </w:rPr>
+          <w:fldChar w:fldCharType="end"/>
+        </w:r>
+      </w:hyperlink>
+    </w:p>
+    <w:p>
+      <w:pPr>
+        <w:pStyle w:val="TOC3"/>
+        <w:tabs>
+          <w:tab w:val="right" w:leader="dot" w:pos="9463"/>
+        </w:tabs>
+        <w:rPr>
+          <w:rFonts w:asciiTheme="minorHAnsi" w:eastAsiaTheme="minorEastAsia" w:hAnsiTheme="minorHAnsi" w:cstheme="minorBidi"/>
+          <w:noProof/>
+          <w:sz w:val="22"/>
+          <w:szCs w:val="22"/>
+          <w:lang w:eastAsia="en-GB"/>
+        </w:rPr>
+      </w:pPr>
+      <w:hyperlink w:anchor="_Toc61450600" w:history="1">
+        <w:r>
+          <w:rPr>
+            <w:rStyle w:val="Hyperlink"/>
+            <w:noProof/>
+          </w:rPr>
+          <w:t>Example Scenario: Complete Loss of Primary Datacentre Facility</w:t>
+        </w:r>
+        <w:r>
+          <w:rPr>
+            <w:noProof/>
+            <w:webHidden/>
+          </w:rPr>
+          <w:tab/>
+        </w:r>
+        <w:r>
+          <w:rPr>
+            <w:noProof/>
+            <w:webHidden/>
+          </w:rPr>
+          <w:fldChar w:fldCharType="begin"/>
+        </w:r>
+        <w:r>
+          <w:rPr>
+            <w:noProof/>
+            <w:webHidden/>
+          </w:rPr>
+          <w:instrText xml:space="preserve"> PAGEREF _Toc61450600 \h </w:instrText>
+        </w:r>
+        <w:r>
+          <w:rPr>
+            <w:noProof/>
+            <w:webHidden/>
+          </w:rPr>
+        </w:r>
+        <w:r>
+          <w:rPr>
+            <w:noProof/>
+            <w:webHidden/>
+          </w:rPr>
+          <w:fldChar w:fldCharType="separate"/>
+        </w:r>
+        <w:r>
+          <w:rPr>
+            <w:noProof/>
+            <w:webHidden/>
+          </w:rPr>
+          <w:t>5</w:t>
+        </w:r>
+        <w:r>
+          <w:rPr>
+            <w:noProof/>
+            <w:webHidden/>
+          </w:rPr>
+          <w:fldChar w:fldCharType="end"/>
+        </w:r>
+      </w:hyperlink>
+    </w:p>
+    <w:p>
+      <w:pPr>
+        <w:pStyle w:val="TOC3"/>
+        <w:tabs>
+          <w:tab w:val="right" w:leader="dot" w:pos="9463"/>
+        </w:tabs>
+        <w:rPr>
+          <w:rFonts w:asciiTheme="minorHAnsi" w:eastAsiaTheme="minorEastAsia" w:hAnsiTheme="minorHAnsi" w:cstheme="minorBidi"/>
+          <w:noProof/>
+          <w:sz w:val="22"/>
+          <w:szCs w:val="22"/>
+          <w:lang w:eastAsia="en-GB"/>
+        </w:rPr>
+      </w:pPr>
+      <w:hyperlink w:anchor="_Toc61450601" w:history="1">
+        <w:r>
+          <w:rPr>
+            <w:rStyle w:val="Hyperlink"/>
+            <w:noProof/>
+          </w:rPr>
+          <w:t>Testing Procedure</w:t>
+        </w:r>
+        <w:r>
+          <w:rPr>
+            <w:noProof/>
+            <w:webHidden/>
+          </w:rPr>
+          <w:tab/>
+        </w:r>
+        <w:r>
+          <w:rPr>
+            <w:noProof/>
+            <w:webHidden/>
+          </w:rPr>
+          <w:fldChar w:fldCharType="begin"/>
+        </w:r>
+        <w:r>
+          <w:rPr>
+            <w:noProof/>
+            <w:webHidden/>
+          </w:rPr>
+          <w:instrText xml:space="preserve"> PAGEREF _Toc61450601 \h </w:instrText>
+        </w:r>
+        <w:r>
+          <w:rPr>
+            <w:noProof/>
+            <w:webHidden/>
+          </w:rPr>
+        </w:r>
+        <w:r>
+          <w:rPr>
+            <w:noProof/>
+            <w:webHidden/>
+          </w:rPr>
+          <w:fldChar w:fldCharType="separate"/>
+        </w:r>
+        <w:r>
+          <w:rPr>
+            <w:noProof/>
+            <w:webHidden/>
+          </w:rPr>
+          <w:t>6</w:t>
+        </w:r>
+        <w:r>
+          <w:rPr>
+            <w:noProof/>
+            <w:webHidden/>
+          </w:rPr>
+          <w:fldChar w:fldCharType="end"/>
+        </w:r>
+      </w:hyperlink>
+    </w:p>
+    <w:p>
+      <w:pPr>
+        <w:pStyle w:val="TOC2"/>
+        <w:tabs>
+          <w:tab w:val="right" w:leader="dot" w:pos="9463"/>
+        </w:tabs>
+        <w:rPr>
+          <w:rFonts w:asciiTheme="minorHAnsi" w:eastAsiaTheme="minorEastAsia" w:hAnsiTheme="minorHAnsi" w:cstheme="minorBidi"/>
+          <w:noProof/>
+          <w:sz w:val="22"/>
+          <w:szCs w:val="22"/>
+          <w:lang w:eastAsia="en-GB"/>
+        </w:rPr>
+      </w:pPr>
+      <w:hyperlink w:anchor="_Toc61450602" w:history="1">
+        <w:r>
+          <w:rPr>
+            <w:rStyle w:val="Hyperlink"/>
+            <w:noProof/>
+          </w:rPr>
+          <w:t>Backup Policies</w:t>
+        </w:r>
+        <w:r>
+          <w:rPr>
+            <w:noProof/>
+            <w:webHidden/>
+          </w:rPr>
+          <w:tab/>
+        </w:r>
+        <w:r>
+          <w:rPr>
+            <w:noProof/>
+            <w:webHidden/>
+          </w:rPr>
+          <w:fldChar w:fldCharType="begin"/>
+        </w:r>
+        <w:r>
+          <w:rPr>
+            <w:noProof/>
+            <w:webHidden/>
+          </w:rPr>
+          <w:instrText xml:space="preserve"> PAGEREF _Toc61450602 \h </w:instrText>
+        </w:r>
+        <w:r>
+          <w:rPr>
+            <w:noProof/>
+            <w:webHidden/>
+          </w:rPr>
+        </w:r>
+        <w:r>
+          <w:rPr>
+            <w:noProof/>
+            <w:webHidden/>
+          </w:rPr>
+          <w:fldChar w:fldCharType="separate"/>
+        </w:r>
+        <w:r>
+          <w:rPr>
+            <w:noProof/>
+            <w:webHidden/>
+          </w:rPr>
+          <w:t>7</w:t>
+        </w:r>
+        <w:r>
+          <w:rPr>
+            <w:noProof/>
+            <w:webHidden/>
+          </w:rPr>
+          <w:fldChar w:fldCharType="end"/>
+        </w:r>
+      </w:hyperlink>
+    </w:p>
+    <w:p>
+      <w:pPr>
+        <w:pStyle w:val="TOC3"/>
+        <w:tabs>
+          <w:tab w:val="right" w:leader="dot" w:pos="9463"/>
+        </w:tabs>
+        <w:rPr>
+          <w:rFonts w:asciiTheme="minorHAnsi" w:eastAsiaTheme="minorEastAsia" w:hAnsiTheme="minorHAnsi" w:cstheme="minorBidi"/>
+          <w:noProof/>
+          <w:sz w:val="22"/>
+          <w:szCs w:val="22"/>
+          <w:lang w:eastAsia="en-GB"/>
+        </w:rPr>
+      </w:pPr>
+      <w:hyperlink w:anchor="_Toc61450603" w:history="1">
+        <w:r>
+          <w:rPr>
+            <w:rStyle w:val="Hyperlink"/>
+            <w:noProof/>
+          </w:rPr>
+          <w:t>Source Code</w:t>
+        </w:r>
+        <w:r>
+          <w:rPr>
+            <w:noProof/>
+            <w:webHidden/>
+          </w:rPr>
+          <w:tab/>
+        </w:r>
+        <w:r>
+          <w:rPr>
+            <w:noProof/>
+            <w:webHidden/>
+          </w:rPr>
+          <w:fldChar w:fldCharType="begin"/>
+        </w:r>
+        <w:r>
+          <w:rPr>
+            <w:noProof/>
+            <w:webHidden/>
+          </w:rPr>
+          <w:instrText xml:space="preserve"> PAGEREF _Toc61450603 \h </w:instrText>
+        </w:r>
+        <w:r>
+          <w:rPr>
+            <w:noProof/>
+            <w:webHidden/>
+          </w:rPr>
+        </w:r>
+        <w:r>
+          <w:rPr>
+            <w:noProof/>
+            <w:webHidden/>
+          </w:rPr>
+          <w:fldChar w:fldCharType="separate"/>
+        </w:r>
+        <w:r>
+          <w:rPr>
+            <w:noProof/>
+            <w:webHidden/>
+          </w:rPr>
+          <w:t>7</w:t>
+        </w:r>
+        <w:r>
+          <w:rPr>
+            <w:noProof/>
+            <w:webHidden/>
+          </w:rPr>
+          <w:fldChar w:fldCharType="end"/>
+        </w:r>
+      </w:hyperlink>
+    </w:p>
+    <w:p>
+      <w:pPr>
+        <w:pStyle w:val="TOC3"/>
+        <w:tabs>
+          <w:tab w:val="right" w:leader="dot" w:pos="9463"/>
+        </w:tabs>
+        <w:rPr>
+          <w:rFonts w:asciiTheme="minorHAnsi" w:eastAsiaTheme="minorEastAsia" w:hAnsiTheme="minorHAnsi" w:cstheme="minorBidi"/>
+          <w:noProof/>
+          <w:sz w:val="22"/>
+          <w:szCs w:val="22"/>
+          <w:lang w:eastAsia="en-GB"/>
+        </w:rPr>
+      </w:pPr>
+      <w:hyperlink w:anchor="_Toc61450604" w:history="1">
+        <w:r>
+          <w:rPr>
+            <w:rStyle w:val="Hyperlink"/>
+            <w:noProof/>
+          </w:rPr>
+          <w:t>Web Application Hosting Environments</w:t>
+        </w:r>
+        <w:r>
+          <w:rPr>
+            <w:noProof/>
+            <w:webHidden/>
+          </w:rPr>
+          <w:tab/>
+        </w:r>
+        <w:r>
+          <w:rPr>
+            <w:noProof/>
+            <w:webHidden/>
+          </w:rPr>
+          <w:fldChar w:fldCharType="begin"/>
+        </w:r>
+        <w:r>
+          <w:rPr>
+            <w:noProof/>
+            <w:webHidden/>
+          </w:rPr>
+          <w:instrText xml:space="preserve"> PAGEREF _Toc61450604 \h </w:instrText>
+        </w:r>
+        <w:r>
+          <w:rPr>
+            <w:noProof/>
+            <w:webHidden/>
+          </w:rPr>
+        </w:r>
+        <w:r>
+          <w:rPr>
+            <w:noProof/>
+            <w:webHidden/>
+          </w:rPr>
+          <w:fldChar w:fldCharType="separate"/>
+        </w:r>
+        <w:r>
+          <w:rPr>
+            <w:noProof/>
+            <w:webHidden/>
+          </w:rPr>
+          <w:t>7</w:t>
+        </w:r>
+        <w:r>
+          <w:rPr>
+            <w:noProof/>
+            <w:webHidden/>
+          </w:rPr>
+          <w:fldChar w:fldCharType="end"/>
+        </w:r>
+      </w:hyperlink>
+    </w:p>
+    <w:p>
+      <w:pPr>
+        <w:pStyle w:val="TOC3"/>
+        <w:tabs>
+          <w:tab w:val="right" w:leader="dot" w:pos="9463"/>
+        </w:tabs>
+        <w:rPr>
+          <w:rFonts w:asciiTheme="minorHAnsi" w:eastAsiaTheme="minorEastAsia" w:hAnsiTheme="minorHAnsi" w:cstheme="minorBidi"/>
+          <w:noProof/>
+          <w:sz w:val="22"/>
+          <w:szCs w:val="22"/>
+          <w:lang w:eastAsia="en-GB"/>
+        </w:rPr>
+      </w:pPr>
+      <w:hyperlink w:anchor="_Toc61450605" w:history="1">
+        <w:r>
+          <w:rPr>
+            <w:rStyle w:val="Hyperlink"/>
+            <w:noProof/>
+          </w:rPr>
+          <w:t>Databases</w:t>
+        </w:r>
+        <w:r>
+          <w:rPr>
+            <w:noProof/>
+            <w:webHidden/>
+          </w:rPr>
+          <w:tab/>
+        </w:r>
+        <w:r>
+          <w:rPr>
+            <w:noProof/>
+            <w:webHidden/>
+          </w:rPr>
+          <w:fldChar w:fldCharType="begin"/>
+        </w:r>
+        <w:r>
+          <w:rPr>
+            <w:noProof/>
+            <w:webHidden/>
+          </w:rPr>
+          <w:instrText xml:space="preserve"> PAGEREF _Toc61450605 \h </w:instrText>
+        </w:r>
+        <w:r>
+          <w:rPr>
+            <w:noProof/>
+            <w:webHidden/>
+          </w:rPr>
+        </w:r>
+        <w:r>
+          <w:rPr>
+            <w:noProof/>
+            <w:webHidden/>
+          </w:rPr>
+          <w:fldChar w:fldCharType="separate"/>
+        </w:r>
+        <w:r>
+          <w:rPr>
+            <w:noProof/>
+            <w:webHidden/>
+          </w:rPr>
+          <w:t>7</w:t>
         </w:r>
         <w:r>
           <w:rPr>
@@ -432,13 +1008,13 @@
           <w:lang w:eastAsia="en-GB"/>
         </w:rPr>
       </w:pPr>
-      <w:hyperlink w:anchor="_Toc413835266" w:history="1">
+      <w:hyperlink w:anchor="_Toc61450606" w:history="1">
         <w:r>
           <w:rPr>
             <w:rStyle w:val="Hyperlink"/>
             <w:noProof/>
           </w:rPr>
-          <w:t>Business Continuity Management</w:t>
+          <w:t>Security Plan</w:t>
         </w:r>
         <w:r>
           <w:rPr>
@@ -459,7 +1035,7 @@
             <w:noProof/>
             <w:webHidden/>
           </w:rPr>
-          <w:instrText xml:space="preserve"> PAGEREF _Toc413835266 \h </w:instrText>
+          <w:instrText xml:space="preserve"> PAGEREF _Toc61450606 \h </w:instrText>
         </w:r>
         <w:r>
           <w:rPr>
@@ -479,7 +1055,7 @@
             <w:noProof/>
             <w:webHidden/>
           </w:rPr>
-          <w:t>5</w:t>
+          <w:t>8</w:t>
         </w:r>
         <w:r>
           <w:rPr>
@@ -504,13 +1080,13 @@
           <w:lang w:eastAsia="en-GB"/>
         </w:rPr>
       </w:pPr>
-      <w:hyperlink w:anchor="_Toc413835267" w:history="1">
+      <w:hyperlink w:anchor="_Toc61450607" w:history="1">
         <w:r>
           <w:rPr>
             <w:rStyle w:val="Hyperlink"/>
             <w:noProof/>
           </w:rPr>
-          <w:t>Disaster Recovery</w:t>
+          <w:t>Privacy Issues</w:t>
         </w:r>
         <w:r>
           <w:rPr>
@@ -531,7 +1107,7 @@
             <w:noProof/>
             <w:webHidden/>
           </w:rPr>
-          <w:instrText xml:space="preserve"> PAGEREF _Toc413835267 \h </w:instrText>
+          <w:instrText xml:space="preserve"> PAGEREF _Toc61450607 \h </w:instrText>
         </w:r>
         <w:r>
           <w:rPr>
@@ -551,7 +1127,151 @@
             <w:noProof/>
             <w:webHidden/>
           </w:rPr>
-          <w:t>5</w:t>
+          <w:t>8</w:t>
+        </w:r>
+        <w:r>
+          <w:rPr>
+            <w:noProof/>
+            <w:webHidden/>
+          </w:rPr>
+          <w:fldChar w:fldCharType="end"/>
+        </w:r>
+      </w:hyperlink>
+    </w:p>
+    <w:p>
+      <w:pPr>
+        <w:pStyle w:val="TOC2"/>
+        <w:tabs>
+          <w:tab w:val="right" w:leader="dot" w:pos="9463"/>
+        </w:tabs>
+        <w:rPr>
+          <w:rFonts w:asciiTheme="minorHAnsi" w:eastAsiaTheme="minorEastAsia" w:hAnsiTheme="minorHAnsi" w:cstheme="minorBidi"/>
+          <w:noProof/>
+          <w:sz w:val="22"/>
+          <w:szCs w:val="22"/>
+          <w:lang w:eastAsia="en-GB"/>
+        </w:rPr>
+      </w:pPr>
+      <w:hyperlink w:anchor="_Toc61450608" w:history="1">
+        <w:r>
+          <w:rPr>
+            <w:rStyle w:val="Hyperlink"/>
+            <w:noProof/>
+          </w:rPr>
+          <w:t>Data Protection</w:t>
+        </w:r>
+        <w:r>
+          <w:rPr>
+            <w:noProof/>
+            <w:webHidden/>
+          </w:rPr>
+          <w:tab/>
+        </w:r>
+        <w:r>
+          <w:rPr>
+            <w:noProof/>
+            <w:webHidden/>
+          </w:rPr>
+          <w:fldChar w:fldCharType="begin"/>
+        </w:r>
+        <w:r>
+          <w:rPr>
+            <w:noProof/>
+            <w:webHidden/>
+          </w:rPr>
+          <w:instrText xml:space="preserve"> PAGEREF _Toc61450608 \h </w:instrText>
+        </w:r>
+        <w:r>
+          <w:rPr>
+            <w:noProof/>
+            <w:webHidden/>
+          </w:rPr>
+        </w:r>
+        <w:r>
+          <w:rPr>
+            <w:noProof/>
+            <w:webHidden/>
+          </w:rPr>
+          <w:fldChar w:fldCharType="separate"/>
+        </w:r>
+        <w:r>
+          <w:rPr>
+            <w:noProof/>
+            <w:webHidden/>
+          </w:rPr>
+          <w:t>8</w:t>
+        </w:r>
+        <w:r>
+          <w:rPr>
+            <w:noProof/>
+            <w:webHidden/>
+          </w:rPr>
+          <w:fldChar w:fldCharType="end"/>
+        </w:r>
+      </w:hyperlink>
+    </w:p>
+    <w:p>
+      <w:pPr>
+        <w:pStyle w:val="TOC2"/>
+        <w:tabs>
+          <w:tab w:val="right" w:leader="dot" w:pos="9463"/>
+        </w:tabs>
+        <w:rPr>
+          <w:rFonts w:asciiTheme="minorHAnsi" w:eastAsiaTheme="minorEastAsia" w:hAnsiTheme="minorHAnsi" w:cstheme="minorBidi"/>
+          <w:noProof/>
+          <w:sz w:val="22"/>
+          <w:szCs w:val="22"/>
+          <w:lang w:eastAsia="en-GB"/>
+        </w:rPr>
+      </w:pPr>
+      <w:hyperlink w:anchor="_Toc61450609" w:history="1">
+        <w:r>
+          <w:rPr>
+            <w:rStyle w:val="Hyperlink"/>
+            <w:noProof/>
+          </w:rPr>
+          <w:t>Data Breaches</w:t>
+        </w:r>
+        <w:r>
+          <w:rPr>
+            <w:noProof/>
+            <w:webHidden/>
+          </w:rPr>
+          <w:tab/>
+        </w:r>
+        <w:r>
+          <w:rPr>
+            <w:noProof/>
+            <w:webHidden/>
+          </w:rPr>
+          <w:fldChar w:fldCharType="begin"/>
+        </w:r>
+        <w:r>
+          <w:rPr>
+            <w:noProof/>
+            <w:webHidden/>
+          </w:rPr>
+          <w:instrText xml:space="preserve"> PAGEREF _Toc61450609 \h </w:instrText>
+        </w:r>
+        <w:r>
+          <w:rPr>
+            <w:noProof/>
+            <w:webHidden/>
+          </w:rPr>
+        </w:r>
+        <w:r>
+          <w:rPr>
+            <w:noProof/>
+            <w:webHidden/>
+          </w:rPr>
+          <w:fldChar w:fldCharType="separate"/>
+        </w:r>
+        <w:r>
+          <w:rPr>
+            <w:noProof/>
+            <w:webHidden/>
+          </w:rPr>
+          <w:t>8</w:t>
         </w:r>
         <w:r>
           <w:rPr>
@@ -576,13 +1296,13 @@
           <w:lang w:eastAsia="en-GB"/>
         </w:rPr>
       </w:pPr>
-      <w:hyperlink w:anchor="_Toc413835268" w:history="1">
+      <w:hyperlink w:anchor="_Toc61450610" w:history="1">
         <w:r>
           <w:rPr>
             <w:rStyle w:val="Hyperlink"/>
             <w:noProof/>
           </w:rPr>
-          <w:t>Procedures and Responsibilities</w:t>
+          <w:t>Introduction</w:t>
         </w:r>
         <w:r>
           <w:rPr>
@@ -603,7 +1323,7 @@
             <w:noProof/>
             <w:webHidden/>
           </w:rPr>
-          <w:instrText xml:space="preserve"> PAGEREF _Toc413835268 \h </w:instrText>
+          <w:instrText xml:space="preserve"> PAGEREF _Toc61450610 \h </w:instrText>
         </w:r>
         <w:r>
           <w:rPr>
@@ -623,7 +1343,7 @@
             <w:noProof/>
             <w:webHidden/>
           </w:rPr>
-          <w:t>5</w:t>
+          <w:t>8</w:t>
         </w:r>
         <w:r>
           <w:rPr>
@@ -648,13 +1368,13 @@
           <w:lang w:eastAsia="en-GB"/>
         </w:rPr>
       </w:pPr>
-      <w:hyperlink w:anchor="_Toc413835269" w:history="1">
+      <w:hyperlink w:anchor="_Toc61450611" w:history="1">
         <w:r>
           <w:rPr>
             <w:rStyle w:val="Hyperlink"/>
             <w:noProof/>
           </w:rPr>
-          <w:t>Example Scenario: Complete Loss of Primary Datacentre Facility</w:t>
+          <w:t>What is a breach?</w:t>
         </w:r>
         <w:r>
           <w:rPr>
@@ -675,7 +1395,7 @@
             <w:noProof/>
             <w:webHidden/>
           </w:rPr>
-          <w:instrText xml:space="preserve"> PAGEREF _Toc413835269 \h </w:instrText>
+          <w:instrText xml:space="preserve"> PAGEREF _Toc61450611 \h </w:instrText>
         </w:r>
         <w:r>
           <w:rPr>
@@ -695,7 +1415,7 @@
             <w:noProof/>
             <w:webHidden/>
           </w:rPr>
-          <w:t>6</w:t>
+          <w:t>8</w:t>
         </w:r>
         <w:r>
           <w:rPr>
@@ -720,13 +1440,13 @@
           <w:lang w:eastAsia="en-GB"/>
         </w:rPr>
       </w:pPr>
-      <w:hyperlink w:anchor="_Toc413835270" w:history="1">
+      <w:hyperlink w:anchor="_Toc61450612" w:history="1">
         <w:r>
           <w:rPr>
             <w:rStyle w:val="Hyperlink"/>
             <w:noProof/>
           </w:rPr>
-          <w:t>Testing Procedure</w:t>
+          <w:t>Reporting of the breach</w:t>
         </w:r>
         <w:r>
           <w:rPr>
@@ -747,7 +1467,7 @@
             <w:noProof/>
             <w:webHidden/>
           </w:rPr>
-          <w:instrText xml:space="preserve"> PAGEREF _Toc413835270 \h </w:instrText>
+          <w:instrText xml:space="preserve"> PAGEREF _Toc61450612 \h </w:instrText>
         </w:r>
         <w:r>
           <w:rPr>
@@ -767,7 +1487,295 @@
             <w:noProof/>
             <w:webHidden/>
           </w:rPr>
-          <w:t>7</w:t>
+          <w:t>9</w:t>
+        </w:r>
+        <w:r>
+          <w:rPr>
+            <w:noProof/>
+            <w:webHidden/>
+          </w:rPr>
+          <w:fldChar w:fldCharType="end"/>
+        </w:r>
+      </w:hyperlink>
+    </w:p>
+    <w:p>
+      <w:pPr>
+        <w:pStyle w:val="TOC3"/>
+        <w:tabs>
+          <w:tab w:val="right" w:leader="dot" w:pos="9463"/>
+        </w:tabs>
+        <w:rPr>
+          <w:rFonts w:asciiTheme="minorHAnsi" w:eastAsiaTheme="minorEastAsia" w:hAnsiTheme="minorHAnsi" w:cstheme="minorBidi"/>
+          <w:noProof/>
+          <w:sz w:val="22"/>
+          <w:szCs w:val="22"/>
+          <w:lang w:eastAsia="en-GB"/>
+        </w:rPr>
+      </w:pPr>
+      <w:hyperlink w:anchor="_Toc61450613" w:history="1">
+        <w:r>
+          <w:rPr>
+            <w:rStyle w:val="Hyperlink"/>
+            <w:noProof/>
+          </w:rPr>
+          <w:t>Investigation and Risk Assessment</w:t>
+        </w:r>
+        <w:r>
+          <w:rPr>
+            <w:noProof/>
+            <w:webHidden/>
+          </w:rPr>
+          <w:tab/>
+        </w:r>
+        <w:r>
+          <w:rPr>
+            <w:noProof/>
+            <w:webHidden/>
+          </w:rPr>
+          <w:fldChar w:fldCharType="begin"/>
+        </w:r>
+        <w:r>
+          <w:rPr>
+            <w:noProof/>
+            <w:webHidden/>
+          </w:rPr>
+          <w:instrText xml:space="preserve"> PAGEREF _Toc61450613 \h </w:instrText>
+        </w:r>
+        <w:r>
+          <w:rPr>
+            <w:noProof/>
+            <w:webHidden/>
+          </w:rPr>
+        </w:r>
+        <w:r>
+          <w:rPr>
+            <w:noProof/>
+            <w:webHidden/>
+          </w:rPr>
+          <w:fldChar w:fldCharType="separate"/>
+        </w:r>
+        <w:r>
+          <w:rPr>
+            <w:noProof/>
+            <w:webHidden/>
+          </w:rPr>
+          <w:t>9</w:t>
+        </w:r>
+        <w:r>
+          <w:rPr>
+            <w:noProof/>
+            <w:webHidden/>
+          </w:rPr>
+          <w:fldChar w:fldCharType="end"/>
+        </w:r>
+      </w:hyperlink>
+    </w:p>
+    <w:p>
+      <w:pPr>
+        <w:pStyle w:val="TOC3"/>
+        <w:tabs>
+          <w:tab w:val="right" w:leader="dot" w:pos="9463"/>
+        </w:tabs>
+        <w:rPr>
+          <w:rFonts w:asciiTheme="minorHAnsi" w:eastAsiaTheme="minorEastAsia" w:hAnsiTheme="minorHAnsi" w:cstheme="minorBidi"/>
+          <w:noProof/>
+          <w:sz w:val="22"/>
+          <w:szCs w:val="22"/>
+          <w:lang w:eastAsia="en-GB"/>
+        </w:rPr>
+      </w:pPr>
+      <w:hyperlink w:anchor="_Toc61450614" w:history="1">
+        <w:r>
+          <w:rPr>
+            <w:rStyle w:val="Hyperlink"/>
+            <w:noProof/>
+          </w:rPr>
+          <w:t>Containment and Recovery</w:t>
+        </w:r>
+        <w:r>
+          <w:rPr>
+            <w:noProof/>
+            <w:webHidden/>
+          </w:rPr>
+          <w:tab/>
+        </w:r>
+        <w:r>
+          <w:rPr>
+            <w:noProof/>
+            <w:webHidden/>
+          </w:rPr>
+          <w:fldChar w:fldCharType="begin"/>
+        </w:r>
+        <w:r>
+          <w:rPr>
+            <w:noProof/>
+            <w:webHidden/>
+          </w:rPr>
+          <w:instrText xml:space="preserve"> PAGEREF _Toc61450614 \h </w:instrText>
+        </w:r>
+        <w:r>
+          <w:rPr>
+            <w:noProof/>
+            <w:webHidden/>
+          </w:rPr>
+        </w:r>
+        <w:r>
+          <w:rPr>
+            <w:noProof/>
+            <w:webHidden/>
+          </w:rPr>
+          <w:fldChar w:fldCharType="separate"/>
+        </w:r>
+        <w:r>
+          <w:rPr>
+            <w:noProof/>
+            <w:webHidden/>
+          </w:rPr>
+          <w:t>9</w:t>
+        </w:r>
+        <w:r>
+          <w:rPr>
+            <w:noProof/>
+            <w:webHidden/>
+          </w:rPr>
+          <w:fldChar w:fldCharType="end"/>
+        </w:r>
+      </w:hyperlink>
+    </w:p>
+    <w:p>
+      <w:pPr>
+        <w:pStyle w:val="TOC3"/>
+        <w:tabs>
+          <w:tab w:val="right" w:leader="dot" w:pos="9463"/>
+        </w:tabs>
+        <w:rPr>
+          <w:rFonts w:asciiTheme="minorHAnsi" w:eastAsiaTheme="minorEastAsia" w:hAnsiTheme="minorHAnsi" w:cstheme="minorBidi"/>
+          <w:noProof/>
+          <w:sz w:val="22"/>
+          <w:szCs w:val="22"/>
+          <w:lang w:eastAsia="en-GB"/>
+        </w:rPr>
+      </w:pPr>
+      <w:hyperlink w:anchor="_Toc61450615" w:history="1">
+        <w:r>
+          <w:rPr>
+            <w:rStyle w:val="Hyperlink"/>
+            <w:noProof/>
+          </w:rPr>
+          <w:t>Notification</w:t>
+        </w:r>
+        <w:r>
+          <w:rPr>
+            <w:noProof/>
+            <w:webHidden/>
+          </w:rPr>
+          <w:tab/>
+        </w:r>
+        <w:r>
+          <w:rPr>
+            <w:noProof/>
+            <w:webHidden/>
+          </w:rPr>
+          <w:fldChar w:fldCharType="begin"/>
+        </w:r>
+        <w:r>
+          <w:rPr>
+            <w:noProof/>
+            <w:webHidden/>
+          </w:rPr>
+          <w:instrText xml:space="preserve"> PAGEREF _Toc61450615 \h </w:instrText>
+        </w:r>
+        <w:r>
+          <w:rPr>
+            <w:noProof/>
+            <w:webHidden/>
+          </w:rPr>
+        </w:r>
+        <w:r>
+          <w:rPr>
+            <w:noProof/>
+            <w:webHidden/>
+          </w:rPr>
+          <w:fldChar w:fldCharType="separate"/>
+        </w:r>
+        <w:r>
+          <w:rPr>
+            <w:noProof/>
+            <w:webHidden/>
+          </w:rPr>
+          <w:t>9</w:t>
+        </w:r>
+        <w:r>
+          <w:rPr>
+            <w:noProof/>
+            <w:webHidden/>
+          </w:rPr>
+          <w:fldChar w:fldCharType="end"/>
+        </w:r>
+      </w:hyperlink>
+    </w:p>
+    <w:p>
+      <w:pPr>
+        <w:pStyle w:val="TOC3"/>
+        <w:tabs>
+          <w:tab w:val="right" w:leader="dot" w:pos="9463"/>
+        </w:tabs>
+        <w:rPr>
+          <w:rFonts w:asciiTheme="minorHAnsi" w:eastAsiaTheme="minorEastAsia" w:hAnsiTheme="minorHAnsi" w:cstheme="minorBidi"/>
+          <w:noProof/>
+          <w:sz w:val="22"/>
+          <w:szCs w:val="22"/>
+          <w:lang w:eastAsia="en-GB"/>
+        </w:rPr>
+      </w:pPr>
+      <w:hyperlink w:anchor="_Toc61450616" w:history="1">
+        <w:r>
+          <w:rPr>
+            <w:rStyle w:val="Hyperlink"/>
+            <w:noProof/>
+          </w:rPr>
+          <w:t>Review</w:t>
+        </w:r>
+        <w:r>
+          <w:rPr>
+            <w:noProof/>
+            <w:webHidden/>
+          </w:rPr>
+          <w:tab/>
+        </w:r>
+        <w:r>
+          <w:rPr>
+            <w:noProof/>
+            <w:webHidden/>
+          </w:rPr>
+          <w:fldChar w:fldCharType="begin"/>
+        </w:r>
+        <w:r>
+          <w:rPr>
+            <w:noProof/>
+            <w:webHidden/>
+          </w:rPr>
+          <w:instrText xml:space="preserve"> PAGEREF _Toc61450616 \h </w:instrText>
+        </w:r>
+        <w:r>
+          <w:rPr>
+            <w:noProof/>
+            <w:webHidden/>
+          </w:rPr>
+        </w:r>
+        <w:r>
+          <w:rPr>
+            <w:noProof/>
+            <w:webHidden/>
+          </w:rPr>
+          <w:fldChar w:fldCharType="separate"/>
+        </w:r>
+        <w:r>
+          <w:rPr>
+            <w:noProof/>
+            <w:webHidden/>
+          </w:rPr>
+          <w:t>9</w:t>
         </w:r>
         <w:r>
           <w:rPr>
@@ -792,13 +1800,13 @@
           <w:lang w:eastAsia="en-GB"/>
         </w:rPr>
       </w:pPr>
-      <w:hyperlink w:anchor="_Toc413835271" w:history="1">
+      <w:hyperlink w:anchor="_Toc61450617" w:history="1">
         <w:r>
           <w:rPr>
             <w:rStyle w:val="Hyperlink"/>
             <w:noProof/>
           </w:rPr>
-          <w:t>Backup Policies</w:t>
+          <w:t>Data Theft</w:t>
         </w:r>
         <w:r>
           <w:rPr>
@@ -819,7 +1827,7 @@
             <w:noProof/>
             <w:webHidden/>
           </w:rPr>
-          <w:instrText xml:space="preserve"> PAGEREF _Toc413835271 \h </w:instrText>
+          <w:instrText xml:space="preserve"> PAGEREF _Toc61450617 \h </w:instrText>
         </w:r>
         <w:r>
           <w:rPr>
@@ -839,7 +1847,151 @@
             <w:noProof/>
             <w:webHidden/>
           </w:rPr>
-          <w:t>8</w:t>
+          <w:t>10</w:t>
+        </w:r>
+        <w:r>
+          <w:rPr>
+            <w:noProof/>
+            <w:webHidden/>
+          </w:rPr>
+          <w:fldChar w:fldCharType="end"/>
+        </w:r>
+      </w:hyperlink>
+    </w:p>
+    <w:p>
+      <w:pPr>
+        <w:pStyle w:val="TOC1"/>
+        <w:tabs>
+          <w:tab w:val="right" w:leader="dot" w:pos="9463"/>
+        </w:tabs>
+        <w:rPr>
+          <w:rFonts w:asciiTheme="minorHAnsi" w:eastAsiaTheme="minorEastAsia" w:hAnsiTheme="minorHAnsi" w:cstheme="minorBidi"/>
+          <w:noProof/>
+          <w:sz w:val="22"/>
+          <w:szCs w:val="22"/>
+          <w:lang w:eastAsia="en-GB"/>
+        </w:rPr>
+      </w:pPr>
+      <w:hyperlink w:anchor="_Toc61450618" w:history="1">
+        <w:r>
+          <w:rPr>
+            <w:rStyle w:val="Hyperlink"/>
+            <w:noProof/>
+          </w:rPr>
+          <w:t>Penetration Testing</w:t>
+        </w:r>
+        <w:r>
+          <w:rPr>
+            <w:noProof/>
+            <w:webHidden/>
+          </w:rPr>
+          <w:tab/>
+        </w:r>
+        <w:r>
+          <w:rPr>
+            <w:noProof/>
+            <w:webHidden/>
+          </w:rPr>
+          <w:fldChar w:fldCharType="begin"/>
+        </w:r>
+        <w:r>
+          <w:rPr>
+            <w:noProof/>
+            <w:webHidden/>
+          </w:rPr>
+          <w:instrText xml:space="preserve"> PAGEREF _Toc61450618 \h </w:instrText>
+        </w:r>
+        <w:r>
+          <w:rPr>
+            <w:noProof/>
+            <w:webHidden/>
+          </w:rPr>
+        </w:r>
+        <w:r>
+          <w:rPr>
+            <w:noProof/>
+            <w:webHidden/>
+          </w:rPr>
+          <w:fldChar w:fldCharType="separate"/>
+        </w:r>
+        <w:r>
+          <w:rPr>
+            <w:noProof/>
+            <w:webHidden/>
+          </w:rPr>
+          <w:t>10</w:t>
+        </w:r>
+        <w:r>
+          <w:rPr>
+            <w:noProof/>
+            <w:webHidden/>
+          </w:rPr>
+          <w:fldChar w:fldCharType="end"/>
+        </w:r>
+      </w:hyperlink>
+    </w:p>
+    <w:p>
+      <w:pPr>
+        <w:pStyle w:val="TOC1"/>
+        <w:tabs>
+          <w:tab w:val="right" w:leader="dot" w:pos="9463"/>
+        </w:tabs>
+        <w:rPr>
+          <w:rFonts w:asciiTheme="minorHAnsi" w:eastAsiaTheme="minorEastAsia" w:hAnsiTheme="minorHAnsi" w:cstheme="minorBidi"/>
+          <w:noProof/>
+          <w:sz w:val="22"/>
+          <w:szCs w:val="22"/>
+          <w:lang w:eastAsia="en-GB"/>
+        </w:rPr>
+      </w:pPr>
+      <w:hyperlink w:anchor="_Toc61450619" w:history="1">
+        <w:r>
+          <w:rPr>
+            <w:rStyle w:val="Hyperlink"/>
+            <w:noProof/>
+          </w:rPr>
+          <w:t>Appendices</w:t>
+        </w:r>
+        <w:r>
+          <w:rPr>
+            <w:noProof/>
+            <w:webHidden/>
+          </w:rPr>
+          <w:tab/>
+        </w:r>
+        <w:r>
+          <w:rPr>
+            <w:noProof/>
+            <w:webHidden/>
+          </w:rPr>
+          <w:fldChar w:fldCharType="begin"/>
+        </w:r>
+        <w:r>
+          <w:rPr>
+            <w:noProof/>
+            <w:webHidden/>
+          </w:rPr>
+          <w:instrText xml:space="preserve"> PAGEREF _Toc61450619 \h </w:instrText>
+        </w:r>
+        <w:r>
+          <w:rPr>
+            <w:noProof/>
+            <w:webHidden/>
+          </w:rPr>
+        </w:r>
+        <w:r>
+          <w:rPr>
+            <w:noProof/>
+            <w:webHidden/>
+          </w:rPr>
+          <w:fldChar w:fldCharType="separate"/>
+        </w:r>
+        <w:r>
+          <w:rPr>
+            <w:noProof/>
+            <w:webHidden/>
+          </w:rPr>
+          <w:t>11</w:t>
         </w:r>
         <w:r>
           <w:rPr>
@@ -864,13 +2016,13 @@
           <w:lang w:eastAsia="en-GB"/>
         </w:rPr>
       </w:pPr>
-      <w:hyperlink w:anchor="_Toc413835272" w:history="1">
+      <w:hyperlink w:anchor="_Toc61450620" w:history="1">
         <w:r>
           <w:rPr>
             <w:rStyle w:val="Hyperlink"/>
             <w:noProof/>
           </w:rPr>
-          <w:t>Source Code</w:t>
+          <w:t>Appendix A: Network Diagram</w:t>
         </w:r>
         <w:r>
           <w:rPr>
@@ -891,7 +2043,7 @@
             <w:noProof/>
             <w:webHidden/>
           </w:rPr>
-          <w:instrText xml:space="preserve"> PAGEREF _Toc413835272 \h </w:instrText>
+          <w:instrText xml:space="preserve"> PAGEREF _Toc61450620 \h </w:instrText>
         </w:r>
         <w:r>
           <w:rPr>
@@ -911,1231 +2063,7 @@
             <w:noProof/>
             <w:webHidden/>
           </w:rPr>
-          <w:t>8</w:t>
-        </w:r>
-        <w:r>
-          <w:rPr>
-            <w:noProof/>
-            <w:webHidden/>
-          </w:rPr>
-          <w:fldChar w:fldCharType="end"/>
-        </w:r>
-      </w:hyperlink>
-    </w:p>
-    <w:p>
-      <w:pPr>
-        <w:pStyle w:val="TOC3"/>
-        <w:tabs>
-          <w:tab w:val="right" w:leader="dot" w:pos="9463"/>
-        </w:tabs>
-        <w:rPr>
-          <w:rFonts w:asciiTheme="minorHAnsi" w:eastAsiaTheme="minorEastAsia" w:hAnsiTheme="minorHAnsi" w:cstheme="minorBidi"/>
-          <w:noProof/>
-          <w:sz w:val="22"/>
-          <w:szCs w:val="22"/>
-          <w:lang w:eastAsia="en-GB"/>
-        </w:rPr>
-      </w:pPr>
-      <w:hyperlink w:anchor="_Toc413835273" w:history="1">
-        <w:r>
-          <w:rPr>
-            <w:rStyle w:val="Hyperlink"/>
-            <w:noProof/>
-          </w:rPr>
-          <w:t>Web Application Hosting Environments</w:t>
-        </w:r>
-        <w:r>
-          <w:rPr>
-            <w:noProof/>
-            <w:webHidden/>
-          </w:rPr>
-          <w:tab/>
-        </w:r>
-        <w:r>
-          <w:rPr>
-            <w:noProof/>
-            <w:webHidden/>
-          </w:rPr>
-          <w:fldChar w:fldCharType="begin"/>
-        </w:r>
-        <w:r>
-          <w:rPr>
-            <w:noProof/>
-            <w:webHidden/>
-          </w:rPr>
-          <w:instrText xml:space="preserve"> PAGEREF _Toc413835273 \h </w:instrText>
-        </w:r>
-        <w:r>
-          <w:rPr>
-            <w:noProof/>
-            <w:webHidden/>
-          </w:rPr>
-        </w:r>
-        <w:r>
-          <w:rPr>
-            <w:noProof/>
-            <w:webHidden/>
-          </w:rPr>
-          <w:fldChar w:fldCharType="separate"/>
-        </w:r>
-        <w:r>
-          <w:rPr>
-            <w:noProof/>
-            <w:webHidden/>
-          </w:rPr>
-          <w:t>8</w:t>
-        </w:r>
-        <w:r>
-          <w:rPr>
-            <w:noProof/>
-            <w:webHidden/>
-          </w:rPr>
-          <w:fldChar w:fldCharType="end"/>
-        </w:r>
-      </w:hyperlink>
-    </w:p>
-    <w:p>
-      <w:pPr>
-        <w:pStyle w:val="TOC3"/>
-        <w:tabs>
-          <w:tab w:val="right" w:leader="dot" w:pos="9463"/>
-        </w:tabs>
-        <w:rPr>
-          <w:rFonts w:asciiTheme="minorHAnsi" w:eastAsiaTheme="minorEastAsia" w:hAnsiTheme="minorHAnsi" w:cstheme="minorBidi"/>
-          <w:noProof/>
-          <w:sz w:val="22"/>
-          <w:szCs w:val="22"/>
-          <w:lang w:eastAsia="en-GB"/>
-        </w:rPr>
-      </w:pPr>
-      <w:hyperlink w:anchor="_Toc413835274" w:history="1">
-        <w:r>
-          <w:rPr>
-            <w:rStyle w:val="Hyperlink"/>
-            <w:noProof/>
-          </w:rPr>
-          <w:t>Databases</w:t>
-        </w:r>
-        <w:r>
-          <w:rPr>
-            <w:noProof/>
-            <w:webHidden/>
-          </w:rPr>
-          <w:tab/>
-        </w:r>
-        <w:r>
-          <w:rPr>
-            <w:noProof/>
-            <w:webHidden/>
-          </w:rPr>
-          <w:fldChar w:fldCharType="begin"/>
-        </w:r>
-        <w:r>
-          <w:rPr>
-            <w:noProof/>
-            <w:webHidden/>
-          </w:rPr>
-          <w:instrText xml:space="preserve"> PAGEREF _Toc413835274 \h </w:instrText>
-        </w:r>
-        <w:r>
-          <w:rPr>
-            <w:noProof/>
-            <w:webHidden/>
-          </w:rPr>
-        </w:r>
-        <w:r>
-          <w:rPr>
-            <w:noProof/>
-            <w:webHidden/>
-          </w:rPr>
-          <w:fldChar w:fldCharType="separate"/>
-        </w:r>
-        <w:r>
-          <w:rPr>
-            <w:noProof/>
-            <w:webHidden/>
-          </w:rPr>
-          <w:t>8</w:t>
-        </w:r>
-        <w:r>
-          <w:rPr>
-            <w:noProof/>
-            <w:webHidden/>
-          </w:rPr>
-          <w:fldChar w:fldCharType="end"/>
-        </w:r>
-      </w:hyperlink>
-    </w:p>
-    <w:p>
-      <w:pPr>
-        <w:pStyle w:val="TOC1"/>
-        <w:tabs>
-          <w:tab w:val="right" w:leader="dot" w:pos="9463"/>
-        </w:tabs>
-        <w:rPr>
-          <w:rFonts w:asciiTheme="minorHAnsi" w:eastAsiaTheme="minorEastAsia" w:hAnsiTheme="minorHAnsi" w:cstheme="minorBidi"/>
-          <w:noProof/>
-          <w:sz w:val="22"/>
-          <w:szCs w:val="22"/>
-          <w:lang w:eastAsia="en-GB"/>
-        </w:rPr>
-      </w:pPr>
-      <w:hyperlink w:anchor="_Toc413835275" w:history="1">
-        <w:r>
-          <w:rPr>
-            <w:rStyle w:val="Hyperlink"/>
-            <w:noProof/>
-          </w:rPr>
-          <w:t>Security Plan</w:t>
-        </w:r>
-        <w:r>
-          <w:rPr>
-            <w:noProof/>
-            <w:webHidden/>
-          </w:rPr>
-          <w:tab/>
-        </w:r>
-        <w:r>
-          <w:rPr>
-            <w:noProof/>
-            <w:webHidden/>
-          </w:rPr>
-          <w:fldChar w:fldCharType="begin"/>
-        </w:r>
-        <w:r>
-          <w:rPr>
-            <w:noProof/>
-            <w:webHidden/>
-          </w:rPr>
-          <w:instrText xml:space="preserve"> PAGEREF _Toc413835275 \h </w:instrText>
-        </w:r>
-        <w:r>
-          <w:rPr>
-            <w:noProof/>
-            <w:webHidden/>
-          </w:rPr>
-        </w:r>
-        <w:r>
-          <w:rPr>
-            <w:noProof/>
-            <w:webHidden/>
-          </w:rPr>
-          <w:fldChar w:fldCharType="separate"/>
-        </w:r>
-        <w:r>
-          <w:rPr>
-            <w:noProof/>
-            <w:webHidden/>
-          </w:rPr>
-          <w:t>9</w:t>
-        </w:r>
-        <w:r>
-          <w:rPr>
-            <w:noProof/>
-            <w:webHidden/>
-          </w:rPr>
-          <w:fldChar w:fldCharType="end"/>
-        </w:r>
-      </w:hyperlink>
-    </w:p>
-    <w:p>
-      <w:pPr>
-        <w:pStyle w:val="TOC2"/>
-        <w:tabs>
-          <w:tab w:val="right" w:leader="dot" w:pos="9463"/>
-        </w:tabs>
-        <w:rPr>
-          <w:rFonts w:asciiTheme="minorHAnsi" w:eastAsiaTheme="minorEastAsia" w:hAnsiTheme="minorHAnsi" w:cstheme="minorBidi"/>
-          <w:noProof/>
-          <w:sz w:val="22"/>
-          <w:szCs w:val="22"/>
-          <w:lang w:eastAsia="en-GB"/>
-        </w:rPr>
-      </w:pPr>
-      <w:hyperlink w:anchor="_Toc413835276" w:history="1">
-        <w:r>
-          <w:rPr>
-            <w:rStyle w:val="Hyperlink"/>
-            <w:noProof/>
-          </w:rPr>
-          <w:t>Privacy Issues</w:t>
-        </w:r>
-        <w:r>
-          <w:rPr>
-            <w:noProof/>
-            <w:webHidden/>
-          </w:rPr>
-          <w:tab/>
-        </w:r>
-        <w:r>
-          <w:rPr>
-            <w:noProof/>
-            <w:webHidden/>
-          </w:rPr>
-          <w:fldChar w:fldCharType="begin"/>
-        </w:r>
-        <w:r>
-          <w:rPr>
-            <w:noProof/>
-            <w:webHidden/>
-          </w:rPr>
-          <w:instrText xml:space="preserve"> PAGEREF _Toc413835276 \h </w:instrText>
-        </w:r>
-        <w:r>
-          <w:rPr>
-            <w:noProof/>
-            <w:webHidden/>
-          </w:rPr>
-        </w:r>
-        <w:r>
-          <w:rPr>
-            <w:noProof/>
-            <w:webHidden/>
-          </w:rPr>
-          <w:fldChar w:fldCharType="separate"/>
-        </w:r>
-        <w:r>
-          <w:rPr>
-            <w:noProof/>
-            <w:webHidden/>
-          </w:rPr>
-          <w:t>9</w:t>
-        </w:r>
-        <w:r>
-          <w:rPr>
-            <w:noProof/>
-            <w:webHidden/>
-          </w:rPr>
-          <w:fldChar w:fldCharType="end"/>
-        </w:r>
-      </w:hyperlink>
-    </w:p>
-    <w:p>
-      <w:pPr>
-        <w:pStyle w:val="TOC2"/>
-        <w:tabs>
-          <w:tab w:val="right" w:leader="dot" w:pos="9463"/>
-        </w:tabs>
-        <w:rPr>
-          <w:rFonts w:asciiTheme="minorHAnsi" w:eastAsiaTheme="minorEastAsia" w:hAnsiTheme="minorHAnsi" w:cstheme="minorBidi"/>
-          <w:noProof/>
-          <w:sz w:val="22"/>
-          <w:szCs w:val="22"/>
-          <w:lang w:eastAsia="en-GB"/>
-        </w:rPr>
-      </w:pPr>
-      <w:hyperlink w:anchor="_Toc413835277" w:history="1">
-        <w:r>
-          <w:rPr>
-            <w:rStyle w:val="Hyperlink"/>
-            <w:noProof/>
-          </w:rPr>
-          <w:t>Data Protection</w:t>
-        </w:r>
-        <w:r>
-          <w:rPr>
-            <w:noProof/>
-            <w:webHidden/>
-          </w:rPr>
-          <w:tab/>
-        </w:r>
-        <w:r>
-          <w:rPr>
-            <w:noProof/>
-            <w:webHidden/>
-          </w:rPr>
-          <w:fldChar w:fldCharType="begin"/>
-        </w:r>
-        <w:r>
-          <w:rPr>
-            <w:noProof/>
-            <w:webHidden/>
-          </w:rPr>
-          <w:instrText xml:space="preserve"> PAGEREF _Toc413835277 \h </w:instrText>
-        </w:r>
-        <w:r>
-          <w:rPr>
-            <w:noProof/>
-            <w:webHidden/>
-          </w:rPr>
-        </w:r>
-        <w:r>
-          <w:rPr>
-            <w:noProof/>
-            <w:webHidden/>
-          </w:rPr>
-          <w:fldChar w:fldCharType="separate"/>
-        </w:r>
-        <w:r>
-          <w:rPr>
-            <w:noProof/>
-            <w:webHidden/>
-          </w:rPr>
-          <w:t>9</w:t>
-        </w:r>
-        <w:r>
-          <w:rPr>
-            <w:noProof/>
-            <w:webHidden/>
-          </w:rPr>
-          <w:fldChar w:fldCharType="end"/>
-        </w:r>
-      </w:hyperlink>
-    </w:p>
-    <w:p>
-      <w:pPr>
-        <w:pStyle w:val="TOC2"/>
-        <w:tabs>
-          <w:tab w:val="right" w:leader="dot" w:pos="9463"/>
-        </w:tabs>
-        <w:rPr>
-          <w:rFonts w:asciiTheme="minorHAnsi" w:eastAsiaTheme="minorEastAsia" w:hAnsiTheme="minorHAnsi" w:cstheme="minorBidi"/>
-          <w:noProof/>
-          <w:sz w:val="22"/>
-          <w:szCs w:val="22"/>
-          <w:lang w:eastAsia="en-GB"/>
-        </w:rPr>
-      </w:pPr>
-      <w:hyperlink w:anchor="_Toc413835278" w:history="1">
-        <w:r>
-          <w:rPr>
-            <w:rStyle w:val="Hyperlink"/>
-            <w:noProof/>
-          </w:rPr>
-          <w:t>Data Breaches</w:t>
-        </w:r>
-        <w:r>
-          <w:rPr>
-            <w:noProof/>
-            <w:webHidden/>
-          </w:rPr>
-          <w:tab/>
-        </w:r>
-        <w:r>
-          <w:rPr>
-            <w:noProof/>
-            <w:webHidden/>
-          </w:rPr>
-          <w:fldChar w:fldCharType="begin"/>
-        </w:r>
-        <w:r>
-          <w:rPr>
-            <w:noProof/>
-            <w:webHidden/>
-          </w:rPr>
-          <w:instrText xml:space="preserve"> PAGEREF _Toc413835278 \h </w:instrText>
-        </w:r>
-        <w:r>
-          <w:rPr>
-            <w:noProof/>
-            <w:webHidden/>
-          </w:rPr>
-        </w:r>
-        <w:r>
-          <w:rPr>
-            <w:noProof/>
-            <w:webHidden/>
-          </w:rPr>
-          <w:fldChar w:fldCharType="separate"/>
-        </w:r>
-        <w:r>
-          <w:rPr>
-            <w:noProof/>
-            <w:webHidden/>
-          </w:rPr>
-          <w:t>9</w:t>
-        </w:r>
-        <w:r>
-          <w:rPr>
-            <w:noProof/>
-            <w:webHidden/>
-          </w:rPr>
-          <w:fldChar w:fldCharType="end"/>
-        </w:r>
-      </w:hyperlink>
-    </w:p>
-    <w:p>
-      <w:pPr>
-        <w:pStyle w:val="TOC3"/>
-        <w:tabs>
-          <w:tab w:val="right" w:leader="dot" w:pos="9463"/>
-        </w:tabs>
-        <w:rPr>
-          <w:rFonts w:asciiTheme="minorHAnsi" w:eastAsiaTheme="minorEastAsia" w:hAnsiTheme="minorHAnsi" w:cstheme="minorBidi"/>
-          <w:noProof/>
-          <w:sz w:val="22"/>
-          <w:szCs w:val="22"/>
-          <w:lang w:eastAsia="en-GB"/>
-        </w:rPr>
-      </w:pPr>
-      <w:hyperlink w:anchor="_Toc413835279" w:history="1">
-        <w:r>
-          <w:rPr>
-            <w:rStyle w:val="Hyperlink"/>
-            <w:noProof/>
-          </w:rPr>
-          <w:t>Introduction</w:t>
-        </w:r>
-        <w:r>
-          <w:rPr>
-            <w:noProof/>
-            <w:webHidden/>
-          </w:rPr>
-          <w:tab/>
-        </w:r>
-        <w:r>
-          <w:rPr>
-            <w:noProof/>
-            <w:webHidden/>
-          </w:rPr>
-          <w:fldChar w:fldCharType="begin"/>
-        </w:r>
-        <w:r>
-          <w:rPr>
-            <w:noProof/>
-            <w:webHidden/>
-          </w:rPr>
-          <w:instrText xml:space="preserve"> PAGEREF _Toc413835279 \h </w:instrText>
-        </w:r>
-        <w:r>
-          <w:rPr>
-            <w:noProof/>
-            <w:webHidden/>
-          </w:rPr>
-        </w:r>
-        <w:r>
-          <w:rPr>
-            <w:noProof/>
-            <w:webHidden/>
-          </w:rPr>
-          <w:fldChar w:fldCharType="separate"/>
-        </w:r>
-        <w:r>
-          <w:rPr>
-            <w:noProof/>
-            <w:webHidden/>
-          </w:rPr>
-          <w:t>9</w:t>
-        </w:r>
-        <w:r>
-          <w:rPr>
-            <w:noProof/>
-            <w:webHidden/>
-          </w:rPr>
-          <w:fldChar w:fldCharType="end"/>
-        </w:r>
-      </w:hyperlink>
-    </w:p>
-    <w:p>
-      <w:pPr>
-        <w:pStyle w:val="TOC3"/>
-        <w:tabs>
-          <w:tab w:val="right" w:leader="dot" w:pos="9463"/>
-        </w:tabs>
-        <w:rPr>
-          <w:rFonts w:asciiTheme="minorHAnsi" w:eastAsiaTheme="minorEastAsia" w:hAnsiTheme="minorHAnsi" w:cstheme="minorBidi"/>
-          <w:noProof/>
-          <w:sz w:val="22"/>
-          <w:szCs w:val="22"/>
-          <w:lang w:eastAsia="en-GB"/>
-        </w:rPr>
-      </w:pPr>
-      <w:hyperlink w:anchor="_Toc413835280" w:history="1">
-        <w:r>
-          <w:rPr>
-            <w:rStyle w:val="Hyperlink"/>
-            <w:noProof/>
-          </w:rPr>
-          <w:t>What is a breach?</w:t>
-        </w:r>
-        <w:r>
-          <w:rPr>
-            <w:noProof/>
-            <w:webHidden/>
-          </w:rPr>
-          <w:tab/>
-        </w:r>
-        <w:r>
-          <w:rPr>
-            <w:noProof/>
-            <w:webHidden/>
-          </w:rPr>
-          <w:fldChar w:fldCharType="begin"/>
-        </w:r>
-        <w:r>
-          <w:rPr>
-            <w:noProof/>
-            <w:webHidden/>
-          </w:rPr>
-          <w:instrText xml:space="preserve"> PAGEREF _Toc413835280 \h </w:instrText>
-        </w:r>
-        <w:r>
-          <w:rPr>
-            <w:noProof/>
-            <w:webHidden/>
-          </w:rPr>
-        </w:r>
-        <w:r>
-          <w:rPr>
-            <w:noProof/>
-            <w:webHidden/>
-          </w:rPr>
-          <w:fldChar w:fldCharType="separate"/>
-        </w:r>
-        <w:r>
-          <w:rPr>
-            <w:noProof/>
-            <w:webHidden/>
-          </w:rPr>
-          <w:t>9</w:t>
-        </w:r>
-        <w:r>
-          <w:rPr>
-            <w:noProof/>
-            <w:webHidden/>
-          </w:rPr>
-          <w:fldChar w:fldCharType="end"/>
-        </w:r>
-      </w:hyperlink>
-    </w:p>
-    <w:p>
-      <w:pPr>
-        <w:pStyle w:val="TOC3"/>
-        <w:tabs>
-          <w:tab w:val="right" w:leader="dot" w:pos="9463"/>
-        </w:tabs>
-        <w:rPr>
-          <w:rFonts w:asciiTheme="minorHAnsi" w:eastAsiaTheme="minorEastAsia" w:hAnsiTheme="minorHAnsi" w:cstheme="minorBidi"/>
-          <w:noProof/>
-          <w:sz w:val="22"/>
-          <w:szCs w:val="22"/>
-          <w:lang w:eastAsia="en-GB"/>
-        </w:rPr>
-      </w:pPr>
-      <w:hyperlink w:anchor="_Toc413835281" w:history="1">
-        <w:r>
-          <w:rPr>
-            <w:rStyle w:val="Hyperlink"/>
-            <w:noProof/>
-          </w:rPr>
-          <w:t>Reporting of the breach</w:t>
-        </w:r>
-        <w:r>
-          <w:rPr>
-            <w:noProof/>
-            <w:webHidden/>
-          </w:rPr>
-          <w:tab/>
-        </w:r>
-        <w:r>
-          <w:rPr>
-            <w:noProof/>
-            <w:webHidden/>
-          </w:rPr>
-          <w:fldChar w:fldCharType="begin"/>
-        </w:r>
-        <w:r>
-          <w:rPr>
-            <w:noProof/>
-            <w:webHidden/>
-          </w:rPr>
-          <w:instrText xml:space="preserve"> PAGEREF _Toc413835281 \h </w:instrText>
-        </w:r>
-        <w:r>
-          <w:rPr>
-            <w:noProof/>
-            <w:webHidden/>
-          </w:rPr>
-        </w:r>
-        <w:r>
-          <w:rPr>
-            <w:noProof/>
-            <w:webHidden/>
-          </w:rPr>
-          <w:fldChar w:fldCharType="separate"/>
-        </w:r>
-        <w:r>
-          <w:rPr>
-            <w:noProof/>
-            <w:webHidden/>
-          </w:rPr>
-          <w:t>10</w:t>
-        </w:r>
-        <w:r>
-          <w:rPr>
-            <w:noProof/>
-            <w:webHidden/>
-          </w:rPr>
-          <w:fldChar w:fldCharType="end"/>
-        </w:r>
-      </w:hyperlink>
-    </w:p>
-    <w:p>
-      <w:pPr>
-        <w:pStyle w:val="TOC3"/>
-        <w:tabs>
-          <w:tab w:val="right" w:leader="dot" w:pos="9463"/>
-        </w:tabs>
-        <w:rPr>
-          <w:rFonts w:asciiTheme="minorHAnsi" w:eastAsiaTheme="minorEastAsia" w:hAnsiTheme="minorHAnsi" w:cstheme="minorBidi"/>
-          <w:noProof/>
-          <w:sz w:val="22"/>
-          <w:szCs w:val="22"/>
-          <w:lang w:eastAsia="en-GB"/>
-        </w:rPr>
-      </w:pPr>
-      <w:hyperlink w:anchor="_Toc413835282" w:history="1">
-        <w:r>
-          <w:rPr>
-            <w:rStyle w:val="Hyperlink"/>
-            <w:noProof/>
-          </w:rPr>
-          <w:t>Investigation and Risk Assessment</w:t>
-        </w:r>
-        <w:r>
-          <w:rPr>
-            <w:noProof/>
-            <w:webHidden/>
-          </w:rPr>
-          <w:tab/>
-        </w:r>
-        <w:r>
-          <w:rPr>
-            <w:noProof/>
-            <w:webHidden/>
-          </w:rPr>
-          <w:fldChar w:fldCharType="begin"/>
-        </w:r>
-        <w:r>
-          <w:rPr>
-            <w:noProof/>
-            <w:webHidden/>
-          </w:rPr>
-          <w:instrText xml:space="preserve"> PAGEREF _Toc413835282 \h </w:instrText>
-        </w:r>
-        <w:r>
-          <w:rPr>
-            <w:noProof/>
-            <w:webHidden/>
-          </w:rPr>
-        </w:r>
-        <w:r>
-          <w:rPr>
-            <w:noProof/>
-            <w:webHidden/>
-          </w:rPr>
-          <w:fldChar w:fldCharType="separate"/>
-        </w:r>
-        <w:r>
-          <w:rPr>
-            <w:noProof/>
-            <w:webHidden/>
-          </w:rPr>
-          <w:t>10</w:t>
-        </w:r>
-        <w:r>
-          <w:rPr>
-            <w:noProof/>
-            <w:webHidden/>
-          </w:rPr>
-          <w:fldChar w:fldCharType="end"/>
-        </w:r>
-      </w:hyperlink>
-    </w:p>
-    <w:p>
-      <w:pPr>
-        <w:pStyle w:val="TOC3"/>
-        <w:tabs>
-          <w:tab w:val="right" w:leader="dot" w:pos="9463"/>
-        </w:tabs>
-        <w:rPr>
-          <w:rFonts w:asciiTheme="minorHAnsi" w:eastAsiaTheme="minorEastAsia" w:hAnsiTheme="minorHAnsi" w:cstheme="minorBidi"/>
-          <w:noProof/>
-          <w:sz w:val="22"/>
-          <w:szCs w:val="22"/>
-          <w:lang w:eastAsia="en-GB"/>
-        </w:rPr>
-      </w:pPr>
-      <w:hyperlink w:anchor="_Toc413835283" w:history="1">
-        <w:r>
-          <w:rPr>
-            <w:rStyle w:val="Hyperlink"/>
-            <w:noProof/>
-          </w:rPr>
-          <w:t>Containment and Recovery</w:t>
-        </w:r>
-        <w:r>
-          <w:rPr>
-            <w:noProof/>
-            <w:webHidden/>
-          </w:rPr>
-          <w:tab/>
-        </w:r>
-        <w:r>
-          <w:rPr>
-            <w:noProof/>
-            <w:webHidden/>
-          </w:rPr>
-          <w:fldChar w:fldCharType="begin"/>
-        </w:r>
-        <w:r>
-          <w:rPr>
-            <w:noProof/>
-            <w:webHidden/>
-          </w:rPr>
-          <w:instrText xml:space="preserve"> PAGEREF _Toc413835283 \h </w:instrText>
-        </w:r>
-        <w:r>
-          <w:rPr>
-            <w:noProof/>
-            <w:webHidden/>
-          </w:rPr>
-        </w:r>
-        <w:r>
-          <w:rPr>
-            <w:noProof/>
-            <w:webHidden/>
-          </w:rPr>
-          <w:fldChar w:fldCharType="separate"/>
-        </w:r>
-        <w:r>
-          <w:rPr>
-            <w:noProof/>
-            <w:webHidden/>
-          </w:rPr>
-          <w:t>10</w:t>
-        </w:r>
-        <w:r>
-          <w:rPr>
-            <w:noProof/>
-            <w:webHidden/>
-          </w:rPr>
-          <w:fldChar w:fldCharType="end"/>
-        </w:r>
-      </w:hyperlink>
-    </w:p>
-    <w:p>
-      <w:pPr>
-        <w:pStyle w:val="TOC3"/>
-        <w:tabs>
-          <w:tab w:val="right" w:leader="dot" w:pos="9463"/>
-        </w:tabs>
-        <w:rPr>
-          <w:rFonts w:asciiTheme="minorHAnsi" w:eastAsiaTheme="minorEastAsia" w:hAnsiTheme="minorHAnsi" w:cstheme="minorBidi"/>
-          <w:noProof/>
-          <w:sz w:val="22"/>
-          <w:szCs w:val="22"/>
-          <w:lang w:eastAsia="en-GB"/>
-        </w:rPr>
-      </w:pPr>
-      <w:hyperlink w:anchor="_Toc413835284" w:history="1">
-        <w:r>
-          <w:rPr>
-            <w:rStyle w:val="Hyperlink"/>
-            <w:noProof/>
-          </w:rPr>
-          <w:t>Notification</w:t>
-        </w:r>
-        <w:r>
-          <w:rPr>
-            <w:noProof/>
-            <w:webHidden/>
-          </w:rPr>
-          <w:tab/>
-        </w:r>
-        <w:r>
-          <w:rPr>
-            <w:noProof/>
-            <w:webHidden/>
-          </w:rPr>
-          <w:fldChar w:fldCharType="begin"/>
-        </w:r>
-        <w:r>
-          <w:rPr>
-            <w:noProof/>
-            <w:webHidden/>
-          </w:rPr>
-          <w:instrText xml:space="preserve"> PAGEREF _Toc413835284 \h </w:instrText>
-        </w:r>
-        <w:r>
-          <w:rPr>
-            <w:noProof/>
-            <w:webHidden/>
-          </w:rPr>
-        </w:r>
-        <w:r>
-          <w:rPr>
-            <w:noProof/>
-            <w:webHidden/>
-          </w:rPr>
-          <w:fldChar w:fldCharType="separate"/>
-        </w:r>
-        <w:r>
-          <w:rPr>
-            <w:noProof/>
-            <w:webHidden/>
-          </w:rPr>
-          <w:t>10</w:t>
-        </w:r>
-        <w:r>
-          <w:rPr>
-            <w:noProof/>
-            <w:webHidden/>
-          </w:rPr>
-          <w:fldChar w:fldCharType="end"/>
-        </w:r>
-      </w:hyperlink>
-    </w:p>
-    <w:p>
-      <w:pPr>
-        <w:pStyle w:val="TOC3"/>
-        <w:tabs>
-          <w:tab w:val="right" w:leader="dot" w:pos="9463"/>
-        </w:tabs>
-        <w:rPr>
-          <w:rFonts w:asciiTheme="minorHAnsi" w:eastAsiaTheme="minorEastAsia" w:hAnsiTheme="minorHAnsi" w:cstheme="minorBidi"/>
-          <w:noProof/>
-          <w:sz w:val="22"/>
-          <w:szCs w:val="22"/>
-          <w:lang w:eastAsia="en-GB"/>
-        </w:rPr>
-      </w:pPr>
-      <w:hyperlink w:anchor="_Toc413835285" w:history="1">
-        <w:r>
-          <w:rPr>
-            <w:rStyle w:val="Hyperlink"/>
-            <w:noProof/>
-          </w:rPr>
-          <w:t>Review</w:t>
-        </w:r>
-        <w:r>
-          <w:rPr>
-            <w:noProof/>
-            <w:webHidden/>
-          </w:rPr>
-          <w:tab/>
-        </w:r>
-        <w:r>
-          <w:rPr>
-            <w:noProof/>
-            <w:webHidden/>
-          </w:rPr>
-          <w:fldChar w:fldCharType="begin"/>
-        </w:r>
-        <w:r>
-          <w:rPr>
-            <w:noProof/>
-            <w:webHidden/>
-          </w:rPr>
-          <w:instrText xml:space="preserve"> PAGEREF _Toc413835285 \h </w:instrText>
-        </w:r>
-        <w:r>
-          <w:rPr>
-            <w:noProof/>
-            <w:webHidden/>
-          </w:rPr>
-        </w:r>
-        <w:r>
-          <w:rPr>
-            <w:noProof/>
-            <w:webHidden/>
-          </w:rPr>
-          <w:fldChar w:fldCharType="separate"/>
-        </w:r>
-        <w:r>
-          <w:rPr>
-            <w:noProof/>
-            <w:webHidden/>
-          </w:rPr>
-          <w:t>10</w:t>
-        </w:r>
-        <w:r>
-          <w:rPr>
-            <w:noProof/>
-            <w:webHidden/>
-          </w:rPr>
-          <w:fldChar w:fldCharType="end"/>
-        </w:r>
-      </w:hyperlink>
-    </w:p>
-    <w:p>
-      <w:pPr>
-        <w:pStyle w:val="TOC2"/>
-        <w:tabs>
-          <w:tab w:val="right" w:leader="dot" w:pos="9463"/>
-        </w:tabs>
-        <w:rPr>
-          <w:rFonts w:asciiTheme="minorHAnsi" w:eastAsiaTheme="minorEastAsia" w:hAnsiTheme="minorHAnsi" w:cstheme="minorBidi"/>
-          <w:noProof/>
-          <w:sz w:val="22"/>
-          <w:szCs w:val="22"/>
-          <w:lang w:eastAsia="en-GB"/>
-        </w:rPr>
-      </w:pPr>
-      <w:hyperlink w:anchor="_Toc413835286" w:history="1">
-        <w:r>
-          <w:rPr>
-            <w:rStyle w:val="Hyperlink"/>
-            <w:noProof/>
-          </w:rPr>
-          <w:t>Data Theft</w:t>
-        </w:r>
-        <w:r>
-          <w:rPr>
-            <w:noProof/>
-            <w:webHidden/>
-          </w:rPr>
-          <w:tab/>
-        </w:r>
-        <w:r>
-          <w:rPr>
-            <w:noProof/>
-            <w:webHidden/>
-          </w:rPr>
-          <w:fldChar w:fldCharType="begin"/>
-        </w:r>
-        <w:r>
-          <w:rPr>
-            <w:noProof/>
-            <w:webHidden/>
-          </w:rPr>
-          <w:instrText xml:space="preserve"> PAGEREF _Toc413835286 \h </w:instrText>
-        </w:r>
-        <w:r>
-          <w:rPr>
-            <w:noProof/>
-            <w:webHidden/>
-          </w:rPr>
-        </w:r>
-        <w:r>
-          <w:rPr>
-            <w:noProof/>
-            <w:webHidden/>
-          </w:rPr>
-          <w:fldChar w:fldCharType="separate"/>
-        </w:r>
-        <w:r>
-          <w:rPr>
-            <w:noProof/>
-            <w:webHidden/>
-          </w:rPr>
           <w:t>11</w:t>
-        </w:r>
-        <w:r>
-          <w:rPr>
-            <w:noProof/>
-            <w:webHidden/>
-          </w:rPr>
-          <w:fldChar w:fldCharType="end"/>
-        </w:r>
-      </w:hyperlink>
-    </w:p>
-    <w:p>
-      <w:pPr>
-        <w:pStyle w:val="TOC1"/>
-        <w:tabs>
-          <w:tab w:val="right" w:leader="dot" w:pos="9463"/>
-        </w:tabs>
-        <w:rPr>
-          <w:rFonts w:asciiTheme="minorHAnsi" w:eastAsiaTheme="minorEastAsia" w:hAnsiTheme="minorHAnsi" w:cstheme="minorBidi"/>
-          <w:noProof/>
-          <w:sz w:val="22"/>
-          <w:szCs w:val="22"/>
-          <w:lang w:eastAsia="en-GB"/>
-        </w:rPr>
-      </w:pPr>
-      <w:hyperlink w:anchor="_Toc413835287" w:history="1">
-        <w:r>
-          <w:rPr>
-            <w:rStyle w:val="Hyperlink"/>
-            <w:noProof/>
-          </w:rPr>
-          <w:t>Penetration Testing</w:t>
-        </w:r>
-        <w:r>
-          <w:rPr>
-            <w:noProof/>
-            <w:webHidden/>
-          </w:rPr>
-          <w:tab/>
-        </w:r>
-        <w:r>
-          <w:rPr>
-            <w:noProof/>
-            <w:webHidden/>
-          </w:rPr>
-          <w:fldChar w:fldCharType="begin"/>
-        </w:r>
-        <w:r>
-          <w:rPr>
-            <w:noProof/>
-            <w:webHidden/>
-          </w:rPr>
-          <w:instrText xml:space="preserve"> PAGEREF _Toc413835287 \h </w:instrText>
-        </w:r>
-        <w:r>
-          <w:rPr>
-            <w:noProof/>
-            <w:webHidden/>
-          </w:rPr>
-        </w:r>
-        <w:r>
-          <w:rPr>
-            <w:noProof/>
-            <w:webHidden/>
-          </w:rPr>
-          <w:fldChar w:fldCharType="separate"/>
-        </w:r>
-        <w:r>
-          <w:rPr>
-            <w:noProof/>
-            <w:webHidden/>
-          </w:rPr>
-          <w:t>11</w:t>
-        </w:r>
-        <w:r>
-          <w:rPr>
-            <w:noProof/>
-            <w:webHidden/>
-          </w:rPr>
-          <w:fldChar w:fldCharType="end"/>
-        </w:r>
-      </w:hyperlink>
-    </w:p>
-    <w:p>
-      <w:pPr>
-        <w:pStyle w:val="TOC1"/>
-        <w:tabs>
-          <w:tab w:val="right" w:leader="dot" w:pos="9463"/>
-        </w:tabs>
-        <w:rPr>
-          <w:rFonts w:asciiTheme="minorHAnsi" w:eastAsiaTheme="minorEastAsia" w:hAnsiTheme="minorHAnsi" w:cstheme="minorBidi"/>
-          <w:noProof/>
-          <w:sz w:val="22"/>
-          <w:szCs w:val="22"/>
-          <w:lang w:eastAsia="en-GB"/>
-        </w:rPr>
-      </w:pPr>
-      <w:hyperlink w:anchor="_Toc413835288" w:history="1">
-        <w:r>
-          <w:rPr>
-            <w:rStyle w:val="Hyperlink"/>
-            <w:noProof/>
-          </w:rPr>
-          <w:t>Appendices</w:t>
-        </w:r>
-        <w:r>
-          <w:rPr>
-            <w:noProof/>
-            <w:webHidden/>
-          </w:rPr>
-          <w:tab/>
-        </w:r>
-        <w:r>
-          <w:rPr>
-            <w:noProof/>
-            <w:webHidden/>
-          </w:rPr>
-          <w:fldChar w:fldCharType="begin"/>
-        </w:r>
-        <w:r>
-          <w:rPr>
-            <w:noProof/>
-            <w:webHidden/>
-          </w:rPr>
-          <w:instrText xml:space="preserve"> PAGEREF _Toc413835288 \h </w:instrText>
-        </w:r>
-        <w:r>
-          <w:rPr>
-            <w:noProof/>
-            <w:webHidden/>
-          </w:rPr>
-        </w:r>
-        <w:r>
-          <w:rPr>
-            <w:noProof/>
-            <w:webHidden/>
-          </w:rPr>
-          <w:fldChar w:fldCharType="separate"/>
-        </w:r>
-        <w:r>
-          <w:rPr>
-            <w:noProof/>
-            <w:webHidden/>
-          </w:rPr>
-          <w:t>12</w:t>
-        </w:r>
-        <w:r>
-          <w:rPr>
-            <w:noProof/>
-            <w:webHidden/>
-          </w:rPr>
-          <w:fldChar w:fldCharType="end"/>
-        </w:r>
-      </w:hyperlink>
-    </w:p>
-    <w:p>
-      <w:pPr>
-        <w:pStyle w:val="TOC3"/>
-        <w:tabs>
-          <w:tab w:val="right" w:leader="dot" w:pos="9463"/>
-        </w:tabs>
-        <w:rPr>
-          <w:rFonts w:asciiTheme="minorHAnsi" w:eastAsiaTheme="minorEastAsia" w:hAnsiTheme="minorHAnsi" w:cstheme="minorBidi"/>
-          <w:noProof/>
-          <w:sz w:val="22"/>
-          <w:szCs w:val="22"/>
-          <w:lang w:eastAsia="en-GB"/>
-        </w:rPr>
-      </w:pPr>
-      <w:hyperlink w:anchor="_Toc413835289" w:history="1">
-        <w:r>
-          <w:rPr>
-            <w:rStyle w:val="Hyperlink"/>
-            <w:noProof/>
-          </w:rPr>
-          <w:t>Appendix A: Network Diagram</w:t>
-        </w:r>
-        <w:r>
-          <w:rPr>
-            <w:noProof/>
-            <w:webHidden/>
-          </w:rPr>
-          <w:tab/>
-        </w:r>
-        <w:r>
-          <w:rPr>
-            <w:noProof/>
-            <w:webHidden/>
-          </w:rPr>
-          <w:fldChar w:fldCharType="begin"/>
-        </w:r>
-        <w:r>
-          <w:rPr>
-            <w:noProof/>
-            <w:webHidden/>
-          </w:rPr>
-          <w:instrText xml:space="preserve"> PAGEREF _Toc413835289 \h </w:instrText>
-        </w:r>
-        <w:r>
-          <w:rPr>
-            <w:noProof/>
-            <w:webHidden/>
-          </w:rPr>
-        </w:r>
-        <w:r>
-          <w:rPr>
-            <w:noProof/>
-            <w:webHidden/>
-          </w:rPr>
-          <w:fldChar w:fldCharType="separate"/>
-        </w:r>
-        <w:r>
-          <w:rPr>
-            <w:noProof/>
-            <w:webHidden/>
-          </w:rPr>
-          <w:t>12</w:t>
         </w:r>
         <w:r>
           <w:rPr>
@@ -2158,477 +2086,28 @@
     </w:p>
     <w:p>
       <w:pPr>
+        <w:spacing w:after="160" w:line="259" w:lineRule="auto"/>
+        <w:rPr>
+          <w:rFonts w:ascii="Nexa Regular" w:eastAsiaTheme="majorEastAsia" w:hAnsi="Nexa Regular" w:cstheme="majorBidi"/>
+          <w:color w:val="262626" w:themeColor="text1" w:themeTint="D9"/>
+          <w:sz w:val="32"/>
+          <w:szCs w:val="32"/>
+        </w:rPr>
+      </w:pPr>
+      <w:r>
+        <w:br w:type="page"/>
+      </w:r>
+    </w:p>
+    <w:p>
+      <w:pPr>
         <w:pStyle w:val="Heading1"/>
       </w:pPr>
-      <w:r>
-        <w:br w:type="page"/>
-      </w:r>
-      <w:bookmarkStart w:id="0" w:name="_Toc413835264"/>
-      <w:r>
-        <w:lastRenderedPageBreak/>
-        <w:t>Version History</w:t>
-      </w:r>
-      <w:bookmarkEnd w:id="0"/>
-    </w:p>
-    <w:p/>
-    <w:tbl>
-      <w:tblPr>
-        <w:tblW w:w="0" w:type="auto"/>
-        <w:tblBorders>
-          <w:top w:val="single" w:sz="4" w:space="0" w:color="411B60"/>
-          <w:insideH w:val="single" w:sz="4" w:space="0" w:color="411B60"/>
-        </w:tblBorders>
-        <w:tblLook w:val="04A0" w:firstRow="1" w:lastRow="0" w:firstColumn="1" w:lastColumn="0" w:noHBand="0" w:noVBand="1"/>
-      </w:tblPr>
-      <w:tblGrid>
-        <w:gridCol w:w="1056"/>
-        <w:gridCol w:w="1268"/>
-        <w:gridCol w:w="7149"/>
-      </w:tblGrid>
-      <w:tr>
-        <w:tc>
-          <w:tcPr>
-            <w:tcW w:w="1087" w:type="dxa"/>
-            <w:shd w:val="clear" w:color="auto" w:fill="auto"/>
-            <w:tcMar>
-              <w:top w:w="108" w:type="dxa"/>
-              <w:bottom w:w="108" w:type="dxa"/>
-            </w:tcMar>
-          </w:tcPr>
-          <w:p>
-            <w:pPr>
-              <w:spacing w:line="280" w:lineRule="exact"/>
-              <w:jc w:val="center"/>
-              <w:rPr>
-                <w:b/>
-              </w:rPr>
-            </w:pPr>
-            <w:r>
-              <w:rPr>
-                <w:b/>
-              </w:rPr>
-              <w:t>Version</w:t>
-            </w:r>
-          </w:p>
-        </w:tc>
-        <w:tc>
-          <w:tcPr>
-            <w:tcW w:w="1289" w:type="dxa"/>
-            <w:shd w:val="clear" w:color="auto" w:fill="auto"/>
-            <w:tcMar>
-              <w:top w:w="108" w:type="dxa"/>
-              <w:bottom w:w="108" w:type="dxa"/>
-            </w:tcMar>
-          </w:tcPr>
-          <w:p>
-            <w:pPr>
-              <w:spacing w:line="280" w:lineRule="exact"/>
-              <w:rPr>
-                <w:b/>
-              </w:rPr>
-            </w:pPr>
-            <w:r>
-              <w:rPr>
-                <w:b/>
-              </w:rPr>
-              <w:t>Date</w:t>
-            </w:r>
-          </w:p>
-        </w:tc>
-        <w:tc>
-          <w:tcPr>
-            <w:tcW w:w="8038" w:type="dxa"/>
-            <w:shd w:val="clear" w:color="auto" w:fill="auto"/>
-            <w:tcMar>
-              <w:top w:w="108" w:type="dxa"/>
-              <w:bottom w:w="108" w:type="dxa"/>
-            </w:tcMar>
-          </w:tcPr>
-          <w:p>
-            <w:pPr>
-              <w:spacing w:line="280" w:lineRule="exact"/>
-              <w:rPr>
-                <w:b/>
-              </w:rPr>
-            </w:pPr>
-            <w:r>
-              <w:rPr>
-                <w:b/>
-              </w:rPr>
-              <w:t>Comment(s)</w:t>
-            </w:r>
-          </w:p>
-        </w:tc>
-      </w:tr>
-      <w:tr>
-        <w:tc>
-          <w:tcPr>
-            <w:tcW w:w="1087" w:type="dxa"/>
-            <w:shd w:val="clear" w:color="auto" w:fill="auto"/>
-            <w:tcMar>
-              <w:top w:w="108" w:type="dxa"/>
-              <w:bottom w:w="108" w:type="dxa"/>
-            </w:tcMar>
-          </w:tcPr>
-          <w:p>
-            <w:pPr>
-              <w:spacing w:line="280" w:lineRule="exact"/>
-              <w:jc w:val="center"/>
-            </w:pPr>
-            <w:r>
-              <w:t>1.0</w:t>
-            </w:r>
-          </w:p>
-        </w:tc>
-        <w:tc>
-          <w:tcPr>
-            <w:tcW w:w="1289" w:type="dxa"/>
-            <w:shd w:val="clear" w:color="auto" w:fill="auto"/>
-            <w:tcMar>
-              <w:top w:w="108" w:type="dxa"/>
-              <w:bottom w:w="108" w:type="dxa"/>
-            </w:tcMar>
-          </w:tcPr>
-          <w:p>
-            <w:pPr>
-              <w:spacing w:line="280" w:lineRule="exact"/>
-            </w:pPr>
-            <w:r>
-              <w:t>30/09/2014</w:t>
-            </w:r>
-          </w:p>
-        </w:tc>
-        <w:tc>
-          <w:tcPr>
-            <w:tcW w:w="8038" w:type="dxa"/>
-            <w:shd w:val="clear" w:color="auto" w:fill="auto"/>
-            <w:tcMar>
-              <w:top w:w="108" w:type="dxa"/>
-              <w:bottom w:w="108" w:type="dxa"/>
-            </w:tcMar>
-          </w:tcPr>
-          <w:p>
-            <w:pPr>
-              <w:spacing w:line="280" w:lineRule="exact"/>
-            </w:pPr>
-            <w:r>
-              <w:t>Initial creation</w:t>
-            </w:r>
-          </w:p>
-        </w:tc>
-      </w:tr>
-      <w:tr>
-        <w:tc>
-          <w:tcPr>
-            <w:tcW w:w="1087" w:type="dxa"/>
-            <w:shd w:val="clear" w:color="auto" w:fill="auto"/>
-            <w:tcMar>
-              <w:top w:w="108" w:type="dxa"/>
-              <w:bottom w:w="108" w:type="dxa"/>
-            </w:tcMar>
-          </w:tcPr>
-          <w:p>
-            <w:pPr>
-              <w:spacing w:line="280" w:lineRule="exact"/>
-              <w:jc w:val="center"/>
-            </w:pPr>
-            <w:r>
-              <w:t>1.1</w:t>
-            </w:r>
-          </w:p>
-        </w:tc>
-        <w:tc>
-          <w:tcPr>
-            <w:tcW w:w="1289" w:type="dxa"/>
-            <w:shd w:val="clear" w:color="auto" w:fill="auto"/>
-            <w:tcMar>
-              <w:top w:w="108" w:type="dxa"/>
-              <w:bottom w:w="108" w:type="dxa"/>
-            </w:tcMar>
-          </w:tcPr>
-          <w:p>
-            <w:pPr>
-              <w:spacing w:line="280" w:lineRule="exact"/>
-            </w:pPr>
-            <w:r>
-              <w:t>11/03/2015</w:t>
-            </w:r>
-          </w:p>
-        </w:tc>
-        <w:tc>
-          <w:tcPr>
-            <w:tcW w:w="8038" w:type="dxa"/>
-            <w:shd w:val="clear" w:color="auto" w:fill="auto"/>
-            <w:tcMar>
-              <w:top w:w="108" w:type="dxa"/>
-              <w:bottom w:w="108" w:type="dxa"/>
-            </w:tcMar>
-          </w:tcPr>
-          <w:p>
-            <w:pPr>
-              <w:spacing w:line="280" w:lineRule="exact"/>
-            </w:pPr>
-            <w:r>
-              <w:t>Added information on penetration testing</w:t>
-            </w:r>
-          </w:p>
-        </w:tc>
-      </w:tr>
-      <w:tr>
-        <w:tc>
-          <w:tcPr>
-            <w:tcW w:w="1087" w:type="dxa"/>
-            <w:shd w:val="clear" w:color="auto" w:fill="auto"/>
-            <w:tcMar>
-              <w:top w:w="108" w:type="dxa"/>
-              <w:bottom w:w="108" w:type="dxa"/>
-            </w:tcMar>
-          </w:tcPr>
-          <w:p>
-            <w:pPr>
-              <w:spacing w:line="280" w:lineRule="exact"/>
-              <w:jc w:val="center"/>
-            </w:pPr>
-          </w:p>
-        </w:tc>
-        <w:tc>
-          <w:tcPr>
-            <w:tcW w:w="1289" w:type="dxa"/>
-            <w:shd w:val="clear" w:color="auto" w:fill="auto"/>
-            <w:tcMar>
-              <w:top w:w="108" w:type="dxa"/>
-              <w:bottom w:w="108" w:type="dxa"/>
-            </w:tcMar>
-          </w:tcPr>
-          <w:p>
-            <w:pPr>
-              <w:spacing w:line="280" w:lineRule="exact"/>
-            </w:pPr>
-          </w:p>
-        </w:tc>
-        <w:tc>
-          <w:tcPr>
-            <w:tcW w:w="8038" w:type="dxa"/>
-            <w:shd w:val="clear" w:color="auto" w:fill="auto"/>
-            <w:tcMar>
-              <w:top w:w="108" w:type="dxa"/>
-              <w:bottom w:w="108" w:type="dxa"/>
-            </w:tcMar>
-          </w:tcPr>
-          <w:p>
-            <w:pPr>
-              <w:spacing w:line="280" w:lineRule="exact"/>
-            </w:pPr>
-          </w:p>
-        </w:tc>
-      </w:tr>
-      <w:tr>
-        <w:tc>
-          <w:tcPr>
-            <w:tcW w:w="1087" w:type="dxa"/>
-            <w:shd w:val="clear" w:color="auto" w:fill="auto"/>
-            <w:tcMar>
-              <w:top w:w="108" w:type="dxa"/>
-              <w:bottom w:w="108" w:type="dxa"/>
-            </w:tcMar>
-          </w:tcPr>
-          <w:p>
-            <w:pPr>
-              <w:spacing w:line="280" w:lineRule="exact"/>
-              <w:jc w:val="center"/>
-            </w:pPr>
-          </w:p>
-        </w:tc>
-        <w:tc>
-          <w:tcPr>
-            <w:tcW w:w="1289" w:type="dxa"/>
-            <w:shd w:val="clear" w:color="auto" w:fill="auto"/>
-            <w:tcMar>
-              <w:top w:w="108" w:type="dxa"/>
-              <w:bottom w:w="108" w:type="dxa"/>
-            </w:tcMar>
-          </w:tcPr>
-          <w:p>
-            <w:pPr>
-              <w:spacing w:line="280" w:lineRule="exact"/>
-            </w:pPr>
-          </w:p>
-        </w:tc>
-        <w:tc>
-          <w:tcPr>
-            <w:tcW w:w="8038" w:type="dxa"/>
-            <w:shd w:val="clear" w:color="auto" w:fill="auto"/>
-            <w:tcMar>
-              <w:top w:w="108" w:type="dxa"/>
-              <w:bottom w:w="108" w:type="dxa"/>
-            </w:tcMar>
-          </w:tcPr>
-          <w:p>
-            <w:pPr>
-              <w:spacing w:line="280" w:lineRule="exact"/>
-            </w:pPr>
-          </w:p>
-        </w:tc>
-      </w:tr>
-      <w:tr>
-        <w:tc>
-          <w:tcPr>
-            <w:tcW w:w="1087" w:type="dxa"/>
-            <w:shd w:val="clear" w:color="auto" w:fill="auto"/>
-            <w:tcMar>
-              <w:top w:w="108" w:type="dxa"/>
-              <w:bottom w:w="108" w:type="dxa"/>
-            </w:tcMar>
-          </w:tcPr>
-          <w:p>
-            <w:pPr>
-              <w:spacing w:line="280" w:lineRule="exact"/>
-              <w:jc w:val="center"/>
-            </w:pPr>
-          </w:p>
-        </w:tc>
-        <w:tc>
-          <w:tcPr>
-            <w:tcW w:w="1289" w:type="dxa"/>
-            <w:shd w:val="clear" w:color="auto" w:fill="auto"/>
-            <w:tcMar>
-              <w:top w:w="108" w:type="dxa"/>
-              <w:bottom w:w="108" w:type="dxa"/>
-            </w:tcMar>
-          </w:tcPr>
-          <w:p>
-            <w:pPr>
-              <w:spacing w:line="280" w:lineRule="exact"/>
-            </w:pPr>
-          </w:p>
-        </w:tc>
-        <w:tc>
-          <w:tcPr>
-            <w:tcW w:w="8038" w:type="dxa"/>
-            <w:shd w:val="clear" w:color="auto" w:fill="auto"/>
-            <w:tcMar>
-              <w:top w:w="108" w:type="dxa"/>
-              <w:bottom w:w="108" w:type="dxa"/>
-            </w:tcMar>
-          </w:tcPr>
-          <w:p>
-            <w:pPr>
-              <w:spacing w:line="280" w:lineRule="exact"/>
-            </w:pPr>
-          </w:p>
-        </w:tc>
-      </w:tr>
-      <w:tr>
-        <w:tc>
-          <w:tcPr>
-            <w:tcW w:w="1087" w:type="dxa"/>
-            <w:shd w:val="clear" w:color="auto" w:fill="auto"/>
-            <w:tcMar>
-              <w:top w:w="108" w:type="dxa"/>
-              <w:bottom w:w="108" w:type="dxa"/>
-            </w:tcMar>
-          </w:tcPr>
-          <w:p>
-            <w:pPr>
-              <w:spacing w:line="280" w:lineRule="exact"/>
-              <w:jc w:val="center"/>
-            </w:pPr>
-          </w:p>
-        </w:tc>
-        <w:tc>
-          <w:tcPr>
-            <w:tcW w:w="1289" w:type="dxa"/>
-            <w:shd w:val="clear" w:color="auto" w:fill="auto"/>
-            <w:tcMar>
-              <w:top w:w="108" w:type="dxa"/>
-              <w:bottom w:w="108" w:type="dxa"/>
-            </w:tcMar>
-          </w:tcPr>
-          <w:p>
-            <w:pPr>
-              <w:spacing w:line="280" w:lineRule="exact"/>
-            </w:pPr>
-          </w:p>
-        </w:tc>
-        <w:tc>
-          <w:tcPr>
-            <w:tcW w:w="8038" w:type="dxa"/>
-            <w:shd w:val="clear" w:color="auto" w:fill="auto"/>
-            <w:tcMar>
-              <w:top w:w="108" w:type="dxa"/>
-              <w:bottom w:w="108" w:type="dxa"/>
-            </w:tcMar>
-          </w:tcPr>
-          <w:p>
-            <w:pPr>
-              <w:spacing w:line="280" w:lineRule="exact"/>
-            </w:pPr>
-          </w:p>
-        </w:tc>
-      </w:tr>
-      <w:tr>
-        <w:tc>
-          <w:tcPr>
-            <w:tcW w:w="1087" w:type="dxa"/>
-            <w:shd w:val="clear" w:color="auto" w:fill="auto"/>
-            <w:tcMar>
-              <w:top w:w="108" w:type="dxa"/>
-              <w:bottom w:w="108" w:type="dxa"/>
-            </w:tcMar>
-          </w:tcPr>
-          <w:p>
-            <w:pPr>
-              <w:spacing w:line="280" w:lineRule="exact"/>
-              <w:jc w:val="center"/>
-            </w:pPr>
-          </w:p>
-        </w:tc>
-        <w:tc>
-          <w:tcPr>
-            <w:tcW w:w="1289" w:type="dxa"/>
-            <w:shd w:val="clear" w:color="auto" w:fill="auto"/>
-            <w:tcMar>
-              <w:top w:w="108" w:type="dxa"/>
-              <w:bottom w:w="108" w:type="dxa"/>
-            </w:tcMar>
-          </w:tcPr>
-          <w:p>
-            <w:pPr>
-              <w:spacing w:line="280" w:lineRule="exact"/>
-            </w:pPr>
-          </w:p>
-        </w:tc>
-        <w:tc>
-          <w:tcPr>
-            <w:tcW w:w="8038" w:type="dxa"/>
-            <w:shd w:val="clear" w:color="auto" w:fill="auto"/>
-            <w:tcMar>
-              <w:top w:w="108" w:type="dxa"/>
-              <w:bottom w:w="108" w:type="dxa"/>
-            </w:tcMar>
-          </w:tcPr>
-          <w:p>
-            <w:pPr>
-              <w:spacing w:line="280" w:lineRule="exact"/>
-            </w:pPr>
-          </w:p>
-        </w:tc>
-      </w:tr>
-    </w:tbl>
-    <w:p/>
-    <w:p>
-      <w:pPr>
-        <w:pStyle w:val="Heading1"/>
-      </w:pPr>
-      <w:r>
-        <w:br w:type="page"/>
-      </w:r>
-      <w:bookmarkStart w:id="1" w:name="_Toc413835265"/>
+      <w:bookmarkStart w:id="0" w:name="_Toc61450596"/>
       <w:r>
         <w:lastRenderedPageBreak/>
         <w:t>Introduction</w:t>
       </w:r>
-      <w:bookmarkEnd w:id="1"/>
+      <w:bookmarkEnd w:id="0"/>
     </w:p>
     <w:p/>
     <w:p>
@@ -2719,62 +2198,62 @@
       <w:r>
         <w:br w:type="page"/>
       </w:r>
-      <w:bookmarkStart w:id="2" w:name="_Toc394500087"/>
-      <w:bookmarkStart w:id="3" w:name="_Toc413835266"/>
+      <w:bookmarkStart w:id="1" w:name="_Toc394500087"/>
+      <w:bookmarkStart w:id="2" w:name="_Toc61450597"/>
       <w:r>
         <w:lastRenderedPageBreak/>
         <w:t>Business Continuity Management</w:t>
       </w:r>
+      <w:bookmarkEnd w:id="2"/>
+    </w:p>
+    <w:p/>
+    <w:p>
+      <w:r>
+        <w:t xml:space="preserve">In the event of a severe unplanned service disruption, whereby Talent Toolbox is expected to be unavailable for a significant period of time (over </w:t>
+      </w:r>
+      <w:r>
+        <w:t>3</w:t>
+      </w:r>
+      <w:r>
+        <w:t xml:space="preserve"> hour</w:t>
+      </w:r>
+      <w:r>
+        <w:t>s</w:t>
+      </w:r>
+      <w:r>
+        <w:t xml:space="preserve">), responsibilities and procedures are defined to ensure the right people are involved to enable Purple Cubed to </w:t>
+      </w:r>
+      <w:r>
+        <w:t>res</w:t>
+      </w:r>
+      <w:r>
+        <w:t>pond positively and effectively, and to restore the service to a stable state as quickly as possible.</w:t>
+      </w:r>
+    </w:p>
+    <w:p>
+      <w:pPr>
+        <w:pStyle w:val="Heading2"/>
+      </w:pPr>
+    </w:p>
+    <w:p>
+      <w:pPr>
+        <w:pStyle w:val="Heading2"/>
+      </w:pPr>
+      <w:bookmarkStart w:id="3" w:name="_Toc61450598"/>
+      <w:r>
+        <w:t>Disaster Recovery</w:t>
+      </w:r>
       <w:bookmarkEnd w:id="3"/>
     </w:p>
-    <w:p/>
-    <w:p>
-      <w:r>
-        <w:t xml:space="preserve">In the event of a severe unplanned service disruption, whereby Talent Toolbox is expected to be unavailable for a significant period of time (over </w:t>
-      </w:r>
-      <w:r>
-        <w:t>3</w:t>
-      </w:r>
-      <w:r>
-        <w:t xml:space="preserve"> hour</w:t>
-      </w:r>
-      <w:r>
-        <w:t>s</w:t>
-      </w:r>
-      <w:r>
-        <w:t xml:space="preserve">), responsibilities and procedures are defined to ensure the right people are involved to enable Purple Cubed to </w:t>
-      </w:r>
-      <w:r>
-        <w:t>res</w:t>
-      </w:r>
-      <w:r>
-        <w:t>pond positively and effectively, and to restore the service to a stable state as quickly as possible.</w:t>
-      </w:r>
-    </w:p>
-    <w:p>
-      <w:pPr>
-        <w:pStyle w:val="Heading2"/>
-      </w:pPr>
-    </w:p>
-    <w:p>
-      <w:pPr>
-        <w:pStyle w:val="Heading2"/>
-      </w:pPr>
-      <w:bookmarkStart w:id="4" w:name="_Toc413835267"/>
-      <w:r>
-        <w:t>Disaster Recovery</w:t>
+    <w:p>
+      <w:pPr>
+        <w:pStyle w:val="Heading3"/>
+      </w:pPr>
+      <w:bookmarkStart w:id="4" w:name="_Toc61450599"/>
+      <w:r>
+        <w:t>Procedures and Responsibilities</w:t>
       </w:r>
       <w:bookmarkEnd w:id="4"/>
-    </w:p>
-    <w:p>
-      <w:pPr>
-        <w:pStyle w:val="Heading3"/>
-      </w:pPr>
-      <w:bookmarkStart w:id="5" w:name="_Toc413835268"/>
-      <w:r>
-        <w:t>Procedures and Responsibilities</w:t>
-      </w:r>
-      <w:bookmarkEnd w:id="5"/>
     </w:p>
     <w:p/>
     <w:p>
@@ -3128,14 +2607,14 @@
       <w:pPr>
         <w:pStyle w:val="Heading3"/>
       </w:pPr>
-      <w:bookmarkStart w:id="6" w:name="_Toc394500095"/>
-      <w:bookmarkStart w:id="7" w:name="_Toc413835269"/>
+      <w:bookmarkStart w:id="5" w:name="_Toc394500095"/>
+      <w:bookmarkStart w:id="6" w:name="_Toc61450600"/>
       <w:r>
         <w:lastRenderedPageBreak/>
         <w:t>Example Scenario: Complete Loss of Primary Datacentre Facility</w:t>
       </w:r>
+      <w:bookmarkEnd w:id="5"/>
       <w:bookmarkEnd w:id="6"/>
-      <w:bookmarkEnd w:id="7"/>
       <w:r>
         <w:t xml:space="preserve"> </w:t>
       </w:r>
@@ -3342,12 +2821,12 @@
       <w:pPr>
         <w:pStyle w:val="Heading3"/>
       </w:pPr>
-      <w:bookmarkStart w:id="8" w:name="_Toc413835270"/>
+      <w:bookmarkStart w:id="7" w:name="_Toc61450601"/>
       <w:r>
         <w:lastRenderedPageBreak/>
         <w:t>Testing Procedure</w:t>
       </w:r>
-      <w:bookmarkEnd w:id="8"/>
+      <w:bookmarkEnd w:id="7"/>
     </w:p>
     <w:p/>
     <w:p>
@@ -3583,36 +3062,36 @@
       <w:pPr>
         <w:pStyle w:val="Heading2"/>
       </w:pPr>
-      <w:bookmarkStart w:id="9" w:name="_Toc413835271"/>
+      <w:bookmarkStart w:id="8" w:name="_Toc61450602"/>
       <w:r>
         <w:lastRenderedPageBreak/>
         <w:t>Backup Policies</w:t>
       </w:r>
-      <w:bookmarkEnd w:id="2"/>
+      <w:bookmarkEnd w:id="1"/>
+      <w:bookmarkEnd w:id="8"/>
+    </w:p>
+    <w:p/>
+    <w:p>
+      <w:r>
+        <w:t>A comprehensive set of steps are taken to reduce all risks to loss of source code and application data.</w:t>
+      </w:r>
+    </w:p>
+    <w:p>
+      <w:pPr>
+        <w:pStyle w:val="Heading3"/>
+      </w:pPr>
+      <w:bookmarkStart w:id="9" w:name="_Toc394500088"/>
+    </w:p>
+    <w:p>
+      <w:pPr>
+        <w:pStyle w:val="Heading3"/>
+      </w:pPr>
+      <w:bookmarkStart w:id="10" w:name="_Toc61450603"/>
+      <w:r>
+        <w:t>Source Code</w:t>
+      </w:r>
       <w:bookmarkEnd w:id="9"/>
-    </w:p>
-    <w:p/>
-    <w:p>
-      <w:r>
-        <w:t>A comprehensive set of steps are taken to reduce all risks to loss of source code and application data.</w:t>
-      </w:r>
-    </w:p>
-    <w:p>
-      <w:pPr>
-        <w:pStyle w:val="Heading3"/>
-      </w:pPr>
-      <w:bookmarkStart w:id="10" w:name="_Toc394500088"/>
-    </w:p>
-    <w:p>
-      <w:pPr>
-        <w:pStyle w:val="Heading3"/>
-      </w:pPr>
-      <w:bookmarkStart w:id="11" w:name="_Toc413835272"/>
-      <w:r>
-        <w:t>Source Code</w:t>
-      </w:r>
       <w:bookmarkEnd w:id="10"/>
-      <w:bookmarkEnd w:id="11"/>
     </w:p>
     <w:p/>
     <w:p>
@@ -3644,87 +3123,85 @@
       <w:pPr>
         <w:pStyle w:val="Heading3"/>
       </w:pPr>
-      <w:bookmarkStart w:id="12" w:name="_Toc394500089"/>
-      <w:bookmarkStart w:id="13" w:name="_Toc413835273"/>
+      <w:bookmarkStart w:id="11" w:name="_Toc394500089"/>
+      <w:bookmarkStart w:id="12" w:name="_Toc61450604"/>
       <w:r>
         <w:t>Web Application Hosting Environments</w:t>
       </w:r>
+      <w:bookmarkEnd w:id="11"/>
       <w:bookmarkEnd w:id="12"/>
+    </w:p>
+    <w:p/>
+    <w:p>
+      <w:pPr>
+        <w:pStyle w:val="Heading4"/>
+      </w:pPr>
+      <w:bookmarkStart w:id="13" w:name="_Toc394500090"/>
+      <w:r>
+        <w:t>Application Servers</w:t>
+      </w:r>
       <w:bookmarkEnd w:id="13"/>
     </w:p>
+    <w:p>
+      <w:r>
+        <w:t>Deployments to production environments are fully automated using a continuous integration server connected directly to the source code management system. All data entered or uploaded by users is saved to a database or to a file store, as opposed to the application servers.</w:t>
+      </w:r>
+    </w:p>
+    <w:p/>
+    <w:p>
+      <w:r>
+        <w:t>The architecture of Talent Toolbox has been designed for scalability. By combining this with a cloud-based infrastructure for its hosting, it is very easy to create a new instance of Talent Toolbox running on a new web server.</w:t>
+      </w:r>
+    </w:p>
+    <w:p/>
+    <w:p>
+      <w:r>
+        <w:t>As such, backups of the application servers are not required.</w:t>
+      </w:r>
+    </w:p>
     <w:p/>
     <w:p>
       <w:pPr>
         <w:pStyle w:val="Heading4"/>
       </w:pPr>
-      <w:bookmarkStart w:id="14" w:name="_Toc394500090"/>
-      <w:r>
-        <w:t>Application Servers</w:t>
+      <w:bookmarkStart w:id="14" w:name="_Toc394500091"/>
+      <w:r>
+        <w:t>File Storage</w:t>
       </w:r>
       <w:bookmarkEnd w:id="14"/>
     </w:p>
     <w:p>
       <w:r>
-        <w:t>Deployments to production environments are fully automated using a continuous integration server connected directly to the source code management system. All data entered or uploaded by users is saved to a database or to a file store, as opposed to the application servers.</w:t>
-      </w:r>
-    </w:p>
-    <w:p/>
-    <w:p>
-      <w:r>
-        <w:t>The architecture of Talent Toolbox has been designed for scalability. By combining this with a cloud-based infrastructure for its hosting, it is very easy to create a new instance of Talent Toolbox running on a new web server.</w:t>
-      </w:r>
-    </w:p>
-    <w:p/>
-    <w:p>
-      <w:r>
-        <w:t>As such, backups of the application servers are not required.</w:t>
-      </w:r>
-    </w:p>
-    <w:p/>
-    <w:p>
-      <w:pPr>
-        <w:pStyle w:val="Heading4"/>
-      </w:pPr>
-      <w:bookmarkStart w:id="15" w:name="_Toc394500091"/>
-      <w:r>
-        <w:t>File Storage</w:t>
+        <w:t>The file storage is geo-redundant, replicated to a secondary data centre in a different region to the primary data centre. In the event of a failure in the primary data centre, access to the file storage will automatically failover to the secondary data centre.</w:t>
+      </w:r>
+    </w:p>
+    <w:p/>
+    <w:p>
+      <w:r>
+        <w:t xml:space="preserve">Files stored in the file storage will all be uploaded by users of Talent Toolbox. For example, profile pictures, image gallery pictures and </w:t>
+      </w:r>
+      <w:proofErr w:type="spellStart"/>
+      <w:r>
+        <w:t>cv’s</w:t>
+      </w:r>
+      <w:proofErr w:type="spellEnd"/>
+      <w:r>
+        <w:t>. Due to the nature of Talent Toolbox, it should not be used to store files that are critical to the daily functioning of its clients. Because of this, Purple Cubed do not routinely test restoring these files from the secondary data centre.</w:t>
+      </w:r>
+      <w:bookmarkStart w:id="15" w:name="_Toc394500092"/>
+    </w:p>
+    <w:p/>
+    <w:p/>
+    <w:p>
+      <w:pPr>
+        <w:pStyle w:val="Heading3"/>
+      </w:pPr>
+      <w:bookmarkStart w:id="16" w:name="_Toc61450605"/>
+      <w:r>
+        <w:t>Databases</w:t>
       </w:r>
       <w:bookmarkEnd w:id="15"/>
-    </w:p>
-    <w:p>
-      <w:r>
-        <w:t>The file storage is geo-redundant, replicated to a secondary data centre in a different region to the primary data centre. In the event of a failure in the primary data centre, access to the file storage will automatically failover to the secondary data centre.</w:t>
-      </w:r>
-    </w:p>
-    <w:p/>
-    <w:p>
-      <w:r>
-        <w:t xml:space="preserve">Files stored in the file storage will all be uploaded by users of Talent Toolbox. For example, profile pictures, image gallery pictures and </w:t>
-      </w:r>
-      <w:proofErr w:type="spellStart"/>
-      <w:proofErr w:type="gramStart"/>
-      <w:r>
-        <w:t>cv’s</w:t>
-      </w:r>
-      <w:proofErr w:type="spellEnd"/>
-      <w:proofErr w:type="gramEnd"/>
-      <w:r>
-        <w:t>. Due to the nature of Talent Toolbox, it should not be used to store files that are critical to the daily functioning of its clients. Because of this, Purple Cubed do not routinely test restoring these files from the secondary data centre.</w:t>
-      </w:r>
-      <w:bookmarkStart w:id="16" w:name="_Toc394500092"/>
-    </w:p>
-    <w:p/>
-    <w:p/>
-    <w:p>
-      <w:pPr>
-        <w:pStyle w:val="Heading3"/>
-      </w:pPr>
-      <w:bookmarkStart w:id="17" w:name="_Toc413835274"/>
-      <w:r>
-        <w:t>Databases</w:t>
-      </w:r>
       <w:bookmarkEnd w:id="16"/>
-      <w:bookmarkEnd w:id="17"/>
     </w:p>
     <w:p/>
     <w:p>
@@ -3852,128 +3329,126 @@
       <w:pPr>
         <w:pStyle w:val="Heading1"/>
       </w:pPr>
-      <w:bookmarkStart w:id="18" w:name="_Toc413835275"/>
+      <w:bookmarkStart w:id="17" w:name="_Toc61450606"/>
       <w:r>
         <w:t>Security Plan</w:t>
       </w:r>
+      <w:bookmarkEnd w:id="17"/>
+    </w:p>
+    <w:p>
+      <w:pPr>
+        <w:pStyle w:val="Heading2"/>
+      </w:pPr>
+    </w:p>
+    <w:p>
+      <w:pPr>
+        <w:pStyle w:val="Heading2"/>
+      </w:pPr>
+      <w:bookmarkStart w:id="18" w:name="_Toc61450607"/>
+      <w:r>
+        <w:t>Privacy Issues</w:t>
+      </w:r>
       <w:bookmarkEnd w:id="18"/>
     </w:p>
+    <w:p/>
+    <w:p>
+      <w:r>
+        <w:t>Talent Toolbox hold</w:t>
+      </w:r>
+      <w:r>
+        <w:t>s</w:t>
+      </w:r>
+      <w:r>
+        <w:t xml:space="preserve"> data about its clients and their employees. This includes a small amount of personal data, such as names, date of birth and contact details. As a Data Processor </w:t>
+      </w:r>
+      <w:r>
+        <w:t xml:space="preserve">our clients do not expect the information they have stored in our system to be shared with anyone else, purposely or accidentally. Every effort is made to ensure clients and their employees’ details and feedback are kept secure. Reputational damage could amount from one client seeing another </w:t>
+      </w:r>
+      <w:r>
+        <w:t>client’s</w:t>
+      </w:r>
+      <w:r>
+        <w:t xml:space="preserve"> information for example, so Talent Toolbox is regularly penetration tested to ensure that this isn’t possible. In addition, any PC/laptops used by Purple Cubed employees to access personal data are set to automatically install critical security patches, and hard drives are fully encrypted to offer extra protection.</w:t>
+      </w:r>
+    </w:p>
+    <w:p/>
+    <w:p/>
     <w:p>
       <w:pPr>
         <w:pStyle w:val="Heading2"/>
       </w:pPr>
+      <w:bookmarkStart w:id="19" w:name="_Toc61450608"/>
+      <w:r>
+        <w:t>Data Protection</w:t>
+      </w:r>
+      <w:bookmarkEnd w:id="19"/>
+    </w:p>
+    <w:p/>
+    <w:p>
+      <w:r>
+        <w:t>Purple Cubed will process personal data in line with the Data Protection Act 1998. Personal data will only be used for the purpose it is collected and nothing further. Personal data must not be taken out of the system or out of the office without prior consent. Only staff working within the Technical and Operations Teams are permitted to access personal data that is stored. Should further access be required, permission must be sought and granted by the client.</w:t>
+      </w:r>
     </w:p>
     <w:p>
       <w:pPr>
         <w:pStyle w:val="Heading2"/>
       </w:pPr>
-      <w:bookmarkStart w:id="19" w:name="_Toc413835276"/>
-      <w:r>
-        <w:t>Privacy Issues</w:t>
-      </w:r>
-      <w:bookmarkEnd w:id="19"/>
-    </w:p>
-    <w:p/>
-    <w:p>
-      <w:r>
-        <w:t>Talent Toolbox hold</w:t>
-      </w:r>
-      <w:r>
-        <w:t>s</w:t>
-      </w:r>
-      <w:r>
-        <w:t xml:space="preserve"> data about its clients and their employees. This includes a small amount of personal data, such as names, date of birth and contact details. As a Data Processor </w:t>
-      </w:r>
-      <w:r>
-        <w:t xml:space="preserve">our clients do not expect the information they have stored in our system to be shared with anyone else, purposely or accidentally. Every effort is made to ensure clients and their employees’ details and feedback are kept secure. Reputational damage could amount from one client seeing another </w:t>
-      </w:r>
-      <w:r>
-        <w:t>client’s</w:t>
-      </w:r>
-      <w:r>
-        <w:t xml:space="preserve"> information for example, so Talent Toolbox is regularly penetration tested to ensure that this isn’t possible. In addition, any PC/laptops used by Purple Cubed employees to access personal data are set to automatically install critical security patches, and hard drives are fully encrypted to offer extra protection.</w:t>
-      </w:r>
-    </w:p>
-    <w:p/>
-    <w:p/>
+    </w:p>
     <w:p>
       <w:pPr>
         <w:pStyle w:val="Heading2"/>
       </w:pPr>
-      <w:bookmarkStart w:id="20" w:name="_Toc413835277"/>
-      <w:r>
-        <w:t>Data Protection</w:t>
+      <w:bookmarkStart w:id="20" w:name="_Toc61450609"/>
+      <w:r>
+        <w:t>Data Breaches</w:t>
       </w:r>
       <w:bookmarkEnd w:id="20"/>
     </w:p>
     <w:p/>
     <w:p>
-      <w:r>
-        <w:t>Purple Cubed will process personal data in line with the Data Protection Act 1998. Personal data will only be used for the purpose it is collected and nothing further. Personal data must not be taken out of the system or out of the office without prior consent. Only staff working within the Technical and Operations Teams are permitted to access personal data that is stored. Should further access be required, permission must be sought and granted by the client.</w:t>
-      </w:r>
-    </w:p>
-    <w:p>
-      <w:pPr>
-        <w:pStyle w:val="Heading2"/>
-      </w:pPr>
-    </w:p>
-    <w:p>
-      <w:pPr>
-        <w:pStyle w:val="Heading2"/>
-      </w:pPr>
-      <w:bookmarkStart w:id="21" w:name="_Toc413835278"/>
-      <w:r>
-        <w:t>Data Breaches</w:t>
+      <w:pPr>
+        <w:pStyle w:val="Heading3"/>
+      </w:pPr>
+      <w:bookmarkStart w:id="21" w:name="_Toc61450610"/>
+      <w:r>
+        <w:t>Introduction</w:t>
       </w:r>
       <w:bookmarkEnd w:id="21"/>
     </w:p>
     <w:p/>
     <w:p>
+      <w:r>
+        <w:t>Care should be take</w:t>
+      </w:r>
+      <w:r>
+        <w:t>n to protect this type of data</w:t>
+      </w:r>
+      <w:r>
+        <w:t xml:space="preserve">, to ensure that it is not changed (either accidentally or deliberately), lost, stolen or falls into the wrong hands, </w:t>
+      </w:r>
+      <w:r>
+        <w:t xml:space="preserve">and </w:t>
+      </w:r>
+      <w:r>
+        <w:t>that its authenticity and integrity is maintained.</w:t>
+      </w:r>
+    </w:p>
+    <w:p/>
+    <w:p>
+      <w:r>
+        <w:t>In the event of a breach, it is vital that appropriate action is taken to minimise associated risks.</w:t>
+      </w:r>
+    </w:p>
+    <w:p/>
+    <w:p>
       <w:pPr>
         <w:pStyle w:val="Heading3"/>
       </w:pPr>
-      <w:bookmarkStart w:id="22" w:name="_Toc413835279"/>
-      <w:r>
-        <w:t>Introduction</w:t>
+      <w:bookmarkStart w:id="22" w:name="_Toc61450611"/>
+      <w:r>
+        <w:t>What is a breach?</w:t>
       </w:r>
       <w:bookmarkEnd w:id="22"/>
-    </w:p>
-    <w:p/>
-    <w:p>
-      <w:r>
-        <w:t>Care should be take</w:t>
-      </w:r>
-      <w:r>
-        <w:t>n to protect this type of data</w:t>
-      </w:r>
-      <w:r>
-        <w:t xml:space="preserve">, to ensure that it is not changed (either accidentally or deliberately), lost, stolen or falls into the wrong hands, </w:t>
-      </w:r>
-      <w:r>
-        <w:t xml:space="preserve">and </w:t>
-      </w:r>
-      <w:bookmarkStart w:id="23" w:name="_GoBack"/>
-      <w:bookmarkEnd w:id="23"/>
-      <w:r>
-        <w:t>that its authenticity and integrity is maintained.</w:t>
-      </w:r>
-    </w:p>
-    <w:p/>
-    <w:p>
-      <w:r>
-        <w:t>In the event of a breach, it is vital that appropriate action is taken to minimise associated risks.</w:t>
-      </w:r>
-    </w:p>
-    <w:p/>
-    <w:p>
-      <w:pPr>
-        <w:pStyle w:val="Heading3"/>
-      </w:pPr>
-      <w:bookmarkStart w:id="24" w:name="_Toc413835280"/>
-      <w:r>
-        <w:t>What is a breach?</w:t>
-      </w:r>
-      <w:bookmarkEnd w:id="24"/>
     </w:p>
     <w:p/>
     <w:p>
@@ -4054,11 +3529,11 @@
       <w:pPr>
         <w:pStyle w:val="Heading3"/>
       </w:pPr>
-      <w:bookmarkStart w:id="25" w:name="_Toc413835281"/>
+      <w:bookmarkStart w:id="23" w:name="_Toc61450612"/>
       <w:r>
         <w:t>Reporting of the breach</w:t>
       </w:r>
-      <w:bookmarkEnd w:id="25"/>
+      <w:bookmarkEnd w:id="23"/>
     </w:p>
     <w:p/>
     <w:p>
@@ -4102,22 +3577,76 @@
       <w:pPr>
         <w:pStyle w:val="Heading3"/>
       </w:pPr>
-      <w:bookmarkStart w:id="26" w:name="_Toc413835282"/>
+      <w:bookmarkStart w:id="24" w:name="_Toc61450613"/>
       <w:r>
         <w:t>Investigation and Risk Assessment</w:t>
       </w:r>
+      <w:bookmarkEnd w:id="24"/>
+    </w:p>
+    <w:p/>
+    <w:p>
+      <w:r>
+        <w:t>The Technical Director will instigate a Response Team, who will be responsible for investigating data breaches. An investigation will be started within 24 hours of the breach being discovered, where possible.</w:t>
+      </w:r>
+    </w:p>
+    <w:p/>
+    <w:p>
+      <w:r>
+        <w:t>The investigation will establish the nature of the breach, the type of data involved, whether the data is personal data, and if so who are the subjects and how many are involved. Also, it will consider the extent of the sensitivity of the data, and a risk assessment performed as to what might be the consequences of its loss, for instance whether harm could come to individuals or to clients.</w:t>
+      </w:r>
+    </w:p>
+    <w:p/>
+    <w:p/>
+    <w:p>
+      <w:pPr>
+        <w:pStyle w:val="Heading3"/>
+      </w:pPr>
+      <w:bookmarkStart w:id="25" w:name="_Toc61450614"/>
+      <w:r>
+        <w:t>Containment and Recovery</w:t>
+      </w:r>
+      <w:bookmarkEnd w:id="25"/>
+    </w:p>
+    <w:p/>
+    <w:p>
+      <w:r>
+        <w:t>The Response Team will determine the appropriate course of action and the required resources needed to limit the impact of the breach. This might require temporarily shutting the system down.</w:t>
+      </w:r>
+    </w:p>
+    <w:p/>
+    <w:p>
+      <w:r>
+        <w:t>Appropriate steps will be taken to recover data losses and resume normal business operation. This might entail attempting to recover any lost equipment, using backup mechanisms to restore compromised or stolen data and changing compromised passwords. Insert info here</w:t>
+      </w:r>
+    </w:p>
+    <w:p/>
+    <w:p>
+      <w:r>
+        <w:t>Advice from experts may be sought e.g. a Data Protection specialist.</w:t>
+      </w:r>
+    </w:p>
+    <w:p/>
+    <w:p/>
+    <w:p>
+      <w:pPr>
+        <w:pStyle w:val="Heading3"/>
+      </w:pPr>
+      <w:bookmarkStart w:id="26" w:name="_Toc61450615"/>
+      <w:r>
+        <w:t>Notification</w:t>
+      </w:r>
       <w:bookmarkEnd w:id="26"/>
     </w:p>
     <w:p/>
     <w:p>
       <w:r>
-        <w:t>The Technical Director will instigate a Response Team, who will be responsible for investigating data breaches. An investigation will be started within 24 hours of the breach being discovered, where possible.</w:t>
-      </w:r>
-    </w:p>
-    <w:p/>
-    <w:p>
-      <w:r>
-        <w:t>The investigation will establish the nature of the breach, the type of data involved, whether the data is personal data, and if so who are the subjects and how many are involved. Also, it will consider the extent of the sensitivity of the data, and a risk assessment performed as to what might be the consequences of its loss, for instance whether harm could come to individuals or to clients.</w:t>
+        <w:t>The CEO/MD will be notified by the Response Team following a critical data breach involving large amounts of data, or a significant number of people whose personal data has been breached. They will also make an informed decision as to whether affected clients should be notified by the breach. Records of any meetings held about the breach, along with any key decisions, will be kept by Purple Cubed.</w:t>
+      </w:r>
+    </w:p>
+    <w:p/>
+    <w:p>
+      <w:r>
+        <w:t>If a personal data breach has occurred, the Information Commissioner’s Office will be notified if necessary, based on the extent of the breach.</w:t>
       </w:r>
     </w:p>
     <w:p/>
@@ -4126,65 +3655,11 @@
       <w:pPr>
         <w:pStyle w:val="Heading3"/>
       </w:pPr>
-      <w:bookmarkStart w:id="27" w:name="_Toc413835283"/>
-      <w:r>
-        <w:t>Containment and Recovery</w:t>
+      <w:bookmarkStart w:id="27" w:name="_Toc61450616"/>
+      <w:r>
+        <w:t>Review</w:t>
       </w:r>
       <w:bookmarkEnd w:id="27"/>
-    </w:p>
-    <w:p/>
-    <w:p>
-      <w:r>
-        <w:t>The Response Team will determine the appropriate course of action and the required resources needed to limit the impact of the breach. This might require temporarily shutting the system down.</w:t>
-      </w:r>
-    </w:p>
-    <w:p/>
-    <w:p>
-      <w:r>
-        <w:t>Appropriate steps will be taken to recover data losses and resume normal business operation. This might entail attempting to recover any lost equipment, using backup mechanisms to restore compromised or stolen data and changing compromised passwords. Insert info here</w:t>
-      </w:r>
-    </w:p>
-    <w:p/>
-    <w:p>
-      <w:r>
-        <w:t>Advice from experts may be sought e.g. a Data Protection specialist.</w:t>
-      </w:r>
-    </w:p>
-    <w:p/>
-    <w:p/>
-    <w:p>
-      <w:pPr>
-        <w:pStyle w:val="Heading3"/>
-      </w:pPr>
-      <w:bookmarkStart w:id="28" w:name="_Toc413835284"/>
-      <w:r>
-        <w:t>Notification</w:t>
-      </w:r>
-      <w:bookmarkEnd w:id="28"/>
-    </w:p>
-    <w:p/>
-    <w:p>
-      <w:r>
-        <w:t>The CEO/MD will be notified by the Response Team following a critical data breach involving large amounts of data, or a significant number of people whose personal data has been breached. They will also make an informed decision as to whether affected clients should be notified by the breach. Records of any meetings held about the breach, along with any key decisions, will be kept by Purple Cubed.</w:t>
-      </w:r>
-    </w:p>
-    <w:p/>
-    <w:p>
-      <w:r>
-        <w:t>If a personal data breach has occurred, the Information Commissioner’s Office will be notified if necessary, based on the extent of the breach.</w:t>
-      </w:r>
-    </w:p>
-    <w:p/>
-    <w:p/>
-    <w:p>
-      <w:pPr>
-        <w:pStyle w:val="Heading3"/>
-      </w:pPr>
-      <w:bookmarkStart w:id="29" w:name="_Toc413835285"/>
-      <w:r>
-        <w:t>Review</w:t>
-      </w:r>
-      <w:bookmarkEnd w:id="29"/>
     </w:p>
     <w:p/>
     <w:p>
@@ -4226,12 +3701,12 @@
       <w:pPr>
         <w:pStyle w:val="Heading2"/>
       </w:pPr>
-      <w:bookmarkStart w:id="30" w:name="_Toc413835286"/>
+      <w:bookmarkStart w:id="28" w:name="_Toc61450617"/>
       <w:r>
         <w:lastRenderedPageBreak/>
         <w:t>Data Theft</w:t>
       </w:r>
-      <w:bookmarkEnd w:id="30"/>
+      <w:bookmarkEnd w:id="28"/>
     </w:p>
     <w:p>
       <w:pPr>
@@ -4276,11 +3751,11 @@
       <w:pPr>
         <w:pStyle w:val="Heading1"/>
       </w:pPr>
-      <w:bookmarkStart w:id="31" w:name="_Toc413835287"/>
+      <w:bookmarkStart w:id="29" w:name="_Toc61450618"/>
       <w:r>
         <w:t>Penetration Testing</w:t>
       </w:r>
-      <w:bookmarkEnd w:id="31"/>
+      <w:bookmarkEnd w:id="29"/>
     </w:p>
     <w:p>
       <w:pPr>
@@ -4360,24 +3835,24 @@
       <w:pPr>
         <w:pStyle w:val="Heading1"/>
       </w:pPr>
-      <w:bookmarkStart w:id="32" w:name="_Toc413835288"/>
+      <w:bookmarkStart w:id="30" w:name="_Toc61450619"/>
       <w:r>
         <w:lastRenderedPageBreak/>
         <w:t>Appendices</w:t>
       </w:r>
+      <w:bookmarkEnd w:id="30"/>
+    </w:p>
+    <w:p>
+      <w:pPr>
+        <w:pStyle w:val="Heading3"/>
+      </w:pPr>
+      <w:bookmarkStart w:id="31" w:name="_Toc394500098"/>
+      <w:bookmarkStart w:id="32" w:name="_Toc61450620"/>
+      <w:r>
+        <w:t>Appendix A: Network Diagram</w:t>
+      </w:r>
+      <w:bookmarkEnd w:id="31"/>
       <w:bookmarkEnd w:id="32"/>
-    </w:p>
-    <w:p>
-      <w:pPr>
-        <w:pStyle w:val="Heading3"/>
-      </w:pPr>
-      <w:bookmarkStart w:id="33" w:name="_Toc394500098"/>
-      <w:bookmarkStart w:id="34" w:name="_Toc413835289"/>
-      <w:r>
-        <w:t>Appendix A: Network Diagram</w:t>
-      </w:r>
-      <w:bookmarkEnd w:id="33"/>
-      <w:bookmarkEnd w:id="34"/>
     </w:p>
     <w:p>
       <w:r>
@@ -4403,7 +3878,7 @@
           <w:lang w:eastAsia="en-GB"/>
         </w:rPr>
         <w:drawing>
-          <wp:anchor distT="0" distB="0" distL="114300" distR="114300" simplePos="0" relativeHeight="251659264" behindDoc="0" locked="0" layoutInCell="1" allowOverlap="1" wp14:anchorId="6FBE417A" wp14:editId="70E2CDC5">
+          <wp:anchor distT="0" distB="0" distL="114300" distR="114300" simplePos="0" relativeHeight="251659264" behindDoc="0" locked="0" layoutInCell="1" allowOverlap="1" wp14:anchorId="722FC480" wp14:editId="2D9260E8">
             <wp:simplePos x="0" y="0"/>
             <wp:positionH relativeFrom="margin">
               <wp:posOffset>853440</wp:posOffset>
@@ -4500,7 +3975,7 @@
 </file>
 
 <file path=word/endnotes.xml><?xml version="1.0" encoding="utf-8"?>
-<w:endnotes xmlns:wpc="http://schemas.microsoft.com/office/word/2010/wordprocessingCanvas" xmlns:mc="http://schemas.openxmlformats.org/markup-compatibility/2006" xmlns:o="urn:schemas-microsoft-com:office:office" xmlns:r="http://schemas.openxmlformats.org/officeDocument/2006/relationships" xmlns:m="http://schemas.openxmlformats.org/officeDocument/2006/math" xmlns:v="urn:schemas-microsoft-com:vml" xmlns:wp14="http://schemas.microsoft.com/office/word/2010/wordprocessingDrawing" xmlns:wp="http://schemas.openxmlformats.org/drawingml/2006/wordprocessingDrawing" xmlns:w10="urn:schemas-microsoft-com:office:word" xmlns:w="http://schemas.openxmlformats.org/wordprocessingml/2006/main" xmlns:w14="http://schemas.microsoft.com/office/word/2010/wordml" xmlns:w15="http://schemas.microsoft.com/office/word/2012/wordml" xmlns:wpg="http://schemas.microsoft.com/office/word/2010/wordprocessingGroup" xmlns:wpi="http://schemas.microsoft.com/office/word/2010/wordprocessingInk" xmlns:wne="http://schemas.microsoft.com/office/word/2006/wordml" xmlns:wps="http://schemas.microsoft.com/office/word/2010/wordprocessingShape" mc:Ignorable="w14 w15 wp14">
+<w:endnotes xmlns:wpc="http://schemas.microsoft.com/office/word/2010/wordprocessingCanvas" xmlns:cx="http://schemas.microsoft.com/office/drawing/2014/chartex" xmlns:cx1="http://schemas.microsoft.com/office/drawing/2015/9/8/chartex" xmlns:cx2="http://schemas.microsoft.com/office/drawing/2015/10/21/chartex" xmlns:cx3="http://schemas.microsoft.com/office/drawing/2016/5/9/chartex" xmlns:cx4="http://schemas.microsoft.com/office/drawing/2016/5/10/chartex" xmlns:cx5="http://schemas.microsoft.com/office/drawing/2016/5/11/chartex" xmlns:cx6="http://schemas.microsoft.com/office/drawing/2016/5/12/chartex" xmlns:cx7="http://schemas.microsoft.com/office/drawing/2016/5/13/chartex" xmlns:cx8="http://schemas.microsoft.com/office/drawing/2016/5/14/chartex" xmlns:mc="http://schemas.openxmlformats.org/markup-compatibility/2006" xmlns:aink="http://schemas.microsoft.com/office/drawing/2016/ink" xmlns:am3d="http://schemas.microsoft.com/office/drawing/2017/model3d" xmlns:o="urn:schemas-microsoft-com:office:office" xmlns:r="http://schemas.openxmlformats.org/officeDocument/2006/relationships" xmlns:m="http://schemas.openxmlformats.org/officeDocument/2006/math" xmlns:v="urn:schemas-microsoft-com:vml" xmlns:wp14="http://schemas.microsoft.com/office/word/2010/wordprocessingDrawing" xmlns:wp="http://schemas.openxmlformats.org/drawingml/2006/wordprocessingDrawing" xmlns:w10="urn:schemas-microsoft-com:office:word" xmlns:w="http://schemas.openxmlformats.org/wordprocessingml/2006/main" xmlns:w14="http://schemas.microsoft.com/office/word/2010/wordml" xmlns:w15="http://schemas.microsoft.com/office/word/2012/wordml" xmlns:w16cex="http://schemas.microsoft.com/office/word/2018/wordml/cex" xmlns:w16cid="http://schemas.microsoft.com/office/word/2016/wordml/cid" xmlns:w16="http://schemas.microsoft.com/office/word/2018/wordml" xmlns:w16se="http://schemas.microsoft.com/office/word/2015/wordml/symex" xmlns:wpg="http://schemas.microsoft.com/office/word/2010/wordprocessingGroup" xmlns:wpi="http://schemas.microsoft.com/office/word/2010/wordprocessingInk" xmlns:wne="http://schemas.microsoft.com/office/word/2006/wordml" xmlns:wps="http://schemas.microsoft.com/office/word/2010/wordprocessingShape" mc:Ignorable="w14 w15 w16se w16cid w16 w16cex wp14">
   <w:endnote w:type="separator" w:id="-1">
     <w:p>
       <w:r>
@@ -4519,7 +3994,7 @@
 </file>
 
 <file path=word/footer1.xml><?xml version="1.0" encoding="utf-8"?>
-<w:ftr xmlns:wpc="http://schemas.microsoft.com/office/word/2010/wordprocessingCanvas" xmlns:mc="http://schemas.openxmlformats.org/markup-compatibility/2006" xmlns:o="urn:schemas-microsoft-com:office:office" xmlns:r="http://schemas.openxmlformats.org/officeDocument/2006/relationships" xmlns:m="http://schemas.openxmlformats.org/officeDocument/2006/math" xmlns:v="urn:schemas-microsoft-com:vml" xmlns:wp14="http://schemas.microsoft.com/office/word/2010/wordprocessingDrawing" xmlns:wp="http://schemas.openxmlformats.org/drawingml/2006/wordprocessingDrawing" xmlns:w10="urn:schemas-microsoft-com:office:word" xmlns:w="http://schemas.openxmlformats.org/wordprocessingml/2006/main" xmlns:w14="http://schemas.microsoft.com/office/word/2010/wordml" xmlns:w15="http://schemas.microsoft.com/office/word/2012/wordml" xmlns:wpg="http://schemas.microsoft.com/office/word/2010/wordprocessingGroup" xmlns:wpi="http://schemas.microsoft.com/office/word/2010/wordprocessingInk" xmlns:wne="http://schemas.microsoft.com/office/word/2006/wordml" xmlns:wps="http://schemas.microsoft.com/office/word/2010/wordprocessingShape" mc:Ignorable="w14 w15 wp14">
+<w:ftr xmlns:wpc="http://schemas.microsoft.com/office/word/2010/wordprocessingCanvas" xmlns:cx="http://schemas.microsoft.com/office/drawing/2014/chartex" xmlns:cx1="http://schemas.microsoft.com/office/drawing/2015/9/8/chartex" xmlns:cx2="http://schemas.microsoft.com/office/drawing/2015/10/21/chartex" xmlns:cx3="http://schemas.microsoft.com/office/drawing/2016/5/9/chartex" xmlns:cx4="http://schemas.microsoft.com/office/drawing/2016/5/10/chartex" xmlns:cx5="http://schemas.microsoft.com/office/drawing/2016/5/11/chartex" xmlns:cx6="http://schemas.microsoft.com/office/drawing/2016/5/12/chartex" xmlns:cx7="http://schemas.microsoft.com/office/drawing/2016/5/13/chartex" xmlns:cx8="http://schemas.microsoft.com/office/drawing/2016/5/14/chartex" xmlns:mc="http://schemas.openxmlformats.org/markup-compatibility/2006" xmlns:aink="http://schemas.microsoft.com/office/drawing/2016/ink" xmlns:am3d="http://schemas.microsoft.com/office/drawing/2017/model3d" xmlns:o="urn:schemas-microsoft-com:office:office" xmlns:r="http://schemas.openxmlformats.org/officeDocument/2006/relationships" xmlns:m="http://schemas.openxmlformats.org/officeDocument/2006/math" xmlns:v="urn:schemas-microsoft-com:vml" xmlns:wp14="http://schemas.microsoft.com/office/word/2010/wordprocessingDrawing" xmlns:wp="http://schemas.openxmlformats.org/drawingml/2006/wordprocessingDrawing" xmlns:w10="urn:schemas-microsoft-com:office:word" xmlns:w="http://schemas.openxmlformats.org/wordprocessingml/2006/main" xmlns:w14="http://schemas.microsoft.com/office/word/2010/wordml" xmlns:w15="http://schemas.microsoft.com/office/word/2012/wordml" xmlns:w16cex="http://schemas.microsoft.com/office/word/2018/wordml/cex" xmlns:w16cid="http://schemas.microsoft.com/office/word/2016/wordml/cid" xmlns:w16="http://schemas.microsoft.com/office/word/2018/wordml" xmlns:w16se="http://schemas.microsoft.com/office/word/2015/wordml/symex" xmlns:wpg="http://schemas.microsoft.com/office/word/2010/wordprocessingGroup" xmlns:wpi="http://schemas.microsoft.com/office/word/2010/wordprocessingInk" xmlns:wne="http://schemas.microsoft.com/office/word/2006/wordml" xmlns:wps="http://schemas.microsoft.com/office/word/2010/wordprocessingShape" mc:Ignorable="w14 w15 w16se w16cid w16 w16cex wp14">
   <w:sdt>
     <w:sdtPr>
       <w:id w:val="-1040504883"/>
@@ -4575,7 +4050,7 @@
 </file>
 
 <file path=word/footnotes.xml><?xml version="1.0" encoding="utf-8"?>
-<w:footnotes xmlns:wpc="http://schemas.microsoft.com/office/word/2010/wordprocessingCanvas" xmlns:mc="http://schemas.openxmlformats.org/markup-compatibility/2006" xmlns:o="urn:schemas-microsoft-com:office:office" xmlns:r="http://schemas.openxmlformats.org/officeDocument/2006/relationships" xmlns:m="http://schemas.openxmlformats.org/officeDocument/2006/math" xmlns:v="urn:schemas-microsoft-com:vml" xmlns:wp14="http://schemas.microsoft.com/office/word/2010/wordprocessingDrawing" xmlns:wp="http://schemas.openxmlformats.org/drawingml/2006/wordprocessingDrawing" xmlns:w10="urn:schemas-microsoft-com:office:word" xmlns:w="http://schemas.openxmlformats.org/wordprocessingml/2006/main" xmlns:w14="http://schemas.microsoft.com/office/word/2010/wordml" xmlns:w15="http://schemas.microsoft.com/office/word/2012/wordml" xmlns:wpg="http://schemas.microsoft.com/office/word/2010/wordprocessingGroup" xmlns:wpi="http://schemas.microsoft.com/office/word/2010/wordprocessingInk" xmlns:wne="http://schemas.microsoft.com/office/word/2006/wordml" xmlns:wps="http://schemas.microsoft.com/office/word/2010/wordprocessingShape" mc:Ignorable="w14 w15 wp14">
+<w:footnotes xmlns:wpc="http://schemas.microsoft.com/office/word/2010/wordprocessingCanvas" xmlns:cx="http://schemas.microsoft.com/office/drawing/2014/chartex" xmlns:cx1="http://schemas.microsoft.com/office/drawing/2015/9/8/chartex" xmlns:cx2="http://schemas.microsoft.com/office/drawing/2015/10/21/chartex" xmlns:cx3="http://schemas.microsoft.com/office/drawing/2016/5/9/chartex" xmlns:cx4="http://schemas.microsoft.com/office/drawing/2016/5/10/chartex" xmlns:cx5="http://schemas.microsoft.com/office/drawing/2016/5/11/chartex" xmlns:cx6="http://schemas.microsoft.com/office/drawing/2016/5/12/chartex" xmlns:cx7="http://schemas.microsoft.com/office/drawing/2016/5/13/chartex" xmlns:cx8="http://schemas.microsoft.com/office/drawing/2016/5/14/chartex" xmlns:mc="http://schemas.openxmlformats.org/markup-compatibility/2006" xmlns:aink="http://schemas.microsoft.com/office/drawing/2016/ink" xmlns:am3d="http://schemas.microsoft.com/office/drawing/2017/model3d" xmlns:o="urn:schemas-microsoft-com:office:office" xmlns:r="http://schemas.openxmlformats.org/officeDocument/2006/relationships" xmlns:m="http://schemas.openxmlformats.org/officeDocument/2006/math" xmlns:v="urn:schemas-microsoft-com:vml" xmlns:wp14="http://schemas.microsoft.com/office/word/2010/wordprocessingDrawing" xmlns:wp="http://schemas.openxmlformats.org/drawingml/2006/wordprocessingDrawing" xmlns:w10="urn:schemas-microsoft-com:office:word" xmlns:w="http://schemas.openxmlformats.org/wordprocessingml/2006/main" xmlns:w14="http://schemas.microsoft.com/office/word/2010/wordml" xmlns:w15="http://schemas.microsoft.com/office/word/2012/wordml" xmlns:w16cex="http://schemas.microsoft.com/office/word/2018/wordml/cex" xmlns:w16cid="http://schemas.microsoft.com/office/word/2016/wordml/cid" xmlns:w16="http://schemas.microsoft.com/office/word/2018/wordml" xmlns:w16se="http://schemas.microsoft.com/office/word/2015/wordml/symex" xmlns:wpg="http://schemas.microsoft.com/office/word/2010/wordprocessingGroup" xmlns:wpi="http://schemas.microsoft.com/office/word/2010/wordprocessingInk" xmlns:wne="http://schemas.microsoft.com/office/word/2006/wordml" xmlns:wps="http://schemas.microsoft.com/office/word/2010/wordprocessingShape" mc:Ignorable="w14 w15 w16se w16cid w16 w16cex wp14">
   <w:footnote w:type="separator" w:id="-1">
     <w:p>
       <w:r>
@@ -4594,7 +4069,7 @@
 </file>
 
 <file path=word/header1.xml><?xml version="1.0" encoding="utf-8"?>
-<w:hdr xmlns:wpc="http://schemas.microsoft.com/office/word/2010/wordprocessingCanvas" xmlns:mc="http://schemas.openxmlformats.org/markup-compatibility/2006" xmlns:o="urn:schemas-microsoft-com:office:office" xmlns:r="http://schemas.openxmlformats.org/officeDocument/2006/relationships" xmlns:m="http://schemas.openxmlformats.org/officeDocument/2006/math" xmlns:v="urn:schemas-microsoft-com:vml" xmlns:wp14="http://schemas.microsoft.com/office/word/2010/wordprocessingDrawing" xmlns:wp="http://schemas.openxmlformats.org/drawingml/2006/wordprocessingDrawing" xmlns:w10="urn:schemas-microsoft-com:office:word" xmlns:w="http://schemas.openxmlformats.org/wordprocessingml/2006/main" xmlns:w14="http://schemas.microsoft.com/office/word/2010/wordml" xmlns:w15="http://schemas.microsoft.com/office/word/2012/wordml" xmlns:wpg="http://schemas.microsoft.com/office/word/2010/wordprocessingGroup" xmlns:wpi="http://schemas.microsoft.com/office/word/2010/wordprocessingInk" xmlns:wne="http://schemas.microsoft.com/office/word/2006/wordml" xmlns:wps="http://schemas.microsoft.com/office/word/2010/wordprocessingShape" mc:Ignorable="w14 w15 wp14">
+<w:hdr xmlns:wpc="http://schemas.microsoft.com/office/word/2010/wordprocessingCanvas" xmlns:cx="http://schemas.microsoft.com/office/drawing/2014/chartex" xmlns:cx1="http://schemas.microsoft.com/office/drawing/2015/9/8/chartex" xmlns:cx2="http://schemas.microsoft.com/office/drawing/2015/10/21/chartex" xmlns:cx3="http://schemas.microsoft.com/office/drawing/2016/5/9/chartex" xmlns:cx4="http://schemas.microsoft.com/office/drawing/2016/5/10/chartex" xmlns:cx5="http://schemas.microsoft.com/office/drawing/2016/5/11/chartex" xmlns:cx6="http://schemas.microsoft.com/office/drawing/2016/5/12/chartex" xmlns:cx7="http://schemas.microsoft.com/office/drawing/2016/5/13/chartex" xmlns:cx8="http://schemas.microsoft.com/office/drawing/2016/5/14/chartex" xmlns:mc="http://schemas.openxmlformats.org/markup-compatibility/2006" xmlns:aink="http://schemas.microsoft.com/office/drawing/2016/ink" xmlns:am3d="http://schemas.microsoft.com/office/drawing/2017/model3d" xmlns:o="urn:schemas-microsoft-com:office:office" xmlns:r="http://schemas.openxmlformats.org/officeDocument/2006/relationships" xmlns:m="http://schemas.openxmlformats.org/officeDocument/2006/math" xmlns:v="urn:schemas-microsoft-com:vml" xmlns:wp14="http://schemas.microsoft.com/office/word/2010/wordprocessingDrawing" xmlns:wp="http://schemas.openxmlformats.org/drawingml/2006/wordprocessingDrawing" xmlns:w10="urn:schemas-microsoft-com:office:word" xmlns:w="http://schemas.openxmlformats.org/wordprocessingml/2006/main" xmlns:w14="http://schemas.microsoft.com/office/word/2010/wordml" xmlns:w15="http://schemas.microsoft.com/office/word/2012/wordml" xmlns:w16cex="http://schemas.microsoft.com/office/word/2018/wordml/cex" xmlns:w16cid="http://schemas.microsoft.com/office/word/2016/wordml/cid" xmlns:w16="http://schemas.microsoft.com/office/word/2018/wordml" xmlns:w16se="http://schemas.microsoft.com/office/word/2015/wordml/symex" xmlns:wpg="http://schemas.microsoft.com/office/word/2010/wordprocessingGroup" xmlns:wpi="http://schemas.microsoft.com/office/word/2010/wordprocessingInk" xmlns:wne="http://schemas.microsoft.com/office/word/2006/wordml" xmlns:wps="http://schemas.microsoft.com/office/word/2010/wordprocessingShape" mc:Ignorable="w14 w15 w16se w16cid w16 w16cex wp14">
   <w:p>
     <w:pPr>
       <w:pStyle w:val="Header"/>
@@ -4607,7 +4082,7 @@
         <w:lang w:eastAsia="en-GB"/>
       </w:rPr>
       <w:drawing>
-        <wp:anchor distT="0" distB="0" distL="114300" distR="114300" simplePos="0" relativeHeight="251659264" behindDoc="0" locked="0" layoutInCell="1" allowOverlap="1" wp14:anchorId="79D466E8" wp14:editId="647CCA04">
+        <wp:anchor distT="0" distB="0" distL="114300" distR="114300" simplePos="0" relativeHeight="251659264" behindDoc="0" locked="0" layoutInCell="1" allowOverlap="1" wp14:anchorId="27B56C94" wp14:editId="761322C8">
           <wp:simplePos x="0" y="0"/>
           <wp:positionH relativeFrom="margin">
             <wp:align>left</wp:align>
@@ -4667,8 +4142,8 @@
 </file>
 
 <file path=word/numbering.xml><?xml version="1.0" encoding="utf-8"?>
-<w:numbering xmlns:wpc="http://schemas.microsoft.com/office/word/2010/wordprocessingCanvas" xmlns:mc="http://schemas.openxmlformats.org/markup-compatibility/2006" xmlns:o="urn:schemas-microsoft-com:office:office" xmlns:r="http://schemas.openxmlformats.org/officeDocument/2006/relationships" xmlns:m="http://schemas.openxmlformats.org/officeDocument/2006/math" xmlns:v="urn:schemas-microsoft-com:vml" xmlns:wp14="http://schemas.microsoft.com/office/word/2010/wordprocessingDrawing" xmlns:wp="http://schemas.openxmlformats.org/drawingml/2006/wordprocessingDrawing" xmlns:w10="urn:schemas-microsoft-com:office:word" xmlns:w="http://schemas.openxmlformats.org/wordprocessingml/2006/main" xmlns:w14="http://schemas.microsoft.com/office/word/2010/wordml" xmlns:w15="http://schemas.microsoft.com/office/word/2012/wordml" xmlns:wpg="http://schemas.microsoft.com/office/word/2010/wordprocessingGroup" xmlns:wpi="http://schemas.microsoft.com/office/word/2010/wordprocessingInk" xmlns:wne="http://schemas.microsoft.com/office/word/2006/wordml" xmlns:wps="http://schemas.microsoft.com/office/word/2010/wordprocessingShape" mc:Ignorable="w14 w15 wp14">
-  <w:abstractNum w:abstractNumId="0">
+<w:numbering xmlns:wpc="http://schemas.microsoft.com/office/word/2010/wordprocessingCanvas" xmlns:cx="http://schemas.microsoft.com/office/drawing/2014/chartex" xmlns:cx1="http://schemas.microsoft.com/office/drawing/2015/9/8/chartex" xmlns:cx2="http://schemas.microsoft.com/office/drawing/2015/10/21/chartex" xmlns:cx3="http://schemas.microsoft.com/office/drawing/2016/5/9/chartex" xmlns:cx4="http://schemas.microsoft.com/office/drawing/2016/5/10/chartex" xmlns:cx5="http://schemas.microsoft.com/office/drawing/2016/5/11/chartex" xmlns:cx6="http://schemas.microsoft.com/office/drawing/2016/5/12/chartex" xmlns:cx7="http://schemas.microsoft.com/office/drawing/2016/5/13/chartex" xmlns:cx8="http://schemas.microsoft.com/office/drawing/2016/5/14/chartex" xmlns:mc="http://schemas.openxmlformats.org/markup-compatibility/2006" xmlns:aink="http://schemas.microsoft.com/office/drawing/2016/ink" xmlns:am3d="http://schemas.microsoft.com/office/drawing/2017/model3d" xmlns:o="urn:schemas-microsoft-com:office:office" xmlns:r="http://schemas.openxmlformats.org/officeDocument/2006/relationships" xmlns:m="http://schemas.openxmlformats.org/officeDocument/2006/math" xmlns:v="urn:schemas-microsoft-com:vml" xmlns:wp14="http://schemas.microsoft.com/office/word/2010/wordprocessingDrawing" xmlns:wp="http://schemas.openxmlformats.org/drawingml/2006/wordprocessingDrawing" xmlns:w10="urn:schemas-microsoft-com:office:word" xmlns:w="http://schemas.openxmlformats.org/wordprocessingml/2006/main" xmlns:w14="http://schemas.microsoft.com/office/word/2010/wordml" xmlns:w15="http://schemas.microsoft.com/office/word/2012/wordml" xmlns:w16cex="http://schemas.microsoft.com/office/word/2018/wordml/cex" xmlns:w16cid="http://schemas.microsoft.com/office/word/2016/wordml/cid" xmlns:w16="http://schemas.microsoft.com/office/word/2018/wordml" xmlns:w16se="http://schemas.microsoft.com/office/word/2015/wordml/symex" xmlns:wpg="http://schemas.microsoft.com/office/word/2010/wordprocessingGroup" xmlns:wpi="http://schemas.microsoft.com/office/word/2010/wordprocessingInk" xmlns:wne="http://schemas.microsoft.com/office/word/2006/wordml" xmlns:wps="http://schemas.microsoft.com/office/word/2010/wordprocessingShape" mc:Ignorable="w14 w15 w16se w16cid w16 w16cex wp14">
+  <w:abstractNum w:abstractNumId="0" w15:restartNumberingAfterBreak="0">
     <w:nsid w:val="08FB3F8B"/>
     <w:multiLevelType w:val="hybridMultilevel"/>
     <w:tmpl w:val="0BBCAA62"/>
@@ -4781,7 +4256,7 @@
       </w:rPr>
     </w:lvl>
   </w:abstractNum>
-  <w:abstractNum w:abstractNumId="1">
+  <w:abstractNum w:abstractNumId="1" w15:restartNumberingAfterBreak="0">
     <w:nsid w:val="248952BA"/>
     <w:multiLevelType w:val="hybridMultilevel"/>
     <w:tmpl w:val="D1D4626E"/>
@@ -4894,7 +4369,7 @@
       </w:rPr>
     </w:lvl>
   </w:abstractNum>
-  <w:abstractNum w:abstractNumId="2">
+  <w:abstractNum w:abstractNumId="2" w15:restartNumberingAfterBreak="0">
     <w:nsid w:val="39856E06"/>
     <w:multiLevelType w:val="hybridMultilevel"/>
     <w:tmpl w:val="0C78C06E"/>
@@ -5007,7 +4482,7 @@
       </w:rPr>
     </w:lvl>
   </w:abstractNum>
-  <w:abstractNum w:abstractNumId="3">
+  <w:abstractNum w:abstractNumId="3" w15:restartNumberingAfterBreak="0">
     <w:nsid w:val="532C02DE"/>
     <w:multiLevelType w:val="hybridMultilevel"/>
     <w:tmpl w:val="7766EA6A"/>
@@ -5136,7 +4611,7 @@
 </file>
 
 <file path=word/styles.xml><?xml version="1.0" encoding="utf-8"?>
-<w:styles xmlns:mc="http://schemas.openxmlformats.org/markup-compatibility/2006" xmlns:r="http://schemas.openxmlformats.org/officeDocument/2006/relationships" xmlns:w="http://schemas.openxmlformats.org/wordprocessingml/2006/main" xmlns:w14="http://schemas.microsoft.com/office/word/2010/wordml" xmlns:w15="http://schemas.microsoft.com/office/word/2012/wordml" mc:Ignorable="w14 w15">
+<w:styles xmlns:mc="http://schemas.openxmlformats.org/markup-compatibility/2006" xmlns:r="http://schemas.openxmlformats.org/officeDocument/2006/relationships" xmlns:w="http://schemas.openxmlformats.org/wordprocessingml/2006/main" xmlns:w14="http://schemas.microsoft.com/office/word/2010/wordml" xmlns:w15="http://schemas.microsoft.com/office/word/2012/wordml" xmlns:w16cex="http://schemas.microsoft.com/office/word/2018/wordml/cex" xmlns:w16cid="http://schemas.microsoft.com/office/word/2016/wordml/cid" xmlns:w16="http://schemas.microsoft.com/office/word/2018/wordml" xmlns:w16se="http://schemas.microsoft.com/office/word/2015/wordml/symex" mc:Ignorable="w14 w15 w16se w16cid w16 w16cex">
   <w:docDefaults>
     <w:rPrDefault>
       <w:rPr>
@@ -5153,7 +4628,7 @@
       </w:pPr>
     </w:pPrDefault>
   </w:docDefaults>
-  <w:latentStyles w:defLockedState="0" w:defUIPriority="99" w:defSemiHidden="0" w:defUnhideWhenUsed="0" w:defQFormat="0" w:count="371">
+  <w:latentStyles w:defLockedState="0" w:defUIPriority="99" w:defSemiHidden="0" w:defUnhideWhenUsed="0" w:defQFormat="0" w:count="376">
     <w:lsdException w:name="Normal" w:uiPriority="0" w:qFormat="1"/>
     <w:lsdException w:name="heading 1" w:uiPriority="0" w:qFormat="1"/>
     <w:lsdException w:name="heading 2" w:semiHidden="1" w:uiPriority="0" w:unhideWhenUsed="1" w:qFormat="1"/>
@@ -5259,7 +4734,6 @@
     <w:lsdException w:name="HTML Sample" w:semiHidden="1" w:unhideWhenUsed="1"/>
     <w:lsdException w:name="HTML Typewriter" w:semiHidden="1" w:unhideWhenUsed="1"/>
     <w:lsdException w:name="HTML Variable" w:semiHidden="1" w:unhideWhenUsed="1"/>
-    <w:lsdException w:name="Normal Table" w:semiHidden="1" w:unhideWhenUsed="1"/>
     <w:lsdException w:name="annotation subject" w:semiHidden="1" w:unhideWhenUsed="1"/>
     <w:lsdException w:name="No List" w:semiHidden="1" w:unhideWhenUsed="1"/>
     <w:lsdException w:name="Outline List 1" w:semiHidden="1" w:unhideWhenUsed="1"/>
@@ -5302,11 +4776,8 @@
     <w:lsdException w:name="Table Contemporary" w:semiHidden="1" w:unhideWhenUsed="1"/>
     <w:lsdException w:name="Table Elegant" w:semiHidden="1" w:unhideWhenUsed="1"/>
     <w:lsdException w:name="Table Professional" w:semiHidden="1" w:unhideWhenUsed="1"/>
-    <w:lsdException w:name="Table Subtle 1" w:semiHidden="1" w:unhideWhenUsed="1"/>
     <w:lsdException w:name="Table Subtle 2" w:semiHidden="1" w:unhideWhenUsed="1"/>
     <w:lsdException w:name="Table Web 1" w:semiHidden="1" w:unhideWhenUsed="1"/>
-    <w:lsdException w:name="Table Web 2" w:semiHidden="1" w:unhideWhenUsed="1"/>
-    <w:lsdException w:name="Table Web 3" w:semiHidden="1" w:unhideWhenUsed="1"/>
     <w:lsdException w:name="Balloon Text" w:semiHidden="1" w:unhideWhenUsed="1"/>
     <w:lsdException w:name="Table Grid" w:uiPriority="39"/>
     <w:lsdException w:name="Table Theme" w:semiHidden="1" w:unhideWhenUsed="1"/>
@@ -5525,6 +4996,11 @@
     <w:lsdException w:name="List Table 5 Dark Accent 6" w:uiPriority="50"/>
     <w:lsdException w:name="List Table 6 Colorful Accent 6" w:uiPriority="51"/>
     <w:lsdException w:name="List Table 7 Colorful Accent 6" w:uiPriority="52"/>
+    <w:lsdException w:name="Mention" w:semiHidden="1" w:unhideWhenUsed="1"/>
+    <w:lsdException w:name="Smart Hyperlink" w:semiHidden="1" w:unhideWhenUsed="1"/>
+    <w:lsdException w:name="Hashtag" w:semiHidden="1" w:unhideWhenUsed="1"/>
+    <w:lsdException w:name="Unresolved Mention" w:semiHidden="1" w:unhideWhenUsed="1"/>
+    <w:lsdException w:name="Smart Link" w:semiHidden="1" w:unhideWhenUsed="1"/>
   </w:latentStyles>
   <w:style w:type="paragraph" w:default="1" w:styleId="Normal">
     <w:name w:val="Normal"/>
@@ -6239,21 +5715,6 @@
 </file>
 
 <file path=customXml/item1.xml><?xml version="1.0" encoding="utf-8"?>
-<?mso-contentType ?>
-<FormTemplates xmlns="http://schemas.microsoft.com/sharepoint/v3/contenttype/forms">
-  <Display>DocumentLibraryForm</Display>
-  <Edit>DocumentLibraryForm</Edit>
-  <New>DocumentLibraryForm</New>
-</FormTemplates>
-</file>
-
-<file path=customXml/item2.xml><?xml version="1.0" encoding="utf-8"?>
-<p:properties xmlns:p="http://schemas.microsoft.com/office/2006/metadata/properties" xmlns:xsi="http://www.w3.org/2001/XMLSchema-instance" xmlns:pc="http://schemas.microsoft.com/office/infopath/2007/PartnerControls">
-  <documentManagement/>
-</p:properties>
-</file>
-
-<file path=customXml/item3.xml><?xml version="1.0" encoding="utf-8"?>
 <ct:contentTypeSchema xmlns:ct="http://schemas.microsoft.com/office/2006/metadata/contentType" xmlns:ma="http://schemas.microsoft.com/office/2006/metadata/properties/metaAttributes" ct:_="" ma:_="" ma:contentTypeName="Document" ma:contentTypeID="0x010100E9017EF12B26A745B68491911DF37051" ma:contentTypeVersion="0" ma:contentTypeDescription="Create a new document." ma:contentTypeScope="" ma:versionID="9a7252c250fad453bf3f5ab5a3bf1e44">
   <xsd:schema xmlns:xsd="http://www.w3.org/2001/XMLSchema" xmlns:xs="http://www.w3.org/2001/XMLSchema" xmlns:p="http://schemas.microsoft.com/office/2006/metadata/properties" targetNamespace="http://schemas.microsoft.com/office/2006/metadata/properties" ma:root="true" ma:fieldsID="d15787acf22db4e4c0ac8b858fca6407">
     <xsd:element name="properties">
@@ -6367,28 +5828,26 @@
 </ct:contentTypeSchema>
 </file>
 
+<file path=customXml/item2.xml><?xml version="1.0" encoding="utf-8"?>
+<p:properties xmlns:p="http://schemas.microsoft.com/office/2006/metadata/properties" xmlns:xsi="http://www.w3.org/2001/XMLSchema-instance" xmlns:pc="http://schemas.microsoft.com/office/infopath/2007/PartnerControls">
+  <documentManagement/>
+</p:properties>
+</file>
+
+<file path=customXml/item3.xml><?xml version="1.0" encoding="utf-8"?>
+<?mso-contentType ?>
+<FormTemplates xmlns="http://schemas.microsoft.com/sharepoint/v3/contenttype/forms">
+  <Display>DocumentLibraryForm</Display>
+  <Edit>DocumentLibraryForm</Edit>
+  <New>DocumentLibraryForm</New>
+</FormTemplates>
+</file>
+
 <file path=customXml/item4.xml><?xml version="1.0" encoding="utf-8"?>
 <b:Sources xmlns:b="http://schemas.openxmlformats.org/officeDocument/2006/bibliography" xmlns="http://schemas.openxmlformats.org/officeDocument/2006/bibliography" SelectedStyle="\APASixthEditionOfficeOnline.xsl" StyleName="APA" Version="6"/>
 </file>
 
 <file path=customXml/itemProps1.xml><?xml version="1.0" encoding="utf-8"?>
-<ds:datastoreItem xmlns:ds="http://schemas.openxmlformats.org/officeDocument/2006/customXml" ds:itemID="{90DC4878-8040-40C4-8FBD-AB997DBF61F4}">
-  <ds:schemaRefs>
-    <ds:schemaRef ds:uri="http://schemas.microsoft.com/sharepoint/v3/contenttype/forms"/>
-  </ds:schemaRefs>
-</ds:datastoreItem>
-</file>
-
-<file path=customXml/itemProps2.xml><?xml version="1.0" encoding="utf-8"?>
-<ds:datastoreItem xmlns:ds="http://schemas.openxmlformats.org/officeDocument/2006/customXml" ds:itemID="{E25CAC57-641B-48EC-9BAB-6E8F25DBF6A9}">
-  <ds:schemaRefs>
-    <ds:schemaRef ds:uri="http://schemas.microsoft.com/office/2006/metadata/properties"/>
-    <ds:schemaRef ds:uri="http://schemas.microsoft.com/office/infopath/2007/PartnerControls"/>
-  </ds:schemaRefs>
-</ds:datastoreItem>
-</file>
-
-<file path=customXml/itemProps3.xml><?xml version="1.0" encoding="utf-8"?>
 <ds:datastoreItem xmlns:ds="http://schemas.openxmlformats.org/officeDocument/2006/customXml" ds:itemID="{C236A69B-ED2F-4760-B294-B7D670603BBA}">
   <ds:schemaRefs>
     <ds:schemaRef ds:uri="http://schemas.microsoft.com/office/2006/metadata/contentType"/>
@@ -6404,6 +5863,23 @@
 </ds:datastoreItem>
 </file>
 
+<file path=customXml/itemProps2.xml><?xml version="1.0" encoding="utf-8"?>
+<ds:datastoreItem xmlns:ds="http://schemas.openxmlformats.org/officeDocument/2006/customXml" ds:itemID="{E25CAC57-641B-48EC-9BAB-6E8F25DBF6A9}">
+  <ds:schemaRefs>
+    <ds:schemaRef ds:uri="http://schemas.microsoft.com/office/2006/metadata/properties"/>
+    <ds:schemaRef ds:uri="http://schemas.microsoft.com/office/infopath/2007/PartnerControls"/>
+  </ds:schemaRefs>
+</ds:datastoreItem>
+</file>
+
+<file path=customXml/itemProps3.xml><?xml version="1.0" encoding="utf-8"?>
+<ds:datastoreItem xmlns:ds="http://schemas.openxmlformats.org/officeDocument/2006/customXml" ds:itemID="{90DC4878-8040-40C4-8FBD-AB997DBF61F4}">
+  <ds:schemaRefs>
+    <ds:schemaRef ds:uri="http://schemas.microsoft.com/sharepoint/v3/contenttype/forms"/>
+  </ds:schemaRefs>
+</ds:datastoreItem>
+</file>
+
 <file path=customXml/itemProps4.xml><?xml version="1.0" encoding="utf-8"?>
 <ds:datastoreItem xmlns:ds="http://schemas.openxmlformats.org/officeDocument/2006/customXml" ds:itemID="{DED523E8-B30B-400D-BBCB-ECF403B9A636}">
   <ds:schemaRefs>

</xml_diff>